<commit_message>
Adding template file to the git repository. Updated Finished resume document, and script.bat now has been cleaned up for use in either linux or windows.
</commit_message>
<xml_diff>
--- a/ColinWilsonResume.docx
+++ b/ColinWilsonResume.docx
@@ -1,779 +1,583 @@
 
 <file path=word/document.xml><?xml version="1.0" encoding="utf-8"?>
-<w:document xmlns:wpc="http://schemas.microsoft.com/office/word/2010/wordprocessingCanvas" xmlns:mc="http://schemas.openxmlformats.org/markup-compatibility/2006" xmlns:o="urn:schemas-microsoft-com:office:office" xmlns:r="http://schemas.openxmlformats.org/officeDocument/2006/relationships" xmlns:m="http://schemas.openxmlformats.org/officeDocument/2006/math" xmlns:v="urn:schemas-microsoft-com:vml" xmlns:wp14="http://schemas.microsoft.com/office/word/2010/wordprocessingDrawing" xmlns:wp="http://schemas.openxmlformats.org/drawingml/2006/wordprocessingDrawing" xmlns:w10="urn:schemas-microsoft-com:office:word" xmlns:w="http://schemas.openxmlformats.org/wordprocessingml/2006/main" xmlns:w14="http://schemas.microsoft.com/office/word/2010/wordml" xmlns:wpg="http://schemas.microsoft.com/office/word/2010/wordprocessingGroup" xmlns:wpi="http://schemas.microsoft.com/office/word/2010/wordprocessingInk" xmlns:wne="http://schemas.microsoft.com/office/word/2006/wordml" xmlns:wps="http://schemas.microsoft.com/office/word/2010/wordprocessingShape" mc:Ignorable="w14 wp14">
-  <w:background w:color="FFFFFF"/>
+<w:document xmlns:w="http://schemas.openxmlformats.org/wordprocessingml/2006/main" xmlns:m="http://schemas.openxmlformats.org/officeDocument/2006/math" xmlns:r="http://schemas.openxmlformats.org/officeDocument/2006/relationships" xmlns:o="urn:schemas-microsoft-com:office:office" xmlns:v="urn:schemas-microsoft-com:vml" xmlns:w10="urn:schemas-microsoft-com:office:word" xmlns:a="http://schemas.openxmlformats.org/drawingml/2006/main" xmlns:pic="http://schemas.openxmlformats.org/drawingml/2006/picture" xmlns:wp="http://schemas.openxmlformats.org/drawingml/2006/wordprocessingDrawing">
   <w:body>
     <w:p>
       <w:pPr>
         <w:pStyle w:val="Heading1"/>
       </w:pPr>
-      <w:bookmarkStart w:id="0" w:name="mechanical-design-engineer"/>
-      <w:bookmarkEnd w:id="0"/>
-      <w:r>
-        <w:t>MECHANICAL DESIGN ENGINEER</w:t>
-      </w:r>
-    </w:p>
-    <w:p>
-      <w:pPr>
-        <w:pStyle w:val="FirstParagraph"/>
-      </w:pPr>
-      <w:proofErr w:type="gramStart"/>
-      <w:r>
-        <w:t>Mechanical engineer with the heart of an inventor, a problem solver with the ability to design and build products.</w:t>
-      </w:r>
-      <w:proofErr w:type="gramEnd"/>
-      <w:r>
-        <w:t xml:space="preserve"> </w:t>
-      </w:r>
-      <w:proofErr w:type="gramStart"/>
-      <w:r>
-        <w:t>Experienced in bringing products from concept through production, with feedback from the customer and supplier throughout the process.</w:t>
-      </w:r>
-      <w:proofErr w:type="gramEnd"/>
-    </w:p>
-    <w:p>
-      <w:pPr>
-        <w:pStyle w:val="Compact"/>
+      <w:bookmarkStart w:id="20" w:name="summary-of-qualifications"/>
+      <w:r>
+        <w:t xml:space="preserve">SUMMARY OF QUALIFICATIONS</w:t>
+      </w:r>
+      <w:bookmarkEnd w:id="20"/>
+    </w:p>
+    <w:p>
+      <w:pPr>
         <w:numPr>
           <w:ilvl w:val="0"/>
-          <w:numId w:val="17"/>
+          <w:numId w:val="1001"/>
         </w:numPr>
-        <w:spacing w:before="36" w:after="36"/>
-        <w:ind w:right="0"/>
-      </w:pPr>
-      <w:r>
-        <w:t>14 years of mechanical, structural, and fluid system design experience, working on large and complicated assemblies as well as the tiniest details, and defining designs with 2D drawings and 3D models.</w:t>
-      </w:r>
-    </w:p>
-    <w:p>
-      <w:pPr>
         <w:pStyle w:val="Compact"/>
+      </w:pPr>
+      <w:r>
+        <w:t xml:space="preserve">Fourteen years of mechanical and structural design experience, working with SolidWorks and CATIA.</w:t>
+      </w:r>
+    </w:p>
+    <w:p>
+      <w:pPr>
         <w:numPr>
           <w:ilvl w:val="0"/>
-          <w:numId w:val="17"/>
+          <w:numId w:val="1001"/>
         </w:numPr>
-        <w:spacing w:before="36" w:after="36"/>
-        <w:ind w:right="0"/>
-      </w:pPr>
-      <w:r>
-        <w:t>Experienced in working with internal and external suppliers, designing for production lines as well as custom products.</w:t>
-      </w:r>
-    </w:p>
-    <w:p>
-      <w:pPr>
         <w:pStyle w:val="Compact"/>
+      </w:pPr>
+      <w:r>
+        <w:t xml:space="preserve">Knowledgeable in static, dynamic explicit, and thermal FEA.</w:t>
+      </w:r>
+    </w:p>
+    <w:p>
+      <w:pPr>
         <w:numPr>
           <w:ilvl w:val="0"/>
-          <w:numId w:val="17"/>
+          <w:numId w:val="1001"/>
         </w:numPr>
-        <w:spacing w:before="36" w:after="36"/>
-        <w:ind w:right="0"/>
-      </w:pPr>
-      <w:r>
-        <w:t xml:space="preserve">Accustomed to working in teams of different disciplines, including manufacturing engineers, stress analysts and electrical systems designers, whose input is required to complete the </w:t>
-      </w:r>
-      <w:proofErr w:type="gramStart"/>
-      <w:r>
-        <w:t>job.</w:t>
-      </w:r>
-      <w:proofErr w:type="gramEnd"/>
-    </w:p>
-    <w:p>
-      <w:pPr>
-        <w:pStyle w:val="FirstParagraph"/>
-      </w:pPr>
-    </w:p>
-    <w:p>
-      <w:pPr>
-        <w:pStyle w:val="Heading1"/>
-      </w:pPr>
-      <w:bookmarkStart w:id="1" w:name="experience"/>
-      <w:bookmarkEnd w:id="1"/>
-      <w:r>
-        <w:t>EXPERIENCE</w:t>
-      </w:r>
-    </w:p>
-    <w:p>
-      <w:pPr>
-        <w:pStyle w:val="Heading2"/>
-      </w:pPr>
-      <w:bookmarkStart w:id="2" w:name="katerra-seattle-wa-2019-2020"/>
-      <w:bookmarkEnd w:id="2"/>
-      <w:r>
-        <w:t xml:space="preserve">KATERRA, Seattle, WA </w:t>
-      </w:r>
-      <w:bookmarkStart w:id="3" w:name="_GoBack"/>
-      <w:bookmarkEnd w:id="3"/>
-      <w:r>
-        <w:tab/>
-      </w:r>
-      <w:r>
-        <w:rPr>
-          <w:b/>
-        </w:rPr>
-        <w:t>2019-2020</w:t>
-      </w:r>
-    </w:p>
-    <w:p>
-      <w:pPr>
-        <w:pStyle w:val="Heading3"/>
-      </w:pPr>
-      <w:bookmarkStart w:id="4" w:name="manufacturered-assemblies-design-enginee"/>
-      <w:bookmarkEnd w:id="4"/>
-      <w:r>
-        <w:t>Manufactur</w:t>
-      </w:r>
-      <w:r>
-        <w:t>ed Assemblies Design Engineer</w:t>
-      </w:r>
-    </w:p>
-    <w:p>
-      <w:pPr>
-        <w:pStyle w:val="FirstParagraph"/>
-      </w:pPr>
-      <w:r>
-        <w:t>Designed building subcomponents to be built in a prefabrication factory and installed in the construction site. Integrated structural, electrical, plumbing and finish components for easy installation.</w:t>
-      </w:r>
-    </w:p>
-    <w:p>
-      <w:pPr>
         <w:pStyle w:val="Compact"/>
+      </w:pPr>
+      <w:r>
+        <w:t xml:space="preserve">Strong interest in composite design and analysis, biocomposites, and renewable energy.</w:t>
+      </w:r>
+      <w:r>
+        <w:t xml:space="preserve"> </w:t>
+      </w:r>
+    </w:p>
+    <w:p>
+      <w:pPr>
         <w:numPr>
           <w:ilvl w:val="0"/>
-          <w:numId w:val="17"/>
+          <w:numId w:val="1001"/>
         </w:numPr>
-        <w:spacing w:before="36" w:after="36"/>
-        <w:ind w:right="0"/>
-      </w:pPr>
-      <w:r>
-        <w:t>Designed a bathroom kit system which optimizes use of factory and construction site labor, and minimizes logistics costs and construction site crane usage. Kit system contains all bathroom finish items ready to install as soon as building is weathered in. Modeled kit in SolidWorks providing complete BOM and drawing set, and allowing export of model into downstream software systems.</w:t>
-      </w:r>
-    </w:p>
-    <w:p>
-      <w:pPr>
         <w:pStyle w:val="Compact"/>
+      </w:pPr>
+      <w:r>
+        <w:t xml:space="preserve">Proficient in Mandarin Chinese and Spanish, ready to directly engage with overseas partners.</w:t>
+      </w:r>
+    </w:p>
+    <w:p>
+      <w:pPr>
+        <w:pStyle w:val="Heading1"/>
+      </w:pPr>
+      <w:bookmarkStart w:id="21" w:name="education"/>
+      <w:r>
+        <w:t xml:space="preserve">EDUCATION</w:t>
+      </w:r>
+      <w:bookmarkEnd w:id="21"/>
+    </w:p>
+    <w:p>
+      <w:pPr>
+        <w:pStyle w:val="Heading2"/>
+      </w:pPr>
+      <w:bookmarkStart w:id="22" w:name="university-of-washington-seattle-wa"/>
+      <w:r>
+        <w:t xml:space="preserve">UNIVERSITY OF WASHINGTON, Seattle, WA</w:t>
+      </w:r>
+      <w:bookmarkEnd w:id="22"/>
+    </w:p>
+    <w:p>
+      <w:pPr>
+        <w:pStyle w:val="Heading3"/>
+      </w:pPr>
+      <w:bookmarkStart w:id="23" w:name="X8d49c385ca12094293dffd77d2f9f1fff9a61ed"/>
+      <w:r>
+        <w:t xml:space="preserve">Master of Science in Mechanical Engineering, Expected Graduation June 2022</w:t>
+      </w:r>
+      <w:bookmarkEnd w:id="23"/>
+    </w:p>
+    <w:p>
+      <w:pPr>
         <w:numPr>
           <w:ilvl w:val="0"/>
-          <w:numId w:val="17"/>
+          <w:numId w:val="1002"/>
         </w:numPr>
-        <w:spacing w:before="36" w:after="36"/>
-        <w:ind w:right="0"/>
-      </w:pPr>
-      <w:r>
-        <w:t xml:space="preserve">Developed CAD models for cold formed steel wall panels using </w:t>
-      </w:r>
-      <w:proofErr w:type="spellStart"/>
-      <w:r>
-        <w:t>Catia</w:t>
-      </w:r>
-      <w:proofErr w:type="spellEnd"/>
-      <w:r>
-        <w:t xml:space="preserve"> 3DExperience. Automated generation of component models as required for individual walls, created drawing and model templates to simplify creation of manufacturing instructions, and completed prototype builds using this system. Used </w:t>
-      </w:r>
-      <w:proofErr w:type="spellStart"/>
-      <w:r>
-        <w:t>Catia</w:t>
-      </w:r>
-      <w:proofErr w:type="spellEnd"/>
-      <w:r>
-        <w:t xml:space="preserve"> scripting system (EKL) to automate generation of CNC code to allow integration of the software into factory workflow.</w:t>
-      </w:r>
-    </w:p>
-    <w:p>
-      <w:pPr>
         <w:pStyle w:val="Compact"/>
+      </w:pPr>
+      <w:r>
+        <w:t xml:space="preserve">Courses: Mechanical Engineering Analysis, Composite Design and Analysis, Nanocomposites and Biocomposites, Marine Renewable Energy, Advanced Manufacturing for Renewable Energy</w:t>
+      </w:r>
+    </w:p>
+    <w:p>
+      <w:pPr>
         <w:numPr>
           <w:ilvl w:val="0"/>
-          <w:numId w:val="17"/>
+          <w:numId w:val="1002"/>
         </w:numPr>
-        <w:spacing w:before="36" w:after="36"/>
-        <w:ind w:right="0"/>
-      </w:pPr>
-      <w:r>
-        <w:t>Built prototypes of proposed manufactured assemblies to test part and assembly sizing. Prototypes were developed with standard construction industry tools and methods which have very poor tolerances, so designs were used to take this into account and allow proper adjustment and inspection to ensure proper fit every time.</w:t>
-      </w:r>
-    </w:p>
-    <w:p>
-      <w:pPr>
-        <w:pStyle w:val="Heading2"/>
-      </w:pPr>
-      <w:bookmarkStart w:id="5" w:name="safran-aerosystems-everett-wa-2015-2019"/>
-      <w:bookmarkEnd w:id="5"/>
-      <w:r>
-        <w:t>SAFRAN AEROSYSTEMS, Everett, WA</w:t>
-      </w:r>
-      <w:r>
-        <w:tab/>
-      </w:r>
-      <w:r>
-        <w:rPr>
-          <w:b/>
-        </w:rPr>
-        <w:t>2015-2019</w:t>
+        <w:pStyle w:val="Compact"/>
+      </w:pPr>
+      <w:r>
+        <w:t xml:space="preserve">Planned Course of Study: Composites, Design for additive manufacturing, Renewable energy and green technology.</w:t>
       </w:r>
     </w:p>
     <w:p>
       <w:pPr>
         <w:pStyle w:val="Heading3"/>
       </w:pPr>
-      <w:bookmarkStart w:id="6" w:name="design-and-integration-engineer"/>
-      <w:bookmarkEnd w:id="6"/>
-      <w:r>
-        <w:t>Design and Integration Engineer</w:t>
-      </w:r>
-    </w:p>
-    <w:p>
-      <w:pPr>
-        <w:pStyle w:val="FirstParagraph"/>
-      </w:pPr>
-      <w:r>
-        <w:t xml:space="preserve">Responsible for structural, mechanical, and fluid system designs; working on detail designs as well as integration of parts and assemblies into the aircraft with minimal interface information. Collaborated across multiple </w:t>
-      </w:r>
-      <w:proofErr w:type="gramStart"/>
-      <w:r>
-        <w:t>site</w:t>
-      </w:r>
-      <w:proofErr w:type="gramEnd"/>
-      <w:r>
-        <w:t xml:space="preserve"> in different countries, and coordinated extensively with customer representatives throughout design, testing, and production.</w:t>
-      </w:r>
-    </w:p>
-    <w:p>
-      <w:pPr>
-        <w:pStyle w:val="Compact"/>
+      <w:bookmarkStart w:id="24" w:name="Xda7ca9725afd6019e3976902e20ed47d9e63c7d"/>
+      <w:r>
+        <w:t xml:space="preserve">Bachelor of Science in Mechanical Engineering, Cum Laude, June 2006</w:t>
+      </w:r>
+      <w:bookmarkEnd w:id="24"/>
+    </w:p>
+    <w:p>
+      <w:pPr>
         <w:numPr>
           <w:ilvl w:val="0"/>
-          <w:numId w:val="17"/>
+          <w:numId w:val="1003"/>
         </w:numPr>
-        <w:spacing w:before="36" w:after="36"/>
-        <w:ind w:right="0"/>
-      </w:pPr>
-      <w:r>
-        <w:t>Investigated root cause of a leaking valve. Took apart used valve to investigate the internals and retested to repeat the problem, and also did testing on a new valve to find the same problem.</w:t>
-      </w:r>
-    </w:p>
-    <w:p>
-      <w:pPr>
         <w:pStyle w:val="Compact"/>
+      </w:pPr>
+      <w:r>
+        <w:t xml:space="preserve">Courses: Materials and Structures,</w:t>
+      </w:r>
+      <w:r>
+        <w:t xml:space="preserve"> </w:t>
+      </w:r>
+      <w:r>
+        <w:t xml:space="preserve">CAD, FEA, Renewable Energy, Design for Environment.</w:t>
+      </w:r>
+    </w:p>
+    <w:p>
+      <w:pPr>
         <w:numPr>
           <w:ilvl w:val="0"/>
-          <w:numId w:val="17"/>
+          <w:numId w:val="1003"/>
         </w:numPr>
-        <w:spacing w:before="36" w:after="36"/>
-        <w:ind w:right="0"/>
-      </w:pPr>
-      <w:r>
-        <w:t xml:space="preserve">Developed design solutions to allow updating the 737 </w:t>
-      </w:r>
-      <w:proofErr w:type="spellStart"/>
-      <w:r>
-        <w:t>airstair</w:t>
-      </w:r>
-      <w:proofErr w:type="spellEnd"/>
-      <w:r>
-        <w:t xml:space="preserve"> to include new safety features and an extra step within the same envelope. From a high level work statement, investigated the extent of change required, and found solutions to various problems discovered during development and testing.</w:t>
-      </w:r>
-    </w:p>
-    <w:p>
-      <w:pPr>
         <w:pStyle w:val="Compact"/>
+      </w:pPr>
+      <w:r>
+        <w:t xml:space="preserve">Projects: Formula SAE drivetrain design, Fuel Cell capstone project.</w:t>
+      </w:r>
+    </w:p>
+    <w:p>
+      <w:pPr>
+        <w:pStyle w:val="Heading1"/>
+      </w:pPr>
+      <w:bookmarkStart w:id="25" w:name="relevant-experience"/>
+      <w:r>
+        <w:t xml:space="preserve">RELEVANT EXPERIENCE</w:t>
+      </w:r>
+      <w:bookmarkEnd w:id="25"/>
+    </w:p>
+    <w:p>
+      <w:pPr>
+        <w:pStyle w:val="Heading2"/>
+      </w:pPr>
+      <w:bookmarkStart w:id="26" w:name="X3918c41e0a44a65dc73e03f4c506f3faed9f693"/>
+      <w:r>
+        <w:t xml:space="preserve">UNIVERSITY OF WASHINGTON, Seattle, WA 	</w:t>
+      </w:r>
+      <w:r>
+        <w:t xml:space="preserve"> </w:t>
+      </w:r>
+      <w:r>
+        <w:rPr>
+          <w:i/>
+        </w:rPr>
+        <w:t xml:space="preserve">2020 - Present</w:t>
+      </w:r>
+      <w:bookmarkEnd w:id="26"/>
+    </w:p>
+    <w:p>
+      <w:pPr>
+        <w:pStyle w:val="Heading3"/>
+      </w:pPr>
+      <w:bookmarkStart w:id="27" w:name="X849529f50e71d28f7a9b604b5f7b5292957f51e"/>
+      <w:r>
+        <w:t xml:space="preserve">Graduate Student Researcher in the Meza Research Group</w:t>
+      </w:r>
+      <w:bookmarkEnd w:id="27"/>
+    </w:p>
+    <w:p>
+      <w:pPr>
         <w:numPr>
           <w:ilvl w:val="0"/>
-          <w:numId w:val="17"/>
+          <w:numId w:val="1004"/>
         </w:numPr>
-        <w:spacing w:before="36" w:after="36"/>
-        <w:ind w:right="0"/>
-      </w:pPr>
-      <w:r>
-        <w:t xml:space="preserve">Integrated 737 </w:t>
-      </w:r>
-      <w:proofErr w:type="spellStart"/>
-      <w:r>
-        <w:t>airstair</w:t>
-      </w:r>
-      <w:proofErr w:type="spellEnd"/>
-      <w:r>
-        <w:t xml:space="preserve"> </w:t>
-      </w:r>
-      <w:proofErr w:type="gramStart"/>
-      <w:r>
-        <w:t>design</w:t>
-      </w:r>
-      <w:proofErr w:type="gramEnd"/>
-      <w:r>
-        <w:t xml:space="preserve"> into the aircraft structure, and built a complete CATIA assembly and kinematic model to ensure proper fit and operation.</w:t>
-      </w:r>
-    </w:p>
-    <w:p>
-      <w:pPr>
         <w:pStyle w:val="Compact"/>
+      </w:pPr>
+      <w:r>
+        <w:t xml:space="preserve">Investigating structural and thermal properties of nano-scale 3D printed spinodal structures, under Professor Lucas Meza.</w:t>
+      </w:r>
+    </w:p>
+    <w:p>
+      <w:pPr>
         <w:numPr>
           <w:ilvl w:val="0"/>
-          <w:numId w:val="17"/>
+          <w:numId w:val="1004"/>
         </w:numPr>
-        <w:spacing w:before="36" w:after="36"/>
-        <w:ind w:right="0"/>
-      </w:pPr>
-      <w:r>
-        <w:lastRenderedPageBreak/>
-        <w:t>Designed an aircraft galley fluid waste disposal system, producing designs for structural support of valves, a tank, sensors, and electrical components, all designed to fit into a small space in an aircraft galley.</w:t>
-      </w:r>
-    </w:p>
-    <w:p>
-      <w:pPr>
-        <w:pStyle w:val="FirstParagraph"/>
-      </w:pPr>
-      <w:r>
-        <w:t> </w:t>
-      </w:r>
-    </w:p>
-    <w:p>
-      <w:pPr>
-        <w:pStyle w:val="Heading2"/>
-      </w:pPr>
-      <w:bookmarkStart w:id="7" w:name="boeing-commercial-airplanes-everett-wa-2"/>
-      <w:bookmarkEnd w:id="7"/>
-      <w:r>
-        <w:t>BOEING COMMERCIAL AIRPLANES, Everett, WA</w:t>
-      </w:r>
-      <w:r>
-        <w:tab/>
-      </w:r>
-      <w:r>
-        <w:t xml:space="preserve"> </w:t>
-      </w:r>
-      <w:r>
-        <w:rPr>
-          <w:b/>
-        </w:rPr>
-        <w:t>2006 – 2012, 2014</w:t>
-      </w:r>
-    </w:p>
-    <w:p>
-      <w:pPr>
-        <w:pStyle w:val="Heading3"/>
-      </w:pPr>
-      <w:bookmarkStart w:id="8" w:name="structural-design-engineer"/>
-      <w:bookmarkEnd w:id="8"/>
-      <w:r>
-        <w:t>Structural Design Engineer</w:t>
-      </w:r>
-    </w:p>
-    <w:p>
-      <w:pPr>
-        <w:pStyle w:val="FirstParagraph"/>
-      </w:pPr>
-      <w:proofErr w:type="gramStart"/>
-      <w:r>
-        <w:t>Took ownership of part concepts and designs, collaboration with stress analysts, manufacturing engineering, suppliers, and other design groups.</w:t>
-      </w:r>
-      <w:proofErr w:type="gramEnd"/>
-      <w:r>
-        <w:t xml:space="preserve"> Worked on initial design through production on the 747-8 and 767 </w:t>
-      </w:r>
-      <w:proofErr w:type="gramStart"/>
-      <w:r>
-        <w:t>tanker</w:t>
-      </w:r>
-      <w:proofErr w:type="gramEnd"/>
-      <w:r>
-        <w:t>, on the wing, tail, and body.</w:t>
-      </w:r>
-    </w:p>
-    <w:p>
-      <w:pPr>
         <w:pStyle w:val="Compact"/>
+      </w:pPr>
+      <w:r>
+        <w:t xml:space="preserve">Performing FEA analysis in Abaqus of nanostructures to determine design capability.</w:t>
+      </w:r>
+    </w:p>
+    <w:p>
+      <w:pPr>
         <w:numPr>
           <w:ilvl w:val="0"/>
-          <w:numId w:val="17"/>
+          <w:numId w:val="1004"/>
         </w:numPr>
-        <w:spacing w:before="36" w:after="36"/>
-        <w:ind w:right="0"/>
-      </w:pPr>
-      <w:r>
-        <w:t>Designed aluminum and composite parts, and assemblies large and small. Optimized parts for weight and cost without compromising on strength.</w:t>
-      </w:r>
-    </w:p>
-    <w:p>
-      <w:pPr>
         <w:pStyle w:val="Compact"/>
+      </w:pPr>
+      <w:r>
+        <w:t xml:space="preserve">Using machine learning to determine ideal structural topology to meet design needs.</w:t>
+      </w:r>
+    </w:p>
+    <w:p>
+      <w:pPr>
+        <w:pStyle w:val="Heading3"/>
+      </w:pPr>
+      <w:bookmarkStart w:id="28" w:name="composites-research-projects"/>
+      <w:r>
+        <w:t xml:space="preserve">Composites Research Projects</w:t>
+      </w:r>
+      <w:bookmarkEnd w:id="28"/>
+    </w:p>
+    <w:p>
+      <w:pPr>
         <w:numPr>
           <w:ilvl w:val="0"/>
-          <w:numId w:val="17"/>
+          <w:numId w:val="1005"/>
         </w:numPr>
-        <w:spacing w:before="36" w:after="36"/>
-        <w:ind w:right="0"/>
-      </w:pPr>
-      <w:r>
-        <w:t>Used a 3D printer to produce a test tool for the 747 wing panels, to ensure that the wing would be assembled without problems.</w:t>
-      </w:r>
-    </w:p>
-    <w:p>
-      <w:pPr>
         <w:pStyle w:val="Compact"/>
+      </w:pPr>
+      <w:r>
+        <w:t xml:space="preserve">Researching the material properties, manufacturing, and applications for mycelium-based biocomposites.</w:t>
+      </w:r>
+    </w:p>
+    <w:p>
+      <w:pPr>
         <w:numPr>
           <w:ilvl w:val="0"/>
-          <w:numId w:val="17"/>
+          <w:numId w:val="1005"/>
         </w:numPr>
-        <w:spacing w:before="36" w:after="36"/>
-        <w:ind w:right="0"/>
-      </w:pPr>
-      <w:r>
-        <w:t>Coordinated with Boeing and supplier production facilities from concept to production, to ensure parts are easy to manufacture and assemble, making visits as parts were being produced to ensure quality production.</w:t>
-      </w:r>
-    </w:p>
-    <w:p>
-      <w:pPr>
         <w:pStyle w:val="Compact"/>
+      </w:pPr>
+      <w:r>
+        <w:t xml:space="preserve">Studying the manufacture of cellulose fibers out of bacterial cellulose nanofibers.</w:t>
+      </w:r>
+    </w:p>
+    <w:p>
+      <w:pPr>
+        <w:pStyle w:val="Heading2"/>
+      </w:pPr>
+      <w:bookmarkStart w:id="29" w:name="X184be8b84a84c92e737f406d8d80adae53cd08f"/>
+      <w:r>
+        <w:t xml:space="preserve">SAFRAN AEROSYSTEMS, Everett, WA 	</w:t>
+      </w:r>
+      <w:r>
+        <w:t xml:space="preserve"> </w:t>
+      </w:r>
+      <w:r>
+        <w:rPr>
+          <w:i/>
+        </w:rPr>
+        <w:t xml:space="preserve">2015 - 2019</w:t>
+      </w:r>
+      <w:bookmarkEnd w:id="29"/>
+    </w:p>
+    <w:p>
+      <w:pPr>
+        <w:pStyle w:val="Heading3"/>
+      </w:pPr>
+      <w:bookmarkStart w:id="30" w:name="design-and-integration-engineer"/>
+      <w:r>
+        <w:t xml:space="preserve">Design and Integration Engineer</w:t>
+      </w:r>
+      <w:bookmarkEnd w:id="30"/>
+    </w:p>
+    <w:p>
+      <w:pPr>
         <w:numPr>
           <w:ilvl w:val="0"/>
-          <w:numId w:val="17"/>
+          <w:numId w:val="1006"/>
         </w:numPr>
-        <w:spacing w:before="36" w:after="36"/>
-        <w:ind w:right="0"/>
-      </w:pPr>
-      <w:r>
-        <w:t>Integrated electrical wiring, mechanical systems and fluid systems into the structural design, working closely with members of other teams to provide the best design.</w:t>
-      </w:r>
-    </w:p>
-    <w:p>
-      <w:pPr>
         <w:pStyle w:val="Compact"/>
+      </w:pPr>
+      <w:r>
+        <w:t xml:space="preserve">Conducted root cause analysis of failed valves, disassembling failed specimens and testing to confirm the problem.</w:t>
+      </w:r>
+    </w:p>
+    <w:p>
+      <w:pPr>
         <w:numPr>
           <w:ilvl w:val="0"/>
-          <w:numId w:val="17"/>
+          <w:numId w:val="1006"/>
         </w:numPr>
-        <w:spacing w:before="36" w:after="36"/>
-        <w:ind w:right="0"/>
-      </w:pPr>
-      <w:r>
-        <w:t>Redesigned a critical structural member in the 747 wing, replacing an assembly with hundreds of parts with a single part, in order to reduce weight and assembly time.</w:t>
-      </w:r>
-    </w:p>
-    <w:p>
-      <w:pPr>
         <w:pStyle w:val="Compact"/>
+      </w:pPr>
+      <w:r>
+        <w:t xml:space="preserve">Developed a new 737 airstair with additional safety features and increased height. Managed all changes from start to finish, and built a full CATIA model.</w:t>
+      </w:r>
+    </w:p>
+    <w:p>
+      <w:pPr>
         <w:numPr>
           <w:ilvl w:val="0"/>
-          <w:numId w:val="17"/>
+          <w:numId w:val="1006"/>
         </w:numPr>
-        <w:spacing w:before="36" w:after="36"/>
-        <w:ind w:right="0"/>
-      </w:pPr>
-      <w:r>
-        <w:t>Corrected production problems looking through 35 years of drawings and seeing completed parts on the airplane in the factory.</w:t>
-      </w:r>
-    </w:p>
-    <w:p>
-      <w:pPr>
         <w:pStyle w:val="Compact"/>
+      </w:pPr>
+      <w:r>
+        <w:t xml:space="preserve">Designed an aircraft galley fluid waste disposal system, producing designs for structural support of valves, a tank, sensors, and electrical components.</w:t>
+      </w:r>
+    </w:p>
+    <w:p>
+      <w:pPr>
         <w:numPr>
           <w:ilvl w:val="0"/>
-          <w:numId w:val="17"/>
+          <w:numId w:val="1006"/>
         </w:numPr>
-        <w:spacing w:before="36" w:after="36"/>
-        <w:ind w:right="0"/>
-      </w:pPr>
-      <w:r>
-        <w:t>Performed preliminary analysis on parts to confirm optimum design for reduced weight.</w:t>
-      </w:r>
-    </w:p>
-    <w:p>
-      <w:pPr>
-        <w:pStyle w:val="FirstParagraph"/>
-      </w:pPr>
-      <w:r>
-        <w:t> </w:t>
+        <w:pStyle w:val="Compact"/>
+      </w:pPr>
+      <w:r>
+        <w:t xml:space="preserve">Coordinated directly with customer and supplier representatives to collaborate on designs.</w:t>
       </w:r>
     </w:p>
     <w:p>
       <w:pPr>
         <w:pStyle w:val="Heading2"/>
       </w:pPr>
-      <w:bookmarkStart w:id="9" w:name="kvichak-marine-industries-seattle-wa-201"/>
-      <w:bookmarkEnd w:id="9"/>
-      <w:r>
-        <w:t xml:space="preserve">KVICHAK MARINE INDUSTRIES, Seattle, WA </w:t>
-      </w:r>
-      <w:r>
-        <w:tab/>
+      <w:bookmarkStart w:id="31" w:name="Xdf8ae2e8f8bb0777ab731a9796d536ee942298b"/>
+      <w:r>
+        <w:t xml:space="preserve">BOEING COMMERCIAL AIRPLANES, Everett, WA 	</w:t>
+      </w:r>
+      <w:r>
+        <w:t xml:space="preserve"> </w:t>
       </w:r>
       <w:r>
         <w:rPr>
-          <w:b/>
+          <w:i/>
         </w:rPr>
-        <w:t>2012 – 2014</w:t>
-      </w:r>
+        <w:t xml:space="preserve">2006 – 2012, 2014</w:t>
+      </w:r>
+      <w:bookmarkEnd w:id="31"/>
     </w:p>
     <w:p>
       <w:pPr>
         <w:pStyle w:val="Heading3"/>
       </w:pPr>
-      <w:bookmarkStart w:id="10" w:name="project-engineer"/>
-      <w:bookmarkEnd w:id="10"/>
-      <w:r>
-        <w:t>Project Engineer</w:t>
-      </w:r>
-    </w:p>
-    <w:p>
-      <w:pPr>
-        <w:pStyle w:val="FirstParagraph"/>
-      </w:pPr>
-      <w:proofErr w:type="gramStart"/>
-      <w:r>
-        <w:t>Developed structure and mechanical system designs for aluminum hulled boats.</w:t>
-      </w:r>
-      <w:proofErr w:type="gramEnd"/>
-      <w:r>
-        <w:t xml:space="preserve"> </w:t>
-      </w:r>
-      <w:proofErr w:type="gramStart"/>
-      <w:r>
-        <w:t>Worked from concept through production providing design and analysis.</w:t>
-      </w:r>
-      <w:proofErr w:type="gramEnd"/>
-    </w:p>
-    <w:p>
-      <w:pPr>
-        <w:pStyle w:val="Compact"/>
+      <w:bookmarkStart w:id="32" w:name="structural-design-engineer"/>
+      <w:r>
+        <w:t xml:space="preserve">Structural Design Engineer</w:t>
+      </w:r>
+      <w:bookmarkEnd w:id="32"/>
+    </w:p>
+    <w:p>
+      <w:pPr>
         <w:numPr>
           <w:ilvl w:val="0"/>
-          <w:numId w:val="17"/>
+          <w:numId w:val="1007"/>
         </w:numPr>
-        <w:spacing w:before="36" w:after="36"/>
-        <w:ind w:right="0"/>
-      </w:pPr>
-      <w:r>
-        <w:t>Completed concept, design, and finite element analysis to meet customer requirements. Worked in SolidWorks to model detail parts and assemblies.</w:t>
-      </w:r>
-    </w:p>
-    <w:p>
-      <w:pPr>
         <w:pStyle w:val="Compact"/>
+      </w:pPr>
+      <w:r>
+        <w:t xml:space="preserve">Designed aluminum and composite structural parts and assemblies on 747-8 and 767.</w:t>
+      </w:r>
+    </w:p>
+    <w:p>
+      <w:pPr>
         <w:numPr>
           <w:ilvl w:val="0"/>
-          <w:numId w:val="17"/>
+          <w:numId w:val="1007"/>
         </w:numPr>
-        <w:spacing w:before="36" w:after="36"/>
-        <w:ind w:right="0"/>
-      </w:pPr>
-      <w:r>
-        <w:t>Designed the structure and fluid systems on a 75’ pilot boat.</w:t>
-      </w:r>
-    </w:p>
-    <w:p>
-      <w:pPr>
-        <w:pStyle w:val="FirstParagraph"/>
-      </w:pPr>
-      <w:r>
-        <w:t> </w:t>
-      </w:r>
-    </w:p>
-    <w:p>
-      <w:pPr>
-        <w:pStyle w:val="Heading1"/>
-      </w:pPr>
-      <w:bookmarkStart w:id="11" w:name="other-activities-skills"/>
-      <w:bookmarkEnd w:id="11"/>
-      <w:r>
-        <w:t>OTHER ACTIVITIES &amp; SKILLS</w:t>
-      </w:r>
-    </w:p>
-    <w:p>
-      <w:pPr>
         <w:pStyle w:val="Compact"/>
+      </w:pPr>
+      <w:r>
+        <w:t xml:space="preserve">Coordinated with production facilities from concept to production, to ensure ease of manufacture and assembly.</w:t>
+      </w:r>
+      <w:r>
+        <w:t xml:space="preserve"> </w:t>
+      </w:r>
+    </w:p>
+    <w:p>
+      <w:pPr>
         <w:numPr>
           <w:ilvl w:val="0"/>
-          <w:numId w:val="17"/>
+          <w:numId w:val="1007"/>
         </w:numPr>
-        <w:spacing w:before="36" w:after="36"/>
-        <w:ind w:right="0"/>
-      </w:pPr>
-      <w:r>
-        <w:t>Experienced in SolidWorks (Certified SolidWorks Professional), CATIA V5, and AutoCAD.</w:t>
-      </w:r>
-    </w:p>
-    <w:p>
-      <w:pPr>
         <w:pStyle w:val="Compact"/>
+      </w:pPr>
+      <w:r>
+        <w:t xml:space="preserve">Worked across groups and disciplines to manage design completion and define interfaces.</w:t>
+      </w:r>
+    </w:p>
+    <w:p>
+      <w:pPr>
         <w:numPr>
           <w:ilvl w:val="0"/>
-          <w:numId w:val="17"/>
+          <w:numId w:val="1007"/>
         </w:numPr>
-        <w:spacing w:before="36" w:after="36"/>
-        <w:ind w:right="0"/>
-      </w:pPr>
-      <w:r>
-        <w:t xml:space="preserve">Design of sheet metal, extruded, machined plate, and composite parts, small and large assemblies. 3D and 2D assembly and detail part definition. Understanding of reasonable </w:t>
-      </w:r>
-      <w:proofErr w:type="gramStart"/>
-      <w:r>
-        <w:t>tolerances,</w:t>
-      </w:r>
-      <w:proofErr w:type="gramEnd"/>
-      <w:r>
-        <w:t xml:space="preserve"> and how to apply GD&amp;T.</w:t>
-      </w:r>
-    </w:p>
-    <w:p>
-      <w:pPr>
         <w:pStyle w:val="Compact"/>
+      </w:pPr>
+      <w:r>
+        <w:t xml:space="preserve">Redesigned critical structural members to reduce weight and complexity.</w:t>
+      </w:r>
+    </w:p>
+    <w:p>
+      <w:pPr>
         <w:numPr>
           <w:ilvl w:val="0"/>
-          <w:numId w:val="17"/>
+          <w:numId w:val="1007"/>
         </w:numPr>
-        <w:spacing w:before="36" w:after="36"/>
-        <w:ind w:right="0"/>
-      </w:pPr>
-      <w:r>
-        <w:t>Used machine tools and hand tools to build my own designs out of wood and metal. Built parts for a Formula SAE drivetrain, and my own kitchen cabinets.</w:t>
-      </w:r>
-    </w:p>
-    <w:p>
-      <w:pPr>
         <w:pStyle w:val="Compact"/>
+      </w:pPr>
+      <w:r>
+        <w:t xml:space="preserve">Implemented solutions to factory production problems by inspecting completed and installed parts, and examining drawing history for errors.</w:t>
+      </w:r>
+    </w:p>
+    <w:p>
+      <w:pPr>
+        <w:pStyle w:val="Heading1"/>
+      </w:pPr>
+      <w:bookmarkStart w:id="33" w:name="additional-experience"/>
+      <w:r>
+        <w:t xml:space="preserve">ADDITIONAL EXPERIENCE</w:t>
+      </w:r>
+      <w:bookmarkEnd w:id="33"/>
+    </w:p>
+    <w:p>
+      <w:pPr>
+        <w:pStyle w:val="Heading2"/>
+      </w:pPr>
+      <w:bookmarkStart w:id="34" w:name="katerra-seattle-wa-2019---2020"/>
+      <w:r>
+        <w:t xml:space="preserve">KATERRA, Seattle, WA 	</w:t>
+      </w:r>
+      <w:r>
+        <w:t xml:space="preserve"> </w:t>
+      </w:r>
+      <w:r>
+        <w:rPr>
+          <w:i/>
+        </w:rPr>
+        <w:t xml:space="preserve">2019 - 2020</w:t>
+      </w:r>
+      <w:bookmarkEnd w:id="34"/>
+    </w:p>
+    <w:p>
+      <w:pPr>
+        <w:pStyle w:val="Heading3"/>
+      </w:pPr>
+      <w:bookmarkStart w:id="35" w:name="manufactured-assemblies-design-engineer"/>
+      <w:r>
+        <w:t xml:space="preserve">Manufactured Assemblies Design Engineer</w:t>
+      </w:r>
+      <w:bookmarkEnd w:id="35"/>
+    </w:p>
+    <w:p>
+      <w:pPr>
         <w:numPr>
           <w:ilvl w:val="0"/>
-          <w:numId w:val="17"/>
+          <w:numId w:val="1008"/>
         </w:numPr>
-        <w:spacing w:before="36" w:after="36"/>
-        <w:ind w:right="0"/>
-      </w:pPr>
-      <w:r>
-        <w:t>Proficient in Mandarin Chinese and Spanish.</w:t>
-      </w:r>
-    </w:p>
-    <w:p>
-      <w:pPr>
-        <w:pStyle w:val="FirstParagraph"/>
-      </w:pPr>
-      <w:r>
-        <w:t> </w:t>
-      </w:r>
-    </w:p>
-    <w:p>
-      <w:pPr>
-        <w:pStyle w:val="Heading1"/>
-      </w:pPr>
-      <w:bookmarkStart w:id="12" w:name="education-student-projects"/>
-      <w:bookmarkEnd w:id="12"/>
-      <w:r>
-        <w:t>EDUCATION &amp; STUDENT PROJECTS</w:t>
-      </w:r>
-    </w:p>
-    <w:p>
-      <w:pPr>
-        <w:pStyle w:val="Heading2"/>
-      </w:pPr>
-      <w:bookmarkStart w:id="13" w:name="university-of-washington"/>
-      <w:bookmarkEnd w:id="13"/>
-      <w:r>
-        <w:t>UNIVERSITY OF WASHINGTON</w:t>
-      </w:r>
-    </w:p>
-    <w:p>
-      <w:pPr>
-        <w:pStyle w:val="Heading3"/>
-      </w:pPr>
-      <w:bookmarkStart w:id="14" w:name="bachelor-of-science-in-mechanical-engine"/>
-      <w:bookmarkEnd w:id="14"/>
-      <w:r>
-        <w:lastRenderedPageBreak/>
-        <w:t>Bachelor of Science in Mechanical Engineering, Cum Laude, June 2006</w:t>
-      </w:r>
-    </w:p>
-    <w:p>
-      <w:pPr>
-        <w:pStyle w:val="FirstParagraph"/>
-      </w:pPr>
-      <w:r>
-        <w:t>Courses: Materials and Structures, Mechanical Systems Analysis, Control Systems, Instrumentation, Fluids, CAD, Finite Element Analysis, Technical Writing.</w:t>
-      </w:r>
-    </w:p>
-    <w:p>
-      <w:pPr>
-        <w:pStyle w:val="BodyText"/>
-      </w:pPr>
-      <w:r>
-        <w:t>Formula SAE project:</w:t>
-      </w:r>
-    </w:p>
-    <w:p>
-      <w:pPr>
         <w:pStyle w:val="Compact"/>
+      </w:pPr>
+      <w:r>
+        <w:t xml:space="preserve">Designed building components to be built in a factory and installed on a construction site, integrating structural, electrical, and plumbing components.</w:t>
+      </w:r>
+    </w:p>
+    <w:p>
+      <w:pPr>
         <w:numPr>
           <w:ilvl w:val="0"/>
-          <w:numId w:val="17"/>
+          <w:numId w:val="1008"/>
         </w:numPr>
-        <w:spacing w:before="36" w:after="36"/>
-        <w:ind w:right="0"/>
-      </w:pPr>
-      <w:r>
-        <w:t>Led drive train team, oversaw production of parts, and completed documents required for competition. Helped the team place 5th out of 122 teams in the competition.</w:t>
-      </w:r>
-    </w:p>
-    <w:p>
-      <w:pPr>
         <w:pStyle w:val="Compact"/>
+      </w:pPr>
+      <w:r>
+        <w:t xml:space="preserve">Developed a bathroom kit in SolidWorks to provide detailed BOMs and drawings for assembly and installation.</w:t>
+      </w:r>
+    </w:p>
+    <w:p>
+      <w:pPr>
         <w:numPr>
           <w:ilvl w:val="0"/>
-          <w:numId w:val="17"/>
+          <w:numId w:val="1008"/>
         </w:numPr>
-        <w:spacing w:before="36" w:after="36"/>
-        <w:ind w:right="0"/>
-      </w:pPr>
-      <w:r>
-        <w:t>Used SolidWorks to model parts, apply finite element analysis, and create drawings.</w:t>
-      </w:r>
-    </w:p>
-    <w:p>
-      <w:pPr>
-        <w:pStyle w:val="FirstParagraph"/>
-      </w:pPr>
-      <w:r>
-        <w:t>Fuel cell capstone project:</w:t>
-      </w:r>
-    </w:p>
-    <w:p>
-      <w:pPr>
         <w:pStyle w:val="Compact"/>
+      </w:pPr>
+      <w:r>
+        <w:t xml:space="preserve">Created automated model, drawing, and CNC templates for steel wall panels using Catia 3DExperience.</w:t>
+      </w:r>
+    </w:p>
+    <w:p>
+      <w:pPr>
         <w:numPr>
           <w:ilvl w:val="0"/>
-          <w:numId w:val="17"/>
+          <w:numId w:val="1008"/>
         </w:numPr>
-        <w:spacing w:before="36" w:after="36"/>
-        <w:ind w:right="0"/>
-      </w:pPr>
-      <w:r>
-        <w:t>Researched the latest fuel cell technology and researched ways to reduce cost without excessive performance loss</w:t>
-      </w:r>
-    </w:p>
-    <w:p>
-      <w:pPr>
         <w:pStyle w:val="Compact"/>
+      </w:pPr>
+      <w:r>
+        <w:t xml:space="preserve">Built prototypes of manufactured building components to test part and assembly sizing, and to confirm tolerances.</w:t>
+      </w:r>
+    </w:p>
+    <w:p>
+      <w:pPr>
+        <w:pStyle w:val="Heading2"/>
+      </w:pPr>
+      <w:bookmarkStart w:id="36" w:name="X9be565d9bcce1909277ff6e2cdc0c701d314be4"/>
+      <w:r>
+        <w:t xml:space="preserve">KVICHAK MARINE INDUSTRIES, Seattle, WA 	</w:t>
+      </w:r>
+      <w:r>
+        <w:t xml:space="preserve"> </w:t>
+      </w:r>
+      <w:r>
+        <w:rPr>
+          <w:i/>
+        </w:rPr>
+        <w:t xml:space="preserve">2012 – 2014</w:t>
+      </w:r>
+      <w:bookmarkEnd w:id="36"/>
+    </w:p>
+    <w:p>
+      <w:pPr>
+        <w:pStyle w:val="Heading3"/>
+      </w:pPr>
+      <w:bookmarkStart w:id="37" w:name="project-engineer"/>
+      <w:r>
+        <w:t xml:space="preserve">Project Engineer</w:t>
+      </w:r>
+      <w:bookmarkEnd w:id="37"/>
+    </w:p>
+    <w:p>
+      <w:pPr>
         <w:numPr>
           <w:ilvl w:val="0"/>
-          <w:numId w:val="17"/>
+          <w:numId w:val="1009"/>
         </w:numPr>
-        <w:spacing w:before="36" w:after="36"/>
-        <w:ind w:right="0"/>
-      </w:pPr>
-      <w:r>
-        <w:t>Designed and tested molded composite materials in flow field plates, instead of conventional machining.</w:t>
-      </w:r>
-    </w:p>
-    <w:p>
-      <w:pPr>
-        <w:pStyle w:val="FirstParagraph"/>
-      </w:pPr>
-      <w:r>
-        <w:t> </w:t>
-      </w:r>
-    </w:p>
-    <w:p/>
+        <w:pStyle w:val="Compact"/>
+      </w:pPr>
+      <w:r>
+        <w:t xml:space="preserve">Developed structure and mechanical system designs for aluminum hulled boats.</w:t>
+      </w:r>
+    </w:p>
+    <w:p>
+      <w:pPr>
+        <w:numPr>
+          <w:ilvl w:val="0"/>
+          <w:numId w:val="1009"/>
+        </w:numPr>
+        <w:pStyle w:val="Compact"/>
+      </w:pPr>
+      <w:r>
+        <w:t xml:space="preserve">Worked from concept to production providing designs and drawings in Solidworks.</w:t>
+      </w:r>
+    </w:p>
     <w:sectPr>
-      <w:headerReference w:type="default" r:id="rId8"/>
-      <w:footerReference w:type="default" r:id="rId9"/>
+      <w:headerReference w:type="default" r:id="rId9"/>
+      <w:footerReference w:type="default" r:id="rId11"/>
       <w:headerReference w:type="first" r:id="rId10"/>
       <w:pgSz w:w="12240" w:h="15840"/>
       <w:pgMar w:top="720" w:right="1260" w:bottom="720" w:left="1260" w:header="720" w:footer="720" w:gutter="0"/>
@@ -786,27 +590,12 @@
 </w:document>
 </file>
 
-<file path=word/endnotes.xml><?xml version="1.0" encoding="utf-8"?>
-<w:endnotes xmlns:wpc="http://schemas.microsoft.com/office/word/2010/wordprocessingCanvas" xmlns:mc="http://schemas.openxmlformats.org/markup-compatibility/2006" xmlns:o="urn:schemas-microsoft-com:office:office" xmlns:r="http://schemas.openxmlformats.org/officeDocument/2006/relationships" xmlns:m="http://schemas.openxmlformats.org/officeDocument/2006/math" xmlns:v="urn:schemas-microsoft-com:vml" xmlns:wp14="http://schemas.microsoft.com/office/word/2010/wordprocessingDrawing" xmlns:wp="http://schemas.openxmlformats.org/drawingml/2006/wordprocessingDrawing" xmlns:w10="urn:schemas-microsoft-com:office:word" xmlns:w="http://schemas.openxmlformats.org/wordprocessingml/2006/main" xmlns:w14="http://schemas.microsoft.com/office/word/2010/wordml" xmlns:wpg="http://schemas.microsoft.com/office/word/2010/wordprocessingGroup" xmlns:wpi="http://schemas.microsoft.com/office/word/2010/wordprocessingInk" xmlns:wne="http://schemas.microsoft.com/office/word/2006/wordml" xmlns:wps="http://schemas.microsoft.com/office/word/2010/wordprocessingShape" mc:Ignorable="w14 wp14">
-  <w:endnote w:type="separator" w:id="-1">
-    <w:p>
-      <w:r>
-        <w:separator/>
-      </w:r>
-    </w:p>
-  </w:endnote>
-  <w:endnote w:type="continuationSeparator" w:id="0">
-    <w:p>
-      <w:r>
-        <w:continuationSeparator/>
-      </w:r>
-    </w:p>
-  </w:endnote>
-</w:endnotes>
+<file path=word/comments.xml><?xml version="1.0" encoding="utf-8"?>
+<w:comments xmlns:w="http://schemas.openxmlformats.org/wordprocessingml/2006/main" xmlns:m="http://schemas.openxmlformats.org/officeDocument/2006/math" xmlns:r="http://schemas.openxmlformats.org/officeDocument/2006/relationships" xmlns:o="urn:schemas-microsoft-com:office:office" xmlns:v="urn:schemas-microsoft-com:vml" xmlns:w10="urn:schemas-microsoft-com:office:word" xmlns:a="http://schemas.openxmlformats.org/drawingml/2006/main" xmlns:pic="http://schemas.openxmlformats.org/drawingml/2006/picture" xmlns:wp="http://schemas.openxmlformats.org/drawingml/2006/wordprocessingDrawing"/>
 </file>
 
 <file path=word/footer1.xml><?xml version="1.0" encoding="utf-8"?>
-<w:ftr xmlns:wpc="http://schemas.microsoft.com/office/word/2010/wordprocessingCanvas" xmlns:mc="http://schemas.openxmlformats.org/markup-compatibility/2006" xmlns:o="urn:schemas-microsoft-com:office:office" xmlns:r="http://schemas.openxmlformats.org/officeDocument/2006/relationships" xmlns:m="http://schemas.openxmlformats.org/officeDocument/2006/math" xmlns:v="urn:schemas-microsoft-com:vml" xmlns:wp14="http://schemas.microsoft.com/office/word/2010/wordprocessingDrawing" xmlns:wp="http://schemas.openxmlformats.org/drawingml/2006/wordprocessingDrawing" xmlns:w10="urn:schemas-microsoft-com:office:word" xmlns:w="http://schemas.openxmlformats.org/wordprocessingml/2006/main" xmlns:w14="http://schemas.microsoft.com/office/word/2010/wordml" xmlns:wpg="http://schemas.microsoft.com/office/word/2010/wordprocessingGroup" xmlns:wpi="http://schemas.microsoft.com/office/word/2010/wordprocessingInk" xmlns:wne="http://schemas.microsoft.com/office/word/2006/wordml" xmlns:wps="http://schemas.microsoft.com/office/word/2010/wordprocessingShape" mc:Ignorable="w14 wp14">
+<w:ftr xmlns:wpc="http://schemas.microsoft.com/office/word/2010/wordprocessingCanvas" xmlns:cx="http://schemas.microsoft.com/office/drawing/2014/chartex" xmlns:cx1="http://schemas.microsoft.com/office/drawing/2015/9/8/chartex" xmlns:cx2="http://schemas.microsoft.com/office/drawing/2015/10/21/chartex" xmlns:cx3="http://schemas.microsoft.com/office/drawing/2016/5/9/chartex" xmlns:cx4="http://schemas.microsoft.com/office/drawing/2016/5/10/chartex" xmlns:cx5="http://schemas.microsoft.com/office/drawing/2016/5/11/chartex" xmlns:cx6="http://schemas.microsoft.com/office/drawing/2016/5/12/chartex" xmlns:cx7="http://schemas.microsoft.com/office/drawing/2016/5/13/chartex" xmlns:cx8="http://schemas.microsoft.com/office/drawing/2016/5/14/chartex" xmlns:mc="http://schemas.openxmlformats.org/markup-compatibility/2006" xmlns:aink="http://schemas.microsoft.com/office/drawing/2016/ink" xmlns:am3d="http://schemas.microsoft.com/office/drawing/2017/model3d" xmlns:o="urn:schemas-microsoft-com:office:office" xmlns:r="http://schemas.openxmlformats.org/officeDocument/2006/relationships" xmlns:m="http://schemas.openxmlformats.org/officeDocument/2006/math" xmlns:v="urn:schemas-microsoft-com:vml" xmlns:wp14="http://schemas.microsoft.com/office/word/2010/wordprocessingDrawing" xmlns:wp="http://schemas.openxmlformats.org/drawingml/2006/wordprocessingDrawing" xmlns:w10="urn:schemas-microsoft-com:office:word" xmlns:w="http://schemas.openxmlformats.org/wordprocessingml/2006/main" xmlns:w14="http://schemas.microsoft.com/office/word/2010/wordml" xmlns:w15="http://schemas.microsoft.com/office/word/2012/wordml" xmlns:w16cex="http://schemas.microsoft.com/office/word/2018/wordml/cex" xmlns:w16cid="http://schemas.microsoft.com/office/word/2016/wordml/cid" xmlns:w16="http://schemas.microsoft.com/office/word/2018/wordml" xmlns:w16se="http://schemas.microsoft.com/office/word/2015/wordml/symex" xmlns:wpg="http://schemas.microsoft.com/office/word/2010/wordprocessingGroup" xmlns:wpi="http://schemas.microsoft.com/office/word/2010/wordprocessingInk" xmlns:wne="http://schemas.microsoft.com/office/word/2006/wordml" xmlns:wps="http://schemas.microsoft.com/office/word/2010/wordprocessingShape" mc:Ignorable="w14 w15 w16se w16cid w16 w16cex wp14">
   <w:p>
     <w:pPr>
       <w:pStyle w:val="Footer"/>
@@ -819,18 +608,18 @@
 </file>
 
 <file path=word/footnotes.xml><?xml version="1.0" encoding="utf-8"?>
-<w:footnotes xmlns:wpc="http://schemas.microsoft.com/office/word/2010/wordprocessingCanvas" xmlns:mc="http://schemas.openxmlformats.org/markup-compatibility/2006" xmlns:o="urn:schemas-microsoft-com:office:office" xmlns:r="http://schemas.openxmlformats.org/officeDocument/2006/relationships" xmlns:m="http://schemas.openxmlformats.org/officeDocument/2006/math" xmlns:v="urn:schemas-microsoft-com:vml" xmlns:wp14="http://schemas.microsoft.com/office/word/2010/wordprocessingDrawing" xmlns:wp="http://schemas.openxmlformats.org/drawingml/2006/wordprocessingDrawing" xmlns:w10="urn:schemas-microsoft-com:office:word" xmlns:w="http://schemas.openxmlformats.org/wordprocessingml/2006/main" xmlns:w14="http://schemas.microsoft.com/office/word/2010/wordml" xmlns:wpg="http://schemas.microsoft.com/office/word/2010/wordprocessingGroup" xmlns:wpi="http://schemas.microsoft.com/office/word/2010/wordprocessingInk" xmlns:wne="http://schemas.microsoft.com/office/word/2006/wordml" xmlns:wps="http://schemas.microsoft.com/office/word/2010/wordprocessingShape" mc:Ignorable="w14 wp14">
+<w:footnotes xmlns:w="http://schemas.openxmlformats.org/wordprocessingml/2006/main" xmlns:m="http://schemas.openxmlformats.org/officeDocument/2006/math" xmlns:r="http://schemas.openxmlformats.org/officeDocument/2006/relationships" xmlns:o="urn:schemas-microsoft-com:office:office" xmlns:v="urn:schemas-microsoft-com:vml" xmlns:w10="urn:schemas-microsoft-com:office:word" xmlns:a="http://schemas.openxmlformats.org/drawingml/2006/main" xmlns:pic="http://schemas.openxmlformats.org/drawingml/2006/picture" xmlns:wp="http://schemas.openxmlformats.org/drawingml/2006/wordprocessingDrawing">
+  <w:footnote w:type="continuationSeparator" w:id="0">
+    <w:p>
+      <w:r>
+        <w:continuationSeparator/>
+      </w:r>
+    </w:p>
+  </w:footnote>
   <w:footnote w:type="separator" w:id="-1">
     <w:p>
       <w:r>
         <w:separator/>
-      </w:r>
-    </w:p>
-  </w:footnote>
-  <w:footnote w:type="continuationSeparator" w:id="0">
-    <w:p>
-      <w:r>
-        <w:continuationSeparator/>
       </w:r>
     </w:p>
   </w:footnote>
@@ -838,7 +627,7 @@
 </file>
 
 <file path=word/header1.xml><?xml version="1.0" encoding="utf-8"?>
-<w:hdr xmlns:wpc="http://schemas.microsoft.com/office/word/2010/wordprocessingCanvas" xmlns:mc="http://schemas.openxmlformats.org/markup-compatibility/2006" xmlns:o="urn:schemas-microsoft-com:office:office" xmlns:r="http://schemas.openxmlformats.org/officeDocument/2006/relationships" xmlns:m="http://schemas.openxmlformats.org/officeDocument/2006/math" xmlns:v="urn:schemas-microsoft-com:vml" xmlns:wp14="http://schemas.microsoft.com/office/word/2010/wordprocessingDrawing" xmlns:wp="http://schemas.openxmlformats.org/drawingml/2006/wordprocessingDrawing" xmlns:w10="urn:schemas-microsoft-com:office:word" xmlns:w="http://schemas.openxmlformats.org/wordprocessingml/2006/main" xmlns:w14="http://schemas.microsoft.com/office/word/2010/wordml" xmlns:wpg="http://schemas.microsoft.com/office/word/2010/wordprocessingGroup" xmlns:wpi="http://schemas.microsoft.com/office/word/2010/wordprocessingInk" xmlns:wne="http://schemas.microsoft.com/office/word/2006/wordml" xmlns:wps="http://schemas.microsoft.com/office/word/2010/wordprocessingShape" mc:Ignorable="w14 wp14">
+<w:hdr xmlns:wpc="http://schemas.microsoft.com/office/word/2010/wordprocessingCanvas" xmlns:cx="http://schemas.microsoft.com/office/drawing/2014/chartex" xmlns:cx1="http://schemas.microsoft.com/office/drawing/2015/9/8/chartex" xmlns:cx2="http://schemas.microsoft.com/office/drawing/2015/10/21/chartex" xmlns:cx3="http://schemas.microsoft.com/office/drawing/2016/5/9/chartex" xmlns:cx4="http://schemas.microsoft.com/office/drawing/2016/5/10/chartex" xmlns:cx5="http://schemas.microsoft.com/office/drawing/2016/5/11/chartex" xmlns:cx6="http://schemas.microsoft.com/office/drawing/2016/5/12/chartex" xmlns:cx7="http://schemas.microsoft.com/office/drawing/2016/5/13/chartex" xmlns:cx8="http://schemas.microsoft.com/office/drawing/2016/5/14/chartex" xmlns:mc="http://schemas.openxmlformats.org/markup-compatibility/2006" xmlns:aink="http://schemas.microsoft.com/office/drawing/2016/ink" xmlns:am3d="http://schemas.microsoft.com/office/drawing/2017/model3d" xmlns:o="urn:schemas-microsoft-com:office:office" xmlns:r="http://schemas.openxmlformats.org/officeDocument/2006/relationships" xmlns:m="http://schemas.openxmlformats.org/officeDocument/2006/math" xmlns:v="urn:schemas-microsoft-com:vml" xmlns:wp14="http://schemas.microsoft.com/office/word/2010/wordprocessingDrawing" xmlns:wp="http://schemas.openxmlformats.org/drawingml/2006/wordprocessingDrawing" xmlns:w10="urn:schemas-microsoft-com:office:word" xmlns:w="http://schemas.openxmlformats.org/wordprocessingml/2006/main" xmlns:w14="http://schemas.microsoft.com/office/word/2010/wordml" xmlns:w15="http://schemas.microsoft.com/office/word/2012/wordml" xmlns:w16cex="http://schemas.microsoft.com/office/word/2018/wordml/cex" xmlns:w16cid="http://schemas.microsoft.com/office/word/2016/wordml/cid" xmlns:w16="http://schemas.microsoft.com/office/word/2018/wordml" xmlns:w16se="http://schemas.microsoft.com/office/word/2015/wordml/symex" xmlns:wpg="http://schemas.microsoft.com/office/word/2010/wordprocessingGroup" xmlns:wpi="http://schemas.microsoft.com/office/word/2010/wordprocessingInk" xmlns:wne="http://schemas.microsoft.com/office/word/2006/wordml" xmlns:wps="http://schemas.microsoft.com/office/word/2010/wordprocessingShape" mc:Ignorable="w14 w15 w16se w16cid w16 w16cex wp14">
   <w:p>
     <w:pPr>
       <w:pStyle w:val="Page2Heading1"/>
@@ -880,22 +669,53 @@
   <w:p>
     <w:pPr>
       <w:pStyle w:val="Page2Heading2"/>
+      <w:tabs>
+        <w:tab w:val="center" w:pos="4590"/>
+        <w:tab w:val="right" w:pos="9720"/>
+      </w:tabs>
+      <w:rPr>
+        <w:szCs w:val="20"/>
+      </w:rPr>
     </w:pPr>
     <w:r>
-      <w:t>(425) 502-</w:t>
+      <w:rPr>
+        <w:szCs w:val="20"/>
+      </w:rPr>
+      <w:t>(425) 502-5582</w:t>
     </w:r>
     <w:r>
-      <w:t>5582 – cogawi</w:t>
+      <w:rPr>
+        <w:szCs w:val="20"/>
+      </w:rPr>
+      <w:tab/>
+      <w:t>linkedin.com/in/</w:t>
+    </w:r>
+    <w:proofErr w:type="spellStart"/>
+    <w:r>
+      <w:rPr>
+        <w:szCs w:val="20"/>
+      </w:rPr>
+      <w:t>colinwilsonseattle</w:t>
+    </w:r>
+    <w:proofErr w:type="spellEnd"/>
+    <w:r>
+      <w:rPr>
+        <w:szCs w:val="20"/>
+      </w:rPr>
+      <w:tab/>
     </w:r>
     <w:r>
-      <w:t>@gmail.com</w:t>
+      <w:rPr>
+        <w:szCs w:val="20"/>
+      </w:rPr>
+      <w:t>cogawi@gmail.com</w:t>
     </w:r>
   </w:p>
 </w:hdr>
 </file>
 
 <file path=word/header2.xml><?xml version="1.0" encoding="utf-8"?>
-<w:hdr xmlns:wpc="http://schemas.microsoft.com/office/word/2010/wordprocessingCanvas" xmlns:mc="http://schemas.openxmlformats.org/markup-compatibility/2006" xmlns:o="urn:schemas-microsoft-com:office:office" xmlns:r="http://schemas.openxmlformats.org/officeDocument/2006/relationships" xmlns:m="http://schemas.openxmlformats.org/officeDocument/2006/math" xmlns:v="urn:schemas-microsoft-com:vml" xmlns:wp14="http://schemas.microsoft.com/office/word/2010/wordprocessingDrawing" xmlns:wp="http://schemas.openxmlformats.org/drawingml/2006/wordprocessingDrawing" xmlns:w10="urn:schemas-microsoft-com:office:word" xmlns:w="http://schemas.openxmlformats.org/wordprocessingml/2006/main" xmlns:w14="http://schemas.microsoft.com/office/word/2010/wordml" xmlns:wpg="http://schemas.microsoft.com/office/word/2010/wordprocessingGroup" xmlns:wpi="http://schemas.microsoft.com/office/word/2010/wordprocessingInk" xmlns:wne="http://schemas.microsoft.com/office/word/2006/wordml" xmlns:wps="http://schemas.microsoft.com/office/word/2010/wordprocessingShape" mc:Ignorable="w14 wp14">
+<w:hdr xmlns:wpc="http://schemas.microsoft.com/office/word/2010/wordprocessingCanvas" xmlns:cx="http://schemas.microsoft.com/office/drawing/2014/chartex" xmlns:cx1="http://schemas.microsoft.com/office/drawing/2015/9/8/chartex" xmlns:cx2="http://schemas.microsoft.com/office/drawing/2015/10/21/chartex" xmlns:cx3="http://schemas.microsoft.com/office/drawing/2016/5/9/chartex" xmlns:cx4="http://schemas.microsoft.com/office/drawing/2016/5/10/chartex" xmlns:cx5="http://schemas.microsoft.com/office/drawing/2016/5/11/chartex" xmlns:cx6="http://schemas.microsoft.com/office/drawing/2016/5/12/chartex" xmlns:cx7="http://schemas.microsoft.com/office/drawing/2016/5/13/chartex" xmlns:cx8="http://schemas.microsoft.com/office/drawing/2016/5/14/chartex" xmlns:mc="http://schemas.openxmlformats.org/markup-compatibility/2006" xmlns:aink="http://schemas.microsoft.com/office/drawing/2016/ink" xmlns:am3d="http://schemas.microsoft.com/office/drawing/2017/model3d" xmlns:o="urn:schemas-microsoft-com:office:office" xmlns:r="http://schemas.openxmlformats.org/officeDocument/2006/relationships" xmlns:m="http://schemas.openxmlformats.org/officeDocument/2006/math" xmlns:v="urn:schemas-microsoft-com:vml" xmlns:wp14="http://schemas.microsoft.com/office/word/2010/wordprocessingDrawing" xmlns:wp="http://schemas.openxmlformats.org/drawingml/2006/wordprocessingDrawing" xmlns:w10="urn:schemas-microsoft-com:office:word" xmlns:w="http://schemas.openxmlformats.org/wordprocessingml/2006/main" xmlns:w14="http://schemas.microsoft.com/office/word/2010/wordml" xmlns:w15="http://schemas.microsoft.com/office/word/2012/wordml" xmlns:w16cex="http://schemas.microsoft.com/office/word/2018/wordml/cex" xmlns:w16cid="http://schemas.microsoft.com/office/word/2016/wordml/cid" xmlns:w16="http://schemas.microsoft.com/office/word/2018/wordml" xmlns:w16se="http://schemas.microsoft.com/office/word/2015/wordml/symex" xmlns:wpg="http://schemas.microsoft.com/office/word/2010/wordprocessingGroup" xmlns:wpi="http://schemas.microsoft.com/office/word/2010/wordprocessingInk" xmlns:wne="http://schemas.microsoft.com/office/word/2006/wordml" xmlns:wps="http://schemas.microsoft.com/office/word/2010/wordprocessingShape" mc:Ignorable="w14 w15 w16se w16cid w16 w16cex wp14">
   <w:p>
     <w:pPr>
       <w:pStyle w:val="Page1Heading1"/>
@@ -928,30 +748,27 @@
         <w:i w:val="0"/>
       </w:rPr>
     </w:pPr>
-    <w:smartTag w:uri="urn:schemas-microsoft-com:office:smarttags" w:element="City">
-      <w:r>
-        <w:t>Seattle</w:t>
-      </w:r>
-    </w:smartTag>
+    <w:bookmarkStart w:id="14" w:name="_Hlk64441055"/>
     <w:r>
-      <w:t>, WA</w:t>
+      <w:t>linkedin.com/in/</w:t>
     </w:r>
+    <w:proofErr w:type="spellStart"/>
+    <w:r>
+      <w:t>colinwilsonseattle</w:t>
+    </w:r>
+    <w:bookmarkEnd w:id="14"/>
+    <w:proofErr w:type="spellEnd"/>
     <w:r>
       <w:tab/>
       <w:t>cogawi@gmail.com</w:t>
     </w:r>
   </w:p>
-  <w:p>
-    <w:pPr>
-      <w:pStyle w:val="Header"/>
-    </w:pPr>
-  </w:p>
 </w:hdr>
 </file>
 
 <file path=word/numbering.xml><?xml version="1.0" encoding="utf-8"?>
-<w:numbering xmlns:wpc="http://schemas.microsoft.com/office/word/2010/wordprocessingCanvas" xmlns:mc="http://schemas.openxmlformats.org/markup-compatibility/2006" xmlns:o="urn:schemas-microsoft-com:office:office" xmlns:r="http://schemas.openxmlformats.org/officeDocument/2006/relationships" xmlns:m="http://schemas.openxmlformats.org/officeDocument/2006/math" xmlns:v="urn:schemas-microsoft-com:vml" xmlns:wp14="http://schemas.microsoft.com/office/word/2010/wordprocessingDrawing" xmlns:wp="http://schemas.openxmlformats.org/drawingml/2006/wordprocessingDrawing" xmlns:w10="urn:schemas-microsoft-com:office:word" xmlns:w="http://schemas.openxmlformats.org/wordprocessingml/2006/main" xmlns:w14="http://schemas.microsoft.com/office/word/2010/wordml" xmlns:wpg="http://schemas.microsoft.com/office/word/2010/wordprocessingGroup" xmlns:wpi="http://schemas.microsoft.com/office/word/2010/wordprocessingInk" xmlns:wne="http://schemas.microsoft.com/office/word/2006/wordml" xmlns:wps="http://schemas.microsoft.com/office/word/2010/wordprocessingShape" mc:Ignorable="w14 wp14">
-  <w:abstractNum w:abstractNumId="0">
+<w:numbering xmlns:wpc="http://schemas.microsoft.com/office/word/2010/wordprocessingCanvas" xmlns:cx="http://schemas.microsoft.com/office/drawing/2014/chartex" xmlns:cx1="http://schemas.microsoft.com/office/drawing/2015/9/8/chartex" xmlns:cx2="http://schemas.microsoft.com/office/drawing/2015/10/21/chartex" xmlns:cx3="http://schemas.microsoft.com/office/drawing/2016/5/9/chartex" xmlns:cx4="http://schemas.microsoft.com/office/drawing/2016/5/10/chartex" xmlns:cx5="http://schemas.microsoft.com/office/drawing/2016/5/11/chartex" xmlns:cx6="http://schemas.microsoft.com/office/drawing/2016/5/12/chartex" xmlns:cx7="http://schemas.microsoft.com/office/drawing/2016/5/13/chartex" xmlns:cx8="http://schemas.microsoft.com/office/drawing/2016/5/14/chartex" xmlns:mc="http://schemas.openxmlformats.org/markup-compatibility/2006" xmlns:aink="http://schemas.microsoft.com/office/drawing/2016/ink" xmlns:am3d="http://schemas.microsoft.com/office/drawing/2017/model3d" xmlns:o="urn:schemas-microsoft-com:office:office" xmlns:r="http://schemas.openxmlformats.org/officeDocument/2006/relationships" xmlns:m="http://schemas.openxmlformats.org/officeDocument/2006/math" xmlns:v="urn:schemas-microsoft-com:vml" xmlns:wp14="http://schemas.microsoft.com/office/word/2010/wordprocessingDrawing" xmlns:wp="http://schemas.openxmlformats.org/drawingml/2006/wordprocessingDrawing" xmlns:w10="urn:schemas-microsoft-com:office:word" xmlns:w="http://schemas.openxmlformats.org/wordprocessingml/2006/main" xmlns:w14="http://schemas.microsoft.com/office/word/2010/wordml" xmlns:w15="http://schemas.microsoft.com/office/word/2012/wordml" xmlns:w16cex="http://schemas.microsoft.com/office/word/2018/wordml/cex" xmlns:w16cid="http://schemas.microsoft.com/office/word/2016/wordml/cid" xmlns:w16="http://schemas.microsoft.com/office/word/2018/wordml" xmlns:w16se="http://schemas.microsoft.com/office/word/2015/wordml/symex" xmlns:wpg="http://schemas.microsoft.com/office/word/2010/wordprocessingGroup" xmlns:wpi="http://schemas.microsoft.com/office/word/2010/wordprocessingInk" xmlns:wne="http://schemas.microsoft.com/office/word/2006/wordml" xmlns:wps="http://schemas.microsoft.com/office/word/2010/wordprocessingShape" mc:Ignorable="w14 w15 w16se w16cid w16 w16cex wp14">
+  <w:abstractNum w:abstractNumId="0" w15:restartNumberingAfterBreak="0">
     <w:nsid w:val="A982C0BE"/>
     <w:multiLevelType w:val="multilevel"/>
     <w:tmpl w:val="DA8242C4"/>
@@ -1043,7 +860,7 @@
       <w:lvlJc w:val="left"/>
     </w:lvl>
   </w:abstractNum>
-  <w:abstractNum w:abstractNumId="1">
+  <w:abstractNum w:abstractNumId="1" w15:restartNumberingAfterBreak="0">
     <w:nsid w:val="BA7F5877"/>
     <w:multiLevelType w:val="multilevel"/>
     <w:tmpl w:val="4180544E"/>
@@ -1135,7 +952,7 @@
       <w:lvlJc w:val="left"/>
     </w:lvl>
   </w:abstractNum>
-  <w:abstractNum w:abstractNumId="2">
+  <w:abstractNum w:abstractNumId="2" w15:restartNumberingAfterBreak="0">
     <w:nsid w:val="DB8F2252"/>
     <w:multiLevelType w:val="multilevel"/>
     <w:tmpl w:val="96B4E660"/>
@@ -1227,7 +1044,7 @@
       <w:lvlJc w:val="left"/>
     </w:lvl>
   </w:abstractNum>
-  <w:abstractNum w:abstractNumId="3">
+  <w:abstractNum w:abstractNumId="3" w15:restartNumberingAfterBreak="0">
     <w:nsid w:val="0000000B"/>
     <w:multiLevelType w:val="multilevel"/>
     <w:tmpl w:val="0000000B"/>
@@ -1340,14 +1157,13 @@
       </w:rPr>
     </w:lvl>
   </w:abstractNum>
-  <w:abstractNum w:abstractNumId="4">
+  <w:abstractNum w:abstractNumId="4" w15:restartNumberingAfterBreak="0">
     <w:nsid w:val="0000000C"/>
     <w:multiLevelType w:val="multilevel"/>
     <w:tmpl w:val="10C812B6"/>
     <w:lvl w:ilvl="0">
       <w:start w:val="1"/>
       <w:numFmt w:val="bullet"/>
-      <w:pStyle w:val="Compact"/>
       <w:lvlText w:val=""/>
       <w:lvlJc w:val="left"/>
       <w:pPr>
@@ -1484,7 +1300,7 @@
       </w:rPr>
     </w:lvl>
   </w:abstractNum>
-  <w:abstractNum w:abstractNumId="5">
+  <w:abstractNum w:abstractNumId="5" w15:restartNumberingAfterBreak="0">
     <w:nsid w:val="24D1D51A"/>
     <w:multiLevelType w:val="multilevel"/>
     <w:tmpl w:val="B39633C6"/>
@@ -1576,7 +1392,7 @@
       <w:lvlJc w:val="left"/>
     </w:lvl>
   </w:abstractNum>
-  <w:abstractNum w:abstractNumId="6">
+  <w:abstractNum w:abstractNumId="6" w15:restartNumberingAfterBreak="0">
     <w:nsid w:val="2A217807"/>
     <w:multiLevelType w:val="multilevel"/>
     <w:tmpl w:val="A31A8936"/>
@@ -1689,7 +1505,7 @@
       </w:rPr>
     </w:lvl>
   </w:abstractNum>
-  <w:abstractNum w:abstractNumId="7">
+  <w:abstractNum w:abstractNumId="7" w15:restartNumberingAfterBreak="0">
     <w:nsid w:val="30F43D32"/>
     <w:multiLevelType w:val="multilevel"/>
     <w:tmpl w:val="E460B204"/>
@@ -1832,7 +1648,7 @@
       </w:rPr>
     </w:lvl>
   </w:abstractNum>
-  <w:abstractNum w:abstractNumId="8">
+  <w:abstractNum w:abstractNumId="8" w15:restartNumberingAfterBreak="0">
     <w:nsid w:val="3EDF22F6"/>
     <w:multiLevelType w:val="hybridMultilevel"/>
     <w:tmpl w:val="F0BE2B82"/>
@@ -1945,7 +1761,7 @@
       </w:rPr>
     </w:lvl>
   </w:abstractNum>
-  <w:abstractNum w:abstractNumId="9">
+  <w:abstractNum w:abstractNumId="9" w15:restartNumberingAfterBreak="0">
     <w:nsid w:val="43ED14FD"/>
     <w:multiLevelType w:val="multilevel"/>
     <w:tmpl w:val="C0423DF6"/>
@@ -2088,7 +1904,7 @@
       </w:rPr>
     </w:lvl>
   </w:abstractNum>
-  <w:abstractNum w:abstractNumId="10">
+  <w:abstractNum w:abstractNumId="10" w15:restartNumberingAfterBreak="0">
     <w:nsid w:val="473621AF"/>
     <w:multiLevelType w:val="hybridMultilevel"/>
     <w:tmpl w:val="F224F172"/>
@@ -2201,7 +2017,7 @@
       </w:rPr>
     </w:lvl>
   </w:abstractNum>
-  <w:abstractNum w:abstractNumId="11">
+  <w:abstractNum w:abstractNumId="11" w15:restartNumberingAfterBreak="0">
     <w:nsid w:val="510DA59F"/>
     <w:multiLevelType w:val="multilevel"/>
     <w:tmpl w:val="578ADCE8"/>
@@ -2293,7 +2109,7 @@
       <w:lvlJc w:val="left"/>
     </w:lvl>
   </w:abstractNum>
-  <w:abstractNum w:abstractNumId="12">
+  <w:abstractNum w:abstractNumId="12" w15:restartNumberingAfterBreak="0">
     <w:nsid w:val="56BA5EFF"/>
     <w:multiLevelType w:val="singleLevel"/>
     <w:tmpl w:val="00000000"/>
@@ -2313,12 +2129,13 @@
       </w:rPr>
     </w:lvl>
   </w:abstractNum>
-  <w:abstractNum w:abstractNumId="13">
+  <w:abstractNum w:abstractNumId="13" w15:restartNumberingAfterBreak="0">
     <w:nsid w:val="75B88EC7"/>
     <w:multiLevelType w:val="multilevel"/>
-    <w:tmpl w:val="CAD4DBA4"/>
+    <w:tmpl w:val="96F6F3E6"/>
     <w:lvl w:ilvl="0">
       <w:numFmt w:val="bullet"/>
+      <w:pStyle w:val="Compact"/>
       <w:lvlText w:val="•"/>
       <w:lvlJc w:val="left"/>
       <w:pPr>
@@ -2405,7 +2222,7 @@
       <w:lvlJc w:val="left"/>
     </w:lvl>
   </w:abstractNum>
-  <w:abstractNum w:abstractNumId="14">
+  <w:abstractNum w:abstractNumId="14" w15:restartNumberingAfterBreak="0">
     <w:nsid w:val="7CAC16F8"/>
     <w:multiLevelType w:val="multilevel"/>
     <w:tmpl w:val="3196B8E6"/>
@@ -2548,7 +2365,7 @@
       </w:rPr>
     </w:lvl>
   </w:abstractNum>
-  <w:abstractNum w:abstractNumId="15">
+  <w:abstractNum w:abstractNumId="15" w15:restartNumberingAfterBreak="0">
     <w:nsid w:val="7F9C5FD7"/>
     <w:multiLevelType w:val="multilevel"/>
     <w:tmpl w:val="D9D8B9B2"/>
@@ -2689,6 +2506,212 @@
       <w:rPr>
         <w:rFonts w:ascii="Wingdings" w:hAnsi="Wingdings" w:hint="default"/>
       </w:rPr>
+    </w:lvl>
+  </w:abstractNum>
+  <w:abstractNum w:abstractNumId="990">
+    <w:nsid w:val="2c1ae401"/>
+    <w:multiLevelType w:val="multilevel"/>
+    <w:lvl w:ilvl="0">
+      <w:numFmt w:val="bullet"/>
+      <w:lvlText w:val=" "/>
+      <w:lvlJc w:val="left"/>
+      <w:pPr>
+        <w:tabs>
+          <w:tab w:val="num" w:pos="0"/>
+        </w:tabs>
+        <w:ind w:left="480" w:hanging="480"/>
+      </w:pPr>
+    </w:lvl>
+    <w:lvl w:ilvl="1">
+      <w:numFmt w:val="bullet"/>
+      <w:lvlText w:val=" "/>
+      <w:lvlJc w:val="left"/>
+      <w:pPr>
+        <w:tabs>
+          <w:tab w:val="num" w:pos="720"/>
+        </w:tabs>
+        <w:ind w:left="1200" w:hanging="480"/>
+      </w:pPr>
+    </w:lvl>
+    <w:lvl w:ilvl="2">
+      <w:numFmt w:val="bullet"/>
+      <w:lvlText w:val=" "/>
+      <w:lvlJc w:val="left"/>
+      <w:pPr>
+        <w:tabs>
+          <w:tab w:val="num" w:pos="1440"/>
+        </w:tabs>
+        <w:ind w:left="1920" w:hanging="480"/>
+      </w:pPr>
+    </w:lvl>
+    <w:lvl w:ilvl="3">
+      <w:numFmt w:val="bullet"/>
+      <w:lvlText w:val=" "/>
+      <w:lvlJc w:val="left"/>
+      <w:pPr>
+        <w:tabs>
+          <w:tab w:val="num" w:pos="2160"/>
+        </w:tabs>
+        <w:ind w:left="2640" w:hanging="480"/>
+      </w:pPr>
+    </w:lvl>
+    <w:lvl w:ilvl="4">
+      <w:numFmt w:val="bullet"/>
+      <w:lvlText w:val=" "/>
+      <w:lvlJc w:val="left"/>
+      <w:pPr>
+        <w:tabs>
+          <w:tab w:val="num" w:pos="2880"/>
+        </w:tabs>
+        <w:ind w:left="3360" w:hanging="480"/>
+      </w:pPr>
+    </w:lvl>
+    <w:lvl w:ilvl="5">
+      <w:numFmt w:val="bullet"/>
+      <w:lvlText w:val=" "/>
+      <w:lvlJc w:val="left"/>
+      <w:pPr>
+        <w:tabs>
+          <w:tab w:val="num" w:pos="3600"/>
+        </w:tabs>
+        <w:ind w:left="4080" w:hanging="480"/>
+      </w:pPr>
+    </w:lvl>
+    <w:lvl w:ilvl="6">
+      <w:numFmt w:val="bullet"/>
+      <w:lvlText w:val=" "/>
+      <w:lvlJc w:val="left"/>
+      <w:pPr>
+        <w:tabs>
+          <w:tab w:val="num" w:pos="4320"/>
+        </w:tabs>
+        <w:ind w:left="4800" w:hanging="480"/>
+      </w:pPr>
+    </w:lvl>
+    <w:lvl w:ilvl="7">
+      <w:numFmt w:val="bullet"/>
+      <w:lvlText w:val=" "/>
+      <w:lvlJc w:val="left"/>
+      <w:pPr>
+        <w:tabs>
+          <w:tab w:val="num" w:pos="5040"/>
+        </w:tabs>
+        <w:ind w:left="5520" w:hanging="480"/>
+      </w:pPr>
+    </w:lvl>
+    <w:lvl w:ilvl="8">
+      <w:numFmt w:val="bullet"/>
+      <w:lvlText w:val=" "/>
+      <w:lvlJc w:val="left"/>
+      <w:pPr>
+        <w:tabs>
+          <w:tab w:val="num" w:pos="5760"/>
+        </w:tabs>
+        <w:ind w:left="6240" w:hanging="480"/>
+      </w:pPr>
+    </w:lvl>
+  </w:abstractNum>
+  <w:abstractNum w:abstractNumId="991">
+    <w:nsid w:val="ea454b4c"/>
+    <w:multiLevelType w:val="multilevel"/>
+    <w:lvl w:ilvl="0">
+      <w:numFmt w:val="bullet"/>
+      <w:lvlText w:val="•"/>
+      <w:lvlJc w:val="left"/>
+      <w:pPr>
+        <w:tabs>
+          <w:tab w:val="num" w:pos="0"/>
+        </w:tabs>
+        <w:ind w:left="480" w:hanging="480"/>
+      </w:pPr>
+    </w:lvl>
+    <w:lvl w:ilvl="1">
+      <w:numFmt w:val="bullet"/>
+      <w:lvlText w:val="–"/>
+      <w:lvlJc w:val="left"/>
+      <w:pPr>
+        <w:tabs>
+          <w:tab w:val="num" w:pos="720"/>
+        </w:tabs>
+        <w:ind w:left="1200" w:hanging="480"/>
+      </w:pPr>
+    </w:lvl>
+    <w:lvl w:ilvl="2">
+      <w:numFmt w:val="bullet"/>
+      <w:lvlText w:val="•"/>
+      <w:lvlJc w:val="left"/>
+      <w:pPr>
+        <w:tabs>
+          <w:tab w:val="num" w:pos="1440"/>
+        </w:tabs>
+        <w:ind w:left="1920" w:hanging="480"/>
+      </w:pPr>
+    </w:lvl>
+    <w:lvl w:ilvl="3">
+      <w:numFmt w:val="bullet"/>
+      <w:lvlText w:val="–"/>
+      <w:lvlJc w:val="left"/>
+      <w:pPr>
+        <w:tabs>
+          <w:tab w:val="num" w:pos="2160"/>
+        </w:tabs>
+        <w:ind w:left="2640" w:hanging="480"/>
+      </w:pPr>
+    </w:lvl>
+    <w:lvl w:ilvl="4">
+      <w:numFmt w:val="bullet"/>
+      <w:lvlText w:val="•"/>
+      <w:lvlJc w:val="left"/>
+      <w:pPr>
+        <w:tabs>
+          <w:tab w:val="num" w:pos="2880"/>
+        </w:tabs>
+        <w:ind w:left="3360" w:hanging="480"/>
+      </w:pPr>
+    </w:lvl>
+    <w:lvl w:ilvl="5">
+      <w:numFmt w:val="bullet"/>
+      <w:lvlText w:val="–"/>
+      <w:lvlJc w:val="left"/>
+      <w:pPr>
+        <w:tabs>
+          <w:tab w:val="num" w:pos="3600"/>
+        </w:tabs>
+        <w:ind w:left="4080" w:hanging="480"/>
+      </w:pPr>
+    </w:lvl>
+    <w:lvl w:ilvl="6">
+      <w:numFmt w:val="bullet"/>
+      <w:lvlText w:val="•"/>
+      <w:lvlJc w:val="left"/>
+      <w:pPr>
+        <w:tabs>
+          <w:tab w:val="num" w:pos="4320"/>
+        </w:tabs>
+        <w:ind w:left="4800" w:hanging="480"/>
+      </w:pPr>
+    </w:lvl>
+    <w:lvl w:ilvl="7">
+      <w:numFmt w:val="bullet"/>
+      <w:lvlText w:val="–"/>
+      <w:lvlJc w:val="left"/>
+      <w:pPr>
+        <w:tabs>
+          <w:tab w:val="num" w:pos="5040"/>
+        </w:tabs>
+        <w:ind w:left="5520" w:hanging="480"/>
+      </w:pPr>
+    </w:lvl>
+    <w:lvl w:ilvl="8">
+      <w:numFmt w:val="bullet"/>
+      <w:lvlText w:val="•"/>
+      <w:lvlJc w:val="left"/>
+      <w:pPr>
+        <w:tabs>
+          <w:tab w:val="num" w:pos="5760"/>
+        </w:tabs>
+        <w:ind w:left="6240" w:hanging="480"/>
+      </w:pPr>
     </w:lvl>
   </w:abstractNum>
   <w:num w:numId="1">
@@ -2742,48 +2765,199 @@
   <w:num w:numId="17">
     <w:abstractNumId w:val="13"/>
   </w:num>
+  <w:num w:numId="1000">
+    <w:abstractNumId w:val="990"/>
+  </w:num>
+  <w:num w:numId="1001">
+    <w:abstractNumId w:val="991"/>
+  </w:num>
+  <w:num w:numId="1002">
+    <w:abstractNumId w:val="991"/>
+  </w:num>
+  <w:num w:numId="1003">
+    <w:abstractNumId w:val="991"/>
+  </w:num>
+  <w:num w:numId="1004">
+    <w:abstractNumId w:val="991"/>
+  </w:num>
+  <w:num w:numId="1005">
+    <w:abstractNumId w:val="991"/>
+  </w:num>
+  <w:num w:numId="1006">
+    <w:abstractNumId w:val="991"/>
+  </w:num>
+  <w:num w:numId="1007">
+    <w:abstractNumId w:val="991"/>
+  </w:num>
+  <w:num w:numId="1008">
+    <w:abstractNumId w:val="991"/>
+  </w:num>
+  <w:num w:numId="1009">
+    <w:abstractNumId w:val="991"/>
+  </w:num>
 </w:numbering>
 </file>
 
 <file path=word/styles.xml><?xml version="1.0" encoding="utf-8"?>
-<w:styles xmlns:mc="http://schemas.openxmlformats.org/markup-compatibility/2006" xmlns:r="http://schemas.openxmlformats.org/officeDocument/2006/relationships" xmlns:w="http://schemas.openxmlformats.org/wordprocessingml/2006/main" xmlns:w14="http://schemas.microsoft.com/office/word/2010/wordml" mc:Ignorable="w14">
+<w:styles xmlns:mc="http://schemas.openxmlformats.org/markup-compatibility/2006" xmlns:r="http://schemas.openxmlformats.org/officeDocument/2006/relationships" xmlns:w="http://schemas.openxmlformats.org/wordprocessingml/2006/main" xmlns:w14="http://schemas.microsoft.com/office/word/2010/wordml" xmlns:w15="http://schemas.microsoft.com/office/word/2012/wordml" xmlns:w16cex="http://schemas.microsoft.com/office/word/2018/wordml/cex" xmlns:w16cid="http://schemas.microsoft.com/office/word/2016/wordml/cid" xmlns:w16="http://schemas.microsoft.com/office/word/2018/wordml" xmlns:w16se="http://schemas.microsoft.com/office/word/2015/wordml/symex" mc:Ignorable="w14 w15 w16se w16cid w16 w16cex">
   <w:docDefaults>
     <w:rPrDefault>
       <w:rPr>
-        <w:rFonts w:ascii="Times New Roman" w:eastAsia="宋体" w:hAnsi="Times New Roman" w:cs="Times New Roman"/>
+        <w:rFonts w:ascii="Times New Roman" w:eastAsia="SimSun" w:hAnsi="Times New Roman" w:cs="Times New Roman"/>
         <w:lang w:val="en-US" w:eastAsia="zh-CN" w:bidi="ar-SA"/>
       </w:rPr>
     </w:rPrDefault>
     <w:pPrDefault/>
   </w:docDefaults>
-  <w:latentStyles w:defLockedState="0" w:defUIPriority="0" w:defSemiHidden="0" w:defUnhideWhenUsed="0" w:defQFormat="0" w:count="267">
+  <w:latentStyles w:defLockedState="0" w:defUIPriority="0" w:defSemiHidden="0" w:defUnhideWhenUsed="0" w:defQFormat="0" w:count="376">
     <w:lsdException w:name="Normal" w:locked="1" w:qFormat="1"/>
     <w:lsdException w:name="heading 1" w:locked="1" w:qFormat="1"/>
     <w:lsdException w:name="heading 2" w:locked="1" w:semiHidden="1" w:unhideWhenUsed="1" w:qFormat="1"/>
-    <w:lsdException w:name="heading 3" w:locked="1" w:qFormat="1"/>
+    <w:lsdException w:name="heading 3" w:locked="1" w:semiHidden="1" w:unhideWhenUsed="1" w:qFormat="1"/>
     <w:lsdException w:name="heading 4" w:locked="1" w:semiHidden="1" w:unhideWhenUsed="1"/>
     <w:lsdException w:name="heading 5" w:locked="1" w:semiHidden="1" w:unhideWhenUsed="1" w:qFormat="1"/>
     <w:lsdException w:name="heading 6" w:locked="1" w:semiHidden="1" w:unhideWhenUsed="1" w:qFormat="1"/>
     <w:lsdException w:name="heading 7" w:locked="1" w:semiHidden="1" w:unhideWhenUsed="1" w:qFormat="1"/>
     <w:lsdException w:name="heading 8" w:locked="1" w:semiHidden="1" w:unhideWhenUsed="1" w:qFormat="1"/>
     <w:lsdException w:name="heading 9" w:locked="1" w:semiHidden="1" w:unhideWhenUsed="1" w:qFormat="1"/>
-    <w:lsdException w:name="toc 1" w:locked="1"/>
-    <w:lsdException w:name="toc 2" w:locked="1"/>
-    <w:lsdException w:name="toc 3" w:locked="1"/>
-    <w:lsdException w:name="toc 4" w:locked="1"/>
-    <w:lsdException w:name="toc 5" w:locked="1"/>
-    <w:lsdException w:name="toc 6" w:locked="1"/>
-    <w:lsdException w:name="toc 7" w:locked="1"/>
-    <w:lsdException w:name="toc 8" w:locked="1"/>
-    <w:lsdException w:name="toc 9" w:locked="1"/>
+    <w:lsdException w:name="index 1" w:semiHidden="1" w:unhideWhenUsed="1"/>
+    <w:lsdException w:name="index 2" w:semiHidden="1" w:unhideWhenUsed="1"/>
+    <w:lsdException w:name="index 3" w:semiHidden="1" w:unhideWhenUsed="1"/>
+    <w:lsdException w:name="index 4" w:semiHidden="1" w:unhideWhenUsed="1"/>
+    <w:lsdException w:name="index 5" w:semiHidden="1" w:unhideWhenUsed="1"/>
+    <w:lsdException w:name="index 6" w:semiHidden="1" w:unhideWhenUsed="1"/>
+    <w:lsdException w:name="index 7" w:semiHidden="1" w:unhideWhenUsed="1"/>
+    <w:lsdException w:name="index 8" w:semiHidden="1" w:unhideWhenUsed="1"/>
+    <w:lsdException w:name="index 9" w:semiHidden="1" w:unhideWhenUsed="1"/>
+    <w:lsdException w:name="toc 1" w:locked="1" w:semiHidden="1" w:unhideWhenUsed="1"/>
+    <w:lsdException w:name="toc 2" w:locked="1" w:semiHidden="1" w:unhideWhenUsed="1"/>
+    <w:lsdException w:name="toc 3" w:locked="1" w:semiHidden="1" w:unhideWhenUsed="1"/>
+    <w:lsdException w:name="toc 4" w:locked="1" w:semiHidden="1" w:unhideWhenUsed="1"/>
+    <w:lsdException w:name="toc 5" w:locked="1" w:semiHidden="1" w:unhideWhenUsed="1"/>
+    <w:lsdException w:name="toc 6" w:locked="1" w:semiHidden="1" w:unhideWhenUsed="1"/>
+    <w:lsdException w:name="toc 7" w:locked="1" w:semiHidden="1" w:unhideWhenUsed="1"/>
+    <w:lsdException w:name="toc 8" w:locked="1" w:semiHidden="1" w:unhideWhenUsed="1"/>
+    <w:lsdException w:name="toc 9" w:locked="1" w:semiHidden="1" w:unhideWhenUsed="1"/>
+    <w:lsdException w:name="Normal Indent" w:semiHidden="1" w:unhideWhenUsed="1"/>
+    <w:lsdException w:name="footnote text" w:semiHidden="1" w:unhideWhenUsed="1"/>
+    <w:lsdException w:name="annotation text" w:semiHidden="1" w:unhideWhenUsed="1"/>
+    <w:lsdException w:name="header" w:semiHidden="1" w:unhideWhenUsed="1"/>
+    <w:lsdException w:name="footer" w:semiHidden="1" w:unhideWhenUsed="1"/>
+    <w:lsdException w:name="index heading" w:semiHidden="1" w:unhideWhenUsed="1"/>
     <w:lsdException w:name="caption" w:locked="1" w:semiHidden="1" w:unhideWhenUsed="1" w:qFormat="1"/>
+    <w:lsdException w:name="table of figures" w:semiHidden="1" w:unhideWhenUsed="1"/>
+    <w:lsdException w:name="envelope address" w:semiHidden="1" w:unhideWhenUsed="1"/>
+    <w:lsdException w:name="envelope return" w:semiHidden="1" w:unhideWhenUsed="1"/>
+    <w:lsdException w:name="footnote reference" w:semiHidden="1" w:unhideWhenUsed="1"/>
+    <w:lsdException w:name="annotation reference" w:semiHidden="1" w:unhideWhenUsed="1"/>
+    <w:lsdException w:name="line number" w:semiHidden="1" w:unhideWhenUsed="1"/>
+    <w:lsdException w:name="page number" w:semiHidden="1" w:unhideWhenUsed="1"/>
+    <w:lsdException w:name="endnote reference" w:semiHidden="1" w:unhideWhenUsed="1"/>
+    <w:lsdException w:name="endnote text" w:semiHidden="1" w:unhideWhenUsed="1"/>
+    <w:lsdException w:name="macro" w:semiHidden="1" w:unhideWhenUsed="1"/>
+    <w:lsdException w:name="toa heading" w:semiHidden="1" w:unhideWhenUsed="1"/>
+    <w:lsdException w:name="List Number" w:semiHidden="1" w:unhideWhenUsed="1"/>
+    <w:lsdException w:name="List 2" w:semiHidden="1" w:unhideWhenUsed="1"/>
+    <w:lsdException w:name="List 3" w:semiHidden="1" w:unhideWhenUsed="1"/>
+    <w:lsdException w:name="List 4" w:semiHidden="1" w:unhideWhenUsed="1"/>
+    <w:lsdException w:name="List 5" w:semiHidden="1" w:unhideWhenUsed="1"/>
+    <w:lsdException w:name="List Bullet 2" w:semiHidden="1" w:unhideWhenUsed="1"/>
+    <w:lsdException w:name="List Bullet 3" w:semiHidden="1" w:unhideWhenUsed="1"/>
+    <w:lsdException w:name="List Bullet 4" w:semiHidden="1" w:unhideWhenUsed="1"/>
+    <w:lsdException w:name="List Bullet 5" w:semiHidden="1" w:unhideWhenUsed="1"/>
+    <w:lsdException w:name="List Number 2" w:semiHidden="1" w:unhideWhenUsed="1"/>
+    <w:lsdException w:name="List Number 3" w:semiHidden="1" w:unhideWhenUsed="1"/>
+    <w:lsdException w:name="List Number 4" w:semiHidden="1" w:unhideWhenUsed="1"/>
+    <w:lsdException w:name="List Number 5" w:semiHidden="1" w:unhideWhenUsed="1"/>
     <w:lsdException w:name="Title" w:locked="1" w:qFormat="1"/>
-    <w:lsdException w:name="Default Paragraph Font" w:locked="1"/>
+    <w:lsdException w:name="Closing" w:semiHidden="1" w:unhideWhenUsed="1"/>
+    <w:lsdException w:name="Signature" w:semiHidden="1" w:unhideWhenUsed="1"/>
+    <w:lsdException w:name="Default Paragraph Font" w:locked="1" w:semiHidden="1" w:unhideWhenUsed="1"/>
+    <w:lsdException w:name="Body Text" w:semiHidden="1" w:unhideWhenUsed="1"/>
+    <w:lsdException w:name="Body Text Indent" w:semiHidden="1" w:unhideWhenUsed="1"/>
+    <w:lsdException w:name="List Continue" w:semiHidden="1" w:unhideWhenUsed="1"/>
+    <w:lsdException w:name="Message Header" w:semiHidden="1" w:unhideWhenUsed="1"/>
     <w:lsdException w:name="Subtitle" w:locked="1" w:qFormat="1"/>
+    <w:lsdException w:name="Salutation" w:semiHidden="1" w:unhideWhenUsed="1"/>
+    <w:lsdException w:name="Date" w:semiHidden="1" w:unhideWhenUsed="1"/>
+    <w:lsdException w:name="Body Text First Indent" w:semiHidden="1" w:unhideWhenUsed="1"/>
+    <w:lsdException w:name="Body Text First Indent 2" w:semiHidden="1" w:unhideWhenUsed="1"/>
+    <w:lsdException w:name="Note Heading" w:semiHidden="1" w:unhideWhenUsed="1"/>
+    <w:lsdException w:name="Body Text 2" w:semiHidden="1" w:unhideWhenUsed="1"/>
+    <w:lsdException w:name="Body Text 3" w:semiHidden="1" w:unhideWhenUsed="1"/>
+    <w:lsdException w:name="Body Text Indent 2" w:semiHidden="1" w:unhideWhenUsed="1"/>
+    <w:lsdException w:name="Body Text Indent 3" w:semiHidden="1" w:unhideWhenUsed="1"/>
+    <w:lsdException w:name="Block Text" w:semiHidden="1" w:unhideWhenUsed="1"/>
+    <w:lsdException w:name="Hyperlink" w:semiHidden="1" w:unhideWhenUsed="1"/>
+    <w:lsdException w:name="FollowedHyperlink" w:semiHidden="1" w:unhideWhenUsed="1"/>
     <w:lsdException w:name="Strong" w:locked="1" w:qFormat="1"/>
     <w:lsdException w:name="Emphasis" w:locked="1" w:qFormat="1"/>
-    <w:lsdException w:name="HTML Preformatted" w:uiPriority="99"/>
+    <w:lsdException w:name="Document Map" w:semiHidden="1" w:unhideWhenUsed="1"/>
+    <w:lsdException w:name="Plain Text" w:semiHidden="1" w:unhideWhenUsed="1"/>
+    <w:lsdException w:name="E-mail Signature" w:semiHidden="1" w:unhideWhenUsed="1"/>
+    <w:lsdException w:name="HTML Top of Form" w:semiHidden="1" w:unhideWhenUsed="1"/>
+    <w:lsdException w:name="HTML Bottom of Form" w:semiHidden="1" w:unhideWhenUsed="1"/>
+    <w:lsdException w:name="Normal (Web)" w:semiHidden="1" w:unhideWhenUsed="1"/>
+    <w:lsdException w:name="HTML Acronym" w:semiHidden="1" w:unhideWhenUsed="1"/>
+    <w:lsdException w:name="HTML Address" w:semiHidden="1" w:unhideWhenUsed="1"/>
+    <w:lsdException w:name="HTML Cite" w:semiHidden="1" w:unhideWhenUsed="1"/>
+    <w:lsdException w:name="HTML Code" w:semiHidden="1" w:unhideWhenUsed="1"/>
+    <w:lsdException w:name="HTML Definition" w:semiHidden="1" w:unhideWhenUsed="1"/>
+    <w:lsdException w:name="HTML Keyboard" w:semiHidden="1" w:unhideWhenUsed="1"/>
+    <w:lsdException w:name="HTML Preformatted" w:semiHidden="1" w:uiPriority="99" w:unhideWhenUsed="1"/>
+    <w:lsdException w:name="HTML Sample" w:semiHidden="1" w:unhideWhenUsed="1"/>
+    <w:lsdException w:name="HTML Typewriter" w:semiHidden="1" w:unhideWhenUsed="1"/>
+    <w:lsdException w:name="HTML Variable" w:semiHidden="1" w:unhideWhenUsed="1"/>
+    <w:lsdException w:name="Normal Table" w:semiHidden="1" w:unhideWhenUsed="1"/>
+    <w:lsdException w:name="annotation subject" w:semiHidden="1" w:unhideWhenUsed="1"/>
+    <w:lsdException w:name="No List" w:semiHidden="1" w:unhideWhenUsed="1"/>
+    <w:lsdException w:name="Outline List 1" w:semiHidden="1" w:unhideWhenUsed="1"/>
+    <w:lsdException w:name="Outline List 2" w:semiHidden="1" w:unhideWhenUsed="1"/>
+    <w:lsdException w:name="Outline List 3" w:semiHidden="1" w:unhideWhenUsed="1"/>
+    <w:lsdException w:name="Table Simple 1" w:semiHidden="1" w:unhideWhenUsed="1"/>
+    <w:lsdException w:name="Table Simple 2" w:semiHidden="1" w:unhideWhenUsed="1"/>
+    <w:lsdException w:name="Table Simple 3" w:semiHidden="1" w:unhideWhenUsed="1"/>
+    <w:lsdException w:name="Table Classic 1" w:semiHidden="1" w:unhideWhenUsed="1"/>
+    <w:lsdException w:name="Table Classic 2" w:semiHidden="1" w:unhideWhenUsed="1"/>
+    <w:lsdException w:name="Table Classic 3" w:semiHidden="1" w:unhideWhenUsed="1"/>
+    <w:lsdException w:name="Table Classic 4" w:semiHidden="1" w:unhideWhenUsed="1"/>
+    <w:lsdException w:name="Table Colorful 1" w:semiHidden="1" w:unhideWhenUsed="1"/>
+    <w:lsdException w:name="Table Colorful 2" w:semiHidden="1" w:unhideWhenUsed="1"/>
+    <w:lsdException w:name="Table Colorful 3" w:semiHidden="1" w:unhideWhenUsed="1"/>
+    <w:lsdException w:name="Table Columns 1" w:semiHidden="1" w:unhideWhenUsed="1"/>
+    <w:lsdException w:name="Table Columns 2" w:semiHidden="1" w:unhideWhenUsed="1"/>
+    <w:lsdException w:name="Table Columns 3" w:semiHidden="1" w:unhideWhenUsed="1"/>
+    <w:lsdException w:name="Table Columns 4" w:semiHidden="1" w:unhideWhenUsed="1"/>
+    <w:lsdException w:name="Table Columns 5" w:semiHidden="1" w:unhideWhenUsed="1"/>
+    <w:lsdException w:name="Table Grid 1" w:semiHidden="1" w:unhideWhenUsed="1"/>
+    <w:lsdException w:name="Table Grid 2" w:semiHidden="1" w:unhideWhenUsed="1"/>
+    <w:lsdException w:name="Table Grid 3" w:semiHidden="1" w:unhideWhenUsed="1"/>
+    <w:lsdException w:name="Table Grid 4" w:semiHidden="1" w:unhideWhenUsed="1"/>
+    <w:lsdException w:name="Table Grid 5" w:semiHidden="1" w:unhideWhenUsed="1"/>
+    <w:lsdException w:name="Table Grid 6" w:semiHidden="1" w:unhideWhenUsed="1"/>
+    <w:lsdException w:name="Table Grid 7" w:semiHidden="1" w:unhideWhenUsed="1"/>
+    <w:lsdException w:name="Table Grid 8" w:semiHidden="1" w:unhideWhenUsed="1"/>
+    <w:lsdException w:name="Table List 1" w:semiHidden="1" w:unhideWhenUsed="1"/>
+    <w:lsdException w:name="Table List 2" w:semiHidden="1" w:unhideWhenUsed="1"/>
+    <w:lsdException w:name="Table List 3" w:semiHidden="1" w:unhideWhenUsed="1"/>
+    <w:lsdException w:name="Table List 4" w:semiHidden="1" w:unhideWhenUsed="1"/>
+    <w:lsdException w:name="Table List 5" w:semiHidden="1" w:unhideWhenUsed="1"/>
+    <w:lsdException w:name="Table List 6" w:semiHidden="1" w:unhideWhenUsed="1"/>
+    <w:lsdException w:name="Table List 7" w:semiHidden="1" w:unhideWhenUsed="1"/>
+    <w:lsdException w:name="Table List 8" w:semiHidden="1" w:unhideWhenUsed="1"/>
+    <w:lsdException w:name="Table 3D effects 1" w:semiHidden="1" w:unhideWhenUsed="1"/>
+    <w:lsdException w:name="Table 3D effects 2" w:semiHidden="1" w:unhideWhenUsed="1"/>
+    <w:lsdException w:name="Table 3D effects 3" w:semiHidden="1" w:unhideWhenUsed="1"/>
+    <w:lsdException w:name="Table Contemporary" w:semiHidden="1" w:unhideWhenUsed="1"/>
+    <w:lsdException w:name="Table Elegant" w:semiHidden="1" w:unhideWhenUsed="1"/>
+    <w:lsdException w:name="Table Professional" w:semiHidden="1" w:unhideWhenUsed="1"/>
+    <w:lsdException w:name="Table Subtle 1" w:semiHidden="1" w:unhideWhenUsed="1"/>
+    <w:lsdException w:name="Table Subtle 2" w:semiHidden="1" w:unhideWhenUsed="1"/>
+    <w:lsdException w:name="Table Web 1" w:semiHidden="1" w:unhideWhenUsed="1"/>
+    <w:lsdException w:name="Table Web 2" w:semiHidden="1" w:unhideWhenUsed="1"/>
+    <w:lsdException w:name="Table Web 3" w:semiHidden="1" w:unhideWhenUsed="1"/>
     <w:lsdException w:name="Table Grid" w:locked="1"/>
+    <w:lsdException w:name="Table Theme" w:semiHidden="1" w:unhideWhenUsed="1"/>
     <w:lsdException w:name="Placeholder Text" w:semiHidden="1" w:uiPriority="99"/>
     <w:lsdException w:name="No Spacing" w:uiPriority="1" w:qFormat="1"/>
     <w:lsdException w:name="Light Shading" w:uiPriority="60"/>
@@ -2895,14 +3069,122 @@
     <w:lsdException w:name="Book Title" w:uiPriority="33" w:qFormat="1"/>
     <w:lsdException w:name="Bibliography" w:semiHidden="1" w:uiPriority="37" w:unhideWhenUsed="1"/>
     <w:lsdException w:name="TOC Heading" w:semiHidden="1" w:uiPriority="39" w:unhideWhenUsed="1" w:qFormat="1"/>
+    <w:lsdException w:name="Plain Table 1" w:uiPriority="41"/>
+    <w:lsdException w:name="Plain Table 2" w:uiPriority="42"/>
+    <w:lsdException w:name="Plain Table 3" w:uiPriority="43"/>
+    <w:lsdException w:name="Plain Table 4" w:uiPriority="44"/>
+    <w:lsdException w:name="Plain Table 5" w:uiPriority="45"/>
+    <w:lsdException w:name="Grid Table Light" w:uiPriority="40"/>
+    <w:lsdException w:name="Grid Table 1 Light" w:uiPriority="46"/>
+    <w:lsdException w:name="Grid Table 2" w:uiPriority="47"/>
+    <w:lsdException w:name="Grid Table 3" w:uiPriority="48"/>
+    <w:lsdException w:name="Grid Table 4" w:uiPriority="49"/>
+    <w:lsdException w:name="Grid Table 5 Dark" w:uiPriority="50"/>
+    <w:lsdException w:name="Grid Table 6 Colorful" w:uiPriority="51"/>
+    <w:lsdException w:name="Grid Table 7 Colorful" w:uiPriority="52"/>
+    <w:lsdException w:name="Grid Table 1 Light Accent 1" w:uiPriority="46"/>
+    <w:lsdException w:name="Grid Table 2 Accent 1" w:uiPriority="47"/>
+    <w:lsdException w:name="Grid Table 3 Accent 1" w:uiPriority="48"/>
+    <w:lsdException w:name="Grid Table 4 Accent 1" w:uiPriority="49"/>
+    <w:lsdException w:name="Grid Table 5 Dark Accent 1" w:uiPriority="50"/>
+    <w:lsdException w:name="Grid Table 6 Colorful Accent 1" w:uiPriority="51"/>
+    <w:lsdException w:name="Grid Table 7 Colorful Accent 1" w:uiPriority="52"/>
+    <w:lsdException w:name="Grid Table 1 Light Accent 2" w:uiPriority="46"/>
+    <w:lsdException w:name="Grid Table 2 Accent 2" w:uiPriority="47"/>
+    <w:lsdException w:name="Grid Table 3 Accent 2" w:uiPriority="48"/>
+    <w:lsdException w:name="Grid Table 4 Accent 2" w:uiPriority="49"/>
+    <w:lsdException w:name="Grid Table 5 Dark Accent 2" w:uiPriority="50"/>
+    <w:lsdException w:name="Grid Table 6 Colorful Accent 2" w:uiPriority="51"/>
+    <w:lsdException w:name="Grid Table 7 Colorful Accent 2" w:uiPriority="52"/>
+    <w:lsdException w:name="Grid Table 1 Light Accent 3" w:uiPriority="46"/>
+    <w:lsdException w:name="Grid Table 2 Accent 3" w:uiPriority="47"/>
+    <w:lsdException w:name="Grid Table 3 Accent 3" w:uiPriority="48"/>
+    <w:lsdException w:name="Grid Table 4 Accent 3" w:uiPriority="49"/>
+    <w:lsdException w:name="Grid Table 5 Dark Accent 3" w:uiPriority="50"/>
+    <w:lsdException w:name="Grid Table 6 Colorful Accent 3" w:uiPriority="51"/>
+    <w:lsdException w:name="Grid Table 7 Colorful Accent 3" w:uiPriority="52"/>
+    <w:lsdException w:name="Grid Table 1 Light Accent 4" w:uiPriority="46"/>
+    <w:lsdException w:name="Grid Table 2 Accent 4" w:uiPriority="47"/>
+    <w:lsdException w:name="Grid Table 3 Accent 4" w:uiPriority="48"/>
+    <w:lsdException w:name="Grid Table 4 Accent 4" w:uiPriority="49"/>
+    <w:lsdException w:name="Grid Table 5 Dark Accent 4" w:uiPriority="50"/>
+    <w:lsdException w:name="Grid Table 6 Colorful Accent 4" w:uiPriority="51"/>
+    <w:lsdException w:name="Grid Table 7 Colorful Accent 4" w:uiPriority="52"/>
+    <w:lsdException w:name="Grid Table 1 Light Accent 5" w:uiPriority="46"/>
+    <w:lsdException w:name="Grid Table 2 Accent 5" w:uiPriority="47"/>
+    <w:lsdException w:name="Grid Table 3 Accent 5" w:uiPriority="48"/>
+    <w:lsdException w:name="Grid Table 4 Accent 5" w:uiPriority="49"/>
+    <w:lsdException w:name="Grid Table 5 Dark Accent 5" w:uiPriority="50"/>
+    <w:lsdException w:name="Grid Table 6 Colorful Accent 5" w:uiPriority="51"/>
+    <w:lsdException w:name="Grid Table 7 Colorful Accent 5" w:uiPriority="52"/>
+    <w:lsdException w:name="Grid Table 1 Light Accent 6" w:uiPriority="46"/>
+    <w:lsdException w:name="Grid Table 2 Accent 6" w:uiPriority="47"/>
+    <w:lsdException w:name="Grid Table 3 Accent 6" w:uiPriority="48"/>
+    <w:lsdException w:name="Grid Table 4 Accent 6" w:uiPriority="49"/>
+    <w:lsdException w:name="Grid Table 5 Dark Accent 6" w:uiPriority="50"/>
+    <w:lsdException w:name="Grid Table 6 Colorful Accent 6" w:uiPriority="51"/>
+    <w:lsdException w:name="Grid Table 7 Colorful Accent 6" w:uiPriority="52"/>
+    <w:lsdException w:name="List Table 1 Light" w:uiPriority="46"/>
+    <w:lsdException w:name="List Table 2" w:uiPriority="47"/>
+    <w:lsdException w:name="List Table 3" w:uiPriority="48"/>
+    <w:lsdException w:name="List Table 4" w:uiPriority="49"/>
+    <w:lsdException w:name="List Table 5 Dark" w:uiPriority="50"/>
+    <w:lsdException w:name="List Table 6 Colorful" w:uiPriority="51"/>
+    <w:lsdException w:name="List Table 7 Colorful" w:uiPriority="52"/>
+    <w:lsdException w:name="List Table 1 Light Accent 1" w:uiPriority="46"/>
+    <w:lsdException w:name="List Table 2 Accent 1" w:uiPriority="47"/>
+    <w:lsdException w:name="List Table 3 Accent 1" w:uiPriority="48"/>
+    <w:lsdException w:name="List Table 4 Accent 1" w:uiPriority="49"/>
+    <w:lsdException w:name="List Table 5 Dark Accent 1" w:uiPriority="50"/>
+    <w:lsdException w:name="List Table 6 Colorful Accent 1" w:uiPriority="51"/>
+    <w:lsdException w:name="List Table 7 Colorful Accent 1" w:uiPriority="52"/>
+    <w:lsdException w:name="List Table 1 Light Accent 2" w:uiPriority="46"/>
+    <w:lsdException w:name="List Table 2 Accent 2" w:uiPriority="47"/>
+    <w:lsdException w:name="List Table 3 Accent 2" w:uiPriority="48"/>
+    <w:lsdException w:name="List Table 4 Accent 2" w:uiPriority="49"/>
+    <w:lsdException w:name="List Table 5 Dark Accent 2" w:uiPriority="50"/>
+    <w:lsdException w:name="List Table 6 Colorful Accent 2" w:uiPriority="51"/>
+    <w:lsdException w:name="List Table 7 Colorful Accent 2" w:uiPriority="52"/>
+    <w:lsdException w:name="List Table 1 Light Accent 3" w:uiPriority="46"/>
+    <w:lsdException w:name="List Table 2 Accent 3" w:uiPriority="47"/>
+    <w:lsdException w:name="List Table 3 Accent 3" w:uiPriority="48"/>
+    <w:lsdException w:name="List Table 4 Accent 3" w:uiPriority="49"/>
+    <w:lsdException w:name="List Table 5 Dark Accent 3" w:uiPriority="50"/>
+    <w:lsdException w:name="List Table 6 Colorful Accent 3" w:uiPriority="51"/>
+    <w:lsdException w:name="List Table 7 Colorful Accent 3" w:uiPriority="52"/>
+    <w:lsdException w:name="List Table 1 Light Accent 4" w:uiPriority="46"/>
+    <w:lsdException w:name="List Table 2 Accent 4" w:uiPriority="47"/>
+    <w:lsdException w:name="List Table 3 Accent 4" w:uiPriority="48"/>
+    <w:lsdException w:name="List Table 4 Accent 4" w:uiPriority="49"/>
+    <w:lsdException w:name="List Table 5 Dark Accent 4" w:uiPriority="50"/>
+    <w:lsdException w:name="List Table 6 Colorful Accent 4" w:uiPriority="51"/>
+    <w:lsdException w:name="List Table 7 Colorful Accent 4" w:uiPriority="52"/>
+    <w:lsdException w:name="List Table 1 Light Accent 5" w:uiPriority="46"/>
+    <w:lsdException w:name="List Table 2 Accent 5" w:uiPriority="47"/>
+    <w:lsdException w:name="List Table 3 Accent 5" w:uiPriority="48"/>
+    <w:lsdException w:name="List Table 4 Accent 5" w:uiPriority="49"/>
+    <w:lsdException w:name="List Table 5 Dark Accent 5" w:uiPriority="50"/>
+    <w:lsdException w:name="List Table 6 Colorful Accent 5" w:uiPriority="51"/>
+    <w:lsdException w:name="List Table 7 Colorful Accent 5" w:uiPriority="52"/>
+    <w:lsdException w:name="List Table 1 Light Accent 6" w:uiPriority="46"/>
+    <w:lsdException w:name="List Table 2 Accent 6" w:uiPriority="47"/>
+    <w:lsdException w:name="List Table 3 Accent 6" w:uiPriority="48"/>
+    <w:lsdException w:name="List Table 4 Accent 6" w:uiPriority="49"/>
+    <w:lsdException w:name="List Table 5 Dark Accent 6" w:uiPriority="50"/>
+    <w:lsdException w:name="List Table 6 Colorful Accent 6" w:uiPriority="51"/>
+    <w:lsdException w:name="List Table 7 Colorful Accent 6" w:uiPriority="52"/>
+    <w:lsdException w:name="Mention" w:semiHidden="1" w:uiPriority="99" w:unhideWhenUsed="1"/>
+    <w:lsdException w:name="Smart Hyperlink" w:semiHidden="1" w:uiPriority="99" w:unhideWhenUsed="1"/>
+    <w:lsdException w:name="Hashtag" w:semiHidden="1" w:uiPriority="99" w:unhideWhenUsed="1"/>
+    <w:lsdException w:name="Unresolved Mention" w:semiHidden="1" w:uiPriority="99" w:unhideWhenUsed="1"/>
+    <w:lsdException w:name="Smart Link" w:semiHidden="1" w:uiPriority="99" w:unhideWhenUsed="1"/>
   </w:latentStyles>
   <w:style w:type="paragraph" w:default="1" w:styleId="Normal">
     <w:name w:val="Normal"/>
     <w:qFormat/>
-    <w:rsid w:val="00303618"/>
+    <w:rsid w:val="0033577A"/>
     <w:rPr>
       <w:rFonts w:ascii="Cambria" w:hAnsi="Cambria"/>
-      <w:sz w:val="22"/>
       <w:szCs w:val="24"/>
       <w:lang w:eastAsia="en-US"/>
     </w:rPr>
@@ -2914,13 +3196,14 @@
     <w:link w:val="Heading1Char"/>
     <w:qFormat/>
     <w:locked/>
-    <w:rsid w:val="009B42FE"/>
+    <w:rsid w:val="00E15CA9"/>
     <w:pPr>
+      <w:keepNext/>
       <w:pBdr>
         <w:top w:val="single" w:sz="12" w:space="1" w:color="808080"/>
         <w:bottom w:val="single" w:sz="12" w:space="1" w:color="808080"/>
       </w:pBdr>
-      <w:spacing w:before="160" w:after="120"/>
+      <w:spacing w:before="360" w:after="120"/>
       <w:outlineLvl w:val="0"/>
     </w:pPr>
     <w:rPr>
@@ -2937,15 +3220,18 @@
     <w:unhideWhenUsed/>
     <w:qFormat/>
     <w:locked/>
-    <w:rsid w:val="003A3049"/>
+    <w:rsid w:val="00E15CA9"/>
     <w:pPr>
+      <w:keepNext/>
       <w:tabs>
         <w:tab w:val="right" w:pos="9720"/>
       </w:tabs>
       <w:spacing w:before="120"/>
+      <w:contextualSpacing/>
       <w:outlineLvl w:val="1"/>
     </w:pPr>
     <w:rPr>
+      <w:sz w:val="22"/>
       <w:szCs w:val="22"/>
     </w:rPr>
   </w:style>
@@ -2955,8 +3241,9 @@
     <w:next w:val="Normal"/>
     <w:link w:val="Heading3Char1"/>
     <w:qFormat/>
-    <w:rsid w:val="00303618"/>
+    <w:rsid w:val="00E15CA9"/>
     <w:pPr>
+      <w:keepNext/>
       <w:tabs>
         <w:tab w:val="right" w:pos="9600"/>
       </w:tabs>
@@ -2965,6 +3252,7 @@
     </w:pPr>
     <w:rPr>
       <w:b/>
+      <w:sz w:val="22"/>
       <w:szCs w:val="22"/>
     </w:rPr>
   </w:style>
@@ -3001,7 +3289,7 @@
     <w:semiHidden/>
     <w:locked/>
     <w:rPr>
-      <w:rFonts w:ascii="Cambria" w:eastAsia="宋体" w:hAnsi="Cambria" w:cs="Times New Roman"/>
+      <w:rFonts w:ascii="Cambria" w:eastAsia="SimSun" w:hAnsi="Cambria" w:cs="Times New Roman"/>
       <w:b/>
       <w:bCs/>
       <w:sz w:val="26"/>
@@ -3051,7 +3339,7 @@
     <w:basedOn w:val="DefaultParagraphFont"/>
     <w:link w:val="Heading3"/>
     <w:locked/>
-    <w:rsid w:val="003E11B6"/>
+    <w:rsid w:val="00E15CA9"/>
     <w:rPr>
       <w:rFonts w:ascii="Cambria" w:hAnsi="Cambria"/>
       <w:b/>
@@ -3312,7 +3600,6 @@
     </w:pPr>
     <w:rPr>
       <w:rFonts w:ascii="Courier New" w:eastAsia="Times New Roman" w:hAnsi="Courier New" w:cs="Courier New"/>
-      <w:sz w:val="20"/>
       <w:szCs w:val="20"/>
       <w:lang w:eastAsia="zh-CN"/>
     </w:rPr>
@@ -3331,7 +3618,7 @@
     <w:name w:val="Heading 1 Char"/>
     <w:basedOn w:val="DefaultParagraphFont"/>
     <w:link w:val="Heading1"/>
-    <w:rsid w:val="00D73A5E"/>
+    <w:rsid w:val="00E15CA9"/>
     <w:rPr>
       <w:rFonts w:ascii="Cambria" w:hAnsi="Cambria"/>
       <w:b/>
@@ -3345,7 +3632,7 @@
     <w:name w:val="Heading 2 Char"/>
     <w:basedOn w:val="DefaultParagraphFont"/>
     <w:link w:val="Heading2"/>
-    <w:rsid w:val="003E11B6"/>
+    <w:rsid w:val="00E15CA9"/>
     <w:rPr>
       <w:rFonts w:ascii="Cambria" w:hAnsi="Cambria"/>
       <w:sz w:val="22"/>
@@ -3369,658 +3656,271 @@
     <w:name w:val="Compact"/>
     <w:basedOn w:val="Normal"/>
     <w:qFormat/>
-    <w:rsid w:val="00303618"/>
+    <w:rsid w:val="000A3117"/>
     <w:pPr>
       <w:numPr>
-        <w:numId w:val="2"/>
+        <w:numId w:val="17"/>
       </w:numPr>
-      <w:spacing w:after="60"/>
-      <w:ind w:right="216"/>
+      <w:tabs>
+        <w:tab w:val="clear" w:pos="0"/>
+      </w:tabs>
+      <w:ind w:left="360" w:hanging="274"/>
     </w:pPr>
     <w:rPr>
       <w:rFonts w:eastAsia="Batang"/>
       <w:szCs w:val="20"/>
     </w:rPr>
   </w:style>
-</w:styles>
-</file>
-
-<file path=word/stylesWithEffects.xml><?xml version="1.0" encoding="utf-8"?>
-<w:styles xmlns:wpc="http://schemas.microsoft.com/office/word/2010/wordprocessingCanvas" xmlns:mc="http://schemas.openxmlformats.org/markup-compatibility/2006" xmlns:o="urn:schemas-microsoft-com:office:office" xmlns:r="http://schemas.openxmlformats.org/officeDocument/2006/relationships" xmlns:m="http://schemas.openxmlformats.org/officeDocument/2006/math" xmlns:v="urn:schemas-microsoft-com:vml" xmlns:wp14="http://schemas.microsoft.com/office/word/2010/wordprocessingDrawing" xmlns:wp="http://schemas.openxmlformats.org/drawingml/2006/wordprocessingDrawing" xmlns:w10="urn:schemas-microsoft-com:office:word" xmlns:w="http://schemas.openxmlformats.org/wordprocessingml/2006/main" xmlns:w14="http://schemas.microsoft.com/office/word/2010/wordml" xmlns:wpg="http://schemas.microsoft.com/office/word/2010/wordprocessingGroup" xmlns:wpi="http://schemas.microsoft.com/office/word/2010/wordprocessingInk" xmlns:wne="http://schemas.microsoft.com/office/word/2006/wordml" xmlns:wps="http://schemas.microsoft.com/office/word/2010/wordprocessingShape" mc:Ignorable="w14 wp14">
-  <w:docDefaults>
-    <w:rPrDefault>
-      <w:rPr>
-        <w:rFonts w:ascii="Times New Roman" w:eastAsia="宋体" w:hAnsi="Times New Roman" w:cs="Times New Roman"/>
-        <w:lang w:val="en-US" w:eastAsia="zh-CN" w:bidi="ar-SA"/>
-      </w:rPr>
-    </w:rPrDefault>
-    <w:pPrDefault/>
-  </w:docDefaults>
-  <w:latentStyles w:defLockedState="0" w:defUIPriority="0" w:defSemiHidden="0" w:defUnhideWhenUsed="0" w:defQFormat="0" w:count="267">
-    <w:lsdException w:name="Normal" w:locked="1" w:qFormat="1"/>
-    <w:lsdException w:name="heading 1" w:locked="1" w:qFormat="1"/>
-    <w:lsdException w:name="heading 2" w:locked="1" w:semiHidden="1" w:unhideWhenUsed="1" w:qFormat="1"/>
-    <w:lsdException w:name="heading 3" w:locked="1" w:qFormat="1"/>
-    <w:lsdException w:name="heading 4" w:locked="1" w:semiHidden="1" w:unhideWhenUsed="1"/>
-    <w:lsdException w:name="heading 5" w:locked="1" w:semiHidden="1" w:unhideWhenUsed="1" w:qFormat="1"/>
-    <w:lsdException w:name="heading 6" w:locked="1" w:semiHidden="1" w:unhideWhenUsed="1" w:qFormat="1"/>
-    <w:lsdException w:name="heading 7" w:locked="1" w:semiHidden="1" w:unhideWhenUsed="1" w:qFormat="1"/>
-    <w:lsdException w:name="heading 8" w:locked="1" w:semiHidden="1" w:unhideWhenUsed="1" w:qFormat="1"/>
-    <w:lsdException w:name="heading 9" w:locked="1" w:semiHidden="1" w:unhideWhenUsed="1" w:qFormat="1"/>
-    <w:lsdException w:name="toc 1" w:locked="1"/>
-    <w:lsdException w:name="toc 2" w:locked="1"/>
-    <w:lsdException w:name="toc 3" w:locked="1"/>
-    <w:lsdException w:name="toc 4" w:locked="1"/>
-    <w:lsdException w:name="toc 5" w:locked="1"/>
-    <w:lsdException w:name="toc 6" w:locked="1"/>
-    <w:lsdException w:name="toc 7" w:locked="1"/>
-    <w:lsdException w:name="toc 8" w:locked="1"/>
-    <w:lsdException w:name="toc 9" w:locked="1"/>
-    <w:lsdException w:name="caption" w:locked="1" w:semiHidden="1" w:unhideWhenUsed="1" w:qFormat="1"/>
-    <w:lsdException w:name="Title" w:locked="1" w:qFormat="1"/>
-    <w:lsdException w:name="Default Paragraph Font" w:locked="1"/>
-    <w:lsdException w:name="Subtitle" w:locked="1" w:qFormat="1"/>
-    <w:lsdException w:name="Strong" w:locked="1" w:qFormat="1"/>
-    <w:lsdException w:name="Emphasis" w:locked="1" w:qFormat="1"/>
-    <w:lsdException w:name="HTML Preformatted" w:uiPriority="99"/>
-    <w:lsdException w:name="Table Grid" w:locked="1"/>
-    <w:lsdException w:name="Placeholder Text" w:semiHidden="1" w:uiPriority="99"/>
-    <w:lsdException w:name="No Spacing" w:uiPriority="1" w:qFormat="1"/>
-    <w:lsdException w:name="Light Shading" w:uiPriority="60"/>
-    <w:lsdException w:name="Light List" w:uiPriority="61"/>
-    <w:lsdException w:name="Light Grid" w:uiPriority="62"/>
-    <w:lsdException w:name="Medium Shading 1" w:uiPriority="63"/>
-    <w:lsdException w:name="Medium Shading 2" w:uiPriority="64"/>
-    <w:lsdException w:name="Medium List 1" w:uiPriority="65"/>
-    <w:lsdException w:name="Medium List 2" w:uiPriority="66"/>
-    <w:lsdException w:name="Medium Grid 1" w:uiPriority="67"/>
-    <w:lsdException w:name="Medium Grid 2" w:uiPriority="68"/>
-    <w:lsdException w:name="Medium Grid 3" w:uiPriority="69"/>
-    <w:lsdException w:name="Dark List" w:uiPriority="70"/>
-    <w:lsdException w:name="Colorful Shading" w:uiPriority="71"/>
-    <w:lsdException w:name="Colorful List" w:uiPriority="72"/>
-    <w:lsdException w:name="Colorful Grid" w:uiPriority="73"/>
-    <w:lsdException w:name="Light Shading Accent 1" w:uiPriority="60"/>
-    <w:lsdException w:name="Light List Accent 1" w:uiPriority="61"/>
-    <w:lsdException w:name="Light Grid Accent 1" w:uiPriority="62"/>
-    <w:lsdException w:name="Medium Shading 1 Accent 1" w:uiPriority="63"/>
-    <w:lsdException w:name="Medium Shading 2 Accent 1" w:uiPriority="64"/>
-    <w:lsdException w:name="Medium List 1 Accent 1" w:uiPriority="65"/>
-    <w:lsdException w:name="Revision" w:semiHidden="1" w:uiPriority="99"/>
-    <w:lsdException w:name="List Paragraph" w:uiPriority="34" w:qFormat="1"/>
-    <w:lsdException w:name="Quote" w:uiPriority="29" w:qFormat="1"/>
-    <w:lsdException w:name="Intense Quote" w:uiPriority="30" w:qFormat="1"/>
-    <w:lsdException w:name="Medium List 2 Accent 1" w:uiPriority="66"/>
-    <w:lsdException w:name="Medium Grid 1 Accent 1" w:uiPriority="67"/>
-    <w:lsdException w:name="Medium Grid 2 Accent 1" w:uiPriority="68"/>
-    <w:lsdException w:name="Medium Grid 3 Accent 1" w:uiPriority="69"/>
-    <w:lsdException w:name="Dark List Accent 1" w:uiPriority="70"/>
-    <w:lsdException w:name="Colorful Shading Accent 1" w:uiPriority="71"/>
-    <w:lsdException w:name="Colorful List Accent 1" w:uiPriority="72"/>
-    <w:lsdException w:name="Colorful Grid Accent 1" w:uiPriority="73"/>
-    <w:lsdException w:name="Light Shading Accent 2" w:uiPriority="60"/>
-    <w:lsdException w:name="Light List Accent 2" w:uiPriority="61"/>
-    <w:lsdException w:name="Light Grid Accent 2" w:uiPriority="62"/>
-    <w:lsdException w:name="Medium Shading 1 Accent 2" w:uiPriority="63"/>
-    <w:lsdException w:name="Medium Shading 2 Accent 2" w:uiPriority="64"/>
-    <w:lsdException w:name="Medium List 1 Accent 2" w:uiPriority="65"/>
-    <w:lsdException w:name="Medium List 2 Accent 2" w:uiPriority="66"/>
-    <w:lsdException w:name="Medium Grid 1 Accent 2" w:uiPriority="67"/>
-    <w:lsdException w:name="Medium Grid 2 Accent 2" w:uiPriority="68"/>
-    <w:lsdException w:name="Medium Grid 3 Accent 2" w:uiPriority="69"/>
-    <w:lsdException w:name="Dark List Accent 2" w:uiPriority="70"/>
-    <w:lsdException w:name="Colorful Shading Accent 2" w:uiPriority="71"/>
-    <w:lsdException w:name="Colorful List Accent 2" w:uiPriority="72"/>
-    <w:lsdException w:name="Colorful Grid Accent 2" w:uiPriority="73"/>
-    <w:lsdException w:name="Light Shading Accent 3" w:uiPriority="60"/>
-    <w:lsdException w:name="Light List Accent 3" w:uiPriority="61"/>
-    <w:lsdException w:name="Light Grid Accent 3" w:uiPriority="62"/>
-    <w:lsdException w:name="Medium Shading 1 Accent 3" w:uiPriority="63"/>
-    <w:lsdException w:name="Medium Shading 2 Accent 3" w:uiPriority="64"/>
-    <w:lsdException w:name="Medium List 1 Accent 3" w:uiPriority="65"/>
-    <w:lsdException w:name="Medium List 2 Accent 3" w:uiPriority="66"/>
-    <w:lsdException w:name="Medium Grid 1 Accent 3" w:uiPriority="67"/>
-    <w:lsdException w:name="Medium Grid 2 Accent 3" w:uiPriority="68"/>
-    <w:lsdException w:name="Medium Grid 3 Accent 3" w:uiPriority="69"/>
-    <w:lsdException w:name="Dark List Accent 3" w:uiPriority="70"/>
-    <w:lsdException w:name="Colorful Shading Accent 3" w:uiPriority="71"/>
-    <w:lsdException w:name="Colorful List Accent 3" w:uiPriority="72"/>
-    <w:lsdException w:name="Colorful Grid Accent 3" w:uiPriority="73"/>
-    <w:lsdException w:name="Light Shading Accent 4" w:uiPriority="60"/>
-    <w:lsdException w:name="Light List Accent 4" w:uiPriority="61"/>
-    <w:lsdException w:name="Light Grid Accent 4" w:uiPriority="62"/>
-    <w:lsdException w:name="Medium Shading 1 Accent 4" w:uiPriority="63"/>
-    <w:lsdException w:name="Medium Shading 2 Accent 4" w:uiPriority="64"/>
-    <w:lsdException w:name="Medium List 1 Accent 4" w:uiPriority="65"/>
-    <w:lsdException w:name="Medium List 2 Accent 4" w:uiPriority="66"/>
-    <w:lsdException w:name="Medium Grid 1 Accent 4" w:uiPriority="67"/>
-    <w:lsdException w:name="Medium Grid 2 Accent 4" w:uiPriority="68"/>
-    <w:lsdException w:name="Medium Grid 3 Accent 4" w:uiPriority="69"/>
-    <w:lsdException w:name="Dark List Accent 4" w:uiPriority="70"/>
-    <w:lsdException w:name="Colorful Shading Accent 4" w:uiPriority="71"/>
-    <w:lsdException w:name="Colorful List Accent 4" w:uiPriority="72"/>
-    <w:lsdException w:name="Colorful Grid Accent 4" w:uiPriority="73"/>
-    <w:lsdException w:name="Light Shading Accent 5" w:uiPriority="60"/>
-    <w:lsdException w:name="Light List Accent 5" w:uiPriority="61"/>
-    <w:lsdException w:name="Light Grid Accent 5" w:uiPriority="62"/>
-    <w:lsdException w:name="Medium Shading 1 Accent 5" w:uiPriority="63"/>
-    <w:lsdException w:name="Medium Shading 2 Accent 5" w:uiPriority="64"/>
-    <w:lsdException w:name="Medium List 1 Accent 5" w:uiPriority="65"/>
-    <w:lsdException w:name="Medium List 2 Accent 5" w:uiPriority="66"/>
-    <w:lsdException w:name="Medium Grid 1 Accent 5" w:uiPriority="67"/>
-    <w:lsdException w:name="Medium Grid 2 Accent 5" w:uiPriority="68"/>
-    <w:lsdException w:name="Medium Grid 3 Accent 5" w:uiPriority="69"/>
-    <w:lsdException w:name="Dark List Accent 5" w:uiPriority="70"/>
-    <w:lsdException w:name="Colorful Shading Accent 5" w:uiPriority="71"/>
-    <w:lsdException w:name="Colorful List Accent 5" w:uiPriority="72"/>
-    <w:lsdException w:name="Colorful Grid Accent 5" w:uiPriority="73"/>
-    <w:lsdException w:name="Light Shading Accent 6" w:uiPriority="60"/>
-    <w:lsdException w:name="Light List Accent 6" w:uiPriority="61"/>
-    <w:lsdException w:name="Light Grid Accent 6" w:uiPriority="62"/>
-    <w:lsdException w:name="Medium Shading 1 Accent 6" w:uiPriority="63"/>
-    <w:lsdException w:name="Medium Shading 2 Accent 6" w:uiPriority="64"/>
-    <w:lsdException w:name="Medium List 1 Accent 6" w:uiPriority="65"/>
-    <w:lsdException w:name="Medium List 2 Accent 6" w:uiPriority="66"/>
-    <w:lsdException w:name="Medium Grid 1 Accent 6" w:uiPriority="67"/>
-    <w:lsdException w:name="Medium Grid 2 Accent 6" w:uiPriority="68"/>
-    <w:lsdException w:name="Medium Grid 3 Accent 6" w:uiPriority="69"/>
-    <w:lsdException w:name="Dark List Accent 6" w:uiPriority="70"/>
-    <w:lsdException w:name="Colorful Shading Accent 6" w:uiPriority="71"/>
-    <w:lsdException w:name="Colorful List Accent 6" w:uiPriority="72"/>
-    <w:lsdException w:name="Colorful Grid Accent 6" w:uiPriority="73"/>
-    <w:lsdException w:name="Subtle Emphasis" w:uiPriority="19" w:qFormat="1"/>
-    <w:lsdException w:name="Intense Emphasis" w:uiPriority="21" w:qFormat="1"/>
-    <w:lsdException w:name="Subtle Reference" w:uiPriority="31" w:qFormat="1"/>
-    <w:lsdException w:name="Intense Reference" w:uiPriority="32" w:qFormat="1"/>
-    <w:lsdException w:name="Book Title" w:uiPriority="33" w:qFormat="1"/>
-    <w:lsdException w:name="Bibliography" w:semiHidden="1" w:uiPriority="37" w:unhideWhenUsed="1"/>
-    <w:lsdException w:name="TOC Heading" w:semiHidden="1" w:uiPriority="39" w:unhideWhenUsed="1" w:qFormat="1"/>
-  </w:latentStyles>
-  <w:style w:type="paragraph" w:default="1" w:styleId="Normal">
-    <w:name w:val="Normal"/>
-    <w:qFormat/>
-    <w:rsid w:val="00303618"/>
-    <w:rPr>
-      <w:rFonts w:ascii="Cambria" w:hAnsi="Cambria"/>
-      <w:sz w:val="22"/>
-      <w:szCs w:val="24"/>
-      <w:lang w:eastAsia="en-US"/>
-    </w:rPr>
-  </w:style>
-  <w:style w:type="paragraph" w:styleId="Heading1">
-    <w:name w:val="heading 1"/>
-    <w:basedOn w:val="Normal"/>
-    <w:next w:val="Normal"/>
-    <w:link w:val="Heading1Char"/>
-    <w:qFormat/>
-    <w:locked/>
-    <w:rsid w:val="009B42FE"/>
-    <w:pPr>
-      <w:pBdr>
-        <w:top w:val="single" w:sz="12" w:space="1" w:color="808080"/>
-        <w:bottom w:val="single" w:sz="12" w:space="1" w:color="808080"/>
-      </w:pBdr>
-      <w:spacing w:before="160" w:after="120"/>
-      <w:outlineLvl w:val="0"/>
-    </w:pPr>
-    <w:rPr>
-      <w:b/>
-      <w:caps/>
-      <w:sz w:val="24"/>
-    </w:rPr>
-  </w:style>
-  <w:style w:type="paragraph" w:styleId="Heading2">
-    <w:name w:val="heading 2"/>
-    <w:basedOn w:val="Normal"/>
-    <w:next w:val="Normal"/>
-    <w:link w:val="Heading2Char"/>
+  <w:style w:type="character" w:styleId="Hyperlink">
+    <w:name w:val="Hyperlink"/>
+    <w:basedOn w:val="DefaultParagraphFont"/>
     <w:unhideWhenUsed/>
-    <w:qFormat/>
-    <w:locked/>
-    <w:rsid w:val="003A3049"/>
-    <w:pPr>
-      <w:tabs>
-        <w:tab w:val="right" w:pos="9720"/>
-      </w:tabs>
-      <w:spacing w:before="120"/>
-      <w:outlineLvl w:val="1"/>
-    </w:pPr>
-    <w:rPr>
-      <w:szCs w:val="22"/>
-    </w:rPr>
-  </w:style>
-  <w:style w:type="paragraph" w:styleId="Heading3">
-    <w:name w:val="heading 3"/>
-    <w:basedOn w:val="Normal"/>
-    <w:next w:val="Normal"/>
-    <w:link w:val="Heading3Char1"/>
-    <w:qFormat/>
-    <w:rsid w:val="00303618"/>
-    <w:pPr>
-      <w:tabs>
-        <w:tab w:val="right" w:pos="9600"/>
-      </w:tabs>
-      <w:spacing w:after="60"/>
-      <w:outlineLvl w:val="2"/>
-    </w:pPr>
-    <w:rPr>
-      <w:b/>
-      <w:szCs w:val="22"/>
-    </w:rPr>
-  </w:style>
-  <w:style w:type="character" w:default="1" w:styleId="DefaultParagraphFont">
-    <w:name w:val="Default Paragraph Font"/>
-    <w:uiPriority w:val="1"/>
-    <w:semiHidden/>
-    <w:unhideWhenUsed/>
-  </w:style>
-  <w:style w:type="table" w:default="1" w:styleId="TableNormal">
-    <w:name w:val="Normal Table"/>
+    <w:rsid w:val="00A45920"/>
+    <w:rPr>
+      <w:color w:val="0000FF" w:themeColor="hyperlink"/>
+      <w:u w:val="single"/>
+    </w:rPr>
+  </w:style>
+  <w:style w:type="character" w:styleId="UnresolvedMention">
+    <w:name w:val="Unresolved Mention"/>
+    <w:basedOn w:val="DefaultParagraphFont"/>
     <w:uiPriority w:val="99"/>
     <w:semiHidden/>
     <w:unhideWhenUsed/>
-    <w:tblPr>
-      <w:tblInd w:w="0" w:type="dxa"/>
-      <w:tblCellMar>
-        <w:top w:w="0" w:type="dxa"/>
-        <w:left w:w="108" w:type="dxa"/>
-        <w:bottom w:w="0" w:type="dxa"/>
-        <w:right w:w="108" w:type="dxa"/>
-      </w:tblCellMar>
-    </w:tblPr>
-  </w:style>
-  <w:style w:type="numbering" w:default="1" w:styleId="NoList">
-    <w:name w:val="No List"/>
-    <w:uiPriority w:val="99"/>
-    <w:semiHidden/>
-    <w:unhideWhenUsed/>
-  </w:style>
-  <w:style w:type="character" w:customStyle="1" w:styleId="Heading3Char">
-    <w:name w:val="Heading 3 Char"/>
-    <w:basedOn w:val="DefaultParagraphFont"/>
-    <w:semiHidden/>
-    <w:locked/>
-    <w:rPr>
-      <w:rFonts w:ascii="Cambria" w:eastAsia="宋体" w:hAnsi="Cambria" w:cs="Times New Roman"/>
+    <w:rsid w:val="00A45920"/>
+    <w:rPr>
+      <w:color w:val="605E5C"/>
+      <w:shd w:val="clear" w:color="auto" w:fill="E1DFDD"/>
+    </w:rPr>
+  </w:style>
+  <w:style w:type="paragraph" w:customStyle="1" w:styleId="SourceCode">
+    <w:name w:val="Source Code"/>
+    <w:basedOn w:val="Normal"/>
+    <w:link w:val="VerbatimChar"/>
+    <w:pPr>
+      <w:wordWrap w:val="off"/>
+    </w:pPr>
+  </w:style>
+  <w:style w:type="character" w:customStyle="1" w:styleId="KeywordTok">
+    <w:name w:val="KeywordTok"/>
+    <w:basedOn w:val="VerbatimChar"/>
+    <w:rPr>
+      <w:color w:val="007020"/>
       <w:b/>
-      <w:bCs/>
-      <w:sz w:val="26"/>
-      <w:szCs w:val="26"/>
-      <w:lang w:val="x-none" w:eastAsia="en-US"/>
-    </w:rPr>
-  </w:style>
-  <w:style w:type="character" w:customStyle="1" w:styleId="TitleChar">
-    <w:name w:val="Title Char"/>
-    <w:basedOn w:val="DefaultParagraphFont"/>
-    <w:link w:val="Title"/>
-    <w:locked/>
-    <w:rsid w:val="000C6CD9"/>
-    <w:rPr>
-      <w:rFonts w:ascii="Garamond" w:hAnsi="Garamond" w:cs="Times New Roman"/>
+    </w:rPr>
+  </w:style>
+  <w:style w:type="character" w:customStyle="1" w:styleId="DataTypeTok">
+    <w:name w:val="DataTypeTok"/>
+    <w:basedOn w:val="VerbatimChar"/>
+    <w:rPr>
+      <w:color w:val="902000"/>
+    </w:rPr>
+  </w:style>
+  <w:style w:type="character" w:customStyle="1" w:styleId="DecValTok">
+    <w:name w:val="DecValTok"/>
+    <w:basedOn w:val="VerbatimChar"/>
+    <w:rPr>
+      <w:color w:val="40a070"/>
+    </w:rPr>
+  </w:style>
+  <w:style w:type="character" w:customStyle="1" w:styleId="BaseNTok">
+    <w:name w:val="BaseNTok"/>
+    <w:basedOn w:val="VerbatimChar"/>
+    <w:rPr>
+      <w:color w:val="40a070"/>
+    </w:rPr>
+  </w:style>
+  <w:style w:type="character" w:customStyle="1" w:styleId="FloatTok">
+    <w:name w:val="FloatTok"/>
+    <w:basedOn w:val="VerbatimChar"/>
+    <w:rPr>
+      <w:color w:val="40a070"/>
+    </w:rPr>
+  </w:style>
+  <w:style w:type="character" w:customStyle="1" w:styleId="ConstantTok">
+    <w:name w:val="ConstantTok"/>
+    <w:basedOn w:val="VerbatimChar"/>
+    <w:rPr>
+      <w:color w:val="880000"/>
+    </w:rPr>
+  </w:style>
+  <w:style w:type="character" w:customStyle="1" w:styleId="CharTok">
+    <w:name w:val="CharTok"/>
+    <w:basedOn w:val="VerbatimChar"/>
+    <w:rPr>
+      <w:color w:val="4070a0"/>
+    </w:rPr>
+  </w:style>
+  <w:style w:type="character" w:customStyle="1" w:styleId="SpecialCharTok">
+    <w:name w:val="SpecialCharTok"/>
+    <w:basedOn w:val="VerbatimChar"/>
+    <w:rPr>
+      <w:color w:val="4070a0"/>
+    </w:rPr>
+  </w:style>
+  <w:style w:type="character" w:customStyle="1" w:styleId="StringTok">
+    <w:name w:val="StringTok"/>
+    <w:basedOn w:val="VerbatimChar"/>
+    <w:rPr>
+      <w:color w:val="4070a0"/>
+    </w:rPr>
+  </w:style>
+  <w:style w:type="character" w:customStyle="1" w:styleId="VerbatimStringTok">
+    <w:name w:val="VerbatimStringTok"/>
+    <w:basedOn w:val="VerbatimChar"/>
+    <w:rPr>
+      <w:color w:val="4070a0"/>
+    </w:rPr>
+  </w:style>
+  <w:style w:type="character" w:customStyle="1" w:styleId="SpecialStringTok">
+    <w:name w:val="SpecialStringTok"/>
+    <w:basedOn w:val="VerbatimChar"/>
+    <w:rPr>
+      <w:color w:val="bb6688"/>
+    </w:rPr>
+  </w:style>
+  <w:style w:type="character" w:customStyle="1" w:styleId="ImportTok">
+    <w:name w:val="ImportTok"/>
+    <w:basedOn w:val="VerbatimChar"/>
+    <w:rPr/>
+  </w:style>
+  <w:style w:type="character" w:customStyle="1" w:styleId="CommentTok">
+    <w:name w:val="CommentTok"/>
+    <w:basedOn w:val="VerbatimChar"/>
+    <w:rPr>
+      <w:color w:val="60a0b0"/>
+      <w:i/>
+    </w:rPr>
+  </w:style>
+  <w:style w:type="character" w:customStyle="1" w:styleId="DocumentationTok">
+    <w:name w:val="DocumentationTok"/>
+    <w:basedOn w:val="VerbatimChar"/>
+    <w:rPr>
+      <w:color w:val="ba2121"/>
+      <w:i/>
+    </w:rPr>
+  </w:style>
+  <w:style w:type="character" w:customStyle="1" w:styleId="AnnotationTok">
+    <w:name w:val="AnnotationTok"/>
+    <w:basedOn w:val="VerbatimChar"/>
+    <w:rPr>
+      <w:color w:val="60a0b0"/>
       <w:b/>
-      <w:sz w:val="24"/>
-      <w:szCs w:val="24"/>
-    </w:rPr>
-  </w:style>
-  <w:style w:type="character" w:customStyle="1" w:styleId="BodyTextChar1">
-    <w:name w:val="Body Text Char1"/>
-    <w:basedOn w:val="DefaultParagraphFont"/>
-    <w:link w:val="BodyText"/>
-    <w:locked/>
-    <w:rsid w:val="000C6CD9"/>
-    <w:rPr>
-      <w:rFonts w:ascii="Garamond" w:hAnsi="Garamond" w:cs="Times New Roman"/>
-      <w:sz w:val="24"/>
-      <w:szCs w:val="24"/>
-    </w:rPr>
-  </w:style>
-  <w:style w:type="character" w:customStyle="1" w:styleId="FooterChar1">
-    <w:name w:val="Footer Char1"/>
-    <w:basedOn w:val="DefaultParagraphFont"/>
-    <w:link w:val="Footer"/>
-    <w:locked/>
-    <w:rsid w:val="000C6CD9"/>
-    <w:rPr>
-      <w:rFonts w:ascii="Times New Roman" w:hAnsi="Times New Roman" w:cs="Times New Roman"/>
-      <w:sz w:val="24"/>
-      <w:szCs w:val="24"/>
-    </w:rPr>
-  </w:style>
-  <w:style w:type="character" w:customStyle="1" w:styleId="Heading3Char1">
-    <w:name w:val="Heading 3 Char1"/>
-    <w:basedOn w:val="DefaultParagraphFont"/>
-    <w:link w:val="Heading3"/>
-    <w:locked/>
-    <w:rsid w:val="003E11B6"/>
-    <w:rPr>
-      <w:rFonts w:ascii="Cambria" w:hAnsi="Cambria"/>
+      <w:i/>
+    </w:rPr>
+  </w:style>
+  <w:style w:type="character" w:customStyle="1" w:styleId="CommentVarTok">
+    <w:name w:val="CommentVarTok"/>
+    <w:basedOn w:val="VerbatimChar"/>
+    <w:rPr>
+      <w:color w:val="60a0b0"/>
       <w:b/>
-      <w:sz w:val="22"/>
-      <w:szCs w:val="22"/>
-      <w:lang w:eastAsia="en-US"/>
-    </w:rPr>
-  </w:style>
-  <w:style w:type="paragraph" w:styleId="Title">
-    <w:name w:val="Title"/>
-    <w:basedOn w:val="Normal"/>
-    <w:link w:val="TitleChar"/>
-    <w:qFormat/>
-    <w:rsid w:val="000C6CD9"/>
-    <w:pPr>
-      <w:tabs>
-        <w:tab w:val="right" w:pos="10080"/>
-      </w:tabs>
-      <w:spacing w:line="220" w:lineRule="exact"/>
-      <w:jc w:val="center"/>
-    </w:pPr>
-    <w:rPr>
-      <w:rFonts w:ascii="Garamond" w:hAnsi="Garamond"/>
+      <w:i/>
+    </w:rPr>
+  </w:style>
+  <w:style w:type="character" w:customStyle="1" w:styleId="OtherTok">
+    <w:name w:val="OtherTok"/>
+    <w:basedOn w:val="VerbatimChar"/>
+    <w:rPr>
+      <w:color w:val="007020"/>
+    </w:rPr>
+  </w:style>
+  <w:style w:type="character" w:customStyle="1" w:styleId="FunctionTok">
+    <w:name w:val="FunctionTok"/>
+    <w:basedOn w:val="VerbatimChar"/>
+    <w:rPr>
+      <w:color w:val="06287e"/>
+    </w:rPr>
+  </w:style>
+  <w:style w:type="character" w:customStyle="1" w:styleId="VariableTok">
+    <w:name w:val="VariableTok"/>
+    <w:basedOn w:val="VerbatimChar"/>
+    <w:rPr>
+      <w:color w:val="19177c"/>
+    </w:rPr>
+  </w:style>
+  <w:style w:type="character" w:customStyle="1" w:styleId="ControlFlowTok">
+    <w:name w:val="ControlFlowTok"/>
+    <w:basedOn w:val="VerbatimChar"/>
+    <w:rPr>
+      <w:color w:val="007020"/>
       <w:b/>
-      <w:sz w:val="36"/>
-    </w:rPr>
-  </w:style>
-  <w:style w:type="paragraph" w:styleId="ListParagraph">
-    <w:name w:val="List Paragraph"/>
-    <w:basedOn w:val="Normal"/>
-    <w:qFormat/>
-    <w:rsid w:val="000C6CD9"/>
-    <w:pPr>
-      <w:ind w:left="720"/>
-    </w:pPr>
-  </w:style>
-  <w:style w:type="character" w:customStyle="1" w:styleId="BalloonTextChar">
-    <w:name w:val="Balloon Text Char"/>
-    <w:basedOn w:val="DefaultParagraphFont"/>
-    <w:semiHidden/>
-    <w:locked/>
-    <w:rPr>
-      <w:rFonts w:cs="Times New Roman"/>
-      <w:sz w:val="2"/>
-      <w:lang w:val="x-none" w:eastAsia="en-US"/>
-    </w:rPr>
-  </w:style>
-  <w:style w:type="paragraph" w:styleId="BodyText">
-    <w:name w:val="Body Text"/>
-    <w:basedOn w:val="Normal"/>
-    <w:link w:val="BodyTextChar1"/>
-    <w:rsid w:val="000C6CD9"/>
-    <w:pPr>
-      <w:tabs>
-        <w:tab w:val="right" w:pos="10080"/>
-      </w:tabs>
-      <w:spacing w:line="220" w:lineRule="exact"/>
-      <w:jc w:val="both"/>
-    </w:pPr>
-    <w:rPr>
-      <w:rFonts w:ascii="Garamond" w:hAnsi="Garamond"/>
-    </w:rPr>
-  </w:style>
-  <w:style w:type="character" w:customStyle="1" w:styleId="BodyTextChar">
-    <w:name w:val="Body Text Char"/>
-    <w:basedOn w:val="DefaultParagraphFont"/>
-    <w:semiHidden/>
-    <w:locked/>
-    <w:rPr>
-      <w:rFonts w:ascii="Cambria" w:hAnsi="Cambria" w:cs="Times New Roman"/>
-      <w:sz w:val="24"/>
-      <w:szCs w:val="24"/>
-      <w:lang w:val="x-none" w:eastAsia="en-US"/>
-    </w:rPr>
-  </w:style>
-  <w:style w:type="paragraph" w:styleId="Footer">
-    <w:name w:val="footer"/>
-    <w:basedOn w:val="Normal"/>
-    <w:link w:val="FooterChar1"/>
-    <w:rsid w:val="000C6CD9"/>
-    <w:pPr>
-      <w:tabs>
-        <w:tab w:val="center" w:pos="4320"/>
-        <w:tab w:val="right" w:pos="8640"/>
-      </w:tabs>
-    </w:pPr>
-    <w:rPr>
-      <w:rFonts w:ascii="Times New Roman" w:hAnsi="Times New Roman"/>
-      <w:sz w:val="24"/>
-    </w:rPr>
-  </w:style>
-  <w:style w:type="character" w:customStyle="1" w:styleId="FooterChar">
-    <w:name w:val="Footer Char"/>
-    <w:basedOn w:val="DefaultParagraphFont"/>
-    <w:semiHidden/>
-    <w:locked/>
-    <w:rPr>
-      <w:rFonts w:ascii="Cambria" w:hAnsi="Cambria" w:cs="Times New Roman"/>
-      <w:sz w:val="24"/>
-      <w:szCs w:val="24"/>
-      <w:lang w:val="x-none" w:eastAsia="en-US"/>
-    </w:rPr>
-  </w:style>
-  <w:style w:type="paragraph" w:customStyle="1" w:styleId="Page2Heading1">
-    <w:name w:val="Page2Heading1"/>
-    <w:basedOn w:val="Normal"/>
-    <w:link w:val="Page2Heading1Char"/>
-    <w:rsid w:val="003A3049"/>
-    <w:pPr>
-      <w:pBdr>
-        <w:bottom w:val="single" w:sz="24" w:space="1" w:color="404040" w:themeColor="text1" w:themeTint="BF"/>
-      </w:pBdr>
-      <w:tabs>
-        <w:tab w:val="right" w:pos="9600"/>
-      </w:tabs>
-      <w:spacing w:after="60"/>
-      <w:outlineLvl w:val="2"/>
-    </w:pPr>
-    <w:rPr>
+    </w:rPr>
+  </w:style>
+  <w:style w:type="character" w:customStyle="1" w:styleId="OperatorTok">
+    <w:name w:val="OperatorTok"/>
+    <w:basedOn w:val="VerbatimChar"/>
+    <w:rPr>
+      <w:color w:val="666666"/>
+    </w:rPr>
+  </w:style>
+  <w:style w:type="character" w:customStyle="1" w:styleId="BuiltInTok">
+    <w:name w:val="BuiltInTok"/>
+    <w:basedOn w:val="VerbatimChar"/>
+    <w:rPr/>
+  </w:style>
+  <w:style w:type="character" w:customStyle="1" w:styleId="ExtensionTok">
+    <w:name w:val="ExtensionTok"/>
+    <w:basedOn w:val="VerbatimChar"/>
+    <w:rPr/>
+  </w:style>
+  <w:style w:type="character" w:customStyle="1" w:styleId="PreprocessorTok">
+    <w:name w:val="PreprocessorTok"/>
+    <w:basedOn w:val="VerbatimChar"/>
+    <w:rPr>
+      <w:color w:val="bc7a00"/>
+    </w:rPr>
+  </w:style>
+  <w:style w:type="character" w:customStyle="1" w:styleId="AttributeTok">
+    <w:name w:val="AttributeTok"/>
+    <w:basedOn w:val="VerbatimChar"/>
+    <w:rPr>
+      <w:color w:val="7d9029"/>
+    </w:rPr>
+  </w:style>
+  <w:style w:type="character" w:customStyle="1" w:styleId="RegionMarkerTok">
+    <w:name w:val="RegionMarkerTok"/>
+    <w:basedOn w:val="VerbatimChar"/>
+    <w:rPr/>
+  </w:style>
+  <w:style w:type="character" w:customStyle="1" w:styleId="InformationTok">
+    <w:name w:val="InformationTok"/>
+    <w:basedOn w:val="VerbatimChar"/>
+    <w:rPr>
+      <w:color w:val="60a0b0"/>
       <w:b/>
-      <w:bCs/>
-      <w:color w:val="333333"/>
-      <w:sz w:val="28"/>
-      <w:szCs w:val="20"/>
-    </w:rPr>
-  </w:style>
-  <w:style w:type="character" w:customStyle="1" w:styleId="Page2Heading1Char">
-    <w:name w:val="Page2Heading1 Char"/>
-    <w:basedOn w:val="Heading3Char1"/>
-    <w:link w:val="Page2Heading1"/>
-    <w:locked/>
-    <w:rsid w:val="00B52173"/>
-    <w:rPr>
-      <w:rFonts w:ascii="Cambria" w:hAnsi="Cambria" w:cs="Times New Roman"/>
+      <w:i/>
+    </w:rPr>
+  </w:style>
+  <w:style w:type="character" w:customStyle="1" w:styleId="WarningTok">
+    <w:name w:val="WarningTok"/>
+    <w:basedOn w:val="VerbatimChar"/>
+    <w:rPr>
+      <w:color w:val="60a0b0"/>
       <w:b/>
-      <w:bCs/>
-      <w:color w:val="333333"/>
-      <w:sz w:val="28"/>
-      <w:szCs w:val="24"/>
-      <w:lang w:eastAsia="en-US"/>
-    </w:rPr>
-  </w:style>
-  <w:style w:type="paragraph" w:customStyle="1" w:styleId="Page2Heading2">
-    <w:name w:val="Page2Heading2"/>
-    <w:basedOn w:val="Normal"/>
-    <w:rsid w:val="00B65114"/>
-    <w:pPr>
-      <w:spacing w:after="360"/>
-    </w:pPr>
-    <w:rPr>
-      <w:bCs/>
       <w:i/>
     </w:rPr>
   </w:style>
-  <w:style w:type="paragraph" w:customStyle="1" w:styleId="Page1Heading1">
-    <w:name w:val="Page1Heading1"/>
-    <w:basedOn w:val="Heading3"/>
-    <w:link w:val="Page1Heading1Char"/>
-    <w:rsid w:val="00B52173"/>
-    <w:pPr>
-      <w:pBdr>
-        <w:bottom w:val="single" w:sz="24" w:space="1" w:color="404040" w:themeColor="text1" w:themeTint="BF"/>
-      </w:pBdr>
-    </w:pPr>
-    <w:rPr>
-      <w:sz w:val="36"/>
-    </w:rPr>
-  </w:style>
-  <w:style w:type="character" w:customStyle="1" w:styleId="Page1Heading1Char">
-    <w:name w:val="Page1Heading1 Char"/>
-    <w:basedOn w:val="Heading3Char1"/>
-    <w:link w:val="Page1Heading1"/>
-    <w:locked/>
-    <w:rsid w:val="00B52173"/>
-    <w:rPr>
-      <w:rFonts w:ascii="Cambria" w:hAnsi="Cambria" w:cs="Times New Roman"/>
+  <w:style w:type="character" w:customStyle="1" w:styleId="AlertTok">
+    <w:name w:val="AlertTok"/>
+    <w:basedOn w:val="VerbatimChar"/>
+    <w:rPr>
+      <w:color w:val="ff0000"/>
       <w:b/>
-      <w:sz w:val="36"/>
-      <w:szCs w:val="24"/>
-      <w:lang w:eastAsia="en-US"/>
-    </w:rPr>
-  </w:style>
-  <w:style w:type="paragraph" w:customStyle="1" w:styleId="Page1Heading2">
-    <w:name w:val="Page1Heading2"/>
-    <w:basedOn w:val="Normal"/>
-    <w:rsid w:val="0026649B"/>
-    <w:pPr>
-      <w:tabs>
-        <w:tab w:val="right" w:pos="9720"/>
-      </w:tabs>
-    </w:pPr>
-    <w:rPr>
+    </w:rPr>
+  </w:style>
+  <w:style w:type="character" w:customStyle="1" w:styleId="ErrorTok">
+    <w:name w:val="ErrorTok"/>
+    <w:basedOn w:val="VerbatimChar"/>
+    <w:rPr>
+      <w:color w:val="ff0000"/>
       <w:b/>
-      <w:bCs/>
-      <w:i/>
-      <w:sz w:val="24"/>
-    </w:rPr>
-  </w:style>
-  <w:style w:type="paragraph" w:styleId="Header">
-    <w:name w:val="header"/>
-    <w:basedOn w:val="Normal"/>
-    <w:link w:val="HeaderChar"/>
-    <w:rsid w:val="00376878"/>
-    <w:pPr>
-      <w:tabs>
-        <w:tab w:val="center" w:pos="4320"/>
-        <w:tab w:val="right" w:pos="8640"/>
-      </w:tabs>
-    </w:pPr>
-  </w:style>
-  <w:style w:type="character" w:customStyle="1" w:styleId="HeaderChar">
-    <w:name w:val="Header Char"/>
-    <w:basedOn w:val="DefaultParagraphFont"/>
-    <w:link w:val="Header"/>
-    <w:semiHidden/>
-    <w:locked/>
-    <w:rPr>
-      <w:rFonts w:ascii="Cambria" w:hAnsi="Cambria" w:cs="Times New Roman"/>
-      <w:sz w:val="24"/>
-      <w:szCs w:val="24"/>
-      <w:lang w:val="x-none" w:eastAsia="en-US"/>
-    </w:rPr>
-  </w:style>
-  <w:style w:type="character" w:styleId="PageNumber">
-    <w:name w:val="page number"/>
-    <w:basedOn w:val="DefaultParagraphFont"/>
-    <w:rsid w:val="00376878"/>
-    <w:rPr>
-      <w:rFonts w:cs="Times New Roman"/>
-    </w:rPr>
-  </w:style>
-  <w:style w:type="paragraph" w:styleId="HTMLPreformatted">
-    <w:name w:val="HTML Preformatted"/>
-    <w:basedOn w:val="Normal"/>
-    <w:link w:val="HTMLPreformattedChar"/>
-    <w:uiPriority w:val="99"/>
-    <w:unhideWhenUsed/>
-    <w:rsid w:val="004E2B23"/>
-    <w:pPr>
-      <w:tabs>
-        <w:tab w:val="left" w:pos="916"/>
-        <w:tab w:val="left" w:pos="1832"/>
-        <w:tab w:val="left" w:pos="2748"/>
-        <w:tab w:val="left" w:pos="3664"/>
-        <w:tab w:val="left" w:pos="4580"/>
-        <w:tab w:val="left" w:pos="5496"/>
-        <w:tab w:val="left" w:pos="6412"/>
-        <w:tab w:val="left" w:pos="7328"/>
-        <w:tab w:val="left" w:pos="8244"/>
-        <w:tab w:val="left" w:pos="9160"/>
-        <w:tab w:val="left" w:pos="10076"/>
-        <w:tab w:val="left" w:pos="10992"/>
-        <w:tab w:val="left" w:pos="11908"/>
-        <w:tab w:val="left" w:pos="12824"/>
-        <w:tab w:val="left" w:pos="13740"/>
-        <w:tab w:val="left" w:pos="14656"/>
-      </w:tabs>
-    </w:pPr>
-    <w:rPr>
-      <w:rFonts w:ascii="Courier New" w:eastAsia="Times New Roman" w:hAnsi="Courier New" w:cs="Courier New"/>
-      <w:sz w:val="20"/>
-      <w:szCs w:val="20"/>
-      <w:lang w:eastAsia="zh-CN"/>
-    </w:rPr>
-  </w:style>
-  <w:style w:type="character" w:customStyle="1" w:styleId="HTMLPreformattedChar">
-    <w:name w:val="HTML Preformatted Char"/>
-    <w:basedOn w:val="DefaultParagraphFont"/>
-    <w:link w:val="HTMLPreformatted"/>
-    <w:uiPriority w:val="99"/>
-    <w:rsid w:val="004E2B23"/>
-    <w:rPr>
-      <w:rFonts w:ascii="Courier New" w:eastAsia="Times New Roman" w:hAnsi="Courier New" w:cs="Courier New"/>
-    </w:rPr>
-  </w:style>
-  <w:style w:type="character" w:customStyle="1" w:styleId="Heading1Char">
-    <w:name w:val="Heading 1 Char"/>
-    <w:basedOn w:val="DefaultParagraphFont"/>
-    <w:link w:val="Heading1"/>
-    <w:rsid w:val="00D73A5E"/>
-    <w:rPr>
-      <w:rFonts w:ascii="Cambria" w:hAnsi="Cambria"/>
-      <w:b/>
-      <w:caps/>
-      <w:sz w:val="24"/>
-      <w:szCs w:val="24"/>
-      <w:lang w:eastAsia="en-US"/>
-    </w:rPr>
-  </w:style>
-  <w:style w:type="character" w:customStyle="1" w:styleId="Heading2Char">
-    <w:name w:val="Heading 2 Char"/>
-    <w:basedOn w:val="DefaultParagraphFont"/>
-    <w:link w:val="Heading2"/>
-    <w:rsid w:val="003E11B6"/>
-    <w:rPr>
-      <w:rFonts w:ascii="Cambria" w:hAnsi="Cambria"/>
-      <w:sz w:val="22"/>
-      <w:szCs w:val="22"/>
-      <w:lang w:eastAsia="en-US"/>
-    </w:rPr>
-  </w:style>
-  <w:style w:type="paragraph" w:customStyle="1" w:styleId="FirstParagraph">
-    <w:name w:val="First Paragraph"/>
-    <w:basedOn w:val="Normal"/>
-    <w:qFormat/>
-    <w:rsid w:val="009B42FE"/>
-    <w:pPr>
-      <w:spacing w:after="60"/>
-    </w:pPr>
-    <w:rPr>
-      <w:rFonts w:eastAsiaTheme="minorHAnsi" w:cstheme="minorBidi"/>
-    </w:rPr>
-  </w:style>
-  <w:style w:type="paragraph" w:customStyle="1" w:styleId="Compact">
-    <w:name w:val="Compact"/>
-    <w:basedOn w:val="Normal"/>
-    <w:qFormat/>
-    <w:rsid w:val="00303618"/>
-    <w:pPr>
-      <w:numPr>
-        <w:numId w:val="2"/>
-      </w:numPr>
-      <w:spacing w:after="60"/>
-      <w:ind w:right="216"/>
-    </w:pPr>
-    <w:rPr>
-      <w:rFonts w:eastAsia="Batang"/>
-      <w:szCs w:val="20"/>
-    </w:rPr>
+    </w:rPr>
+  </w:style>
+  <w:style w:type="character" w:customStyle="1" w:styleId="NormalTok">
+    <w:name w:val="NormalTok"/>
+    <w:basedOn w:val="VerbatimChar"/>
+    <w:rPr/>
   </w:style>
 </w:styles>
 </file>

</xml_diff>

<commit_message>
updated resume for APL job
updated resume and template to have everything look good
</commit_message>
<xml_diff>
--- a/ColinWilsonResume.docx
+++ b/ColinWilsonResume.docx
@@ -2,13 +2,74 @@
 <file path=word/document.xml><?xml version="1.0" encoding="utf-8"?>
 <w:document xmlns:w="http://schemas.openxmlformats.org/wordprocessingml/2006/main" xmlns:m="http://schemas.openxmlformats.org/officeDocument/2006/math" xmlns:r="http://schemas.openxmlformats.org/officeDocument/2006/relationships" xmlns:o="urn:schemas-microsoft-com:office:office" xmlns:v="urn:schemas-microsoft-com:vml" xmlns:w10="urn:schemas-microsoft-com:office:word" xmlns:a="http://schemas.openxmlformats.org/drawingml/2006/main" xmlns:pic="http://schemas.openxmlformats.org/drawingml/2006/picture" xmlns:wp="http://schemas.openxmlformats.org/drawingml/2006/wordprocessingDrawing">
   <w:body>
-    <w:bookmarkStart w:id="20" w:name="summary-of-qualifications"/>
+    <w:p>
+      <w:pPr>
+        <w:pStyle w:val="FirstParagraph"/>
+      </w:pPr>
+      <w:r>
+        <w:t xml:space="preserve"> </w:t>
+      </w:r>
+    </w:p>
+    <w:p>
+      <w:pPr>
+        <w:pStyle w:val="BodyText"/>
+      </w:pPr>
+      <w:r>
+        <w:t xml:space="preserve">Mechanical Engineer with 14 years of industry experience in structural design and design for manufacturing.</w:t>
+      </w:r>
+      <w:r>
+        <w:t xml:space="preserve"> </w:t>
+      </w:r>
+      <w:r>
+        <w:t xml:space="preserve">Master’s Degree in Mechanical Engineering, with thesis work on numerical modeling of nanomaterials.</w:t>
+      </w:r>
+      <w:r>
+        <w:t xml:space="preserve"> </w:t>
+      </w:r>
+      <w:r>
+        <w:t xml:space="preserve">Dedicated to working toward the clean energy transition.</w:t>
+      </w:r>
+      <w:r>
+        <w:t xml:space="preserve"> </w:t>
+      </w:r>
+      <w:r>
+        <w:t xml:space="preserve"> </w:t>
+      </w:r>
+    </w:p>
+    <w:bookmarkStart w:id="25" w:name="education"/>
     <w:p>
       <w:pPr>
         <w:pStyle w:val="Heading1"/>
       </w:pPr>
       <w:r>
-        <w:t xml:space="preserve">SUMMARY OF QUALIFICATIONS</w:t>
+        <w:t xml:space="preserve">EDUCATION</w:t>
+      </w:r>
+    </w:p>
+    <w:bookmarkStart w:id="24" w:name="university-of-washington-seattle-wa"/>
+    <w:p>
+      <w:pPr>
+        <w:pStyle w:val="Heading2"/>
+      </w:pPr>
+      <w:r>
+        <w:t xml:space="preserve">UNIVERSITY OF WASHINGTON, Seattle, WA</w:t>
+      </w:r>
+    </w:p>
+    <w:bookmarkStart w:id="22" w:name="X55dc9e04b4e63bda2f3f13683aad6921622f5f8"/>
+    <w:p>
+      <w:pPr>
+        <w:pStyle w:val="Heading3"/>
+      </w:pPr>
+      <w:r>
+        <w:t xml:space="preserve">Master of Science in Mechanical Engineering, March 2023</w:t>
+      </w:r>
+    </w:p>
+    <w:bookmarkStart w:id="20" w:name="X1d09e6e4b6e441198bec7e91c01c731028a60b9"/>
+    <w:p>
+      <w:pPr>
+        <w:pStyle w:val="Heading4"/>
+      </w:pPr>
+      <w:r>
+        <w:t xml:space="preserve">Thesis: Large Strain Finite Element Analysis of Spinodal Shell Structures</w:t>
       </w:r>
     </w:p>
     <w:p>
@@ -20,7 +81,7 @@
         <w:pStyle w:val="Compact"/>
       </w:pPr>
       <w:r>
-        <w:t xml:space="preserve">Fourteen years of mechanical and structural design experience, working with SolidWorks and CATIA.</w:t>
+        <w:t xml:space="preserve">Created finite element analysis (FEA) models in Abaqus to match compression test results.</w:t>
       </w:r>
     </w:p>
     <w:p>
@@ -32,7 +93,7 @@
         <w:pStyle w:val="Compact"/>
       </w:pPr>
       <w:r>
-        <w:t xml:space="preserve">Knowledgeable in static, dynamic explicit, and thermal FEA.</w:t>
+        <w:t xml:space="preserve">Developed FEA postprocessing methods in Python, to quantify structural behavior, stress distribution, and damage localization.</w:t>
       </w:r>
     </w:p>
     <w:p>
@@ -44,60 +105,17 @@
         <w:pStyle w:val="Compact"/>
       </w:pPr>
       <w:r>
-        <w:t xml:space="preserve">Strong interest in renewable energy, composite design and analysis.</w:t>
-      </w:r>
-      <w:r>
-        <w:t xml:space="preserve"> </w:t>
-      </w:r>
-      <w:r>
-        <w:t xml:space="preserve"> </w:t>
+        <w:t xml:space="preserve">Studied nanomaterial behavior in harsh environments with dynamic and thermal FEA.</w:t>
       </w:r>
     </w:p>
     <w:bookmarkEnd w:id="20"/>
-    <w:bookmarkStart w:id="24" w:name="education"/>
-    <w:p>
-      <w:pPr>
-        <w:pStyle w:val="Heading1"/>
-      </w:pPr>
-      <w:r>
-        <w:t xml:space="preserve">EDUCATION</w:t>
-      </w:r>
-    </w:p>
-    <w:bookmarkStart w:id="23" w:name="university-of-washington-seattle-wa"/>
-    <w:p>
-      <w:pPr>
-        <w:pStyle w:val="Heading2"/>
-      </w:pPr>
-      <w:r>
-        <w:t xml:space="preserve">UNIVERSITY OF WASHINGTON, Seattle, WA</w:t>
-      </w:r>
-    </w:p>
-    <w:bookmarkStart w:id="21" w:name="X55dc9e04b4e63bda2f3f13683aad6921622f5f8"/>
-    <w:p>
-      <w:pPr>
-        <w:pStyle w:val="Heading3"/>
-      </w:pPr>
-      <w:r>
-        <w:t xml:space="preserve">Master of Science in Mechanical Engineering, March 2023</w:t>
-      </w:r>
-    </w:p>
-    <w:p>
-      <w:pPr>
-        <w:pStyle w:val="FirstParagraph"/>
-      </w:pPr>
-      <w:r>
-        <w:t xml:space="preserve">Thesis: Large Strain Finite Element Analysis of Spinodal Shell Structures</w:t>
-      </w:r>
-      <w:r>
-        <w:t xml:space="preserve"> </w:t>
-      </w:r>
-    </w:p>
-    <w:p>
-      <w:pPr>
-        <w:pStyle w:val="BodyText"/>
-      </w:pPr>
-      <w:r>
-        <w:t xml:space="preserve">Graduate Student Researcher under Lucas Meza:</w:t>
+    <w:bookmarkStart w:id="21" w:name="courses-and-projects"/>
+    <w:p>
+      <w:pPr>
+        <w:pStyle w:val="Heading4"/>
+      </w:pPr>
+      <w:r>
+        <w:t xml:space="preserve">Courses and Projects:</w:t>
       </w:r>
     </w:p>
     <w:p>
@@ -109,7 +127,7 @@
         <w:pStyle w:val="Compact"/>
       </w:pPr>
       <w:r>
-        <w:t xml:space="preserve">Conducted structural and thermal FEA analysis in Abaqus, automated with Python scripting.</w:t>
+        <w:t xml:space="preserve">Courses: Renewable Energy, Battery and Solar Cell Manufacturing, FEA, Elasticity, Composite Design and Analysis, Nanocomposites and Biocomposites.</w:t>
       </w:r>
     </w:p>
     <w:p>
@@ -121,23 +139,18 @@
         <w:pStyle w:val="Compact"/>
       </w:pPr>
       <w:r>
-        <w:t xml:space="preserve">Developed automated nanostructure generation using MATLAB and Python.</w:t>
-      </w:r>
-    </w:p>
-    <w:p>
-      <w:pPr>
-        <w:pStyle w:val="FirstParagraph"/>
-      </w:pPr>
-      <w:r>
-        <w:t xml:space="preserve">Courses: Renewable Energy, Battery and Solar Cell Manufacturing, FEA, Composite Design and Analysis, Elasticity, Nanocomposites and Biocomposites.</w:t>
-      </w:r>
-    </w:p>
-    <w:p>
-      <w:pPr>
-        <w:pStyle w:val="BodyText"/>
-      </w:pPr>
-      <w:r>
-        <w:t xml:space="preserve">Other research projects:</w:t>
+        <w:t xml:space="preserve">Research projects: Self-assembly and 3D printing of lithium-ion battery electrodes. Manufacturing and material properties of fungus and bacterial cellulose-based biocomposites.</w:t>
+      </w:r>
+    </w:p>
+    <w:bookmarkEnd w:id="21"/>
+    <w:bookmarkEnd w:id="22"/>
+    <w:bookmarkStart w:id="23" w:name="Xda7ca9725afd6019e3976902e20ed47d9e63c7d"/>
+    <w:p>
+      <w:pPr>
+        <w:pStyle w:val="Heading3"/>
+      </w:pPr>
+      <w:r>
+        <w:t xml:space="preserve">Bachelor of Science in Mechanical Engineering, Cum Laude, June 2006</w:t>
       </w:r>
     </w:p>
     <w:p>
@@ -149,7 +162,7 @@
         <w:pStyle w:val="Compact"/>
       </w:pPr>
       <w:r>
-        <w:t xml:space="preserve">Researched properties, manufacturing, and applications for fungus and bacterial cellulose-based biocomposites.</w:t>
+        <w:t xml:space="preserve">Courses: Materials and Structures, CAD, FEA, Renewable Energy, Design for Environment.</w:t>
       </w:r>
     </w:p>
     <w:p>
@@ -161,17 +174,44 @@
         <w:pStyle w:val="Compact"/>
       </w:pPr>
       <w:r>
-        <w:t xml:space="preserve">Studied self-assembly and 3D printing of lithium-ion battery electrodes.</w:t>
-      </w:r>
-    </w:p>
-    <w:bookmarkEnd w:id="21"/>
-    <w:bookmarkStart w:id="22" w:name="Xda7ca9725afd6019e3976902e20ed47d9e63c7d"/>
+        <w:t xml:space="preserve">Projects: Formula SAE drivetrain design, Fuel Cell capstone project.</w:t>
+      </w:r>
+    </w:p>
+    <w:bookmarkEnd w:id="23"/>
+    <w:bookmarkEnd w:id="24"/>
+    <w:bookmarkEnd w:id="25"/>
+    <w:bookmarkStart w:id="36" w:name="work-experience"/>
+    <w:p>
+      <w:pPr>
+        <w:pStyle w:val="Heading1"/>
+      </w:pPr>
+      <w:r>
+        <w:t xml:space="preserve">WORK EXPERIENCE</w:t>
+      </w:r>
+    </w:p>
+    <w:bookmarkStart w:id="27" w:name="X2d80030f3431bdb92ac46ba19fb8947090d8bb8"/>
+    <w:p>
+      <w:pPr>
+        <w:pStyle w:val="Heading2"/>
+      </w:pPr>
+      <w:r>
+        <w:t xml:space="preserve">DISCRETE LATTICE INDUSTRIES, Seattle, WA	</w:t>
+      </w:r>
+      <w:r>
+        <w:rPr>
+          <w:iCs/>
+          <w:i/>
+        </w:rPr>
+        <w:t xml:space="preserve">2021</w:t>
+      </w:r>
+    </w:p>
+    <w:bookmarkStart w:id="26" w:name="mechanical-engineer"/>
     <w:p>
       <w:pPr>
         <w:pStyle w:val="Heading3"/>
       </w:pPr>
       <w:r>
-        <w:t xml:space="preserve">Bachelor of Science in Mechanical Engineering, Cum Laude, June 2006</w:t>
+        <w:t xml:space="preserve">Mechanical Engineer</w:t>
       </w:r>
     </w:p>
     <w:p>
@@ -183,7 +223,7 @@
         <w:pStyle w:val="Compact"/>
       </w:pPr>
       <w:r>
-        <w:t xml:space="preserve">Courses: Materials and Structures, CAD, FEA, Renewable Energy, Design for Environment.</w:t>
+        <w:t xml:space="preserve">Conducted trade studies on the use of a lattice structure in wind turbine blades.</w:t>
       </w:r>
     </w:p>
     <w:p>
@@ -195,44 +235,46 @@
         <w:pStyle w:val="Compact"/>
       </w:pPr>
       <w:r>
-        <w:t xml:space="preserve">Projects: Formula SAE drivetrain design, Fuel Cell capstone project.</w:t>
-      </w:r>
-    </w:p>
-    <w:bookmarkEnd w:id="22"/>
-    <w:bookmarkEnd w:id="23"/>
-    <w:bookmarkEnd w:id="24"/>
-    <w:bookmarkStart w:id="31" w:name="relevant-experience"/>
-    <w:p>
-      <w:pPr>
-        <w:pStyle w:val="Heading1"/>
-      </w:pPr>
-      <w:r>
-        <w:t xml:space="preserve">RELEVANT EXPERIENCE</w:t>
-      </w:r>
-    </w:p>
-    <w:bookmarkStart w:id="26" w:name="X2d80030f3431bdb92ac46ba19fb8947090d8bb8"/>
+        <w:t xml:space="preserve">Performed FEA in Ansys to determine blade deflectino and test optimal structural parameters.</w:t>
+      </w:r>
+    </w:p>
+    <w:p>
+      <w:pPr>
+        <w:numPr>
+          <w:ilvl w:val="0"/>
+          <w:numId w:val="1004"/>
+        </w:numPr>
+        <w:pStyle w:val="Compact"/>
+      </w:pPr>
+      <w:r>
+        <w:t xml:space="preserve">Developed Python and MATLAB scripts for structural calculations and Ansys postprocessing.</w:t>
+      </w:r>
+    </w:p>
+    <w:bookmarkEnd w:id="26"/>
+    <w:bookmarkEnd w:id="27"/>
+    <w:bookmarkStart w:id="29" w:name="katerra-seattle-wa-2019---2020"/>
     <w:p>
       <w:pPr>
         <w:pStyle w:val="Heading2"/>
       </w:pPr>
       <w:r>
-        <w:t xml:space="preserve">DISCRETE LATTICE INDUSTRIES, Seattle, WA	</w:t>
+        <w:t xml:space="preserve">KATERRA, Seattle, WA	</w:t>
       </w:r>
       <w:r>
         <w:rPr>
           <w:iCs/>
           <w:i/>
         </w:rPr>
-        <w:t xml:space="preserve">2021</w:t>
-      </w:r>
-    </w:p>
-    <w:bookmarkStart w:id="25" w:name="mechanical-engineer"/>
+        <w:t xml:space="preserve">2019 - 2020</w:t>
+      </w:r>
+    </w:p>
+    <w:bookmarkStart w:id="28" w:name="manufactured-assemblies-design-engineer"/>
     <w:p>
       <w:pPr>
         <w:pStyle w:val="Heading3"/>
       </w:pPr>
       <w:r>
-        <w:t xml:space="preserve">Mechanical Engineer</w:t>
+        <w:t xml:space="preserve">Manufactured Assemblies Design Engineer</w:t>
       </w:r>
     </w:p>
     <w:p>
@@ -244,7 +286,7 @@
         <w:pStyle w:val="Compact"/>
       </w:pPr>
       <w:r>
-        <w:t xml:space="preserve">Produced trade studies regarding the use of lattice structure in a wind turbine blade.</w:t>
+        <w:t xml:space="preserve">Built prototypes of building components to test functionality, dimensions, and tolerances.</w:t>
       </w:r>
     </w:p>
     <w:p>
@@ -256,7 +298,7 @@
         <w:pStyle w:val="Compact"/>
       </w:pPr>
       <w:r>
-        <w:t xml:space="preserve">Conducted FEA analysis in Ansys to determine impact of structural parameters.</w:t>
+        <w:t xml:space="preserve">Created model, drawing, and CNC templates for steel wall panels using Catia 3DExperience.</w:t>
       </w:r>
     </w:p>
     <w:p>
@@ -268,12 +310,12 @@
         <w:pStyle w:val="Compact"/>
       </w:pPr>
       <w:r>
-        <w:t xml:space="preserve">Developed Python and MATLAB scripts for structural calculations and to interface with Ansys.</w:t>
-      </w:r>
-    </w:p>
-    <w:bookmarkEnd w:id="25"/>
-    <w:bookmarkEnd w:id="26"/>
-    <w:bookmarkStart w:id="28" w:name="X184be8b84a84c92e737f406d8d80adae53cd08f"/>
+        <w:t xml:space="preserve">Developed bathroom kits in SolidWorks, providing BOMs and drawings for assembly and installation.</w:t>
+      </w:r>
+    </w:p>
+    <w:bookmarkEnd w:id="28"/>
+    <w:bookmarkEnd w:id="29"/>
+    <w:bookmarkStart w:id="31" w:name="X184be8b84a84c92e737f406d8d80adae53cd08f"/>
     <w:p>
       <w:pPr>
         <w:pStyle w:val="Heading2"/>
@@ -289,7 +331,7 @@
         <w:t xml:space="preserve">2015 - 2019</w:t>
       </w:r>
     </w:p>
-    <w:bookmarkStart w:id="27" w:name="design-and-integration-engineer"/>
+    <w:bookmarkStart w:id="30" w:name="design-and-integration-engineer"/>
     <w:p>
       <w:pPr>
         <w:pStyle w:val="Heading3"/>
@@ -307,7 +349,7 @@
         <w:pStyle w:val="Compact"/>
       </w:pPr>
       <w:r>
-        <w:t xml:space="preserve">Conducted root cause analysis of failed aircraft waste valves.</w:t>
+        <w:t xml:space="preserve">Led design work on a passenger loading stair for the 737, working with engineers and manufacturing.</w:t>
       </w:r>
     </w:p>
     <w:p>
@@ -319,7 +361,7 @@
         <w:pStyle w:val="Compact"/>
       </w:pPr>
       <w:r>
-        <w:t xml:space="preserve">Developed a new passenger boarding stair for the 737 MAX with extra safety features.</w:t>
+        <w:t xml:space="preserve">Conducted root cause analysis of failed aircraft waste valves, working with suppliers and customers.</w:t>
       </w:r>
     </w:p>
     <w:p>
@@ -331,15 +373,12 @@
         <w:pStyle w:val="Compact"/>
       </w:pPr>
       <w:r>
-        <w:t xml:space="preserve">Designed an aircraft galley waste disposal system.</w:t>
-      </w:r>
-      <w:r>
-        <w:t xml:space="preserve"> </w:t>
-      </w:r>
-    </w:p>
-    <w:bookmarkEnd w:id="27"/>
-    <w:bookmarkEnd w:id="28"/>
-    <w:bookmarkStart w:id="30" w:name="Xdf8ae2e8f8bb0777ab731a9796d536ee942298b"/>
+        <w:t xml:space="preserve">Designed an aircraft galley drain system integrating structure, sensors, and plumbing.</w:t>
+      </w:r>
+    </w:p>
+    <w:bookmarkEnd w:id="30"/>
+    <w:bookmarkEnd w:id="31"/>
+    <w:bookmarkStart w:id="33" w:name="Xdf8ae2e8f8bb0777ab731a9796d536ee942298b"/>
     <w:p>
       <w:pPr>
         <w:pStyle w:val="Heading2"/>
@@ -355,7 +394,7 @@
         <w:t xml:space="preserve">2006 – 2012, 2014</w:t>
       </w:r>
     </w:p>
-    <w:bookmarkStart w:id="29" w:name="structural-design-engineer"/>
+    <w:bookmarkStart w:id="32" w:name="structural-design-engineer"/>
     <w:p>
       <w:pPr>
         <w:pStyle w:val="Heading3"/>
@@ -373,7 +412,7 @@
         <w:pStyle w:val="Compact"/>
       </w:pPr>
       <w:r>
-        <w:t xml:space="preserve">Designed aluminum and composite structural parts and assemblies on 747-8 and 767.</w:t>
+        <w:t xml:space="preserve">Designed critical structural parts and assemblies on 747-8 and 767, using CATIA V5.</w:t>
       </w:r>
     </w:p>
     <w:p>
@@ -409,56 +448,34 @@
         <w:pStyle w:val="Compact"/>
       </w:pPr>
       <w:r>
-        <w:t xml:space="preserve">Redesigned critical structural members to reduce weight and complexity.</w:t>
-      </w:r>
-    </w:p>
-    <w:p>
-      <w:pPr>
-        <w:numPr>
-          <w:ilvl w:val="0"/>
-          <w:numId w:val="1007"/>
-        </w:numPr>
-        <w:pStyle w:val="Compact"/>
-      </w:pPr>
-      <w:r>
-        <w:t xml:space="preserve">Implemented solutions to factory production problems by inspecting completed and installed parts.</w:t>
-      </w:r>
-    </w:p>
-    <w:bookmarkEnd w:id="29"/>
-    <w:bookmarkEnd w:id="30"/>
-    <w:bookmarkEnd w:id="31"/>
-    <w:bookmarkStart w:id="36" w:name="additional-experience"/>
-    <w:p>
-      <w:pPr>
-        <w:pStyle w:val="Heading1"/>
-      </w:pPr>
-      <w:r>
-        <w:t xml:space="preserve">ADDITIONAL EXPERIENCE</w:t>
-      </w:r>
-    </w:p>
-    <w:bookmarkStart w:id="33" w:name="katerra-seattle-wa-2019---2020"/>
+        <w:t xml:space="preserve">Developed design solutions to factory production problems.</w:t>
+      </w:r>
+    </w:p>
+    <w:bookmarkEnd w:id="32"/>
+    <w:bookmarkEnd w:id="33"/>
+    <w:bookmarkStart w:id="35" w:name="X9be565d9bcce1909277ff6e2cdc0c701d314be4"/>
     <w:p>
       <w:pPr>
         <w:pStyle w:val="Heading2"/>
       </w:pPr>
       <w:r>
-        <w:t xml:space="preserve">KATERRA, Seattle, WA	</w:t>
+        <w:t xml:space="preserve">KVICHAK MARINE INDUSTRIES, Seattle, WA	</w:t>
       </w:r>
       <w:r>
         <w:rPr>
           <w:iCs/>
           <w:i/>
         </w:rPr>
-        <w:t xml:space="preserve">2019 - 2020</w:t>
-      </w:r>
-    </w:p>
-    <w:bookmarkStart w:id="32" w:name="manufactured-assemblies-design-engineer"/>
+        <w:t xml:space="preserve">2012 – 2014</w:t>
+      </w:r>
+    </w:p>
+    <w:bookmarkStart w:id="34" w:name="project-engineer"/>
     <w:p>
       <w:pPr>
         <w:pStyle w:val="Heading3"/>
       </w:pPr>
       <w:r>
-        <w:t xml:space="preserve">Manufactured Assemblies Design Engineer</w:t>
+        <w:t xml:space="preserve">Project Engineer</w:t>
       </w:r>
     </w:p>
     <w:p>
@@ -470,7 +487,7 @@
         <w:pStyle w:val="Compact"/>
       </w:pPr>
       <w:r>
-        <w:t xml:space="preserve">Designed building components for off-site fabrication, integrating structural, electrical, and plumbing components.</w:t>
+        <w:t xml:space="preserve">Developed structure and systems designs for aluminum hulled boats, for use in extreme environments.</w:t>
       </w:r>
     </w:p>
     <w:p>
@@ -478,81 +495,6 @@
         <w:numPr>
           <w:ilvl w:val="0"/>
           <w:numId w:val="1008"/>
-        </w:numPr>
-        <w:pStyle w:val="Compact"/>
-      </w:pPr>
-      <w:r>
-        <w:t xml:space="preserve">Developed a bathroom kit in SolidWorks, providing detailed BOMs and drawings for assembly and installation.</w:t>
-      </w:r>
-    </w:p>
-    <w:p>
-      <w:pPr>
-        <w:numPr>
-          <w:ilvl w:val="0"/>
-          <w:numId w:val="1008"/>
-        </w:numPr>
-        <w:pStyle w:val="Compact"/>
-      </w:pPr>
-      <w:r>
-        <w:t xml:space="preserve">Created automated model, drawing, and CNC templates for steel wall panels using Catia 3DExperience.</w:t>
-      </w:r>
-    </w:p>
-    <w:p>
-      <w:pPr>
-        <w:numPr>
-          <w:ilvl w:val="0"/>
-          <w:numId w:val="1008"/>
-        </w:numPr>
-        <w:pStyle w:val="Compact"/>
-      </w:pPr>
-      <w:r>
-        <w:t xml:space="preserve">Built prototypes of manufactured building components to test part and assembly sizing, and to confirm tolerances.</w:t>
-      </w:r>
-    </w:p>
-    <w:bookmarkEnd w:id="32"/>
-    <w:bookmarkEnd w:id="33"/>
-    <w:bookmarkStart w:id="35" w:name="X9be565d9bcce1909277ff6e2cdc0c701d314be4"/>
-    <w:p>
-      <w:pPr>
-        <w:pStyle w:val="Heading2"/>
-      </w:pPr>
-      <w:r>
-        <w:t xml:space="preserve">KVICHAK MARINE INDUSTRIES, Seattle, WA	</w:t>
-      </w:r>
-      <w:r>
-        <w:rPr>
-          <w:iCs/>
-          <w:i/>
-        </w:rPr>
-        <w:t xml:space="preserve">2012 – 2014</w:t>
-      </w:r>
-    </w:p>
-    <w:bookmarkStart w:id="34" w:name="project-engineer"/>
-    <w:p>
-      <w:pPr>
-        <w:pStyle w:val="Heading3"/>
-      </w:pPr>
-      <w:r>
-        <w:t xml:space="preserve">Project Engineer</w:t>
-      </w:r>
-    </w:p>
-    <w:p>
-      <w:pPr>
-        <w:numPr>
-          <w:ilvl w:val="0"/>
-          <w:numId w:val="1009"/>
-        </w:numPr>
-        <w:pStyle w:val="Compact"/>
-      </w:pPr>
-      <w:r>
-        <w:t xml:space="preserve">Developed structure and mechanical system designs for aluminum hulled boats.</w:t>
-      </w:r>
-    </w:p>
-    <w:p>
-      <w:pPr>
-        <w:numPr>
-          <w:ilvl w:val="0"/>
-          <w:numId w:val="1009"/>
         </w:numPr>
         <w:pStyle w:val="Compact"/>
       </w:pPr>
@@ -583,7 +525,7 @@
 </file>
 
 <file path=word/footer1.xml><?xml version="1.0" encoding="utf-8"?>
-<w:ftr xmlns:wpc="http://schemas.microsoft.com/office/word/2010/wordprocessingCanvas" xmlns:cx="http://schemas.microsoft.com/office/drawing/2014/chartex" xmlns:cx1="http://schemas.microsoft.com/office/drawing/2015/9/8/chartex" xmlns:cx2="http://schemas.microsoft.com/office/drawing/2015/10/21/chartex" xmlns:cx3="http://schemas.microsoft.com/office/drawing/2016/5/9/chartex" xmlns:cx4="http://schemas.microsoft.com/office/drawing/2016/5/10/chartex" xmlns:cx5="http://schemas.microsoft.com/office/drawing/2016/5/11/chartex" xmlns:cx6="http://schemas.microsoft.com/office/drawing/2016/5/12/chartex" xmlns:cx7="http://schemas.microsoft.com/office/drawing/2016/5/13/chartex" xmlns:cx8="http://schemas.microsoft.com/office/drawing/2016/5/14/chartex" xmlns:mc="http://schemas.openxmlformats.org/markup-compatibility/2006" xmlns:aink="http://schemas.microsoft.com/office/drawing/2016/ink" xmlns:am3d="http://schemas.microsoft.com/office/drawing/2017/model3d" xmlns:o="urn:schemas-microsoft-com:office:office" xmlns:r="http://schemas.openxmlformats.org/officeDocument/2006/relationships" xmlns:m="http://schemas.openxmlformats.org/officeDocument/2006/math" xmlns:v="urn:schemas-microsoft-com:vml" xmlns:wp14="http://schemas.microsoft.com/office/word/2010/wordprocessingDrawing" xmlns:wp="http://schemas.openxmlformats.org/drawingml/2006/wordprocessingDrawing" xmlns:w10="urn:schemas-microsoft-com:office:word" xmlns:w="http://schemas.openxmlformats.org/wordprocessingml/2006/main" xmlns:w14="http://schemas.microsoft.com/office/word/2010/wordml" xmlns:w15="http://schemas.microsoft.com/office/word/2012/wordml" xmlns:w16cex="http://schemas.microsoft.com/office/word/2018/wordml/cex" xmlns:w16cid="http://schemas.microsoft.com/office/word/2016/wordml/cid" xmlns:w16="http://schemas.microsoft.com/office/word/2018/wordml" xmlns:w16se="http://schemas.microsoft.com/office/word/2015/wordml/symex" xmlns:wpg="http://schemas.microsoft.com/office/word/2010/wordprocessingGroup" xmlns:wpi="http://schemas.microsoft.com/office/word/2010/wordprocessingInk" xmlns:wne="http://schemas.microsoft.com/office/word/2006/wordml" xmlns:wps="http://schemas.microsoft.com/office/word/2010/wordprocessingShape" mc:Ignorable="w14 w15 w16se w16cid w16 w16cex wp14">
+<w:ftr xmlns:wpc="http://schemas.microsoft.com/office/word/2010/wordprocessingCanvas" xmlns:cx="http://schemas.microsoft.com/office/drawing/2014/chartex" xmlns:cx1="http://schemas.microsoft.com/office/drawing/2015/9/8/chartex" xmlns:cx2="http://schemas.microsoft.com/office/drawing/2015/10/21/chartex" xmlns:cx3="http://schemas.microsoft.com/office/drawing/2016/5/9/chartex" xmlns:cx4="http://schemas.microsoft.com/office/drawing/2016/5/10/chartex" xmlns:cx5="http://schemas.microsoft.com/office/drawing/2016/5/11/chartex" xmlns:cx6="http://schemas.microsoft.com/office/drawing/2016/5/12/chartex" xmlns:cx7="http://schemas.microsoft.com/office/drawing/2016/5/13/chartex" xmlns:cx8="http://schemas.microsoft.com/office/drawing/2016/5/14/chartex" xmlns:mc="http://schemas.openxmlformats.org/markup-compatibility/2006" xmlns:aink="http://schemas.microsoft.com/office/drawing/2016/ink" xmlns:am3d="http://schemas.microsoft.com/office/drawing/2017/model3d" xmlns:o="urn:schemas-microsoft-com:office:office" xmlns:r="http://schemas.openxmlformats.org/officeDocument/2006/relationships" xmlns:m="http://schemas.openxmlformats.org/officeDocument/2006/math" xmlns:v="urn:schemas-microsoft-com:vml" xmlns:wp14="http://schemas.microsoft.com/office/word/2010/wordprocessingDrawing" xmlns:wp="http://schemas.openxmlformats.org/drawingml/2006/wordprocessingDrawing" xmlns:w10="urn:schemas-microsoft-com:office:word" xmlns:w="http://schemas.openxmlformats.org/wordprocessingml/2006/main" xmlns:w14="http://schemas.microsoft.com/office/word/2010/wordml" xmlns:w15="http://schemas.microsoft.com/office/word/2012/wordml" xmlns:w16cid="http://schemas.microsoft.com/office/word/2016/wordml/cid" xmlns:w16se="http://schemas.microsoft.com/office/word/2015/wordml/symex" xmlns:wpg="http://schemas.microsoft.com/office/word/2010/wordprocessingGroup" xmlns:wpi="http://schemas.microsoft.com/office/word/2010/wordprocessingInk" xmlns:wne="http://schemas.microsoft.com/office/word/2006/wordml" xmlns:wps="http://schemas.microsoft.com/office/word/2010/wordprocessingShape" mc:Ignorable="w14 w15 w16se w16cid wp14">
   <w:p>
     <w:pPr>
       <w:pStyle w:val="Footer"/>
@@ -615,7 +557,7 @@
 </file>
 
 <file path=word/header1.xml><?xml version="1.0" encoding="utf-8"?>
-<w:hdr xmlns:wpc="http://schemas.microsoft.com/office/word/2010/wordprocessingCanvas" xmlns:cx="http://schemas.microsoft.com/office/drawing/2014/chartex" xmlns:cx1="http://schemas.microsoft.com/office/drawing/2015/9/8/chartex" xmlns:cx2="http://schemas.microsoft.com/office/drawing/2015/10/21/chartex" xmlns:cx3="http://schemas.microsoft.com/office/drawing/2016/5/9/chartex" xmlns:cx4="http://schemas.microsoft.com/office/drawing/2016/5/10/chartex" xmlns:cx5="http://schemas.microsoft.com/office/drawing/2016/5/11/chartex" xmlns:cx6="http://schemas.microsoft.com/office/drawing/2016/5/12/chartex" xmlns:cx7="http://schemas.microsoft.com/office/drawing/2016/5/13/chartex" xmlns:cx8="http://schemas.microsoft.com/office/drawing/2016/5/14/chartex" xmlns:mc="http://schemas.openxmlformats.org/markup-compatibility/2006" xmlns:aink="http://schemas.microsoft.com/office/drawing/2016/ink" xmlns:am3d="http://schemas.microsoft.com/office/drawing/2017/model3d" xmlns:o="urn:schemas-microsoft-com:office:office" xmlns:r="http://schemas.openxmlformats.org/officeDocument/2006/relationships" xmlns:m="http://schemas.openxmlformats.org/officeDocument/2006/math" xmlns:v="urn:schemas-microsoft-com:vml" xmlns:wp14="http://schemas.microsoft.com/office/word/2010/wordprocessingDrawing" xmlns:wp="http://schemas.openxmlformats.org/drawingml/2006/wordprocessingDrawing" xmlns:w10="urn:schemas-microsoft-com:office:word" xmlns:w="http://schemas.openxmlformats.org/wordprocessingml/2006/main" xmlns:w14="http://schemas.microsoft.com/office/word/2010/wordml" xmlns:w15="http://schemas.microsoft.com/office/word/2012/wordml" xmlns:w16cex="http://schemas.microsoft.com/office/word/2018/wordml/cex" xmlns:w16cid="http://schemas.microsoft.com/office/word/2016/wordml/cid" xmlns:w16="http://schemas.microsoft.com/office/word/2018/wordml" xmlns:w16se="http://schemas.microsoft.com/office/word/2015/wordml/symex" xmlns:wpg="http://schemas.microsoft.com/office/word/2010/wordprocessingGroup" xmlns:wpi="http://schemas.microsoft.com/office/word/2010/wordprocessingInk" xmlns:wne="http://schemas.microsoft.com/office/word/2006/wordml" xmlns:wps="http://schemas.microsoft.com/office/word/2010/wordprocessingShape" mc:Ignorable="w14 w15 w16se w16cid w16 w16cex wp14">
+<w:hdr xmlns:wpc="http://schemas.microsoft.com/office/word/2010/wordprocessingCanvas" xmlns:cx="http://schemas.microsoft.com/office/drawing/2014/chartex" xmlns:cx1="http://schemas.microsoft.com/office/drawing/2015/9/8/chartex" xmlns:cx2="http://schemas.microsoft.com/office/drawing/2015/10/21/chartex" xmlns:cx3="http://schemas.microsoft.com/office/drawing/2016/5/9/chartex" xmlns:cx4="http://schemas.microsoft.com/office/drawing/2016/5/10/chartex" xmlns:cx5="http://schemas.microsoft.com/office/drawing/2016/5/11/chartex" xmlns:cx6="http://schemas.microsoft.com/office/drawing/2016/5/12/chartex" xmlns:cx7="http://schemas.microsoft.com/office/drawing/2016/5/13/chartex" xmlns:cx8="http://schemas.microsoft.com/office/drawing/2016/5/14/chartex" xmlns:mc="http://schemas.openxmlformats.org/markup-compatibility/2006" xmlns:aink="http://schemas.microsoft.com/office/drawing/2016/ink" xmlns:am3d="http://schemas.microsoft.com/office/drawing/2017/model3d" xmlns:o="urn:schemas-microsoft-com:office:office" xmlns:r="http://schemas.openxmlformats.org/officeDocument/2006/relationships" xmlns:m="http://schemas.openxmlformats.org/officeDocument/2006/math" xmlns:v="urn:schemas-microsoft-com:vml" xmlns:wp14="http://schemas.microsoft.com/office/word/2010/wordprocessingDrawing" xmlns:wp="http://schemas.openxmlformats.org/drawingml/2006/wordprocessingDrawing" xmlns:w10="urn:schemas-microsoft-com:office:word" xmlns:w="http://schemas.openxmlformats.org/wordprocessingml/2006/main" xmlns:w14="http://schemas.microsoft.com/office/word/2010/wordml" xmlns:w15="http://schemas.microsoft.com/office/word/2012/wordml" xmlns:w16cid="http://schemas.microsoft.com/office/word/2016/wordml/cid" xmlns:w16se="http://schemas.microsoft.com/office/word/2015/wordml/symex" xmlns:wpg="http://schemas.microsoft.com/office/word/2010/wordprocessingGroup" xmlns:wpi="http://schemas.microsoft.com/office/word/2010/wordprocessingInk" xmlns:wne="http://schemas.microsoft.com/office/word/2006/wordml" xmlns:wps="http://schemas.microsoft.com/office/word/2010/wordprocessingShape" mc:Ignorable="w14 w15 w16se w16cid wp14">
   <w:p>
     <w:pPr>
       <w:pStyle w:val="Page2Heading1"/>
@@ -703,7 +645,7 @@
 </file>
 
 <file path=word/header2.xml><?xml version="1.0" encoding="utf-8"?>
-<w:hdr xmlns:wpc="http://schemas.microsoft.com/office/word/2010/wordprocessingCanvas" xmlns:cx="http://schemas.microsoft.com/office/drawing/2014/chartex" xmlns:cx1="http://schemas.microsoft.com/office/drawing/2015/9/8/chartex" xmlns:cx2="http://schemas.microsoft.com/office/drawing/2015/10/21/chartex" xmlns:cx3="http://schemas.microsoft.com/office/drawing/2016/5/9/chartex" xmlns:cx4="http://schemas.microsoft.com/office/drawing/2016/5/10/chartex" xmlns:cx5="http://schemas.microsoft.com/office/drawing/2016/5/11/chartex" xmlns:cx6="http://schemas.microsoft.com/office/drawing/2016/5/12/chartex" xmlns:cx7="http://schemas.microsoft.com/office/drawing/2016/5/13/chartex" xmlns:cx8="http://schemas.microsoft.com/office/drawing/2016/5/14/chartex" xmlns:mc="http://schemas.openxmlformats.org/markup-compatibility/2006" xmlns:aink="http://schemas.microsoft.com/office/drawing/2016/ink" xmlns:am3d="http://schemas.microsoft.com/office/drawing/2017/model3d" xmlns:o="urn:schemas-microsoft-com:office:office" xmlns:r="http://schemas.openxmlformats.org/officeDocument/2006/relationships" xmlns:m="http://schemas.openxmlformats.org/officeDocument/2006/math" xmlns:v="urn:schemas-microsoft-com:vml" xmlns:wp14="http://schemas.microsoft.com/office/word/2010/wordprocessingDrawing" xmlns:wp="http://schemas.openxmlformats.org/drawingml/2006/wordprocessingDrawing" xmlns:w10="urn:schemas-microsoft-com:office:word" xmlns:w="http://schemas.openxmlformats.org/wordprocessingml/2006/main" xmlns:w14="http://schemas.microsoft.com/office/word/2010/wordml" xmlns:w15="http://schemas.microsoft.com/office/word/2012/wordml" xmlns:w16cex="http://schemas.microsoft.com/office/word/2018/wordml/cex" xmlns:w16cid="http://schemas.microsoft.com/office/word/2016/wordml/cid" xmlns:w16="http://schemas.microsoft.com/office/word/2018/wordml" xmlns:w16se="http://schemas.microsoft.com/office/word/2015/wordml/symex" xmlns:wpg="http://schemas.microsoft.com/office/word/2010/wordprocessingGroup" xmlns:wpi="http://schemas.microsoft.com/office/word/2010/wordprocessingInk" xmlns:wne="http://schemas.microsoft.com/office/word/2006/wordml" xmlns:wps="http://schemas.microsoft.com/office/word/2010/wordprocessingShape" mc:Ignorable="w14 w15 w16se w16cid w16 w16cex wp14">
+<w:hdr xmlns:wpc="http://schemas.microsoft.com/office/word/2010/wordprocessingCanvas" xmlns:cx="http://schemas.microsoft.com/office/drawing/2014/chartex" xmlns:cx1="http://schemas.microsoft.com/office/drawing/2015/9/8/chartex" xmlns:cx2="http://schemas.microsoft.com/office/drawing/2015/10/21/chartex" xmlns:cx3="http://schemas.microsoft.com/office/drawing/2016/5/9/chartex" xmlns:cx4="http://schemas.microsoft.com/office/drawing/2016/5/10/chartex" xmlns:cx5="http://schemas.microsoft.com/office/drawing/2016/5/11/chartex" xmlns:cx6="http://schemas.microsoft.com/office/drawing/2016/5/12/chartex" xmlns:cx7="http://schemas.microsoft.com/office/drawing/2016/5/13/chartex" xmlns:cx8="http://schemas.microsoft.com/office/drawing/2016/5/14/chartex" xmlns:mc="http://schemas.openxmlformats.org/markup-compatibility/2006" xmlns:aink="http://schemas.microsoft.com/office/drawing/2016/ink" xmlns:am3d="http://schemas.microsoft.com/office/drawing/2017/model3d" xmlns:o="urn:schemas-microsoft-com:office:office" xmlns:r="http://schemas.openxmlformats.org/officeDocument/2006/relationships" xmlns:m="http://schemas.openxmlformats.org/officeDocument/2006/math" xmlns:v="urn:schemas-microsoft-com:vml" xmlns:wp14="http://schemas.microsoft.com/office/word/2010/wordprocessingDrawing" xmlns:wp="http://schemas.openxmlformats.org/drawingml/2006/wordprocessingDrawing" xmlns:w10="urn:schemas-microsoft-com:office:word" xmlns:w="http://schemas.openxmlformats.org/wordprocessingml/2006/main" xmlns:w14="http://schemas.microsoft.com/office/word/2010/wordml" xmlns:w15="http://schemas.microsoft.com/office/word/2012/wordml" xmlns:w16cid="http://schemas.microsoft.com/office/word/2016/wordml/cid" xmlns:w16se="http://schemas.microsoft.com/office/word/2015/wordml/symex" xmlns:wpg="http://schemas.microsoft.com/office/word/2010/wordprocessingGroup" xmlns:wpi="http://schemas.microsoft.com/office/word/2010/wordprocessingInk" xmlns:wne="http://schemas.microsoft.com/office/word/2006/wordml" xmlns:wps="http://schemas.microsoft.com/office/word/2010/wordprocessingShape" mc:Ignorable="w14 w15 w16se w16cid wp14">
   <w:p>
     <w:pPr>
       <w:pStyle w:val="Page1Heading1"/>
@@ -736,7 +678,7 @@
         <w:i w:val="0"/>
       </w:rPr>
     </w:pPr>
-    <w:bookmarkStart w:id="14" w:name="_Hlk64441055"/>
+    <w:bookmarkStart w:id="15" w:name="_Hlk64441055"/>
     <w:r>
       <w:t>linkedin.com/in/</w:t>
     </w:r>
@@ -744,7 +686,7 @@
     <w:r>
       <w:t>colinwilsonseattle</w:t>
     </w:r>
-    <w:bookmarkEnd w:id="14"/>
+    <w:bookmarkEnd w:id="15"/>
     <w:proofErr w:type="spellEnd"/>
     <w:r>
       <w:tab/>
@@ -755,7 +697,7 @@
 </file>
 
 <file path=word/numbering.xml><?xml version="1.0" encoding="utf-8"?>
-<w:numbering xmlns:aink="http://schemas.microsoft.com/office/drawing/2016/ink" xmlns:am3d="http://schemas.microsoft.com/office/drawing/2017/model3d" xmlns:cx="http://schemas.microsoft.com/office/drawing/2014/chartex" xmlns:cx1="http://schemas.microsoft.com/office/drawing/2015/9/8/chartex" xmlns:cx2="http://schemas.microsoft.com/office/drawing/2015/10/21/chartex" xmlns:cx3="http://schemas.microsoft.com/office/drawing/2016/5/9/chartex" xmlns:cx4="http://schemas.microsoft.com/office/drawing/2016/5/10/chartex" xmlns:cx5="http://schemas.microsoft.com/office/drawing/2016/5/11/chartex" xmlns:cx6="http://schemas.microsoft.com/office/drawing/2016/5/12/chartex" xmlns:cx7="http://schemas.microsoft.com/office/drawing/2016/5/13/chartex" xmlns:cx8="http://schemas.microsoft.com/office/drawing/2016/5/14/chartex" xmlns:m="http://schemas.openxmlformats.org/officeDocument/2006/math" xmlns:mc="http://schemas.openxmlformats.org/markup-compatibility/2006" xmlns:o="urn:schemas-microsoft-com:office:office" xmlns:r="http://schemas.openxmlformats.org/officeDocument/2006/relationships" xmlns:v="urn:schemas-microsoft-com:vml" xmlns:w="http://schemas.openxmlformats.org/wordprocessingml/2006/main" xmlns:w10="urn:schemas-microsoft-com:office:word" xmlns:w14="http://schemas.microsoft.com/office/word/2010/wordml" xmlns:w15="http://schemas.microsoft.com/office/word/2012/wordml" xmlns:w16="http://schemas.microsoft.com/office/word/2018/wordml" xmlns:w16cex="http://schemas.microsoft.com/office/word/2018/wordml/cex" xmlns:w16cid="http://schemas.microsoft.com/office/word/2016/wordml/cid" xmlns:w16se="http://schemas.microsoft.com/office/word/2015/wordml/symex" xmlns:wne="http://schemas.microsoft.com/office/word/2006/wordml" xmlns:wp="http://schemas.openxmlformats.org/drawingml/2006/wordprocessingDrawing" xmlns:wp14="http://schemas.microsoft.com/office/word/2010/wordprocessingDrawing" xmlns:wpc="http://schemas.microsoft.com/office/word/2010/wordprocessingCanvas" xmlns:wpg="http://schemas.microsoft.com/office/word/2010/wordprocessingGroup" xmlns:wpi="http://schemas.microsoft.com/office/word/2010/wordprocessingInk" xmlns:wps="http://schemas.microsoft.com/office/word/2010/wordprocessingShape" mc:Ignorable="w14 w15 w16se w16cid w16 w16cex wp14">
+<w:numbering xmlns:aink="http://schemas.microsoft.com/office/drawing/2016/ink" xmlns:am3d="http://schemas.microsoft.com/office/drawing/2017/model3d" xmlns:cx="http://schemas.microsoft.com/office/drawing/2014/chartex" xmlns:cx1="http://schemas.microsoft.com/office/drawing/2015/9/8/chartex" xmlns:cx2="http://schemas.microsoft.com/office/drawing/2015/10/21/chartex" xmlns:cx3="http://schemas.microsoft.com/office/drawing/2016/5/9/chartex" xmlns:cx4="http://schemas.microsoft.com/office/drawing/2016/5/10/chartex" xmlns:cx5="http://schemas.microsoft.com/office/drawing/2016/5/11/chartex" xmlns:cx6="http://schemas.microsoft.com/office/drawing/2016/5/12/chartex" xmlns:cx7="http://schemas.microsoft.com/office/drawing/2016/5/13/chartex" xmlns:cx8="http://schemas.microsoft.com/office/drawing/2016/5/14/chartex" xmlns:m="http://schemas.openxmlformats.org/officeDocument/2006/math" xmlns:mc="http://schemas.openxmlformats.org/markup-compatibility/2006" xmlns:o="urn:schemas-microsoft-com:office:office" xmlns:r="http://schemas.openxmlformats.org/officeDocument/2006/relationships" xmlns:v="urn:schemas-microsoft-com:vml" xmlns:w="http://schemas.openxmlformats.org/wordprocessingml/2006/main" xmlns:w10="urn:schemas-microsoft-com:office:word" xmlns:w14="http://schemas.microsoft.com/office/word/2010/wordml" xmlns:w15="http://schemas.microsoft.com/office/word/2012/wordml" xmlns:w16cid="http://schemas.microsoft.com/office/word/2016/wordml/cid" xmlns:w16se="http://schemas.microsoft.com/office/word/2015/wordml/symex" xmlns:wne="http://schemas.microsoft.com/office/word/2006/wordml" xmlns:wp="http://schemas.openxmlformats.org/drawingml/2006/wordprocessingDrawing" xmlns:wp14="http://schemas.microsoft.com/office/word/2010/wordprocessingDrawing" xmlns:wpc="http://schemas.microsoft.com/office/word/2010/wordprocessingCanvas" xmlns:wpg="http://schemas.microsoft.com/office/word/2010/wordprocessingGroup" xmlns:wpi="http://schemas.microsoft.com/office/word/2010/wordprocessingInk" xmlns:wps="http://schemas.microsoft.com/office/word/2010/wordprocessingShape" mc:Ignorable="w14 w15 w16se w16cid wp14">
   <w:abstractNum w15:restartNumberingAfterBreak="0" w:abstractNumId="0">
     <w:nsid w:val="A982C0BE"/>
     <w:multiLevelType w:val="multilevel"/>
@@ -2726,14 +2668,11 @@
   <w:num w:numId="1008">
     <w:abstractNumId w:val="991"/>
   </w:num>
-  <w:num w:numId="1009">
-    <w:abstractNumId w:val="991"/>
-  </w:num>
 </w:numbering>
 </file>
 
 <file path=word/styles.xml><?xml version="1.0" encoding="utf-8"?>
-<w:styles xmlns:mc="http://schemas.openxmlformats.org/markup-compatibility/2006" xmlns:r="http://schemas.openxmlformats.org/officeDocument/2006/relationships" xmlns:w="http://schemas.openxmlformats.org/wordprocessingml/2006/main" xmlns:w14="http://schemas.microsoft.com/office/word/2010/wordml" xmlns:w15="http://schemas.microsoft.com/office/word/2012/wordml" xmlns:w16="http://schemas.microsoft.com/office/word/2018/wordml" xmlns:w16cex="http://schemas.microsoft.com/office/word/2018/wordml/cex" xmlns:w16cid="http://schemas.microsoft.com/office/word/2016/wordml/cid" xmlns:w16se="http://schemas.microsoft.com/office/word/2015/wordml/symex" mc:Ignorable="w14 w15 w16se w16cid w16 w16cex">
+<w:styles xmlns:mc="http://schemas.openxmlformats.org/markup-compatibility/2006" xmlns:r="http://schemas.openxmlformats.org/officeDocument/2006/relationships" xmlns:w="http://schemas.openxmlformats.org/wordprocessingml/2006/main" xmlns:w14="http://schemas.microsoft.com/office/word/2010/wordml" xmlns:w15="http://schemas.microsoft.com/office/word/2012/wordml" xmlns:w16cid="http://schemas.microsoft.com/office/word/2016/wordml/cid" xmlns:w16se="http://schemas.microsoft.com/office/word/2015/wordml/symex" mc:Ignorable="w14 w15 w16se w16cid">
   <w:docDefaults>
     <w:rPrDefault>
       <w:rPr>
@@ -2743,7 +2682,7 @@
     </w:rPrDefault>
     <w:pPrDefault/>
   </w:docDefaults>
-  <w:latentStyles w:count="376" w:defLockedState="0" w:defQFormat="0" w:defSemiHidden="0" w:defUIPriority="0" w:defUnhideWhenUsed="0">
+  <w:latentStyles w:count="375" w:defLockedState="0" w:defQFormat="0" w:defSemiHidden="0" w:defUIPriority="0" w:defUnhideWhenUsed="0">
     <w:lsdException w:locked="1" w:name="Normal" w:qFormat="1"/>
     <w:lsdException w:locked="1" w:name="heading 1" w:qFormat="1"/>
     <w:lsdException w:locked="1" w:name="heading 2" w:qFormat="1" w:semiHidden="1" w:unhideWhenUsed="1"/>
@@ -3111,7 +3050,6 @@
     <w:lsdException w:name="Smart Hyperlink" w:semiHidden="1" w:uiPriority="99" w:unhideWhenUsed="1"/>
     <w:lsdException w:name="Hashtag" w:semiHidden="1" w:uiPriority="99" w:unhideWhenUsed="1"/>
     <w:lsdException w:name="Unresolved Mention" w:semiHidden="1" w:uiPriority="99" w:unhideWhenUsed="1"/>
-    <w:lsdException w:name="Smart Link" w:semiHidden="1" w:uiPriority="99" w:unhideWhenUsed="1"/>
   </w:latentStyles>
   <w:style w:default="1" w:styleId="Normal" w:type="paragraph">
     <w:name w:val="Normal"/>
@@ -3249,11 +3187,11 @@
     <w:basedOn w:val="DefaultParagraphFont"/>
     <w:link w:val="BodyText"/>
     <w:locked/>
-    <w:rsid w:val="000C6CD9"/>
-    <w:rPr>
-      <w:rFonts w:ascii="Garamond" w:cs="Times New Roman" w:hAnsi="Garamond"/>
-      <w:sz w:val="24"/>
+    <w:rsid w:val="00EA5BFC"/>
+    <w:rPr>
+      <w:rFonts w:ascii="Cambria" w:hAnsi="Cambria"/>
       <w:szCs w:val="24"/>
+      <w:lang w:eastAsia="en-US"/>
     </w:rPr>
   </w:style>
   <w:style w:customStyle="1" w:styleId="FooterChar1" w:type="character">
@@ -3325,17 +3263,11 @@
     <w:name w:val="Body Text"/>
     <w:basedOn w:val="Normal"/>
     <w:link w:val="BodyTextChar1"/>
-    <w:rsid w:val="000C6CD9"/>
+    <w:rsid w:val="00EA5BFC"/>
     <w:pPr>
-      <w:tabs>
-        <w:tab w:pos="10080" w:val="right"/>
-      </w:tabs>
       <w:spacing w:line="220" w:lineRule="exact"/>
       <w:jc w:val="both"/>
     </w:pPr>
-    <w:rPr>
-      <w:rFonts w:ascii="Garamond" w:hAnsi="Garamond"/>
-    </w:rPr>
   </w:style>
   <w:style w:customStyle="1" w:styleId="BodyTextChar" w:type="character">
     <w:name w:val="Body Text Char"/>

</xml_diff>

<commit_message>
updated for Brooks job
</commit_message>
<xml_diff>
--- a/ColinWilsonResume.docx
+++ b/ColinWilsonResume.docx
@@ -15,19 +15,16 @@
         <w:pStyle w:val="BodyText"/>
       </w:pPr>
       <w:r>
-        <w:t xml:space="preserve">Mechanical Engineer with 14 years of industry experience in structural design and design for manufacturing.</w:t>
+        <w:t xml:space="preserve">Mechanical Engineer with industry experience in structural design and analysis, and design for manufacturing.</w:t>
       </w:r>
       <w:r>
         <w:t xml:space="preserve"> </w:t>
       </w:r>
       <w:r>
-        <w:t xml:space="preserve">Master’s Degree in Mechanical Engineering, with thesis work on numerical modeling of nanomaterials.</w:t>
+        <w:t xml:space="preserve">Master’s Degree in Mechanical Engineering, with thesis work on numerical modeling of porous nanomaterials.</w:t>
       </w:r>
       <w:r>
         <w:t xml:space="preserve"> </w:t>
-      </w:r>
-      <w:r>
-        <w:t xml:space="preserve">Dedicated to working toward the clean energy transition.</w:t>
       </w:r>
       <w:r>
         <w:t xml:space="preserve"> </w:t>
@@ -235,7 +232,7 @@
         <w:pStyle w:val="Compact"/>
       </w:pPr>
       <w:r>
-        <w:t xml:space="preserve">Performed FEA in Ansys to determine blade deflectino and test optimal structural parameters.</w:t>
+        <w:t xml:space="preserve">Performed FEA in Ansys to determine blade deflection and test optimal structural parameters.</w:t>
       </w:r>
     </w:p>
     <w:p>
@@ -298,7 +295,7 @@
         <w:pStyle w:val="Compact"/>
       </w:pPr>
       <w:r>
-        <w:t xml:space="preserve">Created model, drawing, and CNC templates for steel wall panels using Catia 3DExperience.</w:t>
+        <w:t xml:space="preserve">Created CAD models, drawings, and CNC templates for steel wall panels using Catia 3DExperience.</w:t>
       </w:r>
     </w:p>
     <w:p>

</xml_diff>

<commit_message>
updated resume, template, and scripts
Updated resume with a few minor changes prior to my work with ChatGPT. Template updated to make my contact information a bit more clear.
</commit_message>
<xml_diff>
--- a/ColinWilsonResume.docx
+++ b/ColinWilsonResume.docx
@@ -7,67 +7,71 @@
         <w:pStyle w:val="FirstParagraph"/>
       </w:pPr>
       <w:r>
-        <w:t xml:space="preserve"> </w:t>
+        <w:t xml:space="preserve">Mechanical Engineer with industry experience in structural design and analysis, and design for manufacturing.</w:t>
+      </w:r>
+      <w:r>
+        <w:t xml:space="preserve"> </w:t>
+      </w:r>
+      <w:r>
+        <w:t xml:space="preserve">Master’s Degree in Mechanical Engineering, with thesis work on numerical modeling of porous nanomaterials.</w:t>
+      </w:r>
+      <w:r>
+        <w:t xml:space="preserve"> </w:t>
+      </w:r>
+      <w:r>
+        <w:t xml:space="preserve"> </w:t>
+      </w:r>
+      <w:r>
+        <w:t xml:space="preserve"> </w:t>
       </w:r>
     </w:p>
     <w:p>
       <w:pPr>
-        <w:pStyle w:val="BodyText"/>
-      </w:pPr>
-      <w:r>
-        <w:t xml:space="preserve">Mechanical Engineer with industry experience in structural design and analysis, and design for manufacturing.</w:t>
-      </w:r>
-      <w:r>
-        <w:t xml:space="preserve"> </w:t>
-      </w:r>
-      <w:r>
-        <w:t xml:space="preserve">Master’s Degree in Mechanical Engineering, with thesis work on numerical modeling of porous nanomaterials.</w:t>
-      </w:r>
-      <w:r>
-        <w:t xml:space="preserve"> </w:t>
-      </w:r>
-      <w:r>
-        <w:t xml:space="preserve"> </w:t>
-      </w:r>
-      <w:r>
-        <w:t xml:space="preserve"> </w:t>
-      </w:r>
+        <w:pStyle w:val="Heading1"/>
+      </w:pPr>
+      <w:bookmarkStart w:id="20" w:name="education"/>
+      <w:r>
+        <w:t xml:space="preserve">EDUCATION</w:t>
+      </w:r>
+      <w:bookmarkEnd w:id="20"/>
     </w:p>
-    <w:bookmarkStart w:id="25" w:name="education"/>
     <w:p>
       <w:pPr>
-        <w:pStyle w:val="Heading1"/>
-      </w:pPr>
-      <w:r>
-        <w:t xml:space="preserve">EDUCATION</w:t>
-      </w:r>
+        <w:pStyle w:val="Heading2"/>
+      </w:pPr>
+      <w:bookmarkStart w:id="21" w:name="Xfec1ba5fb4b0b04c599f26d8d29f703684d401f"/>
+      <w:r>
+        <w:t xml:space="preserve">MASTER OF SCIENCE IN MECHANICAL ENGINEERING	</w:t>
+      </w:r>
+      <w:r>
+        <w:rPr>
+          <w:i/>
+        </w:rPr>
+        <w:t xml:space="preserve">Sep 2020 – Mar 2023</w:t>
+      </w:r>
+      <w:bookmarkEnd w:id="21"/>
     </w:p>
-    <w:bookmarkStart w:id="24" w:name="university-of-washington-seattle-wa"/>
     <w:p>
       <w:pPr>
-        <w:pStyle w:val="Heading2"/>
-      </w:pPr>
-      <w:r>
-        <w:t xml:space="preserve">UNIVERSITY OF WASHINGTON, Seattle, WA</w:t>
+        <w:pStyle w:val="FirstParagraph"/>
+      </w:pPr>
+      <w:r>
+        <w:rPr>
+          <w:i/>
+          <w:b/>
+        </w:rPr>
+        <w:t xml:space="preserve">University of Washington, Seattle, WA</w:t>
       </w:r>
     </w:p>
-    <w:bookmarkStart w:id="22" w:name="X55dc9e04b4e63bda2f3f13683aad6921622f5f8"/>
     <w:p>
       <w:pPr>
         <w:pStyle w:val="Heading3"/>
       </w:pPr>
-      <w:r>
-        <w:t xml:space="preserve">Master of Science in Mechanical Engineering, March 2023</w:t>
-      </w:r>
-    </w:p>
-    <w:bookmarkStart w:id="20" w:name="X1d09e6e4b6e441198bec7e91c01c731028a60b9"/>
-    <w:p>
-      <w:pPr>
-        <w:pStyle w:val="Heading4"/>
-      </w:pPr>
+      <w:bookmarkStart w:id="22" w:name="X1d09e6e4b6e441198bec7e91c01c731028a60b9"/>
       <w:r>
         <w:t xml:space="preserve">Thesis: Large Strain Finite Element Analysis of Spinodal Shell Structures</w:t>
       </w:r>
+      <w:bookmarkEnd w:id="22"/>
     </w:p>
     <w:p>
       <w:pPr>
@@ -105,15 +109,15 @@
         <w:t xml:space="preserve">Studied nanomaterial behavior in harsh environments with dynamic and thermal FEA.</w:t>
       </w:r>
     </w:p>
-    <w:bookmarkEnd w:id="20"/>
-    <w:bookmarkStart w:id="21" w:name="courses-and-projects"/>
     <w:p>
       <w:pPr>
-        <w:pStyle w:val="Heading4"/>
-      </w:pPr>
+        <w:pStyle w:val="Heading3"/>
+      </w:pPr>
+      <w:bookmarkStart w:id="23" w:name="courses-and-projects"/>
       <w:r>
         <w:t xml:space="preserve">Courses and Projects:</w:t>
       </w:r>
+      <w:bookmarkEnd w:id="23"/>
     </w:p>
     <w:p>
       <w:pPr>
@@ -139,15 +143,32 @@
         <w:t xml:space="preserve">Research projects: Self-assembly and 3D printing of lithium-ion battery electrodes. Manufacturing and material properties of fungus and bacterial cellulose-based biocomposites.</w:t>
       </w:r>
     </w:p>
-    <w:bookmarkEnd w:id="21"/>
-    <w:bookmarkEnd w:id="22"/>
-    <w:bookmarkStart w:id="23" w:name="Xda7ca9725afd6019e3976902e20ed47d9e63c7d"/>
     <w:p>
       <w:pPr>
-        <w:pStyle w:val="Heading3"/>
-      </w:pPr>
-      <w:r>
-        <w:t xml:space="preserve">Bachelor of Science in Mechanical Engineering, Cum Laude, June 2006</w:t>
+        <w:pStyle w:val="Heading2"/>
+      </w:pPr>
+      <w:bookmarkStart w:id="24" w:name="X073c6f7b5d2ace7b043fe98e2ff43a1926a10f7"/>
+      <w:r>
+        <w:t xml:space="preserve">Bachelor OF SCIENCE IN MECHANICAL ENGINEERING	</w:t>
+      </w:r>
+      <w:r>
+        <w:rPr>
+          <w:i/>
+        </w:rPr>
+        <w:t xml:space="preserve">Sept. 2002 – June 2006</w:t>
+      </w:r>
+      <w:bookmarkEnd w:id="24"/>
+    </w:p>
+    <w:p>
+      <w:pPr>
+        <w:pStyle w:val="FirstParagraph"/>
+      </w:pPr>
+      <w:r>
+        <w:rPr>
+          <w:i/>
+          <w:b/>
+        </w:rPr>
+        <w:t xml:space="preserve">University of Washington, Seattle, WA</w:t>
       </w:r>
     </w:p>
     <w:p>
@@ -159,57 +180,44 @@
         <w:pStyle w:val="Compact"/>
       </w:pPr>
       <w:r>
-        <w:t xml:space="preserve">Courses: Materials and Structures, CAD, FEA, Renewable Energy, Design for Environment.</w:t>
+        <w:t xml:space="preserve">Projects: Formula SAE drivetrain design, Fuel Cell capstone project.</w:t>
       </w:r>
     </w:p>
     <w:p>
       <w:pPr>
-        <w:numPr>
-          <w:ilvl w:val="0"/>
-          <w:numId w:val="1003"/>
-        </w:numPr>
-        <w:pStyle w:val="Compact"/>
-      </w:pPr>
-      <w:r>
-        <w:t xml:space="preserve">Projects: Formula SAE drivetrain design, Fuel Cell capstone project.</w:t>
-      </w:r>
+        <w:pStyle w:val="Heading1"/>
+      </w:pPr>
+      <w:bookmarkStart w:id="25" w:name="work-experience"/>
+      <w:r>
+        <w:t xml:space="preserve">WORK EXPERIENCE</w:t>
+      </w:r>
+      <w:bookmarkEnd w:id="25"/>
     </w:p>
-    <w:bookmarkEnd w:id="23"/>
-    <w:bookmarkEnd w:id="24"/>
-    <w:bookmarkEnd w:id="25"/>
-    <w:bookmarkStart w:id="36" w:name="work-experience"/>
     <w:p>
       <w:pPr>
-        <w:pStyle w:val="Heading1"/>
-      </w:pPr>
-      <w:r>
-        <w:t xml:space="preserve">WORK EXPERIENCE</w:t>
-      </w:r>
-    </w:p>
-    <w:bookmarkStart w:id="27" w:name="X2d80030f3431bdb92ac46ba19fb8947090d8bb8"/>
-    <w:p>
-      <w:pPr>
         <w:pStyle w:val="Heading2"/>
       </w:pPr>
+      <w:bookmarkStart w:id="26" w:name="X12ebaf15d8a5337fa586622507d7541ed6874c8"/>
       <w:r>
         <w:t xml:space="preserve">DISCRETE LATTICE INDUSTRIES, Seattle, WA	</w:t>
       </w:r>
       <w:r>
         <w:rPr>
-          <w:iCs/>
           <w:i/>
         </w:rPr>
-        <w:t xml:space="preserve">2021</w:t>
-      </w:r>
+        <w:t xml:space="preserve">Jun – Sep 2021</w:t>
+      </w:r>
+      <w:bookmarkEnd w:id="26"/>
     </w:p>
-    <w:bookmarkStart w:id="26" w:name="mechanical-engineer"/>
     <w:p>
       <w:pPr>
         <w:pStyle w:val="Heading3"/>
       </w:pPr>
+      <w:bookmarkStart w:id="27" w:name="mechanical-engineer"/>
       <w:r>
         <w:t xml:space="preserve">Mechanical Engineer</w:t>
       </w:r>
+      <w:bookmarkEnd w:id="27"/>
     </w:p>
     <w:p>
       <w:pPr>
@@ -247,32 +255,31 @@
         <w:t xml:space="preserve">Developed Python and MATLAB scripts for structural calculations and Ansys postprocessing.</w:t>
       </w:r>
     </w:p>
-    <w:bookmarkEnd w:id="26"/>
-    <w:bookmarkEnd w:id="27"/>
-    <w:bookmarkStart w:id="29" w:name="katerra-seattle-wa-2019---2020"/>
     <w:p>
       <w:pPr>
         <w:pStyle w:val="Heading2"/>
       </w:pPr>
+      <w:bookmarkStart w:id="28" w:name="katerra-seattle-wa-mar-2019-jun-2020"/>
       <w:r>
         <w:t xml:space="preserve">KATERRA, Seattle, WA	</w:t>
       </w:r>
       <w:r>
         <w:rPr>
-          <w:iCs/>
           <w:i/>
         </w:rPr>
-        <w:t xml:space="preserve">2019 - 2020</w:t>
-      </w:r>
+        <w:t xml:space="preserve">Mar 2019 – Jun 2020</w:t>
+      </w:r>
+      <w:bookmarkEnd w:id="28"/>
     </w:p>
-    <w:bookmarkStart w:id="28" w:name="manufactured-assemblies-design-engineer"/>
     <w:p>
       <w:pPr>
         <w:pStyle w:val="Heading3"/>
       </w:pPr>
+      <w:bookmarkStart w:id="29" w:name="manufactured-assemblies-design-engineer"/>
       <w:r>
         <w:t xml:space="preserve">Manufactured Assemblies Design Engineer</w:t>
       </w:r>
+      <w:bookmarkEnd w:id="29"/>
     </w:p>
     <w:p>
       <w:pPr>
@@ -310,32 +317,31 @@
         <w:t xml:space="preserve">Developed bathroom kits in SolidWorks, providing BOMs and drawings for assembly and installation.</w:t>
       </w:r>
     </w:p>
-    <w:bookmarkEnd w:id="28"/>
-    <w:bookmarkEnd w:id="29"/>
-    <w:bookmarkStart w:id="31" w:name="X184be8b84a84c92e737f406d8d80adae53cd08f"/>
     <w:p>
       <w:pPr>
         <w:pStyle w:val="Heading2"/>
       </w:pPr>
+      <w:bookmarkStart w:id="30" w:name="Xb0febfbdacca2dccd7b78fdb6180e633a0da4ef"/>
       <w:r>
         <w:t xml:space="preserve">SAFRAN AEROSYSTEMS, Everett, WA	</w:t>
       </w:r>
       <w:r>
         <w:rPr>
-          <w:iCs/>
           <w:i/>
         </w:rPr>
-        <w:t xml:space="preserve">2015 - 2019</w:t>
-      </w:r>
+        <w:t xml:space="preserve">Apr 2015 – Mar 2019</w:t>
+      </w:r>
+      <w:bookmarkEnd w:id="30"/>
     </w:p>
-    <w:bookmarkStart w:id="30" w:name="design-and-integration-engineer"/>
     <w:p>
       <w:pPr>
         <w:pStyle w:val="Heading3"/>
       </w:pPr>
+      <w:bookmarkStart w:id="31" w:name="design-and-integration-engineer"/>
       <w:r>
         <w:t xml:space="preserve">Design and Integration Engineer</w:t>
       </w:r>
+      <w:bookmarkEnd w:id="31"/>
     </w:p>
     <w:p>
       <w:pPr>
@@ -373,32 +379,31 @@
         <w:t xml:space="preserve">Designed an aircraft galley drain system integrating structure, sensors, and plumbing.</w:t>
       </w:r>
     </w:p>
-    <w:bookmarkEnd w:id="30"/>
-    <w:bookmarkEnd w:id="31"/>
-    <w:bookmarkStart w:id="33" w:name="Xdf8ae2e8f8bb0777ab731a9796d536ee942298b"/>
     <w:p>
       <w:pPr>
         <w:pStyle w:val="Heading2"/>
       </w:pPr>
+      <w:bookmarkStart w:id="32" w:name="X5adc9ef43396247c1d3b71177fa88aa8f85d33b"/>
       <w:r>
         <w:t xml:space="preserve">BOEING COMMERCIAL AIRPLANES, Everett, WA	</w:t>
       </w:r>
       <w:r>
         <w:rPr>
-          <w:iCs/>
           <w:i/>
         </w:rPr>
-        <w:t xml:space="preserve">2006 – 2012, 2014</w:t>
-      </w:r>
+        <w:t xml:space="preserve">Sep 2006 –- Nov 2012, Sep – Dec 2014</w:t>
+      </w:r>
+      <w:bookmarkEnd w:id="32"/>
     </w:p>
-    <w:bookmarkStart w:id="32" w:name="structural-design-engineer"/>
     <w:p>
       <w:pPr>
         <w:pStyle w:val="Heading3"/>
       </w:pPr>
+      <w:bookmarkStart w:id="33" w:name="structural-design-engineer"/>
       <w:r>
         <w:t xml:space="preserve">Structural Design Engineer</w:t>
       </w:r>
+      <w:bookmarkEnd w:id="33"/>
     </w:p>
     <w:p>
       <w:pPr>
@@ -448,32 +453,31 @@
         <w:t xml:space="preserve">Developed design solutions to factory production problems.</w:t>
       </w:r>
     </w:p>
-    <w:bookmarkEnd w:id="32"/>
-    <w:bookmarkEnd w:id="33"/>
-    <w:bookmarkStart w:id="35" w:name="X9be565d9bcce1909277ff6e2cdc0c701d314be4"/>
     <w:p>
       <w:pPr>
         <w:pStyle w:val="Heading2"/>
       </w:pPr>
+      <w:bookmarkStart w:id="34" w:name="Xd46d820c11f78150c7c4e1c63a74e3b756c70bc"/>
       <w:r>
         <w:t xml:space="preserve">KVICHAK MARINE INDUSTRIES, Seattle, WA	</w:t>
       </w:r>
       <w:r>
         <w:rPr>
-          <w:iCs/>
           <w:i/>
         </w:rPr>
-        <w:t xml:space="preserve">2012 – 2014</w:t>
-      </w:r>
+        <w:t xml:space="preserve">Nov 2012 -– Jan 2014</w:t>
+      </w:r>
+      <w:bookmarkEnd w:id="34"/>
     </w:p>
-    <w:bookmarkStart w:id="34" w:name="project-engineer"/>
     <w:p>
       <w:pPr>
         <w:pStyle w:val="Heading3"/>
       </w:pPr>
+      <w:bookmarkStart w:id="35" w:name="project-engineer"/>
       <w:r>
         <w:t xml:space="preserve">Project Engineer</w:t>
       </w:r>
+      <w:bookmarkEnd w:id="35"/>
     </w:p>
     <w:p>
       <w:pPr>
@@ -499,15 +503,12 @@
         <w:t xml:space="preserve">Worked from concept to production providing designs and drawings in Solidworks.</w:t>
       </w:r>
     </w:p>
-    <w:bookmarkEnd w:id="34"/>
-    <w:bookmarkEnd w:id="35"/>
-    <w:bookmarkEnd w:id="36"/>
     <w:sectPr>
-      <w:headerReference r:id="rId9" w:type="default"/>
-      <w:footerReference r:id="rId11" w:type="default"/>
-      <w:headerReference r:id="rId10" w:type="first"/>
-      <w:pgSz w:h="15840" w:w="12240"/>
-      <w:pgMar w:bottom="720" w:footer="720" w:gutter="0" w:header="720" w:left="1260" w:right="1260" w:top="720"/>
+      <w:headerReference w:type="default" r:id="rId9"/>
+      <w:footerReference w:type="default" r:id="rId11"/>
+      <w:headerReference w:type="first" r:id="rId10"/>
+      <w:pgSz w:w="12240" w:h="15840"/>
+      <w:pgMar w:top="720" w:right="1260" w:bottom="720" w:left="1260" w:header="720" w:footer="720" w:gutter="0"/>
       <w:cols w:space="720"/>
       <w:titlePg/>
       <w:rtlGutter/>
@@ -522,7 +523,7 @@
 </file>
 
 <file path=word/footer1.xml><?xml version="1.0" encoding="utf-8"?>
-<w:ftr xmlns:wpc="http://schemas.microsoft.com/office/word/2010/wordprocessingCanvas" xmlns:cx="http://schemas.microsoft.com/office/drawing/2014/chartex" xmlns:cx1="http://schemas.microsoft.com/office/drawing/2015/9/8/chartex" xmlns:cx2="http://schemas.microsoft.com/office/drawing/2015/10/21/chartex" xmlns:cx3="http://schemas.microsoft.com/office/drawing/2016/5/9/chartex" xmlns:cx4="http://schemas.microsoft.com/office/drawing/2016/5/10/chartex" xmlns:cx5="http://schemas.microsoft.com/office/drawing/2016/5/11/chartex" xmlns:cx6="http://schemas.microsoft.com/office/drawing/2016/5/12/chartex" xmlns:cx7="http://schemas.microsoft.com/office/drawing/2016/5/13/chartex" xmlns:cx8="http://schemas.microsoft.com/office/drawing/2016/5/14/chartex" xmlns:mc="http://schemas.openxmlformats.org/markup-compatibility/2006" xmlns:aink="http://schemas.microsoft.com/office/drawing/2016/ink" xmlns:am3d="http://schemas.microsoft.com/office/drawing/2017/model3d" xmlns:o="urn:schemas-microsoft-com:office:office" xmlns:r="http://schemas.openxmlformats.org/officeDocument/2006/relationships" xmlns:m="http://schemas.openxmlformats.org/officeDocument/2006/math" xmlns:v="urn:schemas-microsoft-com:vml" xmlns:wp14="http://schemas.microsoft.com/office/word/2010/wordprocessingDrawing" xmlns:wp="http://schemas.openxmlformats.org/drawingml/2006/wordprocessingDrawing" xmlns:w10="urn:schemas-microsoft-com:office:word" xmlns:w="http://schemas.openxmlformats.org/wordprocessingml/2006/main" xmlns:w14="http://schemas.microsoft.com/office/word/2010/wordml" xmlns:w15="http://schemas.microsoft.com/office/word/2012/wordml" xmlns:w16cid="http://schemas.microsoft.com/office/word/2016/wordml/cid" xmlns:w16se="http://schemas.microsoft.com/office/word/2015/wordml/symex" xmlns:wpg="http://schemas.microsoft.com/office/word/2010/wordprocessingGroup" xmlns:wpi="http://schemas.microsoft.com/office/word/2010/wordprocessingInk" xmlns:wne="http://schemas.microsoft.com/office/word/2006/wordml" xmlns:wps="http://schemas.microsoft.com/office/word/2010/wordprocessingShape" mc:Ignorable="w14 w15 w16se w16cid wp14">
+<w:ftr xmlns:wpc="http://schemas.microsoft.com/office/word/2010/wordprocessingCanvas" xmlns:cx="http://schemas.microsoft.com/office/drawing/2014/chartex" xmlns:cx1="http://schemas.microsoft.com/office/drawing/2015/9/8/chartex" xmlns:cx2="http://schemas.microsoft.com/office/drawing/2015/10/21/chartex" xmlns:cx3="http://schemas.microsoft.com/office/drawing/2016/5/9/chartex" xmlns:cx4="http://schemas.microsoft.com/office/drawing/2016/5/10/chartex" xmlns:cx5="http://schemas.microsoft.com/office/drawing/2016/5/11/chartex" xmlns:cx6="http://schemas.microsoft.com/office/drawing/2016/5/12/chartex" xmlns:cx7="http://schemas.microsoft.com/office/drawing/2016/5/13/chartex" xmlns:cx8="http://schemas.microsoft.com/office/drawing/2016/5/14/chartex" xmlns:mc="http://schemas.openxmlformats.org/markup-compatibility/2006" xmlns:aink="http://schemas.microsoft.com/office/drawing/2016/ink" xmlns:am3d="http://schemas.microsoft.com/office/drawing/2017/model3d" xmlns:o="urn:schemas-microsoft-com:office:office" xmlns:oel="http://schemas.microsoft.com/office/2019/extlst" xmlns:r="http://schemas.openxmlformats.org/officeDocument/2006/relationships" xmlns:m="http://schemas.openxmlformats.org/officeDocument/2006/math" xmlns:v="urn:schemas-microsoft-com:vml" xmlns:wp14="http://schemas.microsoft.com/office/word/2010/wordprocessingDrawing" xmlns:wp="http://schemas.openxmlformats.org/drawingml/2006/wordprocessingDrawing" xmlns:w10="urn:schemas-microsoft-com:office:word" xmlns:w="http://schemas.openxmlformats.org/wordprocessingml/2006/main" xmlns:w14="http://schemas.microsoft.com/office/word/2010/wordml" xmlns:w15="http://schemas.microsoft.com/office/word/2012/wordml" xmlns:w16cex="http://schemas.microsoft.com/office/word/2018/wordml/cex" xmlns:w16cid="http://schemas.microsoft.com/office/word/2016/wordml/cid" xmlns:w16="http://schemas.microsoft.com/office/word/2018/wordml" xmlns:w16sdtdh="http://schemas.microsoft.com/office/word/2020/wordml/sdtdatahash" xmlns:w16se="http://schemas.microsoft.com/office/word/2015/wordml/symex" xmlns:wpg="http://schemas.microsoft.com/office/word/2010/wordprocessingGroup" xmlns:wpi="http://schemas.microsoft.com/office/word/2010/wordprocessingInk" xmlns:wne="http://schemas.microsoft.com/office/word/2006/wordml" xmlns:wps="http://schemas.microsoft.com/office/word/2010/wordprocessingShape" mc:Ignorable="w14 w15 w16se w16cid w16 w16cex w16sdtdh wp14">
   <w:p>
     <w:pPr>
       <w:pStyle w:val="Footer"/>
@@ -554,7 +555,7 @@
 </file>
 
 <file path=word/header1.xml><?xml version="1.0" encoding="utf-8"?>
-<w:hdr xmlns:wpc="http://schemas.microsoft.com/office/word/2010/wordprocessingCanvas" xmlns:cx="http://schemas.microsoft.com/office/drawing/2014/chartex" xmlns:cx1="http://schemas.microsoft.com/office/drawing/2015/9/8/chartex" xmlns:cx2="http://schemas.microsoft.com/office/drawing/2015/10/21/chartex" xmlns:cx3="http://schemas.microsoft.com/office/drawing/2016/5/9/chartex" xmlns:cx4="http://schemas.microsoft.com/office/drawing/2016/5/10/chartex" xmlns:cx5="http://schemas.microsoft.com/office/drawing/2016/5/11/chartex" xmlns:cx6="http://schemas.microsoft.com/office/drawing/2016/5/12/chartex" xmlns:cx7="http://schemas.microsoft.com/office/drawing/2016/5/13/chartex" xmlns:cx8="http://schemas.microsoft.com/office/drawing/2016/5/14/chartex" xmlns:mc="http://schemas.openxmlformats.org/markup-compatibility/2006" xmlns:aink="http://schemas.microsoft.com/office/drawing/2016/ink" xmlns:am3d="http://schemas.microsoft.com/office/drawing/2017/model3d" xmlns:o="urn:schemas-microsoft-com:office:office" xmlns:r="http://schemas.openxmlformats.org/officeDocument/2006/relationships" xmlns:m="http://schemas.openxmlformats.org/officeDocument/2006/math" xmlns:v="urn:schemas-microsoft-com:vml" xmlns:wp14="http://schemas.microsoft.com/office/word/2010/wordprocessingDrawing" xmlns:wp="http://schemas.openxmlformats.org/drawingml/2006/wordprocessingDrawing" xmlns:w10="urn:schemas-microsoft-com:office:word" xmlns:w="http://schemas.openxmlformats.org/wordprocessingml/2006/main" xmlns:w14="http://schemas.microsoft.com/office/word/2010/wordml" xmlns:w15="http://schemas.microsoft.com/office/word/2012/wordml" xmlns:w16cid="http://schemas.microsoft.com/office/word/2016/wordml/cid" xmlns:w16se="http://schemas.microsoft.com/office/word/2015/wordml/symex" xmlns:wpg="http://schemas.microsoft.com/office/word/2010/wordprocessingGroup" xmlns:wpi="http://schemas.microsoft.com/office/word/2010/wordprocessingInk" xmlns:wne="http://schemas.microsoft.com/office/word/2006/wordml" xmlns:wps="http://schemas.microsoft.com/office/word/2010/wordprocessingShape" mc:Ignorable="w14 w15 w16se w16cid wp14">
+<w:hdr xmlns:wpc="http://schemas.microsoft.com/office/word/2010/wordprocessingCanvas" xmlns:cx="http://schemas.microsoft.com/office/drawing/2014/chartex" xmlns:cx1="http://schemas.microsoft.com/office/drawing/2015/9/8/chartex" xmlns:cx2="http://schemas.microsoft.com/office/drawing/2015/10/21/chartex" xmlns:cx3="http://schemas.microsoft.com/office/drawing/2016/5/9/chartex" xmlns:cx4="http://schemas.microsoft.com/office/drawing/2016/5/10/chartex" xmlns:cx5="http://schemas.microsoft.com/office/drawing/2016/5/11/chartex" xmlns:cx6="http://schemas.microsoft.com/office/drawing/2016/5/12/chartex" xmlns:cx7="http://schemas.microsoft.com/office/drawing/2016/5/13/chartex" xmlns:cx8="http://schemas.microsoft.com/office/drawing/2016/5/14/chartex" xmlns:mc="http://schemas.openxmlformats.org/markup-compatibility/2006" xmlns:aink="http://schemas.microsoft.com/office/drawing/2016/ink" xmlns:am3d="http://schemas.microsoft.com/office/drawing/2017/model3d" xmlns:o="urn:schemas-microsoft-com:office:office" xmlns:oel="http://schemas.microsoft.com/office/2019/extlst" xmlns:r="http://schemas.openxmlformats.org/officeDocument/2006/relationships" xmlns:m="http://schemas.openxmlformats.org/officeDocument/2006/math" xmlns:v="urn:schemas-microsoft-com:vml" xmlns:wp14="http://schemas.microsoft.com/office/word/2010/wordprocessingDrawing" xmlns:wp="http://schemas.openxmlformats.org/drawingml/2006/wordprocessingDrawing" xmlns:w10="urn:schemas-microsoft-com:office:word" xmlns:w="http://schemas.openxmlformats.org/wordprocessingml/2006/main" xmlns:w14="http://schemas.microsoft.com/office/word/2010/wordml" xmlns:w15="http://schemas.microsoft.com/office/word/2012/wordml" xmlns:w16cex="http://schemas.microsoft.com/office/word/2018/wordml/cex" xmlns:w16cid="http://schemas.microsoft.com/office/word/2016/wordml/cid" xmlns:w16="http://schemas.microsoft.com/office/word/2018/wordml" xmlns:w16sdtdh="http://schemas.microsoft.com/office/word/2020/wordml/sdtdatahash" xmlns:w16se="http://schemas.microsoft.com/office/word/2015/wordml/symex" xmlns:wpg="http://schemas.microsoft.com/office/word/2010/wordprocessingGroup" xmlns:wpi="http://schemas.microsoft.com/office/word/2010/wordprocessingInk" xmlns:wne="http://schemas.microsoft.com/office/word/2006/wordml" xmlns:wps="http://schemas.microsoft.com/office/word/2010/wordprocessingShape" mc:Ignorable="w14 w15 w16se w16cid w16 w16cex w16sdtdh wp14">
   <w:p>
     <w:pPr>
       <w:pStyle w:val="Page2Heading1"/>
@@ -601,17 +602,26 @@
         <w:tab w:val="right" w:pos="9720"/>
       </w:tabs>
       <w:rPr>
+        <w:rFonts w:asciiTheme="minorHAnsi" w:hAnsiTheme="minorHAnsi" w:cstheme="minorHAnsi"/>
+        <w:i w:val="0"/>
+        <w:iCs/>
         <w:szCs w:val="20"/>
       </w:rPr>
     </w:pPr>
     <w:r>
       <w:rPr>
+        <w:rFonts w:asciiTheme="minorHAnsi" w:hAnsiTheme="minorHAnsi" w:cstheme="minorHAnsi"/>
+        <w:i w:val="0"/>
+        <w:iCs/>
         <w:szCs w:val="20"/>
       </w:rPr>
       <w:t>(425) 502-5582</w:t>
     </w:r>
     <w:r>
       <w:rPr>
+        <w:rFonts w:asciiTheme="minorHAnsi" w:hAnsiTheme="minorHAnsi" w:cstheme="minorHAnsi"/>
+        <w:i w:val="0"/>
+        <w:iCs/>
         <w:szCs w:val="20"/>
       </w:rPr>
       <w:tab/>
@@ -620,6 +630,9 @@
     <w:proofErr w:type="spellStart"/>
     <w:r>
       <w:rPr>
+        <w:rFonts w:asciiTheme="minorHAnsi" w:hAnsiTheme="minorHAnsi" w:cstheme="minorHAnsi"/>
+        <w:i w:val="0"/>
+        <w:iCs/>
         <w:szCs w:val="20"/>
       </w:rPr>
       <w:t>colinwilsonseattle</w:t>
@@ -627,12 +640,18 @@
     <w:proofErr w:type="spellEnd"/>
     <w:r>
       <w:rPr>
+        <w:rFonts w:asciiTheme="minorHAnsi" w:hAnsiTheme="minorHAnsi" w:cstheme="minorHAnsi"/>
+        <w:i w:val="0"/>
+        <w:iCs/>
         <w:szCs w:val="20"/>
       </w:rPr>
       <w:tab/>
     </w:r>
     <w:r>
       <w:rPr>
+        <w:rFonts w:asciiTheme="minorHAnsi" w:hAnsiTheme="minorHAnsi" w:cstheme="minorHAnsi"/>
+        <w:i w:val="0"/>
+        <w:iCs/>
         <w:szCs w:val="20"/>
       </w:rPr>
       <w:t>cogawi@gmail.com</w:t>
@@ -642,11 +661,14 @@
 </file>
 
 <file path=word/header2.xml><?xml version="1.0" encoding="utf-8"?>
-<w:hdr xmlns:wpc="http://schemas.microsoft.com/office/word/2010/wordprocessingCanvas" xmlns:cx="http://schemas.microsoft.com/office/drawing/2014/chartex" xmlns:cx1="http://schemas.microsoft.com/office/drawing/2015/9/8/chartex" xmlns:cx2="http://schemas.microsoft.com/office/drawing/2015/10/21/chartex" xmlns:cx3="http://schemas.microsoft.com/office/drawing/2016/5/9/chartex" xmlns:cx4="http://schemas.microsoft.com/office/drawing/2016/5/10/chartex" xmlns:cx5="http://schemas.microsoft.com/office/drawing/2016/5/11/chartex" xmlns:cx6="http://schemas.microsoft.com/office/drawing/2016/5/12/chartex" xmlns:cx7="http://schemas.microsoft.com/office/drawing/2016/5/13/chartex" xmlns:cx8="http://schemas.microsoft.com/office/drawing/2016/5/14/chartex" xmlns:mc="http://schemas.openxmlformats.org/markup-compatibility/2006" xmlns:aink="http://schemas.microsoft.com/office/drawing/2016/ink" xmlns:am3d="http://schemas.microsoft.com/office/drawing/2017/model3d" xmlns:o="urn:schemas-microsoft-com:office:office" xmlns:r="http://schemas.openxmlformats.org/officeDocument/2006/relationships" xmlns:m="http://schemas.openxmlformats.org/officeDocument/2006/math" xmlns:v="urn:schemas-microsoft-com:vml" xmlns:wp14="http://schemas.microsoft.com/office/word/2010/wordprocessingDrawing" xmlns:wp="http://schemas.openxmlformats.org/drawingml/2006/wordprocessingDrawing" xmlns:w10="urn:schemas-microsoft-com:office:word" xmlns:w="http://schemas.openxmlformats.org/wordprocessingml/2006/main" xmlns:w14="http://schemas.microsoft.com/office/word/2010/wordml" xmlns:w15="http://schemas.microsoft.com/office/word/2012/wordml" xmlns:w16cid="http://schemas.microsoft.com/office/word/2016/wordml/cid" xmlns:w16se="http://schemas.microsoft.com/office/word/2015/wordml/symex" xmlns:wpg="http://schemas.microsoft.com/office/word/2010/wordprocessingGroup" xmlns:wpi="http://schemas.microsoft.com/office/word/2010/wordprocessingInk" xmlns:wne="http://schemas.microsoft.com/office/word/2006/wordml" xmlns:wps="http://schemas.microsoft.com/office/word/2010/wordprocessingShape" mc:Ignorable="w14 w15 w16se w16cid wp14">
+<w:hdr xmlns:wpc="http://schemas.microsoft.com/office/word/2010/wordprocessingCanvas" xmlns:cx="http://schemas.microsoft.com/office/drawing/2014/chartex" xmlns:cx1="http://schemas.microsoft.com/office/drawing/2015/9/8/chartex" xmlns:cx2="http://schemas.microsoft.com/office/drawing/2015/10/21/chartex" xmlns:cx3="http://schemas.microsoft.com/office/drawing/2016/5/9/chartex" xmlns:cx4="http://schemas.microsoft.com/office/drawing/2016/5/10/chartex" xmlns:cx5="http://schemas.microsoft.com/office/drawing/2016/5/11/chartex" xmlns:cx6="http://schemas.microsoft.com/office/drawing/2016/5/12/chartex" xmlns:cx7="http://schemas.microsoft.com/office/drawing/2016/5/13/chartex" xmlns:cx8="http://schemas.microsoft.com/office/drawing/2016/5/14/chartex" xmlns:mc="http://schemas.openxmlformats.org/markup-compatibility/2006" xmlns:aink="http://schemas.microsoft.com/office/drawing/2016/ink" xmlns:am3d="http://schemas.microsoft.com/office/drawing/2017/model3d" xmlns:o="urn:schemas-microsoft-com:office:office" xmlns:oel="http://schemas.microsoft.com/office/2019/extlst" xmlns:r="http://schemas.openxmlformats.org/officeDocument/2006/relationships" xmlns:m="http://schemas.openxmlformats.org/officeDocument/2006/math" xmlns:v="urn:schemas-microsoft-com:vml" xmlns:wp14="http://schemas.microsoft.com/office/word/2010/wordprocessingDrawing" xmlns:wp="http://schemas.openxmlformats.org/drawingml/2006/wordprocessingDrawing" xmlns:w10="urn:schemas-microsoft-com:office:word" xmlns:w="http://schemas.openxmlformats.org/wordprocessingml/2006/main" xmlns:w14="http://schemas.microsoft.com/office/word/2010/wordml" xmlns:w15="http://schemas.microsoft.com/office/word/2012/wordml" xmlns:w16cex="http://schemas.microsoft.com/office/word/2018/wordml/cex" xmlns:w16cid="http://schemas.microsoft.com/office/word/2016/wordml/cid" xmlns:w16="http://schemas.microsoft.com/office/word/2018/wordml" xmlns:w16sdtdh="http://schemas.microsoft.com/office/word/2020/wordml/sdtdatahash" xmlns:w16se="http://schemas.microsoft.com/office/word/2015/wordml/symex" xmlns:wpg="http://schemas.microsoft.com/office/word/2010/wordprocessingGroup" xmlns:wpi="http://schemas.microsoft.com/office/word/2010/wordprocessingInk" xmlns:wne="http://schemas.microsoft.com/office/word/2006/wordml" xmlns:wps="http://schemas.microsoft.com/office/word/2010/wordprocessingShape" mc:Ignorable="w14 w15 w16se w16cid w16 w16cex w16sdtdh wp14">
   <w:p>
     <w:pPr>
       <w:pStyle w:val="Page1Heading1"/>
       <w:rPr>
+        <w:rFonts w:ascii="Calibri" w:hAnsi="Calibri" w:cs="Calibri"/>
+        <w:b w:val="0"/>
+        <w:bCs/>
         <w:szCs w:val="36"/>
         <w:highlight w:val="red"/>
       </w:rPr>
@@ -660,42 +682,97 @@
       </w:rPr>
       <w:tab/>
     </w:r>
+  </w:p>
+  <w:p>
+    <w:pPr>
+      <w:pStyle w:val="Page1Heading2"/>
+      <w:rPr>
+        <w:rFonts w:ascii="Calibri" w:hAnsi="Calibri" w:cs="Calibri"/>
+        <w:b w:val="0"/>
+        <w:i w:val="0"/>
+        <w:iCs/>
+      </w:rPr>
+    </w:pPr>
+    <w:bookmarkStart w:id="14" w:name="_Hlk64441055"/>
     <w:r>
       <w:rPr>
-        <w:sz w:val="24"/>
-      </w:rPr>
-      <w:t>(425) 502-5582</w:t>
+        <w:rFonts w:ascii="Calibri" w:hAnsi="Calibri" w:cs="Calibri"/>
+        <w:b w:val="0"/>
+        <w:i w:val="0"/>
+        <w:iCs/>
+      </w:rPr>
+      <w:t>linkedin.com/in/</w:t>
+    </w:r>
+    <w:proofErr w:type="spellStart"/>
+    <w:r>
+      <w:rPr>
+        <w:rFonts w:ascii="Calibri" w:hAnsi="Calibri" w:cs="Calibri"/>
+        <w:b w:val="0"/>
+        <w:i w:val="0"/>
+        <w:iCs/>
+      </w:rPr>
+      <w:t>colinwilsonseattle</w:t>
+    </w:r>
+    <w:bookmarkEnd w:id="14"/>
+    <w:proofErr w:type="spellEnd"/>
+    <w:r>
+      <w:rPr>
+        <w:rFonts w:ascii="Calibri" w:hAnsi="Calibri" w:cs="Calibri"/>
+        <w:b w:val="0"/>
+        <w:i w:val="0"/>
+        <w:iCs/>
+      </w:rPr>
+      <w:tab/>
+      <w:t>cogawi@gmail.com</w:t>
     </w:r>
   </w:p>
   <w:p>
     <w:pPr>
       <w:pStyle w:val="Page1Heading2"/>
       <w:rPr>
-        <w:bCs w:val="0"/>
+        <w:rFonts w:ascii="Calibri" w:hAnsi="Calibri" w:cs="Calibri"/>
+        <w:b w:val="0"/>
         <w:i w:val="0"/>
+        <w:iCs/>
       </w:rPr>
     </w:pPr>
-    <w:bookmarkStart w:id="15" w:name="_Hlk64441055"/>
     <w:r>
-      <w:t>linkedin.com/in/</w:t>
+      <w:rPr>
+        <w:rFonts w:ascii="Calibri" w:hAnsi="Calibri" w:cs="Calibri"/>
+        <w:b w:val="0"/>
+        <w:i w:val="0"/>
+        <w:iCs/>
+      </w:rPr>
+      <w:t>(425) 502-5582</w:t>
     </w:r>
-    <w:proofErr w:type="spellStart"/>
     <w:r>
-      <w:t>colinwilsonseattle</w:t>
+      <w:rPr>
+        <w:rFonts w:ascii="Calibri" w:hAnsi="Calibri" w:cs="Calibri"/>
+        <w:b w:val="0"/>
+        <w:i w:val="0"/>
+        <w:iCs/>
+      </w:rPr>
+      <w:tab/>
+      <w:t>Seattle, WA</w:t>
     </w:r>
-    <w:bookmarkEnd w:id="15"/>
-    <w:proofErr w:type="spellEnd"/>
-    <w:r>
-      <w:tab/>
-      <w:t>cogawi@gmail.com</w:t>
-    </w:r>
+  </w:p>
+  <w:p>
+    <w:pPr>
+      <w:pStyle w:val="Page1Heading2"/>
+      <w:rPr>
+        <w:rFonts w:ascii="Calibri" w:hAnsi="Calibri" w:cs="Calibri"/>
+        <w:b w:val="0"/>
+        <w:i w:val="0"/>
+        <w:iCs/>
+      </w:rPr>
+    </w:pPr>
   </w:p>
 </w:hdr>
 </file>
 
 <file path=word/numbering.xml><?xml version="1.0" encoding="utf-8"?>
-<w:numbering xmlns:aink="http://schemas.microsoft.com/office/drawing/2016/ink" xmlns:am3d="http://schemas.microsoft.com/office/drawing/2017/model3d" xmlns:cx="http://schemas.microsoft.com/office/drawing/2014/chartex" xmlns:cx1="http://schemas.microsoft.com/office/drawing/2015/9/8/chartex" xmlns:cx2="http://schemas.microsoft.com/office/drawing/2015/10/21/chartex" xmlns:cx3="http://schemas.microsoft.com/office/drawing/2016/5/9/chartex" xmlns:cx4="http://schemas.microsoft.com/office/drawing/2016/5/10/chartex" xmlns:cx5="http://schemas.microsoft.com/office/drawing/2016/5/11/chartex" xmlns:cx6="http://schemas.microsoft.com/office/drawing/2016/5/12/chartex" xmlns:cx7="http://schemas.microsoft.com/office/drawing/2016/5/13/chartex" xmlns:cx8="http://schemas.microsoft.com/office/drawing/2016/5/14/chartex" xmlns:m="http://schemas.openxmlformats.org/officeDocument/2006/math" xmlns:mc="http://schemas.openxmlformats.org/markup-compatibility/2006" xmlns:o="urn:schemas-microsoft-com:office:office" xmlns:r="http://schemas.openxmlformats.org/officeDocument/2006/relationships" xmlns:v="urn:schemas-microsoft-com:vml" xmlns:w="http://schemas.openxmlformats.org/wordprocessingml/2006/main" xmlns:w10="urn:schemas-microsoft-com:office:word" xmlns:w14="http://schemas.microsoft.com/office/word/2010/wordml" xmlns:w15="http://schemas.microsoft.com/office/word/2012/wordml" xmlns:w16cid="http://schemas.microsoft.com/office/word/2016/wordml/cid" xmlns:w16se="http://schemas.microsoft.com/office/word/2015/wordml/symex" xmlns:wne="http://schemas.microsoft.com/office/word/2006/wordml" xmlns:wp="http://schemas.openxmlformats.org/drawingml/2006/wordprocessingDrawing" xmlns:wp14="http://schemas.microsoft.com/office/word/2010/wordprocessingDrawing" xmlns:wpc="http://schemas.microsoft.com/office/word/2010/wordprocessingCanvas" xmlns:wpg="http://schemas.microsoft.com/office/word/2010/wordprocessingGroup" xmlns:wpi="http://schemas.microsoft.com/office/word/2010/wordprocessingInk" xmlns:wps="http://schemas.microsoft.com/office/word/2010/wordprocessingShape" mc:Ignorable="w14 w15 w16se w16cid wp14">
-  <w:abstractNum w15:restartNumberingAfterBreak="0" w:abstractNumId="0">
+<w:numbering xmlns:wpc="http://schemas.microsoft.com/office/word/2010/wordprocessingCanvas" xmlns:cx="http://schemas.microsoft.com/office/drawing/2014/chartex" xmlns:cx1="http://schemas.microsoft.com/office/drawing/2015/9/8/chartex" xmlns:cx2="http://schemas.microsoft.com/office/drawing/2015/10/21/chartex" xmlns:cx3="http://schemas.microsoft.com/office/drawing/2016/5/9/chartex" xmlns:cx4="http://schemas.microsoft.com/office/drawing/2016/5/10/chartex" xmlns:cx5="http://schemas.microsoft.com/office/drawing/2016/5/11/chartex" xmlns:cx6="http://schemas.microsoft.com/office/drawing/2016/5/12/chartex" xmlns:cx7="http://schemas.microsoft.com/office/drawing/2016/5/13/chartex" xmlns:cx8="http://schemas.microsoft.com/office/drawing/2016/5/14/chartex" xmlns:mc="http://schemas.openxmlformats.org/markup-compatibility/2006" xmlns:aink="http://schemas.microsoft.com/office/drawing/2016/ink" xmlns:am3d="http://schemas.microsoft.com/office/drawing/2017/model3d" xmlns:o="urn:schemas-microsoft-com:office:office" xmlns:oel="http://schemas.microsoft.com/office/2019/extlst" xmlns:r="http://schemas.openxmlformats.org/officeDocument/2006/relationships" xmlns:m="http://schemas.openxmlformats.org/officeDocument/2006/math" xmlns:v="urn:schemas-microsoft-com:vml" xmlns:wp14="http://schemas.microsoft.com/office/word/2010/wordprocessingDrawing" xmlns:wp="http://schemas.openxmlformats.org/drawingml/2006/wordprocessingDrawing" xmlns:w10="urn:schemas-microsoft-com:office:word" xmlns:w="http://schemas.openxmlformats.org/wordprocessingml/2006/main" xmlns:w14="http://schemas.microsoft.com/office/word/2010/wordml" xmlns:w15="http://schemas.microsoft.com/office/word/2012/wordml" xmlns:w16cex="http://schemas.microsoft.com/office/word/2018/wordml/cex" xmlns:w16cid="http://schemas.microsoft.com/office/word/2016/wordml/cid" xmlns:w16="http://schemas.microsoft.com/office/word/2018/wordml" xmlns:w16sdtdh="http://schemas.microsoft.com/office/word/2020/wordml/sdtdatahash" xmlns:w16se="http://schemas.microsoft.com/office/word/2015/wordml/symex" xmlns:wpg="http://schemas.microsoft.com/office/word/2010/wordprocessingGroup" xmlns:wpi="http://schemas.microsoft.com/office/word/2010/wordprocessingInk" xmlns:wne="http://schemas.microsoft.com/office/word/2006/wordml" xmlns:wps="http://schemas.microsoft.com/office/word/2010/wordprocessingShape" mc:Ignorable="w14 w15 w16se w16cid w16 w16cex w16sdtdh wp14">
+  <w:abstractNum w:abstractNumId="0" w15:restartNumberingAfterBreak="0">
     <w:nsid w:val="A982C0BE"/>
     <w:multiLevelType w:val="multilevel"/>
     <w:tmpl w:val="DA8242C4"/>
@@ -705,9 +782,9 @@
       <w:lvlJc w:val="left"/>
       <w:pPr>
         <w:tabs>
-          <w:tab w:pos="0" w:val="num"/>
-        </w:tabs>
-        <w:ind w:hanging="480" w:left="480"/>
+          <w:tab w:val="num" w:pos="0"/>
+        </w:tabs>
+        <w:ind w:left="480" w:hanging="480"/>
       </w:pPr>
     </w:lvl>
     <w:lvl w:ilvl="1">
@@ -716,9 +793,9 @@
       <w:lvlJc w:val="left"/>
       <w:pPr>
         <w:tabs>
-          <w:tab w:pos="720" w:val="num"/>
-        </w:tabs>
-        <w:ind w:hanging="480" w:left="1200"/>
+          <w:tab w:val="num" w:pos="720"/>
+        </w:tabs>
+        <w:ind w:left="1200" w:hanging="480"/>
       </w:pPr>
     </w:lvl>
     <w:lvl w:ilvl="2">
@@ -727,9 +804,9 @@
       <w:lvlJc w:val="left"/>
       <w:pPr>
         <w:tabs>
-          <w:tab w:pos="1440" w:val="num"/>
-        </w:tabs>
-        <w:ind w:hanging="480" w:left="1920"/>
+          <w:tab w:val="num" w:pos="1440"/>
+        </w:tabs>
+        <w:ind w:left="1920" w:hanging="480"/>
       </w:pPr>
     </w:lvl>
     <w:lvl w:ilvl="3">
@@ -738,9 +815,9 @@
       <w:lvlJc w:val="left"/>
       <w:pPr>
         <w:tabs>
-          <w:tab w:pos="2160" w:val="num"/>
-        </w:tabs>
-        <w:ind w:hanging="480" w:left="2640"/>
+          <w:tab w:val="num" w:pos="2160"/>
+        </w:tabs>
+        <w:ind w:left="2640" w:hanging="480"/>
       </w:pPr>
     </w:lvl>
     <w:lvl w:ilvl="4">
@@ -749,9 +826,9 @@
       <w:lvlJc w:val="left"/>
       <w:pPr>
         <w:tabs>
-          <w:tab w:pos="2880" w:val="num"/>
-        </w:tabs>
-        <w:ind w:hanging="480" w:left="3360"/>
+          <w:tab w:val="num" w:pos="2880"/>
+        </w:tabs>
+        <w:ind w:left="3360" w:hanging="480"/>
       </w:pPr>
     </w:lvl>
     <w:lvl w:ilvl="5">
@@ -760,9 +837,9 @@
       <w:lvlJc w:val="left"/>
       <w:pPr>
         <w:tabs>
-          <w:tab w:pos="3600" w:val="num"/>
-        </w:tabs>
-        <w:ind w:hanging="480" w:left="4080"/>
+          <w:tab w:val="num" w:pos="3600"/>
+        </w:tabs>
+        <w:ind w:left="4080" w:hanging="480"/>
       </w:pPr>
     </w:lvl>
     <w:lvl w:ilvl="6">
@@ -771,9 +848,9 @@
       <w:lvlJc w:val="left"/>
       <w:pPr>
         <w:tabs>
-          <w:tab w:pos="4320" w:val="num"/>
-        </w:tabs>
-        <w:ind w:hanging="480" w:left="4800"/>
+          <w:tab w:val="num" w:pos="4320"/>
+        </w:tabs>
+        <w:ind w:left="4800" w:hanging="480"/>
       </w:pPr>
     </w:lvl>
     <w:lvl w:ilvl="7">
@@ -787,7 +864,7 @@
       <w:lvlJc w:val="left"/>
     </w:lvl>
   </w:abstractNum>
-  <w:abstractNum w15:restartNumberingAfterBreak="0" w:abstractNumId="1">
+  <w:abstractNum w:abstractNumId="1" w15:restartNumberingAfterBreak="0">
     <w:nsid w:val="BA7F5877"/>
     <w:multiLevelType w:val="multilevel"/>
     <w:tmpl w:val="4180544E"/>
@@ -797,9 +874,9 @@
       <w:lvlJc w:val="left"/>
       <w:pPr>
         <w:tabs>
-          <w:tab w:pos="0" w:val="num"/>
-        </w:tabs>
-        <w:ind w:hanging="480" w:left="480"/>
+          <w:tab w:val="num" w:pos="0"/>
+        </w:tabs>
+        <w:ind w:left="480" w:hanging="480"/>
       </w:pPr>
     </w:lvl>
     <w:lvl w:ilvl="1">
@@ -808,9 +885,9 @@
       <w:lvlJc w:val="left"/>
       <w:pPr>
         <w:tabs>
-          <w:tab w:pos="720" w:val="num"/>
-        </w:tabs>
-        <w:ind w:hanging="480" w:left="1200"/>
+          <w:tab w:val="num" w:pos="720"/>
+        </w:tabs>
+        <w:ind w:left="1200" w:hanging="480"/>
       </w:pPr>
     </w:lvl>
     <w:lvl w:ilvl="2">
@@ -819,9 +896,9 @@
       <w:lvlJc w:val="left"/>
       <w:pPr>
         <w:tabs>
-          <w:tab w:pos="1440" w:val="num"/>
-        </w:tabs>
-        <w:ind w:hanging="480" w:left="1920"/>
+          <w:tab w:val="num" w:pos="1440"/>
+        </w:tabs>
+        <w:ind w:left="1920" w:hanging="480"/>
       </w:pPr>
     </w:lvl>
     <w:lvl w:ilvl="3">
@@ -830,9 +907,9 @@
       <w:lvlJc w:val="left"/>
       <w:pPr>
         <w:tabs>
-          <w:tab w:pos="2160" w:val="num"/>
-        </w:tabs>
-        <w:ind w:hanging="480" w:left="2640"/>
+          <w:tab w:val="num" w:pos="2160"/>
+        </w:tabs>
+        <w:ind w:left="2640" w:hanging="480"/>
       </w:pPr>
     </w:lvl>
     <w:lvl w:ilvl="4">
@@ -841,9 +918,9 @@
       <w:lvlJc w:val="left"/>
       <w:pPr>
         <w:tabs>
-          <w:tab w:pos="2880" w:val="num"/>
-        </w:tabs>
-        <w:ind w:hanging="480" w:left="3360"/>
+          <w:tab w:val="num" w:pos="2880"/>
+        </w:tabs>
+        <w:ind w:left="3360" w:hanging="480"/>
       </w:pPr>
     </w:lvl>
     <w:lvl w:ilvl="5">
@@ -852,9 +929,9 @@
       <w:lvlJc w:val="left"/>
       <w:pPr>
         <w:tabs>
-          <w:tab w:pos="3600" w:val="num"/>
-        </w:tabs>
-        <w:ind w:hanging="480" w:left="4080"/>
+          <w:tab w:val="num" w:pos="3600"/>
+        </w:tabs>
+        <w:ind w:left="4080" w:hanging="480"/>
       </w:pPr>
     </w:lvl>
     <w:lvl w:ilvl="6">
@@ -863,9 +940,9 @@
       <w:lvlJc w:val="left"/>
       <w:pPr>
         <w:tabs>
-          <w:tab w:pos="4320" w:val="num"/>
-        </w:tabs>
-        <w:ind w:hanging="480" w:left="4800"/>
+          <w:tab w:val="num" w:pos="4320"/>
+        </w:tabs>
+        <w:ind w:left="4800" w:hanging="480"/>
       </w:pPr>
     </w:lvl>
     <w:lvl w:ilvl="7">
@@ -879,7 +956,7 @@
       <w:lvlJc w:val="left"/>
     </w:lvl>
   </w:abstractNum>
-  <w:abstractNum w15:restartNumberingAfterBreak="0" w:abstractNumId="2">
+  <w:abstractNum w:abstractNumId="2" w15:restartNumberingAfterBreak="0">
     <w:nsid w:val="DB8F2252"/>
     <w:multiLevelType w:val="multilevel"/>
     <w:tmpl w:val="96B4E660"/>
@@ -889,9 +966,9 @@
       <w:lvlJc w:val="left"/>
       <w:pPr>
         <w:tabs>
-          <w:tab w:pos="0" w:val="num"/>
-        </w:tabs>
-        <w:ind w:hanging="480" w:left="480"/>
+          <w:tab w:val="num" w:pos="0"/>
+        </w:tabs>
+        <w:ind w:left="480" w:hanging="480"/>
       </w:pPr>
     </w:lvl>
     <w:lvl w:ilvl="1">
@@ -900,9 +977,9 @@
       <w:lvlJc w:val="left"/>
       <w:pPr>
         <w:tabs>
-          <w:tab w:pos="720" w:val="num"/>
-        </w:tabs>
-        <w:ind w:hanging="480" w:left="1200"/>
+          <w:tab w:val="num" w:pos="720"/>
+        </w:tabs>
+        <w:ind w:left="1200" w:hanging="480"/>
       </w:pPr>
     </w:lvl>
     <w:lvl w:ilvl="2">
@@ -911,9 +988,9 @@
       <w:lvlJc w:val="left"/>
       <w:pPr>
         <w:tabs>
-          <w:tab w:pos="1440" w:val="num"/>
-        </w:tabs>
-        <w:ind w:hanging="480" w:left="1920"/>
+          <w:tab w:val="num" w:pos="1440"/>
+        </w:tabs>
+        <w:ind w:left="1920" w:hanging="480"/>
       </w:pPr>
     </w:lvl>
     <w:lvl w:ilvl="3">
@@ -922,9 +999,9 @@
       <w:lvlJc w:val="left"/>
       <w:pPr>
         <w:tabs>
-          <w:tab w:pos="2160" w:val="num"/>
-        </w:tabs>
-        <w:ind w:hanging="480" w:left="2640"/>
+          <w:tab w:val="num" w:pos="2160"/>
+        </w:tabs>
+        <w:ind w:left="2640" w:hanging="480"/>
       </w:pPr>
     </w:lvl>
     <w:lvl w:ilvl="4">
@@ -933,9 +1010,9 @@
       <w:lvlJc w:val="left"/>
       <w:pPr>
         <w:tabs>
-          <w:tab w:pos="2880" w:val="num"/>
-        </w:tabs>
-        <w:ind w:hanging="480" w:left="3360"/>
+          <w:tab w:val="num" w:pos="2880"/>
+        </w:tabs>
+        <w:ind w:left="3360" w:hanging="480"/>
       </w:pPr>
     </w:lvl>
     <w:lvl w:ilvl="5">
@@ -944,9 +1021,9 @@
       <w:lvlJc w:val="left"/>
       <w:pPr>
         <w:tabs>
-          <w:tab w:pos="3600" w:val="num"/>
-        </w:tabs>
-        <w:ind w:hanging="480" w:left="4080"/>
+          <w:tab w:val="num" w:pos="3600"/>
+        </w:tabs>
+        <w:ind w:left="4080" w:hanging="480"/>
       </w:pPr>
     </w:lvl>
     <w:lvl w:ilvl="6">
@@ -955,9 +1032,9 @@
       <w:lvlJc w:val="left"/>
       <w:pPr>
         <w:tabs>
-          <w:tab w:pos="4320" w:val="num"/>
-        </w:tabs>
-        <w:ind w:hanging="480" w:left="4800"/>
+          <w:tab w:val="num" w:pos="4320"/>
+        </w:tabs>
+        <w:ind w:left="4800" w:hanging="480"/>
       </w:pPr>
     </w:lvl>
     <w:lvl w:ilvl="7">
@@ -971,7 +1048,7 @@
       <w:lvlJc w:val="left"/>
     </w:lvl>
   </w:abstractNum>
-  <w:abstractNum w15:restartNumberingAfterBreak="0" w:abstractNumId="3">
+  <w:abstractNum w:abstractNumId="3" w15:restartNumberingAfterBreak="0">
     <w:nsid w:val="0000000B"/>
     <w:multiLevelType w:val="multilevel"/>
     <w:tmpl w:val="0000000B"/>
@@ -981,7 +1058,7 @@
       <w:lvlText w:val="●"/>
       <w:lvlJc w:val="left"/>
       <w:pPr>
-        <w:ind w:firstLine="360" w:left="720"/>
+        <w:ind w:left="720" w:firstLine="360"/>
       </w:pPr>
       <w:rPr>
         <w:u w:val="none"/>
@@ -993,7 +1070,7 @@
       <w:lvlText w:val="○"/>
       <w:lvlJc w:val="left"/>
       <w:pPr>
-        <w:ind w:firstLine="1080" w:left="1440"/>
+        <w:ind w:left="1440" w:firstLine="1080"/>
       </w:pPr>
       <w:rPr>
         <w:u w:val="none"/>
@@ -1005,7 +1082,7 @@
       <w:lvlText w:val="■"/>
       <w:lvlJc w:val="left"/>
       <w:pPr>
-        <w:ind w:firstLine="1800" w:left="2160"/>
+        <w:ind w:left="2160" w:firstLine="1800"/>
       </w:pPr>
       <w:rPr>
         <w:u w:val="none"/>
@@ -1017,7 +1094,7 @@
       <w:lvlText w:val="●"/>
       <w:lvlJc w:val="left"/>
       <w:pPr>
-        <w:ind w:firstLine="2520" w:left="2880"/>
+        <w:ind w:left="2880" w:firstLine="2520"/>
       </w:pPr>
       <w:rPr>
         <w:u w:val="none"/>
@@ -1029,7 +1106,7 @@
       <w:lvlText w:val="○"/>
       <w:lvlJc w:val="left"/>
       <w:pPr>
-        <w:ind w:firstLine="3240" w:left="3600"/>
+        <w:ind w:left="3600" w:firstLine="3240"/>
       </w:pPr>
       <w:rPr>
         <w:u w:val="none"/>
@@ -1041,7 +1118,7 @@
       <w:lvlText w:val="■"/>
       <w:lvlJc w:val="left"/>
       <w:pPr>
-        <w:ind w:firstLine="3960" w:left="4320"/>
+        <w:ind w:left="4320" w:firstLine="3960"/>
       </w:pPr>
       <w:rPr>
         <w:u w:val="none"/>
@@ -1053,7 +1130,7 @@
       <w:lvlText w:val="●"/>
       <w:lvlJc w:val="left"/>
       <w:pPr>
-        <w:ind w:firstLine="4680" w:left="5040"/>
+        <w:ind w:left="5040" w:firstLine="4680"/>
       </w:pPr>
       <w:rPr>
         <w:u w:val="none"/>
@@ -1065,7 +1142,7 @@
       <w:lvlText w:val="○"/>
       <w:lvlJc w:val="left"/>
       <w:pPr>
-        <w:ind w:firstLine="5400" w:left="5760"/>
+        <w:ind w:left="5760" w:firstLine="5400"/>
       </w:pPr>
       <w:rPr>
         <w:u w:val="none"/>
@@ -1077,14 +1154,14 @@
       <w:lvlText w:val="■"/>
       <w:lvlJc w:val="left"/>
       <w:pPr>
-        <w:ind w:firstLine="6120" w:left="6480"/>
+        <w:ind w:left="6480" w:firstLine="6120"/>
       </w:pPr>
       <w:rPr>
         <w:u w:val="none"/>
       </w:rPr>
     </w:lvl>
   </w:abstractNum>
-  <w:abstractNum w15:restartNumberingAfterBreak="0" w:abstractNumId="4">
+  <w:abstractNum w:abstractNumId="4" w15:restartNumberingAfterBreak="0">
     <w:nsid w:val="0000000C"/>
     <w:multiLevelType w:val="multilevel"/>
     <w:tmpl w:val="10C812B6"/>
@@ -1095,9 +1172,9 @@
       <w:lvlJc w:val="left"/>
       <w:pPr>
         <w:tabs>
-          <w:tab w:pos="576" w:val="num"/>
-        </w:tabs>
-        <w:ind w:hanging="360" w:left="576"/>
+          <w:tab w:val="num" w:pos="576"/>
+        </w:tabs>
+        <w:ind w:left="576" w:hanging="360"/>
       </w:pPr>
       <w:rPr>
         <w:rFonts w:ascii="Wingdings" w:hAnsi="Wingdings" w:hint="default"/>
@@ -1111,9 +1188,9 @@
       <w:lvlJc w:val="left"/>
       <w:pPr>
         <w:tabs>
-          <w:tab w:pos="936" w:val="num"/>
-        </w:tabs>
-        <w:ind w:hanging="360" w:left="936"/>
+          <w:tab w:val="num" w:pos="936"/>
+        </w:tabs>
+        <w:ind w:left="936" w:hanging="360"/>
       </w:pPr>
       <w:rPr>
         <w:rFonts w:ascii="Symbol" w:hAnsi="Symbol" w:hint="default"/>
@@ -1128,9 +1205,9 @@
       <w:lvlJc w:val="left"/>
       <w:pPr>
         <w:tabs>
-          <w:tab w:pos="1296" w:val="num"/>
-        </w:tabs>
-        <w:ind w:hanging="360" w:left="1296"/>
+          <w:tab w:val="num" w:pos="1296"/>
+        </w:tabs>
+        <w:ind w:left="1296" w:hanging="360"/>
       </w:pPr>
       <w:rPr>
         <w:rFonts w:ascii="Wingdings" w:hAnsi="Wingdings" w:hint="default"/>
@@ -1143,9 +1220,9 @@
       <w:lvlJc w:val="left"/>
       <w:pPr>
         <w:tabs>
-          <w:tab w:pos="-504" w:val="num"/>
-        </w:tabs>
-        <w:ind w:hanging="360" w:left="2736"/>
+          <w:tab w:val="num" w:pos="-504"/>
+        </w:tabs>
+        <w:ind w:left="2736" w:hanging="360"/>
       </w:pPr>
       <w:rPr>
         <w:rFonts w:ascii="Symbol" w:hAnsi="Symbol" w:hint="default"/>
@@ -1158,9 +1235,9 @@
       <w:lvlJc w:val="left"/>
       <w:pPr>
         <w:tabs>
-          <w:tab w:pos="-504" w:val="num"/>
-        </w:tabs>
-        <w:ind w:hanging="360" w:left="3456"/>
+          <w:tab w:val="num" w:pos="-504"/>
+        </w:tabs>
+        <w:ind w:left="3456" w:hanging="360"/>
       </w:pPr>
       <w:rPr>
         <w:rFonts w:ascii="Courier New" w:hAnsi="Courier New" w:hint="default"/>
@@ -1173,9 +1250,9 @@
       <w:lvlJc w:val="left"/>
       <w:pPr>
         <w:tabs>
-          <w:tab w:pos="-504" w:val="num"/>
-        </w:tabs>
-        <w:ind w:hanging="360" w:left="4176"/>
+          <w:tab w:val="num" w:pos="-504"/>
+        </w:tabs>
+        <w:ind w:left="4176" w:hanging="360"/>
       </w:pPr>
       <w:rPr>
         <w:rFonts w:ascii="Wingdings" w:hAnsi="Wingdings" w:hint="default"/>
@@ -1188,9 +1265,9 @@
       <w:lvlJc w:val="left"/>
       <w:pPr>
         <w:tabs>
-          <w:tab w:pos="-504" w:val="num"/>
-        </w:tabs>
-        <w:ind w:hanging="360" w:left="4896"/>
+          <w:tab w:val="num" w:pos="-504"/>
+        </w:tabs>
+        <w:ind w:left="4896" w:hanging="360"/>
       </w:pPr>
       <w:rPr>
         <w:rFonts w:ascii="Symbol" w:hAnsi="Symbol" w:hint="default"/>
@@ -1203,9 +1280,9 @@
       <w:lvlJc w:val="left"/>
       <w:pPr>
         <w:tabs>
-          <w:tab w:pos="-504" w:val="num"/>
-        </w:tabs>
-        <w:ind w:hanging="360" w:left="5616"/>
+          <w:tab w:val="num" w:pos="-504"/>
+        </w:tabs>
+        <w:ind w:left="5616" w:hanging="360"/>
       </w:pPr>
       <w:rPr>
         <w:rFonts w:ascii="Courier New" w:hAnsi="Courier New" w:hint="default"/>
@@ -1218,16 +1295,16 @@
       <w:lvlJc w:val="left"/>
       <w:pPr>
         <w:tabs>
-          <w:tab w:pos="-504" w:val="num"/>
-        </w:tabs>
-        <w:ind w:hanging="360" w:left="6336"/>
+          <w:tab w:val="num" w:pos="-504"/>
+        </w:tabs>
+        <w:ind w:left="6336" w:hanging="360"/>
       </w:pPr>
       <w:rPr>
         <w:rFonts w:ascii="Wingdings" w:hAnsi="Wingdings" w:hint="default"/>
       </w:rPr>
     </w:lvl>
   </w:abstractNum>
-  <w:abstractNum w15:restartNumberingAfterBreak="0" w:abstractNumId="5">
+  <w:abstractNum w:abstractNumId="5" w15:restartNumberingAfterBreak="0">
     <w:nsid w:val="24D1D51A"/>
     <w:multiLevelType w:val="multilevel"/>
     <w:tmpl w:val="B39633C6"/>
@@ -1237,9 +1314,9 @@
       <w:lvlJc w:val="left"/>
       <w:pPr>
         <w:tabs>
-          <w:tab w:pos="0" w:val="num"/>
-        </w:tabs>
-        <w:ind w:hanging="480" w:left="480"/>
+          <w:tab w:val="num" w:pos="0"/>
+        </w:tabs>
+        <w:ind w:left="480" w:hanging="480"/>
       </w:pPr>
     </w:lvl>
     <w:lvl w:ilvl="1">
@@ -1248,9 +1325,9 @@
       <w:lvlJc w:val="left"/>
       <w:pPr>
         <w:tabs>
-          <w:tab w:pos="720" w:val="num"/>
-        </w:tabs>
-        <w:ind w:hanging="480" w:left="1200"/>
+          <w:tab w:val="num" w:pos="720"/>
+        </w:tabs>
+        <w:ind w:left="1200" w:hanging="480"/>
       </w:pPr>
     </w:lvl>
     <w:lvl w:ilvl="2">
@@ -1259,9 +1336,9 @@
       <w:lvlJc w:val="left"/>
       <w:pPr>
         <w:tabs>
-          <w:tab w:pos="1440" w:val="num"/>
-        </w:tabs>
-        <w:ind w:hanging="480" w:left="1920"/>
+          <w:tab w:val="num" w:pos="1440"/>
+        </w:tabs>
+        <w:ind w:left="1920" w:hanging="480"/>
       </w:pPr>
     </w:lvl>
     <w:lvl w:ilvl="3">
@@ -1270,9 +1347,9 @@
       <w:lvlJc w:val="left"/>
       <w:pPr>
         <w:tabs>
-          <w:tab w:pos="2160" w:val="num"/>
-        </w:tabs>
-        <w:ind w:hanging="480" w:left="2640"/>
+          <w:tab w:val="num" w:pos="2160"/>
+        </w:tabs>
+        <w:ind w:left="2640" w:hanging="480"/>
       </w:pPr>
     </w:lvl>
     <w:lvl w:ilvl="4">
@@ -1281,9 +1358,9 @@
       <w:lvlJc w:val="left"/>
       <w:pPr>
         <w:tabs>
-          <w:tab w:pos="2880" w:val="num"/>
-        </w:tabs>
-        <w:ind w:hanging="480" w:left="3360"/>
+          <w:tab w:val="num" w:pos="2880"/>
+        </w:tabs>
+        <w:ind w:left="3360" w:hanging="480"/>
       </w:pPr>
     </w:lvl>
     <w:lvl w:ilvl="5">
@@ -1292,9 +1369,9 @@
       <w:lvlJc w:val="left"/>
       <w:pPr>
         <w:tabs>
-          <w:tab w:pos="3600" w:val="num"/>
-        </w:tabs>
-        <w:ind w:hanging="480" w:left="4080"/>
+          <w:tab w:val="num" w:pos="3600"/>
+        </w:tabs>
+        <w:ind w:left="4080" w:hanging="480"/>
       </w:pPr>
     </w:lvl>
     <w:lvl w:ilvl="6">
@@ -1303,9 +1380,9 @@
       <w:lvlJc w:val="left"/>
       <w:pPr>
         <w:tabs>
-          <w:tab w:pos="4320" w:val="num"/>
-        </w:tabs>
-        <w:ind w:hanging="480" w:left="4800"/>
+          <w:tab w:val="num" w:pos="4320"/>
+        </w:tabs>
+        <w:ind w:left="4800" w:hanging="480"/>
       </w:pPr>
     </w:lvl>
     <w:lvl w:ilvl="7">
@@ -1319,7 +1396,7 @@
       <w:lvlJc w:val="left"/>
     </w:lvl>
   </w:abstractNum>
-  <w:abstractNum w15:restartNumberingAfterBreak="0" w:abstractNumId="6">
+  <w:abstractNum w:abstractNumId="6" w15:restartNumberingAfterBreak="0">
     <w:nsid w:val="2A217807"/>
     <w:multiLevelType w:val="multilevel"/>
     <w:tmpl w:val="A31A8936"/>
@@ -1329,7 +1406,7 @@
       <w:lvlText w:val=""/>
       <w:lvlJc w:val="left"/>
       <w:pPr>
-        <w:ind w:hanging="360" w:left="1080"/>
+        <w:ind w:left="1080" w:hanging="360"/>
       </w:pPr>
       <w:rPr>
         <w:rFonts w:ascii="Wingdings" w:hAnsi="Wingdings" w:hint="default"/>
@@ -1341,7 +1418,7 @@
       <w:lvlText w:val="o"/>
       <w:lvlJc w:val="left"/>
       <w:pPr>
-        <w:ind w:hanging="360" w:left="1800"/>
+        <w:ind w:left="1800" w:hanging="360"/>
       </w:pPr>
       <w:rPr>
         <w:rFonts w:ascii="Courier New" w:hAnsi="Courier New" w:hint="default"/>
@@ -1353,7 +1430,7 @@
       <w:lvlText w:val=""/>
       <w:lvlJc w:val="left"/>
       <w:pPr>
-        <w:ind w:hanging="360" w:left="2520"/>
+        <w:ind w:left="2520" w:hanging="360"/>
       </w:pPr>
       <w:rPr>
         <w:rFonts w:ascii="Wingdings" w:hAnsi="Wingdings" w:hint="default"/>
@@ -1365,7 +1442,7 @@
       <w:lvlText w:val=""/>
       <w:lvlJc w:val="left"/>
       <w:pPr>
-        <w:ind w:hanging="360" w:left="3240"/>
+        <w:ind w:left="3240" w:hanging="360"/>
       </w:pPr>
       <w:rPr>
         <w:rFonts w:ascii="Symbol" w:hAnsi="Symbol" w:hint="default"/>
@@ -1377,7 +1454,7 @@
       <w:lvlText w:val="o"/>
       <w:lvlJc w:val="left"/>
       <w:pPr>
-        <w:ind w:hanging="360" w:left="3960"/>
+        <w:ind w:left="3960" w:hanging="360"/>
       </w:pPr>
       <w:rPr>
         <w:rFonts w:ascii="Courier New" w:hAnsi="Courier New" w:hint="default"/>
@@ -1389,7 +1466,7 @@
       <w:lvlText w:val=""/>
       <w:lvlJc w:val="left"/>
       <w:pPr>
-        <w:ind w:hanging="360" w:left="4680"/>
+        <w:ind w:left="4680" w:hanging="360"/>
       </w:pPr>
       <w:rPr>
         <w:rFonts w:ascii="Wingdings" w:hAnsi="Wingdings" w:hint="default"/>
@@ -1401,7 +1478,7 @@
       <w:lvlText w:val=""/>
       <w:lvlJc w:val="left"/>
       <w:pPr>
-        <w:ind w:hanging="360" w:left="5400"/>
+        <w:ind w:left="5400" w:hanging="360"/>
       </w:pPr>
       <w:rPr>
         <w:rFonts w:ascii="Symbol" w:hAnsi="Symbol" w:hint="default"/>
@@ -1413,7 +1490,7 @@
       <w:lvlText w:val="o"/>
       <w:lvlJc w:val="left"/>
       <w:pPr>
-        <w:ind w:hanging="360" w:left="6120"/>
+        <w:ind w:left="6120" w:hanging="360"/>
       </w:pPr>
       <w:rPr>
         <w:rFonts w:ascii="Courier New" w:hAnsi="Courier New" w:hint="default"/>
@@ -1425,14 +1502,14 @@
       <w:lvlText w:val=""/>
       <w:lvlJc w:val="left"/>
       <w:pPr>
-        <w:ind w:hanging="360" w:left="6840"/>
+        <w:ind w:left="6840" w:hanging="360"/>
       </w:pPr>
       <w:rPr>
         <w:rFonts w:ascii="Wingdings" w:hAnsi="Wingdings" w:hint="default"/>
       </w:rPr>
     </w:lvl>
   </w:abstractNum>
-  <w:abstractNum w15:restartNumberingAfterBreak="0" w:abstractNumId="7">
+  <w:abstractNum w:abstractNumId="7" w15:restartNumberingAfterBreak="0">
     <w:nsid w:val="30F43D32"/>
     <w:multiLevelType w:val="multilevel"/>
     <w:tmpl w:val="E460B204"/>
@@ -1443,9 +1520,9 @@
       <w:lvlJc w:val="left"/>
       <w:pPr>
         <w:tabs>
-          <w:tab w:pos="576" w:val="num"/>
-        </w:tabs>
-        <w:ind w:hanging="360" w:left="576"/>
+          <w:tab w:val="num" w:pos="576"/>
+        </w:tabs>
+        <w:ind w:left="576" w:hanging="360"/>
       </w:pPr>
       <w:rPr>
         <w:rFonts w:ascii="Wingdings" w:hAnsi="Wingdings" w:hint="default"/>
@@ -1459,9 +1536,9 @@
       <w:lvlJc w:val="left"/>
       <w:pPr>
         <w:tabs>
-          <w:tab w:pos="936" w:val="num"/>
-        </w:tabs>
-        <w:ind w:hanging="360" w:left="936"/>
+          <w:tab w:val="num" w:pos="936"/>
+        </w:tabs>
+        <w:ind w:left="936" w:hanging="360"/>
       </w:pPr>
       <w:rPr>
         <w:rFonts w:ascii="Symbol" w:hAnsi="Symbol" w:hint="default"/>
@@ -1476,9 +1553,9 @@
       <w:lvlJc w:val="left"/>
       <w:pPr>
         <w:tabs>
-          <w:tab w:pos="-504" w:val="num"/>
-        </w:tabs>
-        <w:ind w:hanging="360" w:left="2016"/>
+          <w:tab w:val="num" w:pos="-504"/>
+        </w:tabs>
+        <w:ind w:left="2016" w:hanging="360"/>
       </w:pPr>
       <w:rPr>
         <w:rFonts w:ascii="Wingdings" w:hAnsi="Wingdings" w:hint="default"/>
@@ -1491,9 +1568,9 @@
       <w:lvlJc w:val="left"/>
       <w:pPr>
         <w:tabs>
-          <w:tab w:pos="-504" w:val="num"/>
-        </w:tabs>
-        <w:ind w:hanging="360" w:left="2736"/>
+          <w:tab w:val="num" w:pos="-504"/>
+        </w:tabs>
+        <w:ind w:left="2736" w:hanging="360"/>
       </w:pPr>
       <w:rPr>
         <w:rFonts w:ascii="Symbol" w:hAnsi="Symbol" w:hint="default"/>
@@ -1506,9 +1583,9 @@
       <w:lvlJc w:val="left"/>
       <w:pPr>
         <w:tabs>
-          <w:tab w:pos="-504" w:val="num"/>
-        </w:tabs>
-        <w:ind w:hanging="360" w:left="3456"/>
+          <w:tab w:val="num" w:pos="-504"/>
+        </w:tabs>
+        <w:ind w:left="3456" w:hanging="360"/>
       </w:pPr>
       <w:rPr>
         <w:rFonts w:ascii="Courier New" w:hAnsi="Courier New" w:hint="default"/>
@@ -1521,9 +1598,9 @@
       <w:lvlJc w:val="left"/>
       <w:pPr>
         <w:tabs>
-          <w:tab w:pos="-504" w:val="num"/>
-        </w:tabs>
-        <w:ind w:hanging="360" w:left="4176"/>
+          <w:tab w:val="num" w:pos="-504"/>
+        </w:tabs>
+        <w:ind w:left="4176" w:hanging="360"/>
       </w:pPr>
       <w:rPr>
         <w:rFonts w:ascii="Wingdings" w:hAnsi="Wingdings" w:hint="default"/>
@@ -1536,9 +1613,9 @@
       <w:lvlJc w:val="left"/>
       <w:pPr>
         <w:tabs>
-          <w:tab w:pos="-504" w:val="num"/>
-        </w:tabs>
-        <w:ind w:hanging="360" w:left="4896"/>
+          <w:tab w:val="num" w:pos="-504"/>
+        </w:tabs>
+        <w:ind w:left="4896" w:hanging="360"/>
       </w:pPr>
       <w:rPr>
         <w:rFonts w:ascii="Symbol" w:hAnsi="Symbol" w:hint="default"/>
@@ -1551,9 +1628,9 @@
       <w:lvlJc w:val="left"/>
       <w:pPr>
         <w:tabs>
-          <w:tab w:pos="-504" w:val="num"/>
-        </w:tabs>
-        <w:ind w:hanging="360" w:left="5616"/>
+          <w:tab w:val="num" w:pos="-504"/>
+        </w:tabs>
+        <w:ind w:left="5616" w:hanging="360"/>
       </w:pPr>
       <w:rPr>
         <w:rFonts w:ascii="Courier New" w:hAnsi="Courier New" w:hint="default"/>
@@ -1566,16 +1643,16 @@
       <w:lvlJc w:val="left"/>
       <w:pPr>
         <w:tabs>
-          <w:tab w:pos="-504" w:val="num"/>
-        </w:tabs>
-        <w:ind w:hanging="360" w:left="6336"/>
+          <w:tab w:val="num" w:pos="-504"/>
+        </w:tabs>
+        <w:ind w:left="6336" w:hanging="360"/>
       </w:pPr>
       <w:rPr>
         <w:rFonts w:ascii="Wingdings" w:hAnsi="Wingdings" w:hint="default"/>
       </w:rPr>
     </w:lvl>
   </w:abstractNum>
-  <w:abstractNum w15:restartNumberingAfterBreak="0" w:abstractNumId="8">
+  <w:abstractNum w:abstractNumId="8" w15:restartNumberingAfterBreak="0">
     <w:nsid w:val="3EDF22F6"/>
     <w:multiLevelType w:val="hybridMultilevel"/>
     <w:tmpl w:val="F0BE2B82"/>
@@ -1585,110 +1662,110 @@
       <w:lvlText w:val=""/>
       <w:lvlJc w:val="left"/>
       <w:pPr>
-        <w:ind w:hanging="360" w:left="720"/>
+        <w:ind w:left="720" w:hanging="360"/>
       </w:pPr>
       <w:rPr>
         <w:rFonts w:ascii="Symbol" w:hAnsi="Symbol" w:hint="default"/>
       </w:rPr>
     </w:lvl>
-    <w:lvl w:ilvl="1" w:tentative="1" w:tplc="04090003">
+    <w:lvl w:ilvl="1" w:tplc="04090003" w:tentative="1">
       <w:start w:val="1"/>
       <w:numFmt w:val="bullet"/>
       <w:lvlText w:val="o"/>
       <w:lvlJc w:val="left"/>
       <w:pPr>
-        <w:ind w:hanging="360" w:left="1440"/>
-      </w:pPr>
-      <w:rPr>
-        <w:rFonts w:ascii="Courier New" w:cs="Courier New" w:hAnsi="Courier New" w:hint="default"/>
-      </w:rPr>
-    </w:lvl>
-    <w:lvl w:ilvl="2" w:tentative="1" w:tplc="04090005">
+        <w:ind w:left="1440" w:hanging="360"/>
+      </w:pPr>
+      <w:rPr>
+        <w:rFonts w:ascii="Courier New" w:hAnsi="Courier New" w:cs="Courier New" w:hint="default"/>
+      </w:rPr>
+    </w:lvl>
+    <w:lvl w:ilvl="2" w:tplc="04090005" w:tentative="1">
       <w:start w:val="1"/>
       <w:numFmt w:val="bullet"/>
       <w:lvlText w:val=""/>
       <w:lvlJc w:val="left"/>
       <w:pPr>
-        <w:ind w:hanging="360" w:left="2160"/>
+        <w:ind w:left="2160" w:hanging="360"/>
       </w:pPr>
       <w:rPr>
         <w:rFonts w:ascii="Wingdings" w:hAnsi="Wingdings" w:hint="default"/>
       </w:rPr>
     </w:lvl>
-    <w:lvl w:ilvl="3" w:tentative="1" w:tplc="04090001">
+    <w:lvl w:ilvl="3" w:tplc="04090001" w:tentative="1">
       <w:start w:val="1"/>
       <w:numFmt w:val="bullet"/>
       <w:lvlText w:val=""/>
       <w:lvlJc w:val="left"/>
       <w:pPr>
-        <w:ind w:hanging="360" w:left="2880"/>
+        <w:ind w:left="2880" w:hanging="360"/>
       </w:pPr>
       <w:rPr>
         <w:rFonts w:ascii="Symbol" w:hAnsi="Symbol" w:hint="default"/>
       </w:rPr>
     </w:lvl>
-    <w:lvl w:ilvl="4" w:tentative="1" w:tplc="04090003">
+    <w:lvl w:ilvl="4" w:tplc="04090003" w:tentative="1">
       <w:start w:val="1"/>
       <w:numFmt w:val="bullet"/>
       <w:lvlText w:val="o"/>
       <w:lvlJc w:val="left"/>
       <w:pPr>
-        <w:ind w:hanging="360" w:left="3600"/>
-      </w:pPr>
-      <w:rPr>
-        <w:rFonts w:ascii="Courier New" w:cs="Courier New" w:hAnsi="Courier New" w:hint="default"/>
-      </w:rPr>
-    </w:lvl>
-    <w:lvl w:ilvl="5" w:tentative="1" w:tplc="04090005">
+        <w:ind w:left="3600" w:hanging="360"/>
+      </w:pPr>
+      <w:rPr>
+        <w:rFonts w:ascii="Courier New" w:hAnsi="Courier New" w:cs="Courier New" w:hint="default"/>
+      </w:rPr>
+    </w:lvl>
+    <w:lvl w:ilvl="5" w:tplc="04090005" w:tentative="1">
       <w:start w:val="1"/>
       <w:numFmt w:val="bullet"/>
       <w:lvlText w:val=""/>
       <w:lvlJc w:val="left"/>
       <w:pPr>
-        <w:ind w:hanging="360" w:left="4320"/>
+        <w:ind w:left="4320" w:hanging="360"/>
       </w:pPr>
       <w:rPr>
         <w:rFonts w:ascii="Wingdings" w:hAnsi="Wingdings" w:hint="default"/>
       </w:rPr>
     </w:lvl>
-    <w:lvl w:ilvl="6" w:tentative="1" w:tplc="04090001">
+    <w:lvl w:ilvl="6" w:tplc="04090001" w:tentative="1">
       <w:start w:val="1"/>
       <w:numFmt w:val="bullet"/>
       <w:lvlText w:val=""/>
       <w:lvlJc w:val="left"/>
       <w:pPr>
-        <w:ind w:hanging="360" w:left="5040"/>
+        <w:ind w:left="5040" w:hanging="360"/>
       </w:pPr>
       <w:rPr>
         <w:rFonts w:ascii="Symbol" w:hAnsi="Symbol" w:hint="default"/>
       </w:rPr>
     </w:lvl>
-    <w:lvl w:ilvl="7" w:tentative="1" w:tplc="04090003">
+    <w:lvl w:ilvl="7" w:tplc="04090003" w:tentative="1">
       <w:start w:val="1"/>
       <w:numFmt w:val="bullet"/>
       <w:lvlText w:val="o"/>
       <w:lvlJc w:val="left"/>
       <w:pPr>
-        <w:ind w:hanging="360" w:left="5760"/>
-      </w:pPr>
-      <w:rPr>
-        <w:rFonts w:ascii="Courier New" w:cs="Courier New" w:hAnsi="Courier New" w:hint="default"/>
-      </w:rPr>
-    </w:lvl>
-    <w:lvl w:ilvl="8" w:tentative="1" w:tplc="04090005">
+        <w:ind w:left="5760" w:hanging="360"/>
+      </w:pPr>
+      <w:rPr>
+        <w:rFonts w:ascii="Courier New" w:hAnsi="Courier New" w:cs="Courier New" w:hint="default"/>
+      </w:rPr>
+    </w:lvl>
+    <w:lvl w:ilvl="8" w:tplc="04090005" w:tentative="1">
       <w:start w:val="1"/>
       <w:numFmt w:val="bullet"/>
       <w:lvlText w:val=""/>
       <w:lvlJc w:val="left"/>
       <w:pPr>
-        <w:ind w:hanging="360" w:left="6480"/>
+        <w:ind w:left="6480" w:hanging="360"/>
       </w:pPr>
       <w:rPr>
         <w:rFonts w:ascii="Wingdings" w:hAnsi="Wingdings" w:hint="default"/>
       </w:rPr>
     </w:lvl>
   </w:abstractNum>
-  <w:abstractNum w15:restartNumberingAfterBreak="0" w:abstractNumId="9">
+  <w:abstractNum w:abstractNumId="9" w15:restartNumberingAfterBreak="0">
     <w:nsid w:val="43ED14FD"/>
     <w:multiLevelType w:val="multilevel"/>
     <w:tmpl w:val="C0423DF6"/>
@@ -1699,9 +1776,9 @@
       <w:lvlJc w:val="left"/>
       <w:pPr>
         <w:tabs>
-          <w:tab w:pos="-504" w:val="num"/>
-        </w:tabs>
-        <w:ind w:hanging="360" w:left="576"/>
+          <w:tab w:val="num" w:pos="-504"/>
+        </w:tabs>
+        <w:ind w:left="576" w:hanging="360"/>
       </w:pPr>
       <w:rPr>
         <w:rFonts w:ascii="Wingdings" w:hAnsi="Wingdings" w:hint="default"/>
@@ -1715,9 +1792,9 @@
       <w:lvlJc w:val="left"/>
       <w:pPr>
         <w:tabs>
-          <w:tab w:pos="-504" w:val="num"/>
-        </w:tabs>
-        <w:ind w:hanging="360" w:left="936"/>
+          <w:tab w:val="num" w:pos="-504"/>
+        </w:tabs>
+        <w:ind w:left="936" w:hanging="360"/>
       </w:pPr>
       <w:rPr>
         <w:rFonts w:ascii="Symbol" w:hAnsi="Symbol" w:hint="default"/>
@@ -1732,9 +1809,9 @@
       <w:lvlJc w:val="left"/>
       <w:pPr>
         <w:tabs>
-          <w:tab w:pos="-504" w:val="num"/>
-        </w:tabs>
-        <w:ind w:hanging="360" w:left="2016"/>
+          <w:tab w:val="num" w:pos="-504"/>
+        </w:tabs>
+        <w:ind w:left="2016" w:hanging="360"/>
       </w:pPr>
       <w:rPr>
         <w:rFonts w:ascii="Wingdings" w:hAnsi="Wingdings" w:hint="default"/>
@@ -1747,9 +1824,9 @@
       <w:lvlJc w:val="left"/>
       <w:pPr>
         <w:tabs>
-          <w:tab w:pos="-504" w:val="num"/>
-        </w:tabs>
-        <w:ind w:hanging="360" w:left="2736"/>
+          <w:tab w:val="num" w:pos="-504"/>
+        </w:tabs>
+        <w:ind w:left="2736" w:hanging="360"/>
       </w:pPr>
       <w:rPr>
         <w:rFonts w:ascii="Symbol" w:hAnsi="Symbol" w:hint="default"/>
@@ -1762,9 +1839,9 @@
       <w:lvlJc w:val="left"/>
       <w:pPr>
         <w:tabs>
-          <w:tab w:pos="-504" w:val="num"/>
-        </w:tabs>
-        <w:ind w:hanging="360" w:left="3456"/>
+          <w:tab w:val="num" w:pos="-504"/>
+        </w:tabs>
+        <w:ind w:left="3456" w:hanging="360"/>
       </w:pPr>
       <w:rPr>
         <w:rFonts w:ascii="Courier New" w:hAnsi="Courier New" w:hint="default"/>
@@ -1777,9 +1854,9 @@
       <w:lvlJc w:val="left"/>
       <w:pPr>
         <w:tabs>
-          <w:tab w:pos="-504" w:val="num"/>
-        </w:tabs>
-        <w:ind w:hanging="360" w:left="4176"/>
+          <w:tab w:val="num" w:pos="-504"/>
+        </w:tabs>
+        <w:ind w:left="4176" w:hanging="360"/>
       </w:pPr>
       <w:rPr>
         <w:rFonts w:ascii="Wingdings" w:hAnsi="Wingdings" w:hint="default"/>
@@ -1792,9 +1869,9 @@
       <w:lvlJc w:val="left"/>
       <w:pPr>
         <w:tabs>
-          <w:tab w:pos="-504" w:val="num"/>
-        </w:tabs>
-        <w:ind w:hanging="360" w:left="4896"/>
+          <w:tab w:val="num" w:pos="-504"/>
+        </w:tabs>
+        <w:ind w:left="4896" w:hanging="360"/>
       </w:pPr>
       <w:rPr>
         <w:rFonts w:ascii="Symbol" w:hAnsi="Symbol" w:hint="default"/>
@@ -1807,9 +1884,9 @@
       <w:lvlJc w:val="left"/>
       <w:pPr>
         <w:tabs>
-          <w:tab w:pos="-504" w:val="num"/>
-        </w:tabs>
-        <w:ind w:hanging="360" w:left="5616"/>
+          <w:tab w:val="num" w:pos="-504"/>
+        </w:tabs>
+        <w:ind w:left="5616" w:hanging="360"/>
       </w:pPr>
       <w:rPr>
         <w:rFonts w:ascii="Courier New" w:hAnsi="Courier New" w:hint="default"/>
@@ -1822,16 +1899,16 @@
       <w:lvlJc w:val="left"/>
       <w:pPr>
         <w:tabs>
-          <w:tab w:pos="-504" w:val="num"/>
-        </w:tabs>
-        <w:ind w:hanging="360" w:left="6336"/>
+          <w:tab w:val="num" w:pos="-504"/>
+        </w:tabs>
+        <w:ind w:left="6336" w:hanging="360"/>
       </w:pPr>
       <w:rPr>
         <w:rFonts w:ascii="Wingdings" w:hAnsi="Wingdings" w:hint="default"/>
       </w:rPr>
     </w:lvl>
   </w:abstractNum>
-  <w:abstractNum w15:restartNumberingAfterBreak="0" w:abstractNumId="10">
+  <w:abstractNum w:abstractNumId="10" w15:restartNumberingAfterBreak="0">
     <w:nsid w:val="473621AF"/>
     <w:multiLevelType w:val="hybridMultilevel"/>
     <w:tmpl w:val="F224F172"/>
@@ -1841,110 +1918,110 @@
       <w:lvlText w:val=""/>
       <w:lvlJc w:val="left"/>
       <w:pPr>
-        <w:ind w:hanging="360" w:left="720"/>
+        <w:ind w:left="720" w:hanging="360"/>
       </w:pPr>
       <w:rPr>
         <w:rFonts w:ascii="Wingdings" w:hAnsi="Wingdings" w:hint="default"/>
       </w:rPr>
     </w:lvl>
-    <w:lvl w:ilvl="1" w:tentative="1" w:tplc="04090003">
+    <w:lvl w:ilvl="1" w:tplc="04090003" w:tentative="1">
       <w:start w:val="1"/>
       <w:numFmt w:val="bullet"/>
       <w:lvlText w:val="o"/>
       <w:lvlJc w:val="left"/>
       <w:pPr>
-        <w:ind w:hanging="360" w:left="1440"/>
-      </w:pPr>
-      <w:rPr>
-        <w:rFonts w:ascii="Courier New" w:cs="Courier New" w:hAnsi="Courier New" w:hint="default"/>
-      </w:rPr>
-    </w:lvl>
-    <w:lvl w:ilvl="2" w:tentative="1" w:tplc="04090005">
+        <w:ind w:left="1440" w:hanging="360"/>
+      </w:pPr>
+      <w:rPr>
+        <w:rFonts w:ascii="Courier New" w:hAnsi="Courier New" w:cs="Courier New" w:hint="default"/>
+      </w:rPr>
+    </w:lvl>
+    <w:lvl w:ilvl="2" w:tplc="04090005" w:tentative="1">
       <w:start w:val="1"/>
       <w:numFmt w:val="bullet"/>
       <w:lvlText w:val=""/>
       <w:lvlJc w:val="left"/>
       <w:pPr>
-        <w:ind w:hanging="360" w:left="2160"/>
+        <w:ind w:left="2160" w:hanging="360"/>
       </w:pPr>
       <w:rPr>
         <w:rFonts w:ascii="Wingdings" w:hAnsi="Wingdings" w:hint="default"/>
       </w:rPr>
     </w:lvl>
-    <w:lvl w:ilvl="3" w:tentative="1" w:tplc="04090001">
+    <w:lvl w:ilvl="3" w:tplc="04090001" w:tentative="1">
       <w:start w:val="1"/>
       <w:numFmt w:val="bullet"/>
       <w:lvlText w:val=""/>
       <w:lvlJc w:val="left"/>
       <w:pPr>
-        <w:ind w:hanging="360" w:left="2880"/>
+        <w:ind w:left="2880" w:hanging="360"/>
       </w:pPr>
       <w:rPr>
         <w:rFonts w:ascii="Symbol" w:hAnsi="Symbol" w:hint="default"/>
       </w:rPr>
     </w:lvl>
-    <w:lvl w:ilvl="4" w:tentative="1" w:tplc="04090003">
+    <w:lvl w:ilvl="4" w:tplc="04090003" w:tentative="1">
       <w:start w:val="1"/>
       <w:numFmt w:val="bullet"/>
       <w:lvlText w:val="o"/>
       <w:lvlJc w:val="left"/>
       <w:pPr>
-        <w:ind w:hanging="360" w:left="3600"/>
-      </w:pPr>
-      <w:rPr>
-        <w:rFonts w:ascii="Courier New" w:cs="Courier New" w:hAnsi="Courier New" w:hint="default"/>
-      </w:rPr>
-    </w:lvl>
-    <w:lvl w:ilvl="5" w:tentative="1" w:tplc="04090005">
+        <w:ind w:left="3600" w:hanging="360"/>
+      </w:pPr>
+      <w:rPr>
+        <w:rFonts w:ascii="Courier New" w:hAnsi="Courier New" w:cs="Courier New" w:hint="default"/>
+      </w:rPr>
+    </w:lvl>
+    <w:lvl w:ilvl="5" w:tplc="04090005" w:tentative="1">
       <w:start w:val="1"/>
       <w:numFmt w:val="bullet"/>
       <w:lvlText w:val=""/>
       <w:lvlJc w:val="left"/>
       <w:pPr>
-        <w:ind w:hanging="360" w:left="4320"/>
+        <w:ind w:left="4320" w:hanging="360"/>
       </w:pPr>
       <w:rPr>
         <w:rFonts w:ascii="Wingdings" w:hAnsi="Wingdings" w:hint="default"/>
       </w:rPr>
     </w:lvl>
-    <w:lvl w:ilvl="6" w:tentative="1" w:tplc="04090001">
+    <w:lvl w:ilvl="6" w:tplc="04090001" w:tentative="1">
       <w:start w:val="1"/>
       <w:numFmt w:val="bullet"/>
       <w:lvlText w:val=""/>
       <w:lvlJc w:val="left"/>
       <w:pPr>
-        <w:ind w:hanging="360" w:left="5040"/>
+        <w:ind w:left="5040" w:hanging="360"/>
       </w:pPr>
       <w:rPr>
         <w:rFonts w:ascii="Symbol" w:hAnsi="Symbol" w:hint="default"/>
       </w:rPr>
     </w:lvl>
-    <w:lvl w:ilvl="7" w:tentative="1" w:tplc="04090003">
+    <w:lvl w:ilvl="7" w:tplc="04090003" w:tentative="1">
       <w:start w:val="1"/>
       <w:numFmt w:val="bullet"/>
       <w:lvlText w:val="o"/>
       <w:lvlJc w:val="left"/>
       <w:pPr>
-        <w:ind w:hanging="360" w:left="5760"/>
-      </w:pPr>
-      <w:rPr>
-        <w:rFonts w:ascii="Courier New" w:cs="Courier New" w:hAnsi="Courier New" w:hint="default"/>
-      </w:rPr>
-    </w:lvl>
-    <w:lvl w:ilvl="8" w:tentative="1" w:tplc="04090005">
+        <w:ind w:left="5760" w:hanging="360"/>
+      </w:pPr>
+      <w:rPr>
+        <w:rFonts w:ascii="Courier New" w:hAnsi="Courier New" w:cs="Courier New" w:hint="default"/>
+      </w:rPr>
+    </w:lvl>
+    <w:lvl w:ilvl="8" w:tplc="04090005" w:tentative="1">
       <w:start w:val="1"/>
       <w:numFmt w:val="bullet"/>
       <w:lvlText w:val=""/>
       <w:lvlJc w:val="left"/>
       <w:pPr>
-        <w:ind w:hanging="360" w:left="6480"/>
+        <w:ind w:left="6480" w:hanging="360"/>
       </w:pPr>
       <w:rPr>
         <w:rFonts w:ascii="Wingdings" w:hAnsi="Wingdings" w:hint="default"/>
       </w:rPr>
     </w:lvl>
   </w:abstractNum>
-  <w:abstractNum w15:restartNumberingAfterBreak="0" w:abstractNumId="11">
+  <w:abstractNum w:abstractNumId="11" w15:restartNumberingAfterBreak="0">
     <w:nsid w:val="510DA59F"/>
     <w:multiLevelType w:val="multilevel"/>
     <w:tmpl w:val="578ADCE8"/>
@@ -1954,9 +2031,9 @@
       <w:lvlJc w:val="left"/>
       <w:pPr>
         <w:tabs>
-          <w:tab w:pos="0" w:val="num"/>
-        </w:tabs>
-        <w:ind w:hanging="480" w:left="480"/>
+          <w:tab w:val="num" w:pos="0"/>
+        </w:tabs>
+        <w:ind w:left="480" w:hanging="480"/>
       </w:pPr>
     </w:lvl>
     <w:lvl w:ilvl="1">
@@ -1965,9 +2042,9 @@
       <w:lvlJc w:val="left"/>
       <w:pPr>
         <w:tabs>
-          <w:tab w:pos="720" w:val="num"/>
-        </w:tabs>
-        <w:ind w:hanging="480" w:left="1200"/>
+          <w:tab w:val="num" w:pos="720"/>
+        </w:tabs>
+        <w:ind w:left="1200" w:hanging="480"/>
       </w:pPr>
     </w:lvl>
     <w:lvl w:ilvl="2">
@@ -1976,9 +2053,9 @@
       <w:lvlJc w:val="left"/>
       <w:pPr>
         <w:tabs>
-          <w:tab w:pos="1440" w:val="num"/>
-        </w:tabs>
-        <w:ind w:hanging="480" w:left="1920"/>
+          <w:tab w:val="num" w:pos="1440"/>
+        </w:tabs>
+        <w:ind w:left="1920" w:hanging="480"/>
       </w:pPr>
     </w:lvl>
     <w:lvl w:ilvl="3">
@@ -1987,9 +2064,9 @@
       <w:lvlJc w:val="left"/>
       <w:pPr>
         <w:tabs>
-          <w:tab w:pos="2160" w:val="num"/>
-        </w:tabs>
-        <w:ind w:hanging="480" w:left="2640"/>
+          <w:tab w:val="num" w:pos="2160"/>
+        </w:tabs>
+        <w:ind w:left="2640" w:hanging="480"/>
       </w:pPr>
     </w:lvl>
     <w:lvl w:ilvl="4">
@@ -1998,9 +2075,9 @@
       <w:lvlJc w:val="left"/>
       <w:pPr>
         <w:tabs>
-          <w:tab w:pos="2880" w:val="num"/>
-        </w:tabs>
-        <w:ind w:hanging="480" w:left="3360"/>
+          <w:tab w:val="num" w:pos="2880"/>
+        </w:tabs>
+        <w:ind w:left="3360" w:hanging="480"/>
       </w:pPr>
     </w:lvl>
     <w:lvl w:ilvl="5">
@@ -2009,9 +2086,9 @@
       <w:lvlJc w:val="left"/>
       <w:pPr>
         <w:tabs>
-          <w:tab w:pos="3600" w:val="num"/>
-        </w:tabs>
-        <w:ind w:hanging="480" w:left="4080"/>
+          <w:tab w:val="num" w:pos="3600"/>
+        </w:tabs>
+        <w:ind w:left="4080" w:hanging="480"/>
       </w:pPr>
     </w:lvl>
     <w:lvl w:ilvl="6">
@@ -2020,9 +2097,9 @@
       <w:lvlJc w:val="left"/>
       <w:pPr>
         <w:tabs>
-          <w:tab w:pos="4320" w:val="num"/>
-        </w:tabs>
-        <w:ind w:hanging="480" w:left="4800"/>
+          <w:tab w:val="num" w:pos="4320"/>
+        </w:tabs>
+        <w:ind w:left="4800" w:hanging="480"/>
       </w:pPr>
     </w:lvl>
     <w:lvl w:ilvl="7">
@@ -2036,7 +2113,7 @@
       <w:lvlJc w:val="left"/>
     </w:lvl>
   </w:abstractNum>
-  <w:abstractNum w15:restartNumberingAfterBreak="0" w:abstractNumId="12">
+  <w:abstractNum w:abstractNumId="12" w15:restartNumberingAfterBreak="0">
     <w:nsid w:val="56BA5EFF"/>
     <w:multiLevelType w:val="singleLevel"/>
     <w:tmpl w:val="00000000"/>
@@ -2047,16 +2124,16 @@
       <w:lvlJc w:val="left"/>
       <w:pPr>
         <w:tabs>
-          <w:tab w:pos="420" w:val="num"/>
-        </w:tabs>
-        <w:ind w:hanging="420" w:left="420"/>
+          <w:tab w:val="num" w:pos="420"/>
+        </w:tabs>
+        <w:ind w:left="420" w:hanging="420"/>
       </w:pPr>
       <w:rPr>
         <w:rFonts w:ascii="Wingdings" w:hAnsi="Wingdings" w:hint="default"/>
       </w:rPr>
     </w:lvl>
   </w:abstractNum>
-  <w:abstractNum w15:restartNumberingAfterBreak="0" w:abstractNumId="13">
+  <w:abstractNum w:abstractNumId="13" w15:restartNumberingAfterBreak="0">
     <w:nsid w:val="75B88EC7"/>
     <w:multiLevelType w:val="multilevel"/>
     <w:tmpl w:val="96F6F3E6"/>
@@ -2067,9 +2144,9 @@
       <w:lvlJc w:val="left"/>
       <w:pPr>
         <w:tabs>
-          <w:tab w:pos="0" w:val="num"/>
-        </w:tabs>
-        <w:ind w:hanging="480" w:left="480"/>
+          <w:tab w:val="num" w:pos="0"/>
+        </w:tabs>
+        <w:ind w:left="480" w:hanging="480"/>
       </w:pPr>
     </w:lvl>
     <w:lvl w:ilvl="1">
@@ -2078,9 +2155,9 @@
       <w:lvlJc w:val="left"/>
       <w:pPr>
         <w:tabs>
-          <w:tab w:pos="720" w:val="num"/>
-        </w:tabs>
-        <w:ind w:hanging="480" w:left="1200"/>
+          <w:tab w:val="num" w:pos="720"/>
+        </w:tabs>
+        <w:ind w:left="1200" w:hanging="480"/>
       </w:pPr>
     </w:lvl>
     <w:lvl w:ilvl="2">
@@ -2089,9 +2166,9 @@
       <w:lvlJc w:val="left"/>
       <w:pPr>
         <w:tabs>
-          <w:tab w:pos="1440" w:val="num"/>
-        </w:tabs>
-        <w:ind w:hanging="480" w:left="1920"/>
+          <w:tab w:val="num" w:pos="1440"/>
+        </w:tabs>
+        <w:ind w:left="1920" w:hanging="480"/>
       </w:pPr>
     </w:lvl>
     <w:lvl w:ilvl="3">
@@ -2100,9 +2177,9 @@
       <w:lvlJc w:val="left"/>
       <w:pPr>
         <w:tabs>
-          <w:tab w:pos="2160" w:val="num"/>
-        </w:tabs>
-        <w:ind w:hanging="480" w:left="2640"/>
+          <w:tab w:val="num" w:pos="2160"/>
+        </w:tabs>
+        <w:ind w:left="2640" w:hanging="480"/>
       </w:pPr>
     </w:lvl>
     <w:lvl w:ilvl="4">
@@ -2111,9 +2188,9 @@
       <w:lvlJc w:val="left"/>
       <w:pPr>
         <w:tabs>
-          <w:tab w:pos="2880" w:val="num"/>
-        </w:tabs>
-        <w:ind w:hanging="480" w:left="3360"/>
+          <w:tab w:val="num" w:pos="2880"/>
+        </w:tabs>
+        <w:ind w:left="3360" w:hanging="480"/>
       </w:pPr>
     </w:lvl>
     <w:lvl w:ilvl="5">
@@ -2122,9 +2199,9 @@
       <w:lvlJc w:val="left"/>
       <w:pPr>
         <w:tabs>
-          <w:tab w:pos="3600" w:val="num"/>
-        </w:tabs>
-        <w:ind w:hanging="480" w:left="4080"/>
+          <w:tab w:val="num" w:pos="3600"/>
+        </w:tabs>
+        <w:ind w:left="4080" w:hanging="480"/>
       </w:pPr>
     </w:lvl>
     <w:lvl w:ilvl="6">
@@ -2133,9 +2210,9 @@
       <w:lvlJc w:val="left"/>
       <w:pPr>
         <w:tabs>
-          <w:tab w:pos="4320" w:val="num"/>
-        </w:tabs>
-        <w:ind w:hanging="480" w:left="4800"/>
+          <w:tab w:val="num" w:pos="4320"/>
+        </w:tabs>
+        <w:ind w:left="4800" w:hanging="480"/>
       </w:pPr>
     </w:lvl>
     <w:lvl w:ilvl="7">
@@ -2149,7 +2226,7 @@
       <w:lvlJc w:val="left"/>
     </w:lvl>
   </w:abstractNum>
-  <w:abstractNum w15:restartNumberingAfterBreak="0" w:abstractNumId="14">
+  <w:abstractNum w:abstractNumId="14" w15:restartNumberingAfterBreak="0">
     <w:nsid w:val="7CAC16F8"/>
     <w:multiLevelType w:val="multilevel"/>
     <w:tmpl w:val="3196B8E6"/>
@@ -2160,9 +2237,9 @@
       <w:lvlJc w:val="left"/>
       <w:pPr>
         <w:tabs>
-          <w:tab w:pos="-504" w:val="num"/>
-        </w:tabs>
-        <w:ind w:hanging="360" w:left="576"/>
+          <w:tab w:val="num" w:pos="-504"/>
+        </w:tabs>
+        <w:ind w:left="576" w:hanging="360"/>
       </w:pPr>
       <w:rPr>
         <w:rFonts w:ascii="Wingdings" w:hAnsi="Wingdings" w:hint="default"/>
@@ -2176,9 +2253,9 @@
       <w:lvlJc w:val="left"/>
       <w:pPr>
         <w:tabs>
-          <w:tab w:pos="-504" w:val="num"/>
-        </w:tabs>
-        <w:ind w:hanging="360" w:left="1296"/>
+          <w:tab w:val="num" w:pos="-504"/>
+        </w:tabs>
+        <w:ind w:left="1296" w:hanging="360"/>
       </w:pPr>
       <w:rPr>
         <w:rFonts w:ascii="Symbol" w:hAnsi="Symbol" w:hint="default"/>
@@ -2193,9 +2270,9 @@
       <w:lvlJc w:val="left"/>
       <w:pPr>
         <w:tabs>
-          <w:tab w:pos="-504" w:val="num"/>
-        </w:tabs>
-        <w:ind w:hanging="360" w:left="2016"/>
+          <w:tab w:val="num" w:pos="-504"/>
+        </w:tabs>
+        <w:ind w:left="2016" w:hanging="360"/>
       </w:pPr>
       <w:rPr>
         <w:rFonts w:ascii="Wingdings" w:hAnsi="Wingdings" w:hint="default"/>
@@ -2208,9 +2285,9 @@
       <w:lvlJc w:val="left"/>
       <w:pPr>
         <w:tabs>
-          <w:tab w:pos="-504" w:val="num"/>
-        </w:tabs>
-        <w:ind w:hanging="360" w:left="2736"/>
+          <w:tab w:val="num" w:pos="-504"/>
+        </w:tabs>
+        <w:ind w:left="2736" w:hanging="360"/>
       </w:pPr>
       <w:rPr>
         <w:rFonts w:ascii="Symbol" w:hAnsi="Symbol" w:hint="default"/>
@@ -2223,9 +2300,9 @@
       <w:lvlJc w:val="left"/>
       <w:pPr>
         <w:tabs>
-          <w:tab w:pos="-504" w:val="num"/>
-        </w:tabs>
-        <w:ind w:hanging="360" w:left="3456"/>
+          <w:tab w:val="num" w:pos="-504"/>
+        </w:tabs>
+        <w:ind w:left="3456" w:hanging="360"/>
       </w:pPr>
       <w:rPr>
         <w:rFonts w:ascii="Courier New" w:hAnsi="Courier New" w:hint="default"/>
@@ -2238,9 +2315,9 @@
       <w:lvlJc w:val="left"/>
       <w:pPr>
         <w:tabs>
-          <w:tab w:pos="-504" w:val="num"/>
-        </w:tabs>
-        <w:ind w:hanging="360" w:left="4176"/>
+          <w:tab w:val="num" w:pos="-504"/>
+        </w:tabs>
+        <w:ind w:left="4176" w:hanging="360"/>
       </w:pPr>
       <w:rPr>
         <w:rFonts w:ascii="Wingdings" w:hAnsi="Wingdings" w:hint="default"/>
@@ -2253,9 +2330,9 @@
       <w:lvlJc w:val="left"/>
       <w:pPr>
         <w:tabs>
-          <w:tab w:pos="-504" w:val="num"/>
-        </w:tabs>
-        <w:ind w:hanging="360" w:left="4896"/>
+          <w:tab w:val="num" w:pos="-504"/>
+        </w:tabs>
+        <w:ind w:left="4896" w:hanging="360"/>
       </w:pPr>
       <w:rPr>
         <w:rFonts w:ascii="Symbol" w:hAnsi="Symbol" w:hint="default"/>
@@ -2268,9 +2345,9 @@
       <w:lvlJc w:val="left"/>
       <w:pPr>
         <w:tabs>
-          <w:tab w:pos="-504" w:val="num"/>
-        </w:tabs>
-        <w:ind w:hanging="360" w:left="5616"/>
+          <w:tab w:val="num" w:pos="-504"/>
+        </w:tabs>
+        <w:ind w:left="5616" w:hanging="360"/>
       </w:pPr>
       <w:rPr>
         <w:rFonts w:ascii="Courier New" w:hAnsi="Courier New" w:hint="default"/>
@@ -2283,16 +2360,16 @@
       <w:lvlJc w:val="left"/>
       <w:pPr>
         <w:tabs>
-          <w:tab w:pos="-504" w:val="num"/>
-        </w:tabs>
-        <w:ind w:hanging="360" w:left="6336"/>
+          <w:tab w:val="num" w:pos="-504"/>
+        </w:tabs>
+        <w:ind w:left="6336" w:hanging="360"/>
       </w:pPr>
       <w:rPr>
         <w:rFonts w:ascii="Wingdings" w:hAnsi="Wingdings" w:hint="default"/>
       </w:rPr>
     </w:lvl>
   </w:abstractNum>
-  <w:abstractNum w15:restartNumberingAfterBreak="0" w:abstractNumId="15">
+  <w:abstractNum w:abstractNumId="15" w15:restartNumberingAfterBreak="0">
     <w:nsid w:val="7F9C5FD7"/>
     <w:multiLevelType w:val="multilevel"/>
     <w:tmpl w:val="D9D8B9B2"/>
@@ -2303,9 +2380,9 @@
       <w:lvlJc w:val="left"/>
       <w:pPr>
         <w:tabs>
-          <w:tab w:pos="-504" w:val="num"/>
-        </w:tabs>
-        <w:ind w:hanging="360" w:left="576"/>
+          <w:tab w:val="num" w:pos="-504"/>
+        </w:tabs>
+        <w:ind w:left="576" w:hanging="360"/>
       </w:pPr>
       <w:rPr>
         <w:rFonts w:ascii="Wingdings" w:hAnsi="Wingdings" w:hint="default"/>
@@ -2319,9 +2396,9 @@
       <w:lvlJc w:val="left"/>
       <w:pPr>
         <w:tabs>
-          <w:tab w:pos="-504" w:val="num"/>
-        </w:tabs>
-        <w:ind w:hanging="360" w:left="1296"/>
+          <w:tab w:val="num" w:pos="-504"/>
+        </w:tabs>
+        <w:ind w:left="1296" w:hanging="360"/>
       </w:pPr>
       <w:rPr>
         <w:rFonts w:ascii="Symbol" w:hAnsi="Symbol" w:hint="default"/>
@@ -2336,9 +2413,9 @@
       <w:lvlJc w:val="left"/>
       <w:pPr>
         <w:tabs>
-          <w:tab w:pos="-504" w:val="num"/>
-        </w:tabs>
-        <w:ind w:hanging="360" w:left="2016"/>
+          <w:tab w:val="num" w:pos="-504"/>
+        </w:tabs>
+        <w:ind w:left="2016" w:hanging="360"/>
       </w:pPr>
       <w:rPr>
         <w:rFonts w:ascii="Wingdings" w:hAnsi="Wingdings" w:hint="default"/>
@@ -2351,9 +2428,9 @@
       <w:lvlJc w:val="left"/>
       <w:pPr>
         <w:tabs>
-          <w:tab w:pos="-504" w:val="num"/>
-        </w:tabs>
-        <w:ind w:hanging="360" w:left="2736"/>
+          <w:tab w:val="num" w:pos="-504"/>
+        </w:tabs>
+        <w:ind w:left="2736" w:hanging="360"/>
       </w:pPr>
       <w:rPr>
         <w:rFonts w:ascii="Symbol" w:hAnsi="Symbol" w:hint="default"/>
@@ -2366,9 +2443,9 @@
       <w:lvlJc w:val="left"/>
       <w:pPr>
         <w:tabs>
-          <w:tab w:pos="-504" w:val="num"/>
-        </w:tabs>
-        <w:ind w:hanging="360" w:left="3456"/>
+          <w:tab w:val="num" w:pos="-504"/>
+        </w:tabs>
+        <w:ind w:left="3456" w:hanging="360"/>
       </w:pPr>
       <w:rPr>
         <w:rFonts w:ascii="Courier New" w:hAnsi="Courier New" w:hint="default"/>
@@ -2381,9 +2458,9 @@
       <w:lvlJc w:val="left"/>
       <w:pPr>
         <w:tabs>
-          <w:tab w:pos="-504" w:val="num"/>
-        </w:tabs>
-        <w:ind w:hanging="360" w:left="4176"/>
+          <w:tab w:val="num" w:pos="-504"/>
+        </w:tabs>
+        <w:ind w:left="4176" w:hanging="360"/>
       </w:pPr>
       <w:rPr>
         <w:rFonts w:ascii="Wingdings" w:hAnsi="Wingdings" w:hint="default"/>
@@ -2396,9 +2473,9 @@
       <w:lvlJc w:val="left"/>
       <w:pPr>
         <w:tabs>
-          <w:tab w:pos="-504" w:val="num"/>
-        </w:tabs>
-        <w:ind w:hanging="360" w:left="4896"/>
+          <w:tab w:val="num" w:pos="-504"/>
+        </w:tabs>
+        <w:ind w:left="4896" w:hanging="360"/>
       </w:pPr>
       <w:rPr>
         <w:rFonts w:ascii="Symbol" w:hAnsi="Symbol" w:hint="default"/>
@@ -2411,9 +2488,9 @@
       <w:lvlJc w:val="left"/>
       <w:pPr>
         <w:tabs>
-          <w:tab w:pos="-504" w:val="num"/>
-        </w:tabs>
-        <w:ind w:hanging="360" w:left="5616"/>
+          <w:tab w:val="num" w:pos="-504"/>
+        </w:tabs>
+        <w:ind w:left="5616" w:hanging="360"/>
       </w:pPr>
       <w:rPr>
         <w:rFonts w:ascii="Courier New" w:hAnsi="Courier New" w:hint="default"/>
@@ -2426,9 +2503,9 @@
       <w:lvlJc w:val="left"/>
       <w:pPr>
         <w:tabs>
-          <w:tab w:pos="-504" w:val="num"/>
-        </w:tabs>
-        <w:ind w:hanging="360" w:left="6336"/>
+          <w:tab w:val="num" w:pos="-504"/>
+        </w:tabs>
+        <w:ind w:left="6336" w:hanging="360"/>
       </w:pPr>
       <w:rPr>
         <w:rFonts w:ascii="Wingdings" w:hAnsi="Wingdings" w:hint="default"/>
@@ -2436,14 +2513,17 @@
     </w:lvl>
   </w:abstractNum>
   <w:abstractNum w:abstractNumId="990">
-    <w:nsid w:val="A990"/>
+    <w:nsid w:val="2c1ae401"/>
     <w:multiLevelType w:val="multilevel"/>
     <w:lvl w:ilvl="0">
       <w:numFmt w:val="bullet"/>
       <w:lvlText w:val=" "/>
       <w:lvlJc w:val="left"/>
       <w:pPr>
-        <w:ind w:left="720" w:hanging="480"/>
+        <w:tabs>
+          <w:tab w:val="num" w:pos="0"/>
+        </w:tabs>
+        <w:ind w:left="480" w:hanging="480"/>
       </w:pPr>
     </w:lvl>
     <w:lvl w:ilvl="1">
@@ -2451,7 +2531,10 @@
       <w:lvlText w:val=" "/>
       <w:lvlJc w:val="left"/>
       <w:pPr>
-        <w:ind w:left="1440" w:hanging="480"/>
+        <w:tabs>
+          <w:tab w:val="num" w:pos="720"/>
+        </w:tabs>
+        <w:ind w:left="1200" w:hanging="480"/>
       </w:pPr>
     </w:lvl>
     <w:lvl w:ilvl="2">
@@ -2459,7 +2542,10 @@
       <w:lvlText w:val=" "/>
       <w:lvlJc w:val="left"/>
       <w:pPr>
-        <w:ind w:left="2160" w:hanging="480"/>
+        <w:tabs>
+          <w:tab w:val="num" w:pos="1440"/>
+        </w:tabs>
+        <w:ind w:left="1920" w:hanging="480"/>
       </w:pPr>
     </w:lvl>
     <w:lvl w:ilvl="3">
@@ -2467,7 +2553,10 @@
       <w:lvlText w:val=" "/>
       <w:lvlJc w:val="left"/>
       <w:pPr>
-        <w:ind w:left="2880" w:hanging="480"/>
+        <w:tabs>
+          <w:tab w:val="num" w:pos="2160"/>
+        </w:tabs>
+        <w:ind w:left="2640" w:hanging="480"/>
       </w:pPr>
     </w:lvl>
     <w:lvl w:ilvl="4">
@@ -2475,7 +2564,10 @@
       <w:lvlText w:val=" "/>
       <w:lvlJc w:val="left"/>
       <w:pPr>
-        <w:ind w:left="3600" w:hanging="480"/>
+        <w:tabs>
+          <w:tab w:val="num" w:pos="2880"/>
+        </w:tabs>
+        <w:ind w:left="3360" w:hanging="480"/>
       </w:pPr>
     </w:lvl>
     <w:lvl w:ilvl="5">
@@ -2483,7 +2575,10 @@
       <w:lvlText w:val=" "/>
       <w:lvlJc w:val="left"/>
       <w:pPr>
-        <w:ind w:left="4320" w:hanging="480"/>
+        <w:tabs>
+          <w:tab w:val="num" w:pos="3600"/>
+        </w:tabs>
+        <w:ind w:left="4080" w:hanging="480"/>
       </w:pPr>
     </w:lvl>
     <w:lvl w:ilvl="6">
@@ -2491,7 +2586,10 @@
       <w:lvlText w:val=" "/>
       <w:lvlJc w:val="left"/>
       <w:pPr>
-        <w:ind w:left="5040" w:hanging="480"/>
+        <w:tabs>
+          <w:tab w:val="num" w:pos="4320"/>
+        </w:tabs>
+        <w:ind w:left="4800" w:hanging="480"/>
       </w:pPr>
     </w:lvl>
     <w:lvl w:ilvl="7">
@@ -2499,7 +2597,10 @@
       <w:lvlText w:val=" "/>
       <w:lvlJc w:val="left"/>
       <w:pPr>
-        <w:ind w:left="5760" w:hanging="480"/>
+        <w:tabs>
+          <w:tab w:val="num" w:pos="5040"/>
+        </w:tabs>
+        <w:ind w:left="5520" w:hanging="480"/>
       </w:pPr>
     </w:lvl>
     <w:lvl w:ilvl="8">
@@ -2507,19 +2608,25 @@
       <w:lvlText w:val=" "/>
       <w:lvlJc w:val="left"/>
       <w:pPr>
-        <w:ind w:left="6480" w:hanging="480"/>
+        <w:tabs>
+          <w:tab w:val="num" w:pos="5760"/>
+        </w:tabs>
+        <w:ind w:left="6240" w:hanging="480"/>
       </w:pPr>
     </w:lvl>
   </w:abstractNum>
   <w:abstractNum w:abstractNumId="991">
-    <w:nsid w:val="A991"/>
+    <w:nsid w:val="ea454b4c"/>
     <w:multiLevelType w:val="multilevel"/>
     <w:lvl w:ilvl="0">
       <w:numFmt w:val="bullet"/>
       <w:lvlText w:val="•"/>
       <w:lvlJc w:val="left"/>
       <w:pPr>
-        <w:ind w:left="720" w:hanging="480"/>
+        <w:tabs>
+          <w:tab w:val="num" w:pos="0"/>
+        </w:tabs>
+        <w:ind w:left="480" w:hanging="480"/>
       </w:pPr>
     </w:lvl>
     <w:lvl w:ilvl="1">
@@ -2527,7 +2634,10 @@
       <w:lvlText w:val="–"/>
       <w:lvlJc w:val="left"/>
       <w:pPr>
-        <w:ind w:left="1440" w:hanging="480"/>
+        <w:tabs>
+          <w:tab w:val="num" w:pos="720"/>
+        </w:tabs>
+        <w:ind w:left="1200" w:hanging="480"/>
       </w:pPr>
     </w:lvl>
     <w:lvl w:ilvl="2">
@@ -2535,7 +2645,10 @@
       <w:lvlText w:val="•"/>
       <w:lvlJc w:val="left"/>
       <w:pPr>
-        <w:ind w:left="2160" w:hanging="480"/>
+        <w:tabs>
+          <w:tab w:val="num" w:pos="1440"/>
+        </w:tabs>
+        <w:ind w:left="1920" w:hanging="480"/>
       </w:pPr>
     </w:lvl>
     <w:lvl w:ilvl="3">
@@ -2543,7 +2656,10 @@
       <w:lvlText w:val="–"/>
       <w:lvlJc w:val="left"/>
       <w:pPr>
-        <w:ind w:left="2880" w:hanging="480"/>
+        <w:tabs>
+          <w:tab w:val="num" w:pos="2160"/>
+        </w:tabs>
+        <w:ind w:left="2640" w:hanging="480"/>
       </w:pPr>
     </w:lvl>
     <w:lvl w:ilvl="4">
@@ -2551,7 +2667,10 @@
       <w:lvlText w:val="•"/>
       <w:lvlJc w:val="left"/>
       <w:pPr>
-        <w:ind w:left="3600" w:hanging="480"/>
+        <w:tabs>
+          <w:tab w:val="num" w:pos="2880"/>
+        </w:tabs>
+        <w:ind w:left="3360" w:hanging="480"/>
       </w:pPr>
     </w:lvl>
     <w:lvl w:ilvl="5">
@@ -2559,7 +2678,10 @@
       <w:lvlText w:val="–"/>
       <w:lvlJc w:val="left"/>
       <w:pPr>
-        <w:ind w:left="4320" w:hanging="480"/>
+        <w:tabs>
+          <w:tab w:val="num" w:pos="3600"/>
+        </w:tabs>
+        <w:ind w:left="4080" w:hanging="480"/>
       </w:pPr>
     </w:lvl>
     <w:lvl w:ilvl="6">
@@ -2567,7 +2689,10 @@
       <w:lvlText w:val="•"/>
       <w:lvlJc w:val="left"/>
       <w:pPr>
-        <w:ind w:left="5040" w:hanging="480"/>
+        <w:tabs>
+          <w:tab w:val="num" w:pos="4320"/>
+        </w:tabs>
+        <w:ind w:left="4800" w:hanging="480"/>
       </w:pPr>
     </w:lvl>
     <w:lvl w:ilvl="7">
@@ -2575,7 +2700,10 @@
       <w:lvlText w:val="–"/>
       <w:lvlJc w:val="left"/>
       <w:pPr>
-        <w:ind w:left="5760" w:hanging="480"/>
+        <w:tabs>
+          <w:tab w:val="num" w:pos="5040"/>
+        </w:tabs>
+        <w:ind w:left="5520" w:hanging="480"/>
       </w:pPr>
     </w:lvl>
     <w:lvl w:ilvl="8">
@@ -2583,59 +2711,62 @@
       <w:lvlText w:val="•"/>
       <w:lvlJc w:val="left"/>
       <w:pPr>
-        <w:ind w:left="6480" w:hanging="480"/>
+        <w:tabs>
+          <w:tab w:val="num" w:pos="5760"/>
+        </w:tabs>
+        <w:ind w:left="6240" w:hanging="480"/>
       </w:pPr>
     </w:lvl>
   </w:abstractNum>
-  <w:num w:numId="1">
+  <w:num w:numId="1" w16cid:durableId="2081293181">
     <w:abstractNumId w:val="12"/>
   </w:num>
-  <w:num w:numId="2">
+  <w:num w:numId="2" w16cid:durableId="758016437">
     <w:abstractNumId w:val="4"/>
   </w:num>
-  <w:num w:numId="3">
+  <w:num w:numId="3" w16cid:durableId="1505126273">
     <w:abstractNumId w:val="3"/>
   </w:num>
-  <w:num w:numId="4">
+  <w:num w:numId="4" w16cid:durableId="719131814">
     <w:abstractNumId w:val="6"/>
   </w:num>
-  <w:num w:numId="5">
+  <w:num w:numId="5" w16cid:durableId="73824121">
     <w:abstractNumId w:val="15"/>
   </w:num>
-  <w:num w:numId="6">
+  <w:num w:numId="6" w16cid:durableId="281036229">
     <w:abstractNumId w:val="14"/>
   </w:num>
-  <w:num w:numId="7">
+  <w:num w:numId="7" w16cid:durableId="1924492645">
     <w:abstractNumId w:val="9"/>
   </w:num>
-  <w:num w:numId="8">
+  <w:num w:numId="8" w16cid:durableId="1102606418">
     <w:abstractNumId w:val="7"/>
   </w:num>
-  <w:num w:numId="9">
+  <w:num w:numId="9" w16cid:durableId="1941797824">
     <w:abstractNumId w:val="8"/>
   </w:num>
-  <w:num w:numId="10">
+  <w:num w:numId="10" w16cid:durableId="1908493338">
     <w:abstractNumId w:val="4"/>
   </w:num>
-  <w:num w:numId="11">
+  <w:num w:numId="11" w16cid:durableId="999505758">
     <w:abstractNumId w:val="2"/>
   </w:num>
-  <w:num w:numId="12">
+  <w:num w:numId="12" w16cid:durableId="539439389">
     <w:abstractNumId w:val="10"/>
   </w:num>
-  <w:num w:numId="13">
+  <w:num w:numId="13" w16cid:durableId="1164197625">
     <w:abstractNumId w:val="1"/>
   </w:num>
-  <w:num w:numId="14">
+  <w:num w:numId="14" w16cid:durableId="1307974601">
     <w:abstractNumId w:val="11"/>
   </w:num>
-  <w:num w:numId="15">
+  <w:num w:numId="15" w16cid:durableId="1265575991">
     <w:abstractNumId w:val="0"/>
   </w:num>
-  <w:num w:numId="16">
+  <w:num w:numId="16" w16cid:durableId="774666696">
     <w:abstractNumId w:val="5"/>
   </w:num>
-  <w:num w:numId="17">
+  <w:num w:numId="17" w16cid:durableId="664281123">
     <w:abstractNumId w:val="13"/>
   </w:num>
   <w:num w:numId="1000">
@@ -2669,27 +2800,27 @@
 </file>
 
 <file path=word/styles.xml><?xml version="1.0" encoding="utf-8"?>
-<w:styles xmlns:mc="http://schemas.openxmlformats.org/markup-compatibility/2006" xmlns:r="http://schemas.openxmlformats.org/officeDocument/2006/relationships" xmlns:w="http://schemas.openxmlformats.org/wordprocessingml/2006/main" xmlns:w14="http://schemas.microsoft.com/office/word/2010/wordml" xmlns:w15="http://schemas.microsoft.com/office/word/2012/wordml" xmlns:w16cid="http://schemas.microsoft.com/office/word/2016/wordml/cid" xmlns:w16se="http://schemas.microsoft.com/office/word/2015/wordml/symex" mc:Ignorable="w14 w15 w16se w16cid">
+<w:styles xmlns:mc="http://schemas.openxmlformats.org/markup-compatibility/2006" xmlns:r="http://schemas.openxmlformats.org/officeDocument/2006/relationships" xmlns:w="http://schemas.openxmlformats.org/wordprocessingml/2006/main" xmlns:w14="http://schemas.microsoft.com/office/word/2010/wordml" xmlns:w15="http://schemas.microsoft.com/office/word/2012/wordml" xmlns:w16cex="http://schemas.microsoft.com/office/word/2018/wordml/cex" xmlns:w16cid="http://schemas.microsoft.com/office/word/2016/wordml/cid" xmlns:w16="http://schemas.microsoft.com/office/word/2018/wordml" xmlns:w16sdtdh="http://schemas.microsoft.com/office/word/2020/wordml/sdtdatahash" xmlns:w16se="http://schemas.microsoft.com/office/word/2015/wordml/symex" mc:Ignorable="w14 w15 w16se w16cid w16 w16cex w16sdtdh">
   <w:docDefaults>
     <w:rPrDefault>
       <w:rPr>
-        <w:rFonts w:ascii="Times New Roman" w:cs="Times New Roman" w:eastAsia="SimSun" w:hAnsi="Times New Roman"/>
-        <w:lang w:bidi="ar-SA" w:eastAsia="zh-CN" w:val="en-US"/>
+        <w:rFonts w:ascii="Times New Roman" w:eastAsia="SimSun" w:hAnsi="Times New Roman" w:cs="Times New Roman"/>
+        <w:lang w:val="en-US" w:eastAsia="zh-CN" w:bidi="ar-SA"/>
       </w:rPr>
     </w:rPrDefault>
     <w:pPrDefault/>
   </w:docDefaults>
-  <w:latentStyles w:count="375" w:defLockedState="0" w:defQFormat="0" w:defSemiHidden="0" w:defUIPriority="0" w:defUnhideWhenUsed="0">
-    <w:lsdException w:locked="1" w:name="Normal" w:qFormat="1"/>
-    <w:lsdException w:locked="1" w:name="heading 1" w:qFormat="1"/>
-    <w:lsdException w:locked="1" w:name="heading 2" w:qFormat="1" w:semiHidden="1" w:unhideWhenUsed="1"/>
-    <w:lsdException w:locked="1" w:name="heading 3" w:qFormat="1" w:semiHidden="1" w:unhideWhenUsed="1"/>
-    <w:lsdException w:locked="1" w:name="heading 4" w:semiHidden="1" w:unhideWhenUsed="1"/>
-    <w:lsdException w:locked="1" w:name="heading 5" w:qFormat="1" w:semiHidden="1" w:unhideWhenUsed="1"/>
-    <w:lsdException w:locked="1" w:name="heading 6" w:qFormat="1" w:semiHidden="1" w:unhideWhenUsed="1"/>
-    <w:lsdException w:locked="1" w:name="heading 7" w:qFormat="1" w:semiHidden="1" w:unhideWhenUsed="1"/>
-    <w:lsdException w:locked="1" w:name="heading 8" w:qFormat="1" w:semiHidden="1" w:unhideWhenUsed="1"/>
-    <w:lsdException w:locked="1" w:name="heading 9" w:qFormat="1" w:semiHidden="1" w:unhideWhenUsed="1"/>
+  <w:latentStyles w:defLockedState="0" w:defUIPriority="0" w:defSemiHidden="0" w:defUnhideWhenUsed="0" w:defQFormat="0" w:count="376">
+    <w:lsdException w:name="Normal" w:locked="1" w:qFormat="1"/>
+    <w:lsdException w:name="heading 1" w:locked="1" w:qFormat="1"/>
+    <w:lsdException w:name="heading 2" w:locked="1" w:semiHidden="1" w:unhideWhenUsed="1" w:qFormat="1"/>
+    <w:lsdException w:name="heading 3" w:locked="1" w:semiHidden="1" w:unhideWhenUsed="1" w:qFormat="1"/>
+    <w:lsdException w:name="heading 4" w:locked="1" w:semiHidden="1" w:unhideWhenUsed="1"/>
+    <w:lsdException w:name="heading 5" w:locked="1" w:semiHidden="1" w:unhideWhenUsed="1" w:qFormat="1"/>
+    <w:lsdException w:name="heading 6" w:locked="1" w:semiHidden="1" w:unhideWhenUsed="1" w:qFormat="1"/>
+    <w:lsdException w:name="heading 7" w:locked="1" w:semiHidden="1" w:unhideWhenUsed="1" w:qFormat="1"/>
+    <w:lsdException w:name="heading 8" w:locked="1" w:semiHidden="1" w:unhideWhenUsed="1" w:qFormat="1"/>
+    <w:lsdException w:name="heading 9" w:locked="1" w:semiHidden="1" w:unhideWhenUsed="1" w:qFormat="1"/>
     <w:lsdException w:name="index 1" w:semiHidden="1" w:unhideWhenUsed="1"/>
     <w:lsdException w:name="index 2" w:semiHidden="1" w:unhideWhenUsed="1"/>
     <w:lsdException w:name="index 3" w:semiHidden="1" w:unhideWhenUsed="1"/>
@@ -2699,22 +2830,22 @@
     <w:lsdException w:name="index 7" w:semiHidden="1" w:unhideWhenUsed="1"/>
     <w:lsdException w:name="index 8" w:semiHidden="1" w:unhideWhenUsed="1"/>
     <w:lsdException w:name="index 9" w:semiHidden="1" w:unhideWhenUsed="1"/>
-    <w:lsdException w:locked="1" w:name="toc 1" w:semiHidden="1" w:unhideWhenUsed="1"/>
-    <w:lsdException w:locked="1" w:name="toc 2" w:semiHidden="1" w:unhideWhenUsed="1"/>
-    <w:lsdException w:locked="1" w:name="toc 3" w:semiHidden="1" w:unhideWhenUsed="1"/>
-    <w:lsdException w:locked="1" w:name="toc 4" w:semiHidden="1" w:unhideWhenUsed="1"/>
-    <w:lsdException w:locked="1" w:name="toc 5" w:semiHidden="1" w:unhideWhenUsed="1"/>
-    <w:lsdException w:locked="1" w:name="toc 6" w:semiHidden="1" w:unhideWhenUsed="1"/>
-    <w:lsdException w:locked="1" w:name="toc 7" w:semiHidden="1" w:unhideWhenUsed="1"/>
-    <w:lsdException w:locked="1" w:name="toc 8" w:semiHidden="1" w:unhideWhenUsed="1"/>
-    <w:lsdException w:locked="1" w:name="toc 9" w:semiHidden="1" w:unhideWhenUsed="1"/>
+    <w:lsdException w:name="toc 1" w:locked="1" w:semiHidden="1" w:unhideWhenUsed="1"/>
+    <w:lsdException w:name="toc 2" w:locked="1" w:semiHidden="1" w:unhideWhenUsed="1"/>
+    <w:lsdException w:name="toc 3" w:locked="1" w:semiHidden="1" w:unhideWhenUsed="1"/>
+    <w:lsdException w:name="toc 4" w:locked="1" w:semiHidden="1" w:unhideWhenUsed="1"/>
+    <w:lsdException w:name="toc 5" w:locked="1" w:semiHidden="1" w:unhideWhenUsed="1"/>
+    <w:lsdException w:name="toc 6" w:locked="1" w:semiHidden="1" w:unhideWhenUsed="1"/>
+    <w:lsdException w:name="toc 7" w:locked="1" w:semiHidden="1" w:unhideWhenUsed="1"/>
+    <w:lsdException w:name="toc 8" w:locked="1" w:semiHidden="1" w:unhideWhenUsed="1"/>
+    <w:lsdException w:name="toc 9" w:locked="1" w:semiHidden="1" w:unhideWhenUsed="1"/>
     <w:lsdException w:name="Normal Indent" w:semiHidden="1" w:unhideWhenUsed="1"/>
     <w:lsdException w:name="footnote text" w:semiHidden="1" w:unhideWhenUsed="1"/>
     <w:lsdException w:name="annotation text" w:semiHidden="1" w:unhideWhenUsed="1"/>
     <w:lsdException w:name="header" w:semiHidden="1" w:unhideWhenUsed="1"/>
     <w:lsdException w:name="footer" w:semiHidden="1" w:unhideWhenUsed="1"/>
     <w:lsdException w:name="index heading" w:semiHidden="1" w:unhideWhenUsed="1"/>
-    <w:lsdException w:locked="1" w:name="caption" w:qFormat="1" w:semiHidden="1" w:unhideWhenUsed="1"/>
+    <w:lsdException w:name="caption" w:locked="1" w:semiHidden="1" w:unhideWhenUsed="1" w:qFormat="1"/>
     <w:lsdException w:name="table of figures" w:semiHidden="1" w:unhideWhenUsed="1"/>
     <w:lsdException w:name="envelope address" w:semiHidden="1" w:unhideWhenUsed="1"/>
     <w:lsdException w:name="envelope return" w:semiHidden="1" w:unhideWhenUsed="1"/>
@@ -2739,15 +2870,15 @@
     <w:lsdException w:name="List Number 3" w:semiHidden="1" w:unhideWhenUsed="1"/>
     <w:lsdException w:name="List Number 4" w:semiHidden="1" w:unhideWhenUsed="1"/>
     <w:lsdException w:name="List Number 5" w:semiHidden="1" w:unhideWhenUsed="1"/>
-    <w:lsdException w:locked="1" w:name="Title" w:qFormat="1"/>
+    <w:lsdException w:name="Title" w:locked="1" w:qFormat="1"/>
     <w:lsdException w:name="Closing" w:semiHidden="1" w:unhideWhenUsed="1"/>
     <w:lsdException w:name="Signature" w:semiHidden="1" w:unhideWhenUsed="1"/>
-    <w:lsdException w:locked="1" w:name="Default Paragraph Font" w:semiHidden="1" w:unhideWhenUsed="1"/>
+    <w:lsdException w:name="Default Paragraph Font" w:locked="1" w:semiHidden="1" w:unhideWhenUsed="1"/>
     <w:lsdException w:name="Body Text" w:semiHidden="1" w:unhideWhenUsed="1"/>
     <w:lsdException w:name="Body Text Indent" w:semiHidden="1" w:unhideWhenUsed="1"/>
     <w:lsdException w:name="List Continue" w:semiHidden="1" w:unhideWhenUsed="1"/>
     <w:lsdException w:name="Message Header" w:semiHidden="1" w:unhideWhenUsed="1"/>
-    <w:lsdException w:locked="1" w:name="Subtitle" w:qFormat="1"/>
+    <w:lsdException w:name="Subtitle" w:locked="1" w:qFormat="1"/>
     <w:lsdException w:name="Salutation" w:semiHidden="1" w:unhideWhenUsed="1"/>
     <w:lsdException w:name="Date" w:semiHidden="1" w:unhideWhenUsed="1"/>
     <w:lsdException w:name="Body Text First Indent" w:semiHidden="1" w:unhideWhenUsed="1"/>
@@ -2760,8 +2891,8 @@
     <w:lsdException w:name="Block Text" w:semiHidden="1" w:unhideWhenUsed="1"/>
     <w:lsdException w:name="Hyperlink" w:semiHidden="1" w:unhideWhenUsed="1"/>
     <w:lsdException w:name="FollowedHyperlink" w:semiHidden="1" w:unhideWhenUsed="1"/>
-    <w:lsdException w:locked="1" w:name="Strong" w:qFormat="1"/>
-    <w:lsdException w:locked="1" w:name="Emphasis" w:qFormat="1"/>
+    <w:lsdException w:name="Strong" w:locked="1" w:qFormat="1"/>
+    <w:lsdException w:name="Emphasis" w:locked="1" w:qFormat="1"/>
     <w:lsdException w:name="Document Map" w:semiHidden="1" w:unhideWhenUsed="1"/>
     <w:lsdException w:name="Plain Text" w:semiHidden="1" w:unhideWhenUsed="1"/>
     <w:lsdException w:name="E-mail Signature" w:semiHidden="1" w:unhideWhenUsed="1"/>
@@ -2826,10 +2957,10 @@
     <w:lsdException w:name="Table Web 1" w:semiHidden="1" w:unhideWhenUsed="1"/>
     <w:lsdException w:name="Table Web 2" w:semiHidden="1" w:unhideWhenUsed="1"/>
     <w:lsdException w:name="Table Web 3" w:semiHidden="1" w:unhideWhenUsed="1"/>
-    <w:lsdException w:locked="1" w:name="Table Grid"/>
+    <w:lsdException w:name="Table Grid" w:locked="1"/>
     <w:lsdException w:name="Table Theme" w:semiHidden="1" w:unhideWhenUsed="1"/>
     <w:lsdException w:name="Placeholder Text" w:semiHidden="1" w:uiPriority="99"/>
-    <w:lsdException w:name="No Spacing" w:qFormat="1" w:uiPriority="1"/>
+    <w:lsdException w:name="No Spacing" w:uiPriority="1" w:qFormat="1"/>
     <w:lsdException w:name="Light Shading" w:uiPriority="60"/>
     <w:lsdException w:name="Light List" w:uiPriority="61"/>
     <w:lsdException w:name="Light Grid" w:uiPriority="62"/>
@@ -2851,9 +2982,9 @@
     <w:lsdException w:name="Medium Shading 2 Accent 1" w:uiPriority="64"/>
     <w:lsdException w:name="Medium List 1 Accent 1" w:uiPriority="65"/>
     <w:lsdException w:name="Revision" w:semiHidden="1" w:uiPriority="99"/>
-    <w:lsdException w:name="List Paragraph" w:qFormat="1" w:uiPriority="34"/>
-    <w:lsdException w:name="Quote" w:qFormat="1" w:uiPriority="29"/>
-    <w:lsdException w:name="Intense Quote" w:qFormat="1" w:uiPriority="30"/>
+    <w:lsdException w:name="List Paragraph" w:uiPriority="34" w:qFormat="1"/>
+    <w:lsdException w:name="Quote" w:uiPriority="29" w:qFormat="1"/>
+    <w:lsdException w:name="Intense Quote" w:uiPriority="30" w:qFormat="1"/>
     <w:lsdException w:name="Medium List 2 Accent 1" w:uiPriority="66"/>
     <w:lsdException w:name="Medium Grid 1 Accent 1" w:uiPriority="67"/>
     <w:lsdException w:name="Medium Grid 2 Accent 1" w:uiPriority="68"/>
@@ -2932,13 +3063,13 @@
     <w:lsdException w:name="Colorful Shading Accent 6" w:uiPriority="71"/>
     <w:lsdException w:name="Colorful List Accent 6" w:uiPriority="72"/>
     <w:lsdException w:name="Colorful Grid Accent 6" w:uiPriority="73"/>
-    <w:lsdException w:name="Subtle Emphasis" w:qFormat="1" w:uiPriority="19"/>
-    <w:lsdException w:name="Intense Emphasis" w:qFormat="1" w:uiPriority="21"/>
-    <w:lsdException w:name="Subtle Reference" w:qFormat="1" w:uiPriority="31"/>
-    <w:lsdException w:name="Intense Reference" w:qFormat="1" w:uiPriority="32"/>
-    <w:lsdException w:name="Book Title" w:qFormat="1" w:uiPriority="33"/>
+    <w:lsdException w:name="Subtle Emphasis" w:uiPriority="19" w:qFormat="1"/>
+    <w:lsdException w:name="Intense Emphasis" w:uiPriority="21" w:qFormat="1"/>
+    <w:lsdException w:name="Subtle Reference" w:uiPriority="31" w:qFormat="1"/>
+    <w:lsdException w:name="Intense Reference" w:uiPriority="32" w:qFormat="1"/>
+    <w:lsdException w:name="Book Title" w:uiPriority="33" w:qFormat="1"/>
     <w:lsdException w:name="Bibliography" w:semiHidden="1" w:uiPriority="37" w:unhideWhenUsed="1"/>
-    <w:lsdException w:name="TOC Heading" w:qFormat="1" w:semiHidden="1" w:uiPriority="39" w:unhideWhenUsed="1"/>
+    <w:lsdException w:name="TOC Heading" w:semiHidden="1" w:uiPriority="39" w:unhideWhenUsed="1" w:qFormat="1"/>
     <w:lsdException w:name="Plain Table 1" w:uiPriority="41"/>
     <w:lsdException w:name="Plain Table 2" w:uiPriority="42"/>
     <w:lsdException w:name="Plain Table 3" w:uiPriority="43"/>
@@ -3047,8 +3178,9 @@
     <w:lsdException w:name="Smart Hyperlink" w:semiHidden="1" w:uiPriority="99" w:unhideWhenUsed="1"/>
     <w:lsdException w:name="Hashtag" w:semiHidden="1" w:uiPriority="99" w:unhideWhenUsed="1"/>
     <w:lsdException w:name="Unresolved Mention" w:semiHidden="1" w:uiPriority="99" w:unhideWhenUsed="1"/>
+    <w:lsdException w:name="Smart Link" w:semiHidden="1" w:uiPriority="99" w:unhideWhenUsed="1"/>
   </w:latentStyles>
-  <w:style w:default="1" w:styleId="Normal" w:type="paragraph">
+  <w:style w:type="paragraph" w:default="1" w:styleId="Normal">
     <w:name w:val="Normal"/>
     <w:qFormat/>
     <w:rsid w:val="0033577A"/>
@@ -3058,7 +3190,7 @@
       <w:lang w:eastAsia="en-US"/>
     </w:rPr>
   </w:style>
-  <w:style w:styleId="Heading1" w:type="paragraph">
+  <w:style w:type="paragraph" w:styleId="Heading1">
     <w:name w:val="heading 1"/>
     <w:basedOn w:val="Normal"/>
     <w:next w:val="Normal"/>
@@ -3069,10 +3201,10 @@
     <w:pPr>
       <w:keepNext/>
       <w:pBdr>
-        <w:top w:color="808080" w:space="1" w:sz="12" w:val="single"/>
-        <w:bottom w:color="808080" w:space="1" w:sz="12" w:val="single"/>
+        <w:top w:val="single" w:sz="12" w:space="1" w:color="808080"/>
+        <w:bottom w:val="single" w:sz="12" w:space="1" w:color="808080"/>
       </w:pBdr>
-      <w:spacing w:after="120" w:before="360"/>
+      <w:spacing w:before="360" w:after="120"/>
       <w:outlineLvl w:val="0"/>
     </w:pPr>
     <w:rPr>
@@ -3081,7 +3213,7 @@
       <w:sz w:val="24"/>
     </w:rPr>
   </w:style>
-  <w:style w:styleId="Heading2" w:type="paragraph">
+  <w:style w:type="paragraph" w:styleId="Heading2">
     <w:name w:val="heading 2"/>
     <w:basedOn w:val="Normal"/>
     <w:next w:val="Normal"/>
@@ -3093,7 +3225,7 @@
     <w:pPr>
       <w:keepNext/>
       <w:tabs>
-        <w:tab w:pos="9720" w:val="right"/>
+        <w:tab w:val="right" w:pos="9720"/>
       </w:tabs>
       <w:spacing w:before="120"/>
       <w:contextualSpacing/>
@@ -3104,7 +3236,7 @@
       <w:szCs w:val="22"/>
     </w:rPr>
   </w:style>
-  <w:style w:styleId="Heading3" w:type="paragraph">
+  <w:style w:type="paragraph" w:styleId="Heading3">
     <w:name w:val="heading 3"/>
     <w:basedOn w:val="Normal"/>
     <w:next w:val="Normal"/>
@@ -3114,7 +3246,7 @@
     <w:pPr>
       <w:keepNext/>
       <w:tabs>
-        <w:tab w:pos="9600" w:val="right"/>
+        <w:tab w:val="right" w:pos="9600"/>
       </w:tabs>
       <w:spacing w:after="60"/>
       <w:outlineLvl w:val="2"/>
@@ -3125,61 +3257,61 @@
       <w:szCs w:val="22"/>
     </w:rPr>
   </w:style>
-  <w:style w:default="1" w:styleId="DefaultParagraphFont" w:type="character">
+  <w:style w:type="character" w:default="1" w:styleId="DefaultParagraphFont">
     <w:name w:val="Default Paragraph Font"/>
     <w:uiPriority w:val="1"/>
     <w:semiHidden/>
     <w:unhideWhenUsed/>
   </w:style>
-  <w:style w:default="1" w:styleId="TableNormal" w:type="table">
+  <w:style w:type="table" w:default="1" w:styleId="TableNormal">
     <w:name w:val="Normal Table"/>
     <w:uiPriority w:val="99"/>
     <w:semiHidden/>
     <w:unhideWhenUsed/>
     <w:tblPr>
-      <w:tblInd w:type="dxa" w:w="0"/>
+      <w:tblInd w:w="0" w:type="dxa"/>
       <w:tblCellMar>
-        <w:top w:type="dxa" w:w="0"/>
-        <w:left w:type="dxa" w:w="108"/>
-        <w:bottom w:type="dxa" w:w="0"/>
-        <w:right w:type="dxa" w:w="108"/>
+        <w:top w:w="0" w:type="dxa"/>
+        <w:left w:w="108" w:type="dxa"/>
+        <w:bottom w:w="0" w:type="dxa"/>
+        <w:right w:w="108" w:type="dxa"/>
       </w:tblCellMar>
     </w:tblPr>
   </w:style>
-  <w:style w:default="1" w:styleId="NoList" w:type="numbering">
+  <w:style w:type="numbering" w:default="1" w:styleId="NoList">
     <w:name w:val="No List"/>
     <w:uiPriority w:val="99"/>
     <w:semiHidden/>
     <w:unhideWhenUsed/>
   </w:style>
-  <w:style w:customStyle="1" w:styleId="Heading3Char" w:type="character">
+  <w:style w:type="character" w:customStyle="1" w:styleId="Heading3Char">
     <w:name w:val="Heading 3 Char"/>
     <w:basedOn w:val="DefaultParagraphFont"/>
     <w:semiHidden/>
     <w:locked/>
     <w:rPr>
-      <w:rFonts w:ascii="Cambria" w:cs="Times New Roman" w:eastAsia="SimSun" w:hAnsi="Cambria"/>
+      <w:rFonts w:ascii="Cambria" w:eastAsia="SimSun" w:hAnsi="Cambria" w:cs="Times New Roman"/>
       <w:b/>
       <w:bCs/>
       <w:sz w:val="26"/>
       <w:szCs w:val="26"/>
-      <w:lang w:eastAsia="en-US" w:val="x-none"/>
-    </w:rPr>
-  </w:style>
-  <w:style w:customStyle="1" w:styleId="TitleChar" w:type="character">
+      <w:lang w:val="x-none" w:eastAsia="en-US"/>
+    </w:rPr>
+  </w:style>
+  <w:style w:type="character" w:customStyle="1" w:styleId="TitleChar">
     <w:name w:val="Title Char"/>
     <w:basedOn w:val="DefaultParagraphFont"/>
     <w:link w:val="Title"/>
     <w:locked/>
     <w:rsid w:val="000C6CD9"/>
     <w:rPr>
-      <w:rFonts w:ascii="Garamond" w:cs="Times New Roman" w:hAnsi="Garamond"/>
+      <w:rFonts w:ascii="Garamond" w:hAnsi="Garamond" w:cs="Times New Roman"/>
       <w:b/>
       <w:sz w:val="24"/>
       <w:szCs w:val="24"/>
     </w:rPr>
   </w:style>
-  <w:style w:customStyle="1" w:styleId="BodyTextChar1" w:type="character">
+  <w:style w:type="character" w:customStyle="1" w:styleId="BodyTextChar1">
     <w:name w:val="Body Text Char1"/>
     <w:basedOn w:val="DefaultParagraphFont"/>
     <w:link w:val="BodyText"/>
@@ -3191,19 +3323,19 @@
       <w:lang w:eastAsia="en-US"/>
     </w:rPr>
   </w:style>
-  <w:style w:customStyle="1" w:styleId="FooterChar1" w:type="character">
+  <w:style w:type="character" w:customStyle="1" w:styleId="FooterChar1">
     <w:name w:val="Footer Char1"/>
     <w:basedOn w:val="DefaultParagraphFont"/>
     <w:link w:val="Footer"/>
     <w:locked/>
     <w:rsid w:val="000C6CD9"/>
     <w:rPr>
-      <w:rFonts w:ascii="Times New Roman" w:cs="Times New Roman" w:hAnsi="Times New Roman"/>
+      <w:rFonts w:ascii="Times New Roman" w:hAnsi="Times New Roman" w:cs="Times New Roman"/>
       <w:sz w:val="24"/>
       <w:szCs w:val="24"/>
     </w:rPr>
   </w:style>
-  <w:style w:customStyle="1" w:styleId="Heading3Char1" w:type="character">
+  <w:style w:type="character" w:customStyle="1" w:styleId="Heading3Char1">
     <w:name w:val="Heading 3 Char1"/>
     <w:basedOn w:val="DefaultParagraphFont"/>
     <w:link w:val="Heading3"/>
@@ -3217,7 +3349,7 @@
       <w:lang w:eastAsia="en-US"/>
     </w:rPr>
   </w:style>
-  <w:style w:styleId="Title" w:type="paragraph">
+  <w:style w:type="paragraph" w:styleId="Title">
     <w:name w:val="Title"/>
     <w:basedOn w:val="Normal"/>
     <w:link w:val="TitleChar"/>
@@ -3225,7 +3357,7 @@
     <w:rsid w:val="000C6CD9"/>
     <w:pPr>
       <w:tabs>
-        <w:tab w:pos="10080" w:val="right"/>
+        <w:tab w:val="right" w:pos="10080"/>
       </w:tabs>
       <w:spacing w:line="220" w:lineRule="exact"/>
       <w:jc w:val="center"/>
@@ -3236,7 +3368,7 @@
       <w:sz w:val="36"/>
     </w:rPr>
   </w:style>
-  <w:style w:styleId="ListParagraph" w:type="paragraph">
+  <w:style w:type="paragraph" w:styleId="ListParagraph">
     <w:name w:val="List Paragraph"/>
     <w:basedOn w:val="Normal"/>
     <w:qFormat/>
@@ -3245,7 +3377,7 @@
       <w:ind w:left="720"/>
     </w:pPr>
   </w:style>
-  <w:style w:customStyle="1" w:styleId="BalloonTextChar" w:type="character">
+  <w:style w:type="character" w:customStyle="1" w:styleId="BalloonTextChar">
     <w:name w:val="Balloon Text Char"/>
     <w:basedOn w:val="DefaultParagraphFont"/>
     <w:semiHidden/>
@@ -3253,10 +3385,10 @@
     <w:rPr>
       <w:rFonts w:cs="Times New Roman"/>
       <w:sz w:val="2"/>
-      <w:lang w:eastAsia="en-US" w:val="x-none"/>
-    </w:rPr>
-  </w:style>
-  <w:style w:styleId="BodyText" w:type="paragraph">
+      <w:lang w:val="x-none" w:eastAsia="en-US"/>
+    </w:rPr>
+  </w:style>
+  <w:style w:type="paragraph" w:styleId="BodyText">
     <w:name w:val="Body Text"/>
     <w:basedOn w:val="Normal"/>
     <w:link w:val="BodyTextChar1"/>
@@ -3266,27 +3398,27 @@
       <w:jc w:val="both"/>
     </w:pPr>
   </w:style>
-  <w:style w:customStyle="1" w:styleId="BodyTextChar" w:type="character">
+  <w:style w:type="character" w:customStyle="1" w:styleId="BodyTextChar">
     <w:name w:val="Body Text Char"/>
     <w:basedOn w:val="DefaultParagraphFont"/>
     <w:semiHidden/>
     <w:locked/>
     <w:rPr>
-      <w:rFonts w:ascii="Cambria" w:cs="Times New Roman" w:hAnsi="Cambria"/>
+      <w:rFonts w:ascii="Cambria" w:hAnsi="Cambria" w:cs="Times New Roman"/>
       <w:sz w:val="24"/>
       <w:szCs w:val="24"/>
-      <w:lang w:eastAsia="en-US" w:val="x-none"/>
-    </w:rPr>
-  </w:style>
-  <w:style w:styleId="Footer" w:type="paragraph">
+      <w:lang w:val="x-none" w:eastAsia="en-US"/>
+    </w:rPr>
+  </w:style>
+  <w:style w:type="paragraph" w:styleId="Footer">
     <w:name w:val="footer"/>
     <w:basedOn w:val="Normal"/>
     <w:link w:val="FooterChar1"/>
     <w:rsid w:val="000C6CD9"/>
     <w:pPr>
       <w:tabs>
-        <w:tab w:pos="4320" w:val="center"/>
-        <w:tab w:pos="8640" w:val="right"/>
+        <w:tab w:val="center" w:pos="4320"/>
+        <w:tab w:val="right" w:pos="8640"/>
       </w:tabs>
     </w:pPr>
     <w:rPr>
@@ -3294,29 +3426,29 @@
       <w:sz w:val="24"/>
     </w:rPr>
   </w:style>
-  <w:style w:customStyle="1" w:styleId="FooterChar" w:type="character">
+  <w:style w:type="character" w:customStyle="1" w:styleId="FooterChar">
     <w:name w:val="Footer Char"/>
     <w:basedOn w:val="DefaultParagraphFont"/>
     <w:semiHidden/>
     <w:locked/>
     <w:rPr>
-      <w:rFonts w:ascii="Cambria" w:cs="Times New Roman" w:hAnsi="Cambria"/>
+      <w:rFonts w:ascii="Cambria" w:hAnsi="Cambria" w:cs="Times New Roman"/>
       <w:sz w:val="24"/>
       <w:szCs w:val="24"/>
-      <w:lang w:eastAsia="en-US" w:val="x-none"/>
-    </w:rPr>
-  </w:style>
-  <w:style w:customStyle="1" w:styleId="Page2Heading1" w:type="paragraph">
+      <w:lang w:val="x-none" w:eastAsia="en-US"/>
+    </w:rPr>
+  </w:style>
+  <w:style w:type="paragraph" w:customStyle="1" w:styleId="Page2Heading1">
     <w:name w:val="Page2Heading1"/>
     <w:basedOn w:val="Normal"/>
     <w:link w:val="Page2Heading1Char"/>
     <w:rsid w:val="003A3049"/>
     <w:pPr>
       <w:pBdr>
-        <w:bottom w:color="404040" w:space="1" w:sz="24" w:themeColor="text1" w:themeTint="BF" w:val="single"/>
+        <w:bottom w:val="single" w:sz="24" w:space="1" w:color="404040" w:themeColor="text1" w:themeTint="BF"/>
       </w:pBdr>
       <w:tabs>
-        <w:tab w:pos="9600" w:val="right"/>
+        <w:tab w:val="right" w:pos="9600"/>
       </w:tabs>
       <w:spacing w:after="60"/>
       <w:outlineLvl w:val="2"/>
@@ -3329,14 +3461,14 @@
       <w:szCs w:val="20"/>
     </w:rPr>
   </w:style>
-  <w:style w:customStyle="1" w:styleId="Page2Heading1Char" w:type="character">
+  <w:style w:type="character" w:customStyle="1" w:styleId="Page2Heading1Char">
     <w:name w:val="Page2Heading1 Char"/>
     <w:basedOn w:val="Heading3Char1"/>
     <w:link w:val="Page2Heading1"/>
     <w:locked/>
     <w:rsid w:val="00B52173"/>
     <w:rPr>
-      <w:rFonts w:ascii="Cambria" w:cs="Times New Roman" w:hAnsi="Cambria"/>
+      <w:rFonts w:ascii="Cambria" w:hAnsi="Cambria" w:cs="Times New Roman"/>
       <w:b/>
       <w:bCs/>
       <w:color w:val="333333"/>
@@ -3345,7 +3477,7 @@
       <w:lang w:eastAsia="en-US"/>
     </w:rPr>
   </w:style>
-  <w:style w:customStyle="1" w:styleId="Page2Heading2" w:type="paragraph">
+  <w:style w:type="paragraph" w:customStyle="1" w:styleId="Page2Heading2">
     <w:name w:val="Page2Heading2"/>
     <w:basedOn w:val="Normal"/>
     <w:rsid w:val="00B65114"/>
@@ -3357,41 +3489,41 @@
       <w:i/>
     </w:rPr>
   </w:style>
-  <w:style w:customStyle="1" w:styleId="Page1Heading1" w:type="paragraph">
+  <w:style w:type="paragraph" w:customStyle="1" w:styleId="Page1Heading1">
     <w:name w:val="Page1Heading1"/>
     <w:basedOn w:val="Heading3"/>
     <w:link w:val="Page1Heading1Char"/>
     <w:rsid w:val="00B52173"/>
     <w:pPr>
       <w:pBdr>
-        <w:bottom w:color="404040" w:space="1" w:sz="24" w:themeColor="text1" w:themeTint="BF" w:val="single"/>
+        <w:bottom w:val="single" w:sz="24" w:space="1" w:color="404040" w:themeColor="text1" w:themeTint="BF"/>
       </w:pBdr>
     </w:pPr>
     <w:rPr>
       <w:sz w:val="36"/>
     </w:rPr>
   </w:style>
-  <w:style w:customStyle="1" w:styleId="Page1Heading1Char" w:type="character">
+  <w:style w:type="character" w:customStyle="1" w:styleId="Page1Heading1Char">
     <w:name w:val="Page1Heading1 Char"/>
     <w:basedOn w:val="Heading3Char1"/>
     <w:link w:val="Page1Heading1"/>
     <w:locked/>
     <w:rsid w:val="00B52173"/>
     <w:rPr>
-      <w:rFonts w:ascii="Cambria" w:cs="Times New Roman" w:hAnsi="Cambria"/>
+      <w:rFonts w:ascii="Cambria" w:hAnsi="Cambria" w:cs="Times New Roman"/>
       <w:b/>
       <w:sz w:val="36"/>
       <w:szCs w:val="24"/>
       <w:lang w:eastAsia="en-US"/>
     </w:rPr>
   </w:style>
-  <w:style w:customStyle="1" w:styleId="Page1Heading2" w:type="paragraph">
+  <w:style w:type="paragraph" w:customStyle="1" w:styleId="Page1Heading2">
     <w:name w:val="Page1Heading2"/>
     <w:basedOn w:val="Normal"/>
     <w:rsid w:val="0026649B"/>
     <w:pPr>
       <w:tabs>
-        <w:tab w:pos="9720" w:val="right"/>
+        <w:tab w:val="right" w:pos="9720"/>
       </w:tabs>
     </w:pPr>
     <w:rPr>
@@ -3401,32 +3533,32 @@
       <w:sz w:val="24"/>
     </w:rPr>
   </w:style>
-  <w:style w:styleId="Header" w:type="paragraph">
+  <w:style w:type="paragraph" w:styleId="Header">
     <w:name w:val="header"/>
     <w:basedOn w:val="Normal"/>
     <w:link w:val="HeaderChar"/>
     <w:rsid w:val="00376878"/>
     <w:pPr>
       <w:tabs>
-        <w:tab w:pos="4320" w:val="center"/>
-        <w:tab w:pos="8640" w:val="right"/>
+        <w:tab w:val="center" w:pos="4320"/>
+        <w:tab w:val="right" w:pos="8640"/>
       </w:tabs>
     </w:pPr>
   </w:style>
-  <w:style w:customStyle="1" w:styleId="HeaderChar" w:type="character">
+  <w:style w:type="character" w:customStyle="1" w:styleId="HeaderChar">
     <w:name w:val="Header Char"/>
     <w:basedOn w:val="DefaultParagraphFont"/>
     <w:link w:val="Header"/>
     <w:semiHidden/>
     <w:locked/>
     <w:rPr>
-      <w:rFonts w:ascii="Cambria" w:cs="Times New Roman" w:hAnsi="Cambria"/>
+      <w:rFonts w:ascii="Cambria" w:hAnsi="Cambria" w:cs="Times New Roman"/>
       <w:sz w:val="24"/>
       <w:szCs w:val="24"/>
-      <w:lang w:eastAsia="en-US" w:val="x-none"/>
-    </w:rPr>
-  </w:style>
-  <w:style w:styleId="PageNumber" w:type="character">
+      <w:lang w:val="x-none" w:eastAsia="en-US"/>
+    </w:rPr>
+  </w:style>
+  <w:style w:type="character" w:styleId="PageNumber">
     <w:name w:val="page number"/>
     <w:basedOn w:val="DefaultParagraphFont"/>
     <w:rsid w:val="00376878"/>
@@ -3434,7 +3566,7 @@
       <w:rFonts w:cs="Times New Roman"/>
     </w:rPr>
   </w:style>
-  <w:style w:styleId="HTMLPreformatted" w:type="paragraph">
+  <w:style w:type="paragraph" w:styleId="HTMLPreformatted">
     <w:name w:val="HTML Preformatted"/>
     <w:basedOn w:val="Normal"/>
     <w:link w:val="HTMLPreformattedChar"/>
@@ -3443,41 +3575,41 @@
     <w:rsid w:val="004E2B23"/>
     <w:pPr>
       <w:tabs>
-        <w:tab w:pos="916" w:val="left"/>
-        <w:tab w:pos="1832" w:val="left"/>
-        <w:tab w:pos="2748" w:val="left"/>
-        <w:tab w:pos="3664" w:val="left"/>
-        <w:tab w:pos="4580" w:val="left"/>
-        <w:tab w:pos="5496" w:val="left"/>
-        <w:tab w:pos="6412" w:val="left"/>
-        <w:tab w:pos="7328" w:val="left"/>
-        <w:tab w:pos="8244" w:val="left"/>
-        <w:tab w:pos="9160" w:val="left"/>
-        <w:tab w:pos="10076" w:val="left"/>
-        <w:tab w:pos="10992" w:val="left"/>
-        <w:tab w:pos="11908" w:val="left"/>
-        <w:tab w:pos="12824" w:val="left"/>
-        <w:tab w:pos="13740" w:val="left"/>
-        <w:tab w:pos="14656" w:val="left"/>
+        <w:tab w:val="left" w:pos="916"/>
+        <w:tab w:val="left" w:pos="1832"/>
+        <w:tab w:val="left" w:pos="2748"/>
+        <w:tab w:val="left" w:pos="3664"/>
+        <w:tab w:val="left" w:pos="4580"/>
+        <w:tab w:val="left" w:pos="5496"/>
+        <w:tab w:val="left" w:pos="6412"/>
+        <w:tab w:val="left" w:pos="7328"/>
+        <w:tab w:val="left" w:pos="8244"/>
+        <w:tab w:val="left" w:pos="9160"/>
+        <w:tab w:val="left" w:pos="10076"/>
+        <w:tab w:val="left" w:pos="10992"/>
+        <w:tab w:val="left" w:pos="11908"/>
+        <w:tab w:val="left" w:pos="12824"/>
+        <w:tab w:val="left" w:pos="13740"/>
+        <w:tab w:val="left" w:pos="14656"/>
       </w:tabs>
     </w:pPr>
     <w:rPr>
-      <w:rFonts w:ascii="Courier New" w:cs="Courier New" w:eastAsia="Times New Roman" w:hAnsi="Courier New"/>
+      <w:rFonts w:ascii="Courier New" w:eastAsia="Times New Roman" w:hAnsi="Courier New" w:cs="Courier New"/>
       <w:szCs w:val="20"/>
       <w:lang w:eastAsia="zh-CN"/>
     </w:rPr>
   </w:style>
-  <w:style w:customStyle="1" w:styleId="HTMLPreformattedChar" w:type="character">
+  <w:style w:type="character" w:customStyle="1" w:styleId="HTMLPreformattedChar">
     <w:name w:val="HTML Preformatted Char"/>
     <w:basedOn w:val="DefaultParagraphFont"/>
     <w:link w:val="HTMLPreformatted"/>
     <w:uiPriority w:val="99"/>
     <w:rsid w:val="004E2B23"/>
     <w:rPr>
-      <w:rFonts w:ascii="Courier New" w:cs="Courier New" w:eastAsia="Times New Roman" w:hAnsi="Courier New"/>
-    </w:rPr>
-  </w:style>
-  <w:style w:customStyle="1" w:styleId="Heading1Char" w:type="character">
+      <w:rFonts w:ascii="Courier New" w:eastAsia="Times New Roman" w:hAnsi="Courier New" w:cs="Courier New"/>
+    </w:rPr>
+  </w:style>
+  <w:style w:type="character" w:customStyle="1" w:styleId="Heading1Char">
     <w:name w:val="Heading 1 Char"/>
     <w:basedOn w:val="DefaultParagraphFont"/>
     <w:link w:val="Heading1"/>
@@ -3491,7 +3623,7 @@
       <w:lang w:eastAsia="en-US"/>
     </w:rPr>
   </w:style>
-  <w:style w:customStyle="1" w:styleId="Heading2Char" w:type="character">
+  <w:style w:type="character" w:customStyle="1" w:styleId="Heading2Char">
     <w:name w:val="Heading 2 Char"/>
     <w:basedOn w:val="DefaultParagraphFont"/>
     <w:link w:val="Heading2"/>
@@ -3503,7 +3635,7 @@
       <w:lang w:eastAsia="en-US"/>
     </w:rPr>
   </w:style>
-  <w:style w:customStyle="1" w:styleId="FirstParagraph" w:type="paragraph">
+  <w:style w:type="paragraph" w:customStyle="1" w:styleId="FirstParagraph">
     <w:name w:val="First Paragraph"/>
     <w:basedOn w:val="Normal"/>
     <w:qFormat/>
@@ -3512,10 +3644,10 @@
       <w:spacing w:after="60"/>
     </w:pPr>
     <w:rPr>
-      <w:rFonts w:cstheme="minorBidi" w:eastAsiaTheme="minorHAnsi"/>
-    </w:rPr>
-  </w:style>
-  <w:style w:customStyle="1" w:styleId="Compact" w:type="paragraph">
+      <w:rFonts w:eastAsiaTheme="minorHAnsi" w:cstheme="minorBidi"/>
+    </w:rPr>
+  </w:style>
+  <w:style w:type="paragraph" w:customStyle="1" w:styleId="Compact">
     <w:name w:val="Compact"/>
     <w:basedOn w:val="Normal"/>
     <w:qFormat/>
@@ -3525,26 +3657,26 @@
         <w:numId w:val="17"/>
       </w:numPr>
       <w:tabs>
-        <w:tab w:pos="0" w:val="clear"/>
+        <w:tab w:val="clear" w:pos="0"/>
       </w:tabs>
-      <w:ind w:hanging="274" w:left="360"/>
+      <w:ind w:left="360" w:hanging="274"/>
     </w:pPr>
     <w:rPr>
       <w:rFonts w:eastAsia="Batang"/>
       <w:szCs w:val="20"/>
     </w:rPr>
   </w:style>
-  <w:style w:styleId="Hyperlink" w:type="character">
+  <w:style w:type="character" w:styleId="Hyperlink">
     <w:name w:val="Hyperlink"/>
     <w:basedOn w:val="DefaultParagraphFont"/>
     <w:unhideWhenUsed/>
     <w:rsid w:val="00A45920"/>
     <w:rPr>
-      <w:color w:themeColor="hyperlink" w:val="0000FF"/>
+      <w:color w:val="0000FF" w:themeColor="hyperlink"/>
       <w:u w:val="single"/>
     </w:rPr>
   </w:style>
-  <w:style w:styleId="UnresolvedMention" w:type="character">
+  <w:style w:type="character" w:styleId="UnresolvedMention">
     <w:name w:val="Unresolved Mention"/>
     <w:basedOn w:val="DefaultParagraphFont"/>
     <w:uiPriority w:val="99"/>
@@ -3553,7 +3685,7 @@
     <w:rsid w:val="00A45920"/>
     <w:rPr>
       <w:color w:val="605E5C"/>
-      <w:shd w:color="auto" w:fill="E1DFDD" w:val="clear"/>
+      <w:shd w:val="clear" w:color="auto" w:fill="E1DFDD"/>
     </w:rPr>
   </w:style>
   <w:style w:type="paragraph" w:customStyle="1" w:styleId="SourceCode">
@@ -3645,10 +3777,7 @@
   <w:style w:type="character" w:customStyle="1" w:styleId="ImportTok">
     <w:name w:val="ImportTok"/>
     <w:basedOn w:val="VerbatimChar"/>
-    <w:rPr>
-      <w:color w:val="008000"/>
-      <w:b/>
-    </w:rPr>
+    <w:rPr/>
   </w:style>
   <w:style w:type="character" w:customStyle="1" w:styleId="CommentTok">
     <w:name w:val="CommentTok"/>
@@ -3723,9 +3852,7 @@
   <w:style w:type="character" w:customStyle="1" w:styleId="BuiltInTok">
     <w:name w:val="BuiltInTok"/>
     <w:basedOn w:val="VerbatimChar"/>
-    <w:rPr>
-      <w:color w:val="008000"/>
-    </w:rPr>
+    <w:rPr/>
   </w:style>
   <w:style w:type="character" w:customStyle="1" w:styleId="ExtensionTok">
     <w:name w:val="ExtensionTok"/>

</xml_diff>

<commit_message>
updated resume with new template
</commit_message>
<xml_diff>
--- a/ColinWilsonResume.docx
+++ b/ColinWilsonResume.docx
@@ -13,7 +13,7 @@
         <w:t xml:space="preserve"> </w:t>
       </w:r>
       <w:r>
-        <w:t xml:space="preserve">Master’s Degree in Mechanical Engineering with a thesis focused on finite element analysis nanomaterials with both numerical and laboratory research work.</w:t>
+        <w:t xml:space="preserve">Master’s Degree in Mechanical Engineering with a thesis focused on finite element analysis of nanomaterials with both numerical and laboratory research work.</w:t>
       </w:r>
       <w:r>
         <w:t xml:space="preserve"> </w:t>
@@ -243,7 +243,7 @@
         <w:pStyle w:val="Compact"/>
       </w:pPr>
       <w:r>
-        <w:t xml:space="preserve">Conducted trade studies on the use of a injection molded composite lattice structure in wind turbine blades.</w:t>
+        <w:t xml:space="preserve">Conducted trade studies on the use of an injection molded composite lattice structure in wind turbine blades.</w:t>
       </w:r>
     </w:p>
     <w:p>
@@ -391,7 +391,7 @@
         <w:pStyle w:val="Compact"/>
       </w:pPr>
       <w:r>
-        <w:t xml:space="preserve">Investigate root cause of failed aircraft waste valves, disassembling failed samples to determine cause of failure, and testing to confirm the solution.</w:t>
+        <w:t xml:space="preserve">Investigated the root cause of failed aircraft waste valves, disassembling failed samples to determine the cause of failure, and testing to confirm the solution.</w:t>
       </w:r>
     </w:p>
     <w:p>
@@ -527,7 +527,7 @@
         <w:pStyle w:val="Compact"/>
       </w:pPr>
       <w:r>
-        <w:t xml:space="preserve">Worked from concept to production providing designs and drawings in Solidworks.</w:t>
+        <w:t xml:space="preserve">Worked from concept to production, providing designs and drawings in Solidworks.</w:t>
       </w:r>
     </w:p>
     <w:p>
@@ -625,9 +625,12 @@
       </w:r>
     </w:p>
     <w:sectPr>
+      <w:headerReference w:type="even" r:id="rId10"/>
       <w:headerReference w:type="default" r:id="rId9"/>
-      <w:footerReference w:type="default" r:id="rId11"/>
-      <w:headerReference w:type="first" r:id="rId10"/>
+      <w:footerReference w:type="even" r:id="rId14"/>
+      <w:footerReference w:type="default" r:id="rId13"/>
+      <w:headerReference w:type="first" r:id="rId11"/>
+      <w:footerReference w:type="first" r:id="rId12"/>
       <w:pgSz w:w="12240" w:h="15840"/>
       <w:pgMar w:top="720" w:right="1260" w:bottom="720" w:left="1260" w:header="720" w:footer="720" w:gutter="0"/>
       <w:cols w:space="720"/>
@@ -649,6 +652,16 @@
     <w:pPr>
       <w:pStyle w:val="Footer"/>
     </w:pPr>
+  </w:p>
+</w:ftr>
+</file>
+
+<file path=word/footer2.xml><?xml version="1.0" encoding="utf-8"?>
+<w:ftr xmlns:wpc="http://schemas.microsoft.com/office/word/2010/wordprocessingCanvas" xmlns:cx="http://schemas.microsoft.com/office/drawing/2014/chartex" xmlns:cx1="http://schemas.microsoft.com/office/drawing/2015/9/8/chartex" xmlns:cx2="http://schemas.microsoft.com/office/drawing/2015/10/21/chartex" xmlns:cx3="http://schemas.microsoft.com/office/drawing/2016/5/9/chartex" xmlns:cx4="http://schemas.microsoft.com/office/drawing/2016/5/10/chartex" xmlns:cx5="http://schemas.microsoft.com/office/drawing/2016/5/11/chartex" xmlns:cx6="http://schemas.microsoft.com/office/drawing/2016/5/12/chartex" xmlns:cx7="http://schemas.microsoft.com/office/drawing/2016/5/13/chartex" xmlns:cx8="http://schemas.microsoft.com/office/drawing/2016/5/14/chartex" xmlns:mc="http://schemas.openxmlformats.org/markup-compatibility/2006" xmlns:aink="http://schemas.microsoft.com/office/drawing/2016/ink" xmlns:am3d="http://schemas.microsoft.com/office/drawing/2017/model3d" xmlns:o="urn:schemas-microsoft-com:office:office" xmlns:oel="http://schemas.microsoft.com/office/2019/extlst" xmlns:r="http://schemas.openxmlformats.org/officeDocument/2006/relationships" xmlns:m="http://schemas.openxmlformats.org/officeDocument/2006/math" xmlns:v="urn:schemas-microsoft-com:vml" xmlns:wp14="http://schemas.microsoft.com/office/word/2010/wordprocessingDrawing" xmlns:wp="http://schemas.openxmlformats.org/drawingml/2006/wordprocessingDrawing" xmlns:w10="urn:schemas-microsoft-com:office:word" xmlns:w="http://schemas.openxmlformats.org/wordprocessingml/2006/main" xmlns:w14="http://schemas.microsoft.com/office/word/2010/wordml" xmlns:w15="http://schemas.microsoft.com/office/word/2012/wordml" xmlns:w16cex="http://schemas.microsoft.com/office/word/2018/wordml/cex" xmlns:w16cid="http://schemas.microsoft.com/office/word/2016/wordml/cid" xmlns:w16="http://schemas.microsoft.com/office/word/2018/wordml" xmlns:w16sdtdh="http://schemas.microsoft.com/office/word/2020/wordml/sdtdatahash" xmlns:w16se="http://schemas.microsoft.com/office/word/2015/wordml/symex" xmlns:wpg="http://schemas.microsoft.com/office/word/2010/wordprocessingGroup" xmlns:wpi="http://schemas.microsoft.com/office/word/2010/wordprocessingInk" xmlns:wne="http://schemas.microsoft.com/office/word/2006/wordml" xmlns:wps="http://schemas.microsoft.com/office/word/2010/wordprocessingShape" mc:Ignorable="w14 w15 w16se w16cid w16 w16cex w16sdtdh wp14">
+  <w:p>
+    <w:pPr>
+      <w:pStyle w:val="Footer"/>
+    </w:pPr>
     <w:r>
       <w:tab/>
     </w:r>
@@ -656,6 +669,16 @@
 </w:ftr>
 </file>
 
+<file path=word/footer3.xml><?xml version="1.0" encoding="utf-8"?>
+<w:ftr xmlns:wpc="http://schemas.microsoft.com/office/word/2010/wordprocessingCanvas" xmlns:cx="http://schemas.microsoft.com/office/drawing/2014/chartex" xmlns:cx1="http://schemas.microsoft.com/office/drawing/2015/9/8/chartex" xmlns:cx2="http://schemas.microsoft.com/office/drawing/2015/10/21/chartex" xmlns:cx3="http://schemas.microsoft.com/office/drawing/2016/5/9/chartex" xmlns:cx4="http://schemas.microsoft.com/office/drawing/2016/5/10/chartex" xmlns:cx5="http://schemas.microsoft.com/office/drawing/2016/5/11/chartex" xmlns:cx6="http://schemas.microsoft.com/office/drawing/2016/5/12/chartex" xmlns:cx7="http://schemas.microsoft.com/office/drawing/2016/5/13/chartex" xmlns:cx8="http://schemas.microsoft.com/office/drawing/2016/5/14/chartex" xmlns:mc="http://schemas.openxmlformats.org/markup-compatibility/2006" xmlns:aink="http://schemas.microsoft.com/office/drawing/2016/ink" xmlns:am3d="http://schemas.microsoft.com/office/drawing/2017/model3d" xmlns:o="urn:schemas-microsoft-com:office:office" xmlns:oel="http://schemas.microsoft.com/office/2019/extlst" xmlns:r="http://schemas.openxmlformats.org/officeDocument/2006/relationships" xmlns:m="http://schemas.openxmlformats.org/officeDocument/2006/math" xmlns:v="urn:schemas-microsoft-com:vml" xmlns:wp14="http://schemas.microsoft.com/office/word/2010/wordprocessingDrawing" xmlns:wp="http://schemas.openxmlformats.org/drawingml/2006/wordprocessingDrawing" xmlns:w10="urn:schemas-microsoft-com:office:word" xmlns:w="http://schemas.openxmlformats.org/wordprocessingml/2006/main" xmlns:w14="http://schemas.microsoft.com/office/word/2010/wordml" xmlns:w15="http://schemas.microsoft.com/office/word/2012/wordml" xmlns:w16cex="http://schemas.microsoft.com/office/word/2018/wordml/cex" xmlns:w16cid="http://schemas.microsoft.com/office/word/2016/wordml/cid" xmlns:w16="http://schemas.microsoft.com/office/word/2018/wordml" xmlns:w16sdtdh="http://schemas.microsoft.com/office/word/2020/wordml/sdtdatahash" xmlns:w16se="http://schemas.microsoft.com/office/word/2015/wordml/symex" xmlns:wpg="http://schemas.microsoft.com/office/word/2010/wordprocessingGroup" xmlns:wpi="http://schemas.microsoft.com/office/word/2010/wordprocessingInk" xmlns:wne="http://schemas.microsoft.com/office/word/2006/wordml" xmlns:wps="http://schemas.microsoft.com/office/word/2010/wordprocessingShape" mc:Ignorable="w14 w15 w16se w16cid w16 w16cex w16sdtdh wp14">
+  <w:p>
+    <w:pPr>
+      <w:pStyle w:val="Footer"/>
+    </w:pPr>
+  </w:p>
+</w:ftr>
+</file>
+
 <file path=word/footnotes.xml><?xml version="1.0" encoding="utf-8"?>
 <w:footnotes xmlns:w="http://schemas.openxmlformats.org/wordprocessingml/2006/main" xmlns:m="http://schemas.openxmlformats.org/officeDocument/2006/math" xmlns:r="http://schemas.openxmlformats.org/officeDocument/2006/relationships" xmlns:o="urn:schemas-microsoft-com:office:office" xmlns:v="urn:schemas-microsoft-com:vml" xmlns:w10="urn:schemas-microsoft-com:office:word" xmlns:a="http://schemas.openxmlformats.org/drawingml/2006/main" xmlns:pic="http://schemas.openxmlformats.org/drawingml/2006/picture" xmlns:wp="http://schemas.openxmlformats.org/drawingml/2006/wordprocessingDrawing">
   <w:footnote w:type="continuationSeparator" w:id="0">
@@ -676,6 +699,16 @@
 </file>
 
 <file path=word/header1.xml><?xml version="1.0" encoding="utf-8"?>
+<w:hdr xmlns:wpc="http://schemas.microsoft.com/office/word/2010/wordprocessingCanvas" xmlns:cx="http://schemas.microsoft.com/office/drawing/2014/chartex" xmlns:cx1="http://schemas.microsoft.com/office/drawing/2015/9/8/chartex" xmlns:cx2="http://schemas.microsoft.com/office/drawing/2015/10/21/chartex" xmlns:cx3="http://schemas.microsoft.com/office/drawing/2016/5/9/chartex" xmlns:cx4="http://schemas.microsoft.com/office/drawing/2016/5/10/chartex" xmlns:cx5="http://schemas.microsoft.com/office/drawing/2016/5/11/chartex" xmlns:cx6="http://schemas.microsoft.com/office/drawing/2016/5/12/chartex" xmlns:cx7="http://schemas.microsoft.com/office/drawing/2016/5/13/chartex" xmlns:cx8="http://schemas.microsoft.com/office/drawing/2016/5/14/chartex" xmlns:mc="http://schemas.openxmlformats.org/markup-compatibility/2006" xmlns:aink="http://schemas.microsoft.com/office/drawing/2016/ink" xmlns:am3d="http://schemas.microsoft.com/office/drawing/2017/model3d" xmlns:o="urn:schemas-microsoft-com:office:office" xmlns:oel="http://schemas.microsoft.com/office/2019/extlst" xmlns:r="http://schemas.openxmlformats.org/officeDocument/2006/relationships" xmlns:m="http://schemas.openxmlformats.org/officeDocument/2006/math" xmlns:v="urn:schemas-microsoft-com:vml" xmlns:wp14="http://schemas.microsoft.com/office/word/2010/wordprocessingDrawing" xmlns:wp="http://schemas.openxmlformats.org/drawingml/2006/wordprocessingDrawing" xmlns:w10="urn:schemas-microsoft-com:office:word" xmlns:w="http://schemas.openxmlformats.org/wordprocessingml/2006/main" xmlns:w14="http://schemas.microsoft.com/office/word/2010/wordml" xmlns:w15="http://schemas.microsoft.com/office/word/2012/wordml" xmlns:w16cex="http://schemas.microsoft.com/office/word/2018/wordml/cex" xmlns:w16cid="http://schemas.microsoft.com/office/word/2016/wordml/cid" xmlns:w16="http://schemas.microsoft.com/office/word/2018/wordml" xmlns:w16sdtdh="http://schemas.microsoft.com/office/word/2020/wordml/sdtdatahash" xmlns:w16se="http://schemas.microsoft.com/office/word/2015/wordml/symex" xmlns:wpg="http://schemas.microsoft.com/office/word/2010/wordprocessingGroup" xmlns:wpi="http://schemas.microsoft.com/office/word/2010/wordprocessingInk" xmlns:wne="http://schemas.microsoft.com/office/word/2006/wordml" xmlns:wps="http://schemas.microsoft.com/office/word/2010/wordprocessingShape" mc:Ignorable="w14 w15 w16se w16cid w16 w16cex w16sdtdh wp14">
+  <w:p>
+    <w:pPr>
+      <w:pStyle w:val="Header"/>
+    </w:pPr>
+  </w:p>
+</w:hdr>
+</file>
+
+<file path=word/header2.xml><?xml version="1.0" encoding="utf-8"?>
 <w:hdr xmlns:wpc="http://schemas.microsoft.com/office/word/2010/wordprocessingCanvas" xmlns:cx="http://schemas.microsoft.com/office/drawing/2014/chartex" xmlns:cx1="http://schemas.microsoft.com/office/drawing/2015/9/8/chartex" xmlns:cx2="http://schemas.microsoft.com/office/drawing/2015/10/21/chartex" xmlns:cx3="http://schemas.microsoft.com/office/drawing/2016/5/9/chartex" xmlns:cx4="http://schemas.microsoft.com/office/drawing/2016/5/10/chartex" xmlns:cx5="http://schemas.microsoft.com/office/drawing/2016/5/11/chartex" xmlns:cx6="http://schemas.microsoft.com/office/drawing/2016/5/12/chartex" xmlns:cx7="http://schemas.microsoft.com/office/drawing/2016/5/13/chartex" xmlns:cx8="http://schemas.microsoft.com/office/drawing/2016/5/14/chartex" xmlns:mc="http://schemas.openxmlformats.org/markup-compatibility/2006" xmlns:aink="http://schemas.microsoft.com/office/drawing/2016/ink" xmlns:am3d="http://schemas.microsoft.com/office/drawing/2017/model3d" xmlns:o="urn:schemas-microsoft-com:office:office" xmlns:oel="http://schemas.microsoft.com/office/2019/extlst" xmlns:r="http://schemas.openxmlformats.org/officeDocument/2006/relationships" xmlns:m="http://schemas.openxmlformats.org/officeDocument/2006/math" xmlns:v="urn:schemas-microsoft-com:vml" xmlns:wp14="http://schemas.microsoft.com/office/word/2010/wordprocessingDrawing" xmlns:wp="http://schemas.openxmlformats.org/drawingml/2006/wordprocessingDrawing" xmlns:w10="urn:schemas-microsoft-com:office:word" xmlns:w="http://schemas.openxmlformats.org/wordprocessingml/2006/main" xmlns:w14="http://schemas.microsoft.com/office/word/2010/wordml" xmlns:w15="http://schemas.microsoft.com/office/word/2012/wordml" xmlns:w16cex="http://schemas.microsoft.com/office/word/2018/wordml/cex" xmlns:w16cid="http://schemas.microsoft.com/office/word/2016/wordml/cid" xmlns:w16="http://schemas.microsoft.com/office/word/2018/wordml" xmlns:w16sdtdh="http://schemas.microsoft.com/office/word/2020/wordml/sdtdatahash" xmlns:w16se="http://schemas.microsoft.com/office/word/2015/wordml/symex" xmlns:wpg="http://schemas.microsoft.com/office/word/2010/wordprocessingGroup" xmlns:wpi="http://schemas.microsoft.com/office/word/2010/wordprocessingInk" xmlns:wne="http://schemas.microsoft.com/office/word/2006/wordml" xmlns:wps="http://schemas.microsoft.com/office/word/2010/wordprocessingShape" mc:Ignorable="w14 w15 w16se w16cid w16 w16cex w16sdtdh wp14">
   <w:p>
     <w:pPr>
@@ -781,29 +814,549 @@
 </w:hdr>
 </file>
 
-<file path=word/header2.xml><?xml version="1.0" encoding="utf-8"?>
+<file path=word/header3.xml><?xml version="1.0" encoding="utf-8"?>
 <w:hdr xmlns:wpc="http://schemas.microsoft.com/office/word/2010/wordprocessingCanvas" xmlns:cx="http://schemas.microsoft.com/office/drawing/2014/chartex" xmlns:cx1="http://schemas.microsoft.com/office/drawing/2015/9/8/chartex" xmlns:cx2="http://schemas.microsoft.com/office/drawing/2015/10/21/chartex" xmlns:cx3="http://schemas.microsoft.com/office/drawing/2016/5/9/chartex" xmlns:cx4="http://schemas.microsoft.com/office/drawing/2016/5/10/chartex" xmlns:cx5="http://schemas.microsoft.com/office/drawing/2016/5/11/chartex" xmlns:cx6="http://schemas.microsoft.com/office/drawing/2016/5/12/chartex" xmlns:cx7="http://schemas.microsoft.com/office/drawing/2016/5/13/chartex" xmlns:cx8="http://schemas.microsoft.com/office/drawing/2016/5/14/chartex" xmlns:mc="http://schemas.openxmlformats.org/markup-compatibility/2006" xmlns:aink="http://schemas.microsoft.com/office/drawing/2016/ink" xmlns:am3d="http://schemas.microsoft.com/office/drawing/2017/model3d" xmlns:o="urn:schemas-microsoft-com:office:office" xmlns:oel="http://schemas.microsoft.com/office/2019/extlst" xmlns:r="http://schemas.openxmlformats.org/officeDocument/2006/relationships" xmlns:m="http://schemas.openxmlformats.org/officeDocument/2006/math" xmlns:v="urn:schemas-microsoft-com:vml" xmlns:wp14="http://schemas.microsoft.com/office/word/2010/wordprocessingDrawing" xmlns:wp="http://schemas.openxmlformats.org/drawingml/2006/wordprocessingDrawing" xmlns:w10="urn:schemas-microsoft-com:office:word" xmlns:w="http://schemas.openxmlformats.org/wordprocessingml/2006/main" xmlns:w14="http://schemas.microsoft.com/office/word/2010/wordml" xmlns:w15="http://schemas.microsoft.com/office/word/2012/wordml" xmlns:w16cex="http://schemas.microsoft.com/office/word/2018/wordml/cex" xmlns:w16cid="http://schemas.microsoft.com/office/word/2016/wordml/cid" xmlns:w16="http://schemas.microsoft.com/office/word/2018/wordml" xmlns:w16sdtdh="http://schemas.microsoft.com/office/word/2020/wordml/sdtdatahash" xmlns:w16se="http://schemas.microsoft.com/office/word/2015/wordml/symex" xmlns:wpg="http://schemas.microsoft.com/office/word/2010/wordprocessingGroup" xmlns:wpi="http://schemas.microsoft.com/office/word/2010/wordprocessingInk" xmlns:wne="http://schemas.microsoft.com/office/word/2006/wordml" xmlns:wps="http://schemas.microsoft.com/office/word/2010/wordprocessingShape" mc:Ignorable="w14 w15 w16se w16cid w16 w16cex w16sdtdh wp14">
-  <w:p>
-    <w:pPr>
-      <w:pStyle w:val="Page1Heading1"/>
-      <w:rPr>
-        <w:rFonts w:ascii="Calibri" w:hAnsi="Calibri" w:cs="Calibri"/>
-        <w:b w:val="0"/>
-        <w:bCs/>
-        <w:szCs w:val="36"/>
-        <w:highlight w:val="red"/>
-      </w:rPr>
-    </w:pPr>
-    <w:r>
-      <w:t>COLIN WILSON</w:t>
-    </w:r>
-    <w:r>
-      <w:rPr>
-        <w:szCs w:val="36"/>
-      </w:rPr>
-      <w:tab/>
-    </w:r>
-  </w:p>
+  <w:tbl>
+    <w:tblPr>
+      <w:tblStyle w:val="TableGrid"/>
+      <w:tblW w:w="9486" w:type="dxa"/>
+      <w:tblBorders>
+        <w:top w:val="none" w:sz="0" w:space="0" w:color="auto"/>
+        <w:left w:val="none" w:sz="0" w:space="0" w:color="auto"/>
+        <w:bottom w:val="none" w:sz="0" w:space="0" w:color="auto"/>
+        <w:right w:val="none" w:sz="0" w:space="0" w:color="auto"/>
+        <w:insideH w:val="none" w:sz="0" w:space="0" w:color="auto"/>
+        <w:insideV w:val="none" w:sz="0" w:space="0" w:color="auto"/>
+      </w:tblBorders>
+      <w:tblLook w:val="04A0" w:firstRow="1" w:lastRow="0" w:firstColumn="1" w:lastColumn="0" w:noHBand="0" w:noVBand="1"/>
+    </w:tblPr>
+    <w:tblGrid>
+      <w:gridCol w:w="6112"/>
+      <w:gridCol w:w="3374"/>
+    </w:tblGrid>
+    <w:tr>
+      <w:trPr>
+        <w:trHeight w:val="350"/>
+      </w:trPr>
+      <w:tc>
+        <w:tcPr>
+          <w:tcW w:w="6112" w:type="dxa"/>
+          <w:vMerge w:val="restart"/>
+        </w:tcPr>
+        <w:p>
+          <w:pPr>
+            <w:pStyle w:val="Page1Heading1"/>
+            <w:pBdr>
+              <w:bottom w:val="none" w:sz="0" w:space="0" w:color="auto"/>
+            </w:pBdr>
+            <w:rPr>
+              <w:sz w:val="72"/>
+              <w:szCs w:val="72"/>
+            </w:rPr>
+          </w:pPr>
+          <w:r>
+            <w:rPr>
+              <w:sz w:val="72"/>
+              <w:szCs w:val="72"/>
+            </w:rPr>
+            <w:t>Colin Wilson</w:t>
+          </w:r>
+        </w:p>
+        <w:p>
+          <w:pPr>
+            <w:pStyle w:val="Page1Heading1"/>
+            <w:pBdr>
+              <w:bottom w:val="none" w:sz="0" w:space="0" w:color="auto"/>
+            </w:pBdr>
+            <w:rPr>
+              <w:b w:val="0"/>
+              <w:bCs/>
+              <w:szCs w:val="36"/>
+            </w:rPr>
+          </w:pPr>
+          <w:r>
+            <w:rPr>
+              <w:b w:val="0"/>
+              <w:bCs/>
+              <w:szCs w:val="36"/>
+            </w:rPr>
+            <w:t>Mechanical Engineer</w:t>
+          </w:r>
+        </w:p>
+      </w:tc>
+      <w:tc>
+        <w:tcPr>
+          <w:tcW w:w="3374" w:type="dxa"/>
+          <w:vAlign w:val="center"/>
+        </w:tcPr>
+        <w:p>
+          <w:pPr>
+            <w:pStyle w:val="Page1Heading1"/>
+            <w:pBdr>
+              <w:bottom w:val="none" w:sz="0" w:space="0" w:color="auto"/>
+            </w:pBdr>
+            <w:rPr>
+              <w:sz w:val="22"/>
+            </w:rPr>
+          </w:pPr>
+          <w:r>
+            <w:rPr>
+              <w:noProof/>
+            </w:rPr>
+            <w:drawing>
+              <wp:anchor distT="0" distB="0" distL="114300" distR="114300" simplePos="0" relativeHeight="251871744" behindDoc="0" locked="0" layoutInCell="1" allowOverlap="1" wp14:anchorId="37E111F8" wp14:editId="647C0163">
+                <wp:simplePos x="0" y="0"/>
+                <wp:positionH relativeFrom="column">
+                  <wp:posOffset>5172459</wp:posOffset>
+                </wp:positionH>
+                <wp:positionV relativeFrom="paragraph">
+                  <wp:posOffset>398636</wp:posOffset>
+                </wp:positionV>
+                <wp:extent cx="136668" cy="137100"/>
+                <wp:effectExtent l="0" t="0" r="0" b="0"/>
+                <wp:wrapNone/>
+                <wp:docPr id="5" name="Picture 1" descr="call"/>
+                <wp:cNvGraphicFramePr>
+                  <a:graphicFrameLocks xmlns:a="http://schemas.openxmlformats.org/drawingml/2006/main" noChangeAspect="1"/>
+                </wp:cNvGraphicFramePr>
+                <a:graphic xmlns:a="http://schemas.openxmlformats.org/drawingml/2006/main">
+                  <a:graphicData uri="http://schemas.openxmlformats.org/drawingml/2006/picture">
+                    <pic:pic xmlns:pic="http://schemas.openxmlformats.org/drawingml/2006/picture">
+                      <pic:nvPicPr>
+                        <pic:cNvPr id="5" name="Picture 5" descr="call"/>
+                        <pic:cNvPicPr>
+                          <a:picLocks noChangeAspect="1"/>
+                        </pic:cNvPicPr>
+                      </pic:nvPicPr>
+                      <pic:blipFill>
+                        <a:blip r:embed="rId1" cstate="print">
+                          <a:duotone>
+                            <a:schemeClr val="bg2">
+                              <a:shade val="45000"/>
+                              <a:satMod val="135000"/>
+                            </a:schemeClr>
+                            <a:prstClr val="white"/>
+                          </a:duotone>
+                          <a:extLst>
+                            <a:ext uri="{BEBA8EAE-BF5A-486C-A8C5-ECC9F3942E4B}">
+                              <a14:imgProps xmlns:a14="http://schemas.microsoft.com/office/drawing/2010/main">
+                                <a14:imgLayer r:embed="rId2">
+                                  <a14:imgEffect>
+                                    <a14:colorTemperature colorTemp="11200"/>
+                                  </a14:imgEffect>
+                                </a14:imgLayer>
+                              </a14:imgProps>
+                            </a:ext>
+                            <a:ext uri="{28A0092B-C50C-407E-A947-70E740481C1C}">
+                              <a14:useLocalDpi xmlns:a14="http://schemas.microsoft.com/office/drawing/2010/main" val="0"/>
+                            </a:ext>
+                          </a:extLst>
+                        </a:blip>
+                        <a:srcRect/>
+                        <a:stretch>
+                          <a:fillRect/>
+                        </a:stretch>
+                      </pic:blipFill>
+                      <pic:spPr bwMode="auto">
+                        <a:xfrm>
+                          <a:off x="0" y="0"/>
+                          <a:ext cx="136668" cy="137100"/>
+                        </a:xfrm>
+                        <a:prstGeom prst="rect">
+                          <a:avLst/>
+                        </a:prstGeom>
+                        <a:noFill/>
+                      </pic:spPr>
+                    </pic:pic>
+                  </a:graphicData>
+                </a:graphic>
+              </wp:anchor>
+            </w:drawing>
+          </w:r>
+          <w:r>
+            <w:rPr>
+              <w:noProof/>
+            </w:rPr>
+            <w:drawing>
+              <wp:anchor distT="0" distB="0" distL="114300" distR="114300" simplePos="0" relativeHeight="251875840" behindDoc="0" locked="0" layoutInCell="1" allowOverlap="1" wp14:anchorId="1E64F147" wp14:editId="2188F98D">
+                <wp:simplePos x="0" y="0"/>
+                <wp:positionH relativeFrom="column">
+                  <wp:posOffset>5178608</wp:posOffset>
+                </wp:positionH>
+                <wp:positionV relativeFrom="paragraph">
+                  <wp:posOffset>691157</wp:posOffset>
+                </wp:positionV>
+                <wp:extent cx="136670" cy="137100"/>
+                <wp:effectExtent l="0" t="0" r="0" b="0"/>
+                <wp:wrapNone/>
+                <wp:docPr id="11" name="Picture 2" descr="letter"/>
+                <wp:cNvGraphicFramePr>
+                  <a:graphicFrameLocks xmlns:a="http://schemas.openxmlformats.org/drawingml/2006/main" noChangeAspect="1"/>
+                </wp:cNvGraphicFramePr>
+                <a:graphic xmlns:a="http://schemas.openxmlformats.org/drawingml/2006/main">
+                  <a:graphicData uri="http://schemas.openxmlformats.org/drawingml/2006/picture">
+                    <pic:pic xmlns:pic="http://schemas.openxmlformats.org/drawingml/2006/picture">
+                      <pic:nvPicPr>
+                        <pic:cNvPr id="11" name="Picture 11" descr="letter"/>
+                        <pic:cNvPicPr>
+                          <a:picLocks noChangeAspect="1"/>
+                        </pic:cNvPicPr>
+                      </pic:nvPicPr>
+                      <pic:blipFill>
+                        <a:blip r:embed="rId3" cstate="print">
+                          <a:duotone>
+                            <a:schemeClr val="bg2">
+                              <a:shade val="45000"/>
+                              <a:satMod val="135000"/>
+                            </a:schemeClr>
+                            <a:prstClr val="white"/>
+                          </a:duotone>
+                          <a:extLst>
+                            <a:ext uri="{28A0092B-C50C-407E-A947-70E740481C1C}">
+                              <a14:useLocalDpi xmlns:a14="http://schemas.microsoft.com/office/drawing/2010/main" val="0"/>
+                            </a:ext>
+                          </a:extLst>
+                        </a:blip>
+                        <a:srcRect/>
+                        <a:stretch>
+                          <a:fillRect/>
+                        </a:stretch>
+                      </pic:blipFill>
+                      <pic:spPr bwMode="auto">
+                        <a:xfrm>
+                          <a:off x="0" y="0"/>
+                          <a:ext cx="136670" cy="137100"/>
+                        </a:xfrm>
+                        <a:prstGeom prst="rect">
+                          <a:avLst/>
+                        </a:prstGeom>
+                        <a:noFill/>
+                      </pic:spPr>
+                    </pic:pic>
+                  </a:graphicData>
+                </a:graphic>
+              </wp:anchor>
+            </w:drawing>
+          </w:r>
+          <w:r>
+            <w:rPr>
+              <w:noProof/>
+            </w:rPr>
+            <w:drawing>
+              <wp:anchor distT="0" distB="0" distL="114300" distR="114300" simplePos="0" relativeHeight="251880960" behindDoc="0" locked="0" layoutInCell="1" allowOverlap="1" wp14:anchorId="1EDA5803" wp14:editId="396F3100">
+                <wp:simplePos x="0" y="0"/>
+                <wp:positionH relativeFrom="column">
+                  <wp:posOffset>5178779</wp:posOffset>
+                </wp:positionH>
+                <wp:positionV relativeFrom="paragraph">
+                  <wp:posOffset>966728</wp:posOffset>
+                </wp:positionV>
+                <wp:extent cx="136670" cy="137100"/>
+                <wp:effectExtent l="0" t="0" r="0" b="0"/>
+                <wp:wrapNone/>
+                <wp:docPr id="12" name="Picture 3" descr="C:\Users\STEEL\AppData\Local\Microsoft\Windows\INetCache\Content.Word\tool.png"/>
+                <wp:cNvGraphicFramePr>
+                  <a:graphicFrameLocks xmlns:a="http://schemas.openxmlformats.org/drawingml/2006/main" noChangeAspect="1"/>
+                </wp:cNvGraphicFramePr>
+                <a:graphic xmlns:a="http://schemas.openxmlformats.org/drawingml/2006/main">
+                  <a:graphicData uri="http://schemas.openxmlformats.org/drawingml/2006/picture">
+                    <pic:pic xmlns:pic="http://schemas.openxmlformats.org/drawingml/2006/picture">
+                      <pic:nvPicPr>
+                        <pic:cNvPr id="12" name="Picture 12" descr="C:\Users\STEEL\AppData\Local\Microsoft\Windows\INetCache\Content.Word\tool.png"/>
+                        <pic:cNvPicPr>
+                          <a:picLocks noChangeAspect="1"/>
+                        </pic:cNvPicPr>
+                      </pic:nvPicPr>
+                      <pic:blipFill>
+                        <a:blip r:embed="rId4" cstate="print">
+                          <a:duotone>
+                            <a:schemeClr val="bg2">
+                              <a:shade val="45000"/>
+                              <a:satMod val="135000"/>
+                            </a:schemeClr>
+                            <a:prstClr val="white"/>
+                          </a:duotone>
+                          <a:extLst>
+                            <a:ext uri="{28A0092B-C50C-407E-A947-70E740481C1C}">
+                              <a14:useLocalDpi xmlns:a14="http://schemas.microsoft.com/office/drawing/2010/main" val="0"/>
+                            </a:ext>
+                          </a:extLst>
+                        </a:blip>
+                        <a:srcRect/>
+                        <a:stretch>
+                          <a:fillRect/>
+                        </a:stretch>
+                      </pic:blipFill>
+                      <pic:spPr bwMode="auto">
+                        <a:xfrm>
+                          <a:off x="0" y="0"/>
+                          <a:ext cx="136670" cy="137100"/>
+                        </a:xfrm>
+                        <a:prstGeom prst="rect">
+                          <a:avLst/>
+                        </a:prstGeom>
+                        <a:noFill/>
+                        <a:ln>
+                          <a:noFill/>
+                        </a:ln>
+                      </pic:spPr>
+                    </pic:pic>
+                  </a:graphicData>
+                </a:graphic>
+              </wp:anchor>
+            </w:drawing>
+          </w:r>
+          <w:r>
+            <w:rPr>
+              <w:noProof/>
+            </w:rPr>
+            <w:drawing>
+              <wp:anchor distT="0" distB="0" distL="114300" distR="114300" simplePos="0" relativeHeight="251885056" behindDoc="0" locked="0" layoutInCell="1" allowOverlap="1" wp14:anchorId="79B79288" wp14:editId="127D5AD4">
+                <wp:simplePos x="0" y="0"/>
+                <wp:positionH relativeFrom="column">
+                  <wp:posOffset>5184818</wp:posOffset>
+                </wp:positionH>
+                <wp:positionV relativeFrom="paragraph">
+                  <wp:posOffset>1238506</wp:posOffset>
+                </wp:positionV>
+                <wp:extent cx="136670" cy="137100"/>
+                <wp:effectExtent l="0" t="0" r="0" b="0"/>
+                <wp:wrapNone/>
+                <wp:docPr id="13" name="Picture 4" descr="linkedin (4)"/>
+                <wp:cNvGraphicFramePr>
+                  <a:graphicFrameLocks xmlns:a="http://schemas.openxmlformats.org/drawingml/2006/main" noChangeAspect="1"/>
+                </wp:cNvGraphicFramePr>
+                <a:graphic xmlns:a="http://schemas.openxmlformats.org/drawingml/2006/main">
+                  <a:graphicData uri="http://schemas.openxmlformats.org/drawingml/2006/picture">
+                    <pic:pic xmlns:pic="http://schemas.openxmlformats.org/drawingml/2006/picture">
+                      <pic:nvPicPr>
+                        <pic:cNvPr id="13" name="Picture 13" descr="linkedin (4)"/>
+                        <pic:cNvPicPr>
+                          <a:picLocks noChangeAspect="1"/>
+                        </pic:cNvPicPr>
+                      </pic:nvPicPr>
+                      <pic:blipFill>
+                        <a:blip r:embed="rId5" cstate="print">
+                          <a:duotone>
+                            <a:schemeClr val="bg2">
+                              <a:shade val="45000"/>
+                              <a:satMod val="135000"/>
+                            </a:schemeClr>
+                            <a:prstClr val="white"/>
+                          </a:duotone>
+                          <a:extLst>
+                            <a:ext uri="{28A0092B-C50C-407E-A947-70E740481C1C}">
+                              <a14:useLocalDpi xmlns:a14="http://schemas.microsoft.com/office/drawing/2010/main" val="0"/>
+                            </a:ext>
+                          </a:extLst>
+                        </a:blip>
+                        <a:srcRect/>
+                        <a:stretch>
+                          <a:fillRect/>
+                        </a:stretch>
+                      </pic:blipFill>
+                      <pic:spPr bwMode="auto">
+                        <a:xfrm>
+                          <a:off x="0" y="0"/>
+                          <a:ext cx="136670" cy="137100"/>
+                        </a:xfrm>
+                        <a:prstGeom prst="rect">
+                          <a:avLst/>
+                        </a:prstGeom>
+                        <a:noFill/>
+                      </pic:spPr>
+                    </pic:pic>
+                  </a:graphicData>
+                </a:graphic>
+              </wp:anchor>
+            </w:drawing>
+          </w:r>
+          <w:r>
+            <w:rPr>
+              <w:rFonts w:ascii="Calibri" w:hAnsi="Calibri" w:cs="Calibri"/>
+              <w:b w:val="0"/>
+              <w:iCs/>
+              <w:sz w:val="22"/>
+            </w:rPr>
+            <w:t>(425) 502-5582</w:t>
+          </w:r>
+        </w:p>
+      </w:tc>
+    </w:tr>
+    <w:tr>
+      <w:trPr>
+        <w:trHeight w:val="350"/>
+      </w:trPr>
+      <w:tc>
+        <w:tcPr>
+          <w:tcW w:w="6112" w:type="dxa"/>
+          <w:vMerge/>
+        </w:tcPr>
+        <w:p>
+          <w:pPr>
+            <w:pStyle w:val="Page1Heading1"/>
+            <w:pBdr>
+              <w:bottom w:val="none" w:sz="0" w:space="0" w:color="auto"/>
+            </w:pBdr>
+            <w:rPr>
+              <w:sz w:val="72"/>
+              <w:szCs w:val="72"/>
+            </w:rPr>
+          </w:pPr>
+        </w:p>
+      </w:tc>
+      <w:tc>
+        <w:tcPr>
+          <w:tcW w:w="3374" w:type="dxa"/>
+          <w:vAlign w:val="center"/>
+        </w:tcPr>
+        <w:p>
+          <w:pPr>
+            <w:pStyle w:val="Page1Heading1"/>
+            <w:pBdr>
+              <w:bottom w:val="none" w:sz="0" w:space="0" w:color="auto"/>
+            </w:pBdr>
+            <w:rPr>
+              <w:rFonts w:ascii="Calibri" w:hAnsi="Calibri" w:cs="Calibri"/>
+              <w:b w:val="0"/>
+              <w:iCs/>
+              <w:sz w:val="22"/>
+            </w:rPr>
+          </w:pPr>
+          <w:r>
+            <w:rPr>
+              <w:rFonts w:ascii="Calibri" w:hAnsi="Calibri" w:cs="Calibri"/>
+              <w:b w:val="0"/>
+              <w:iCs/>
+              <w:sz w:val="22"/>
+            </w:rPr>
+            <w:t>cogawi@gmail.com</w:t>
+          </w:r>
+        </w:p>
+      </w:tc>
+    </w:tr>
+    <w:tr>
+      <w:trPr>
+        <w:trHeight w:val="350"/>
+      </w:trPr>
+      <w:tc>
+        <w:tcPr>
+          <w:tcW w:w="6112" w:type="dxa"/>
+          <w:vMerge/>
+        </w:tcPr>
+        <w:p>
+          <w:pPr>
+            <w:pStyle w:val="Page1Heading1"/>
+            <w:pBdr>
+              <w:bottom w:val="none" w:sz="0" w:space="0" w:color="auto"/>
+            </w:pBdr>
+            <w:rPr>
+              <w:sz w:val="72"/>
+              <w:szCs w:val="72"/>
+            </w:rPr>
+          </w:pPr>
+        </w:p>
+      </w:tc>
+      <w:tc>
+        <w:tcPr>
+          <w:tcW w:w="3374" w:type="dxa"/>
+          <w:vAlign w:val="center"/>
+        </w:tcPr>
+        <w:p>
+          <w:pPr>
+            <w:pStyle w:val="Page1Heading2"/>
+            <w:rPr>
+              <w:rFonts w:ascii="Calibri" w:hAnsi="Calibri" w:cs="Calibri"/>
+              <w:b w:val="0"/>
+              <w:i w:val="0"/>
+              <w:iCs/>
+              <w:sz w:val="22"/>
+              <w:szCs w:val="22"/>
+            </w:rPr>
+          </w:pPr>
+          <w:r>
+            <w:rPr>
+              <w:rFonts w:ascii="Calibri" w:hAnsi="Calibri" w:cs="Calibri"/>
+              <w:b w:val="0"/>
+              <w:i w:val="0"/>
+              <w:iCs/>
+              <w:sz w:val="22"/>
+              <w:szCs w:val="22"/>
+            </w:rPr>
+            <w:t>Seattle, WA</w:t>
+          </w:r>
+        </w:p>
+      </w:tc>
+    </w:tr>
+    <w:tr>
+      <w:trPr>
+        <w:trHeight w:val="350"/>
+      </w:trPr>
+      <w:tc>
+        <w:tcPr>
+          <w:tcW w:w="6112" w:type="dxa"/>
+          <w:vMerge/>
+        </w:tcPr>
+        <w:p>
+          <w:pPr>
+            <w:pStyle w:val="Page1Heading1"/>
+            <w:pBdr>
+              <w:bottom w:val="none" w:sz="0" w:space="0" w:color="auto"/>
+            </w:pBdr>
+            <w:rPr>
+              <w:sz w:val="72"/>
+              <w:szCs w:val="72"/>
+            </w:rPr>
+          </w:pPr>
+        </w:p>
+      </w:tc>
+      <w:tc>
+        <w:tcPr>
+          <w:tcW w:w="3374" w:type="dxa"/>
+          <w:vAlign w:val="center"/>
+        </w:tcPr>
+        <w:p>
+          <w:pPr>
+            <w:pStyle w:val="Page1Heading2"/>
+            <w:rPr>
+              <w:rFonts w:ascii="Calibri" w:hAnsi="Calibri" w:cs="Calibri"/>
+              <w:b w:val="0"/>
+              <w:i w:val="0"/>
+              <w:iCs/>
+              <w:sz w:val="22"/>
+              <w:szCs w:val="22"/>
+            </w:rPr>
+          </w:pPr>
+          <w:bookmarkStart w:id="14" w:name="_Hlk64441055"/>
+          <w:r>
+            <w:rPr>
+              <w:rFonts w:ascii="Calibri" w:hAnsi="Calibri" w:cs="Calibri"/>
+              <w:b w:val="0"/>
+              <w:i w:val="0"/>
+              <w:iCs/>
+              <w:sz w:val="22"/>
+              <w:szCs w:val="22"/>
+            </w:rPr>
+            <w:t>linkedin.com/in/</w:t>
+          </w:r>
+          <w:proofErr w:type="spellStart"/>
+          <w:r>
+            <w:rPr>
+              <w:rFonts w:ascii="Calibri" w:hAnsi="Calibri" w:cs="Calibri"/>
+              <w:b w:val="0"/>
+              <w:i w:val="0"/>
+              <w:iCs/>
+              <w:sz w:val="22"/>
+              <w:szCs w:val="22"/>
+            </w:rPr>
+            <w:t>colinwilsonseattle</w:t>
+          </w:r>
+          <w:bookmarkEnd w:id="14"/>
+          <w:proofErr w:type="spellEnd"/>
+        </w:p>
+      </w:tc>
+    </w:tr>
+  </w:tbl>
   <w:p>
     <w:pPr>
       <w:pStyle w:val="Page1Heading2"/>
@@ -812,79 +1365,10 @@
         <w:b w:val="0"/>
         <w:i w:val="0"/>
         <w:iCs/>
-      </w:rPr>
-    </w:pPr>
-    <w:bookmarkStart w:id="14" w:name="_Hlk64441055"/>
-    <w:r>
-      <w:rPr>
-        <w:rFonts w:ascii="Calibri" w:hAnsi="Calibri" w:cs="Calibri"/>
-        <w:b w:val="0"/>
-        <w:i w:val="0"/>
-        <w:iCs/>
-      </w:rPr>
-      <w:t>linkedin.com/in/</w:t>
-    </w:r>
-    <w:proofErr w:type="spellStart"/>
-    <w:r>
-      <w:rPr>
-        <w:rFonts w:ascii="Calibri" w:hAnsi="Calibri" w:cs="Calibri"/>
-        <w:b w:val="0"/>
-        <w:i w:val="0"/>
-        <w:iCs/>
-      </w:rPr>
-      <w:t>colinwilsonseattle</w:t>
-    </w:r>
-    <w:bookmarkEnd w:id="14"/>
-    <w:proofErr w:type="spellEnd"/>
-    <w:r>
-      <w:rPr>
-        <w:rFonts w:ascii="Calibri" w:hAnsi="Calibri" w:cs="Calibri"/>
-        <w:b w:val="0"/>
-        <w:i w:val="0"/>
-        <w:iCs/>
-      </w:rPr>
-      <w:tab/>
-      <w:t>cogawi@gmail.com</w:t>
-    </w:r>
-  </w:p>
-  <w:p>
-    <w:pPr>
-      <w:pStyle w:val="Page1Heading2"/>
-      <w:rPr>
-        <w:rFonts w:ascii="Calibri" w:hAnsi="Calibri" w:cs="Calibri"/>
-        <w:b w:val="0"/>
-        <w:i w:val="0"/>
-        <w:iCs/>
-      </w:rPr>
-    </w:pPr>
-    <w:r>
-      <w:rPr>
-        <w:rFonts w:ascii="Calibri" w:hAnsi="Calibri" w:cs="Calibri"/>
-        <w:b w:val="0"/>
-        <w:i w:val="0"/>
-        <w:iCs/>
-      </w:rPr>
-      <w:t>(425) 502-5582</w:t>
-    </w:r>
-    <w:r>
-      <w:rPr>
-        <w:rFonts w:ascii="Calibri" w:hAnsi="Calibri" w:cs="Calibri"/>
-        <w:b w:val="0"/>
-        <w:i w:val="0"/>
-        <w:iCs/>
-      </w:rPr>
-      <w:tab/>
-      <w:t>Seattle, WA</w:t>
-    </w:r>
-  </w:p>
-  <w:p>
-    <w:pPr>
-      <w:pStyle w:val="Page1Heading2"/>
-      <w:rPr>
-        <w:rFonts w:ascii="Calibri" w:hAnsi="Calibri" w:cs="Calibri"/>
-        <w:b w:val="0"/>
-        <w:i w:val="0"/>
-        <w:iCs/>
+        <w:color w:val="FFFFFF" w:themeColor="background1"/>
+        <w14:textFill>
+          <w14:noFill/>
+        </w14:textFill>
       </w:rPr>
     </w:pPr>
   </w:p>
@@ -3812,6 +4296,22 @@
       <w:shd w:val="clear" w:color="auto" w:fill="E1DFDD"/>
     </w:rPr>
   </w:style>
+  <w:style w:type="table" w:styleId="TableGrid">
+    <w:name w:val="Table Grid"/>
+    <w:basedOn w:val="TableNormal"/>
+    <w:locked/>
+    <w:rsid w:val="005D2735"/>
+    <w:tblPr>
+      <w:tblBorders>
+        <w:top w:val="single" w:sz="4" w:space="0" w:color="auto"/>
+        <w:left w:val="single" w:sz="4" w:space="0" w:color="auto"/>
+        <w:bottom w:val="single" w:sz="4" w:space="0" w:color="auto"/>
+        <w:right w:val="single" w:sz="4" w:space="0" w:color="auto"/>
+        <w:insideH w:val="single" w:sz="4" w:space="0" w:color="auto"/>
+        <w:insideV w:val="single" w:sz="4" w:space="0" w:color="auto"/>
+      </w:tblBorders>
+    </w:tblPr>
+  </w:style>
   <w:style w:type="paragraph" w:customStyle="1" w:styleId="SourceCode">
     <w:name w:val="Source Code"/>
     <w:basedOn w:val="Normal"/>

</xml_diff>

<commit_message>
updated resume and references
updated resume for Meta job
added Jason as reference
</commit_message>
<xml_diff>
--- a/ColinWilsonResume.docx
+++ b/ColinWilsonResume.docx
@@ -28,31 +28,30 @@
         <w:t xml:space="preserve"> </w:t>
       </w:r>
     </w:p>
+    <w:bookmarkStart w:id="24" w:name="education"/>
     <w:p>
       <w:pPr>
         <w:pStyle w:val="Heading1"/>
       </w:pPr>
-      <w:bookmarkStart w:id="20" w:name="education"/>
       <w:r>
         <w:t xml:space="preserve">EDUCATION</w:t>
       </w:r>
-      <w:bookmarkEnd w:id="20"/>
-    </w:p>
+    </w:p>
+    <w:bookmarkStart w:id="22" w:name="Xfec1ba5fb4b0b04c599f26d8d29f703684d401f"/>
     <w:p>
       <w:pPr>
         <w:pStyle w:val="Heading2"/>
       </w:pPr>
-      <w:bookmarkStart w:id="21" w:name="Xfec1ba5fb4b0b04c599f26d8d29f703684d401f"/>
       <w:r>
         <w:t xml:space="preserve">MASTER OF SCIENCE IN MECHANICAL ENGINEERING	</w:t>
       </w:r>
       <w:r>
         <w:rPr>
+          <w:iCs/>
           <w:i/>
         </w:rPr>
         <w:t xml:space="preserve">Sep 2020 – Mar 2023</w:t>
       </w:r>
-      <w:bookmarkEnd w:id="21"/>
     </w:p>
     <w:p>
       <w:pPr>
@@ -60,21 +59,22 @@
       </w:pPr>
       <w:r>
         <w:rPr>
+          <w:iCs/>
           <w:i/>
+          <w:bCs/>
           <w:b/>
         </w:rPr>
         <w:t xml:space="preserve">University of Washington, Seattle, WA</w:t>
       </w:r>
     </w:p>
+    <w:bookmarkStart w:id="20" w:name="X1d09e6e4b6e441198bec7e91c01c731028a60b9"/>
     <w:p>
       <w:pPr>
         <w:pStyle w:val="Heading3"/>
       </w:pPr>
-      <w:bookmarkStart w:id="22" w:name="X1d09e6e4b6e441198bec7e91c01c731028a60b9"/>
       <w:r>
         <w:t xml:space="preserve">Thesis: Large Strain Finite Element Analysis of Spinodal Shell Structures</w:t>
       </w:r>
-      <w:bookmarkEnd w:id="22"/>
     </w:p>
     <w:p>
       <w:pPr>
@@ -124,15 +124,15 @@
         <w:t xml:space="preserve">Studied nanomaterial behavior in harsh environments using dynamic and thermal FEA.</w:t>
       </w:r>
     </w:p>
+    <w:bookmarkEnd w:id="20"/>
+    <w:bookmarkStart w:id="21" w:name="courses-and-projects"/>
     <w:p>
       <w:pPr>
         <w:pStyle w:val="Heading3"/>
       </w:pPr>
-      <w:bookmarkStart w:id="23" w:name="courses-and-projects"/>
       <w:r>
         <w:t xml:space="preserve">Courses and Projects:</w:t>
       </w:r>
-      <w:bookmarkEnd w:id="23"/>
     </w:p>
     <w:p>
       <w:pPr>
@@ -158,21 +158,23 @@
         <w:t xml:space="preserve">Research projects: Self-assembly and 3D printing of lithium-ion battery electrodes. Manufacturing and material properties of fungus and bacterial cellulose-based biocomposites.</w:t>
       </w:r>
     </w:p>
+    <w:bookmarkEnd w:id="21"/>
+    <w:bookmarkEnd w:id="22"/>
+    <w:bookmarkStart w:id="23" w:name="Xec5a3d0303cd6a0ed8ab4e2ef555aad49112220"/>
     <w:p>
       <w:pPr>
         <w:pStyle w:val="Heading2"/>
       </w:pPr>
-      <w:bookmarkStart w:id="24" w:name="Xec5a3d0303cd6a0ed8ab4e2ef555aad49112220"/>
       <w:r>
         <w:t xml:space="preserve">BACHELOR OF SCIENCE IN MECHANICAL ENGINEERING	</w:t>
       </w:r>
       <w:r>
         <w:rPr>
+          <w:iCs/>
           <w:i/>
         </w:rPr>
         <w:t xml:space="preserve">Sep 2002 – Jun 2006</w:t>
       </w:r>
-      <w:bookmarkEnd w:id="24"/>
     </w:p>
     <w:p>
       <w:pPr>
@@ -180,7 +182,9 @@
       </w:pPr>
       <w:r>
         <w:rPr>
+          <w:iCs/>
           <w:i/>
+          <w:bCs/>
           <w:b/>
         </w:rPr>
         <w:t xml:space="preserve">University of Washington, Seattle, WA</w:t>
@@ -198,41 +202,41 @@
         <w:t xml:space="preserve">Projects: Formula SAE drivetrain design, Fuel cell manufacturing capstone.</w:t>
       </w:r>
     </w:p>
+    <w:bookmarkEnd w:id="23"/>
+    <w:bookmarkEnd w:id="24"/>
+    <w:bookmarkStart w:id="35" w:name="work-experience"/>
     <w:p>
       <w:pPr>
         <w:pStyle w:val="Heading1"/>
       </w:pPr>
-      <w:bookmarkStart w:id="25" w:name="work-experience"/>
       <w:r>
         <w:t xml:space="preserve">WORK EXPERIENCE</w:t>
       </w:r>
-      <w:bookmarkEnd w:id="25"/>
-    </w:p>
+    </w:p>
+    <w:bookmarkStart w:id="26" w:name="X12ebaf15d8a5337fa586622507d7541ed6874c8"/>
     <w:p>
       <w:pPr>
         <w:pStyle w:val="Heading2"/>
       </w:pPr>
-      <w:bookmarkStart w:id="26" w:name="X12ebaf15d8a5337fa586622507d7541ed6874c8"/>
       <w:r>
         <w:t xml:space="preserve">DISCRETE LATTICE INDUSTRIES, Seattle, WA	</w:t>
       </w:r>
       <w:r>
         <w:rPr>
+          <w:iCs/>
           <w:i/>
         </w:rPr>
         <w:t xml:space="preserve">Jun – Sep 2021</w:t>
       </w:r>
-      <w:bookmarkEnd w:id="26"/>
-    </w:p>
+    </w:p>
+    <w:bookmarkStart w:id="25" w:name="mechanical-engineer"/>
     <w:p>
       <w:pPr>
         <w:pStyle w:val="Heading3"/>
       </w:pPr>
-      <w:bookmarkStart w:id="27" w:name="mechanical-engineer"/>
       <w:r>
         <w:t xml:space="preserve">Mechanical Engineer</w:t>
       </w:r>
-      <w:bookmarkEnd w:id="27"/>
     </w:p>
     <w:p>
       <w:pPr>
@@ -282,31 +286,32 @@
         <w:t xml:space="preserve">Used NuMAD for 3D modeling of the wind turbine blade and OpenFAST to conduct aerodynamic simulations.</w:t>
       </w:r>
     </w:p>
+    <w:bookmarkEnd w:id="25"/>
+    <w:bookmarkEnd w:id="26"/>
+    <w:bookmarkStart w:id="28" w:name="katerra-seattle-wa-mar-2019-jun-2020"/>
     <w:p>
       <w:pPr>
         <w:pStyle w:val="Heading2"/>
       </w:pPr>
-      <w:bookmarkStart w:id="28" w:name="katerra-seattle-wa-mar-2019-jun-2020"/>
       <w:r>
         <w:t xml:space="preserve">KATERRA, Seattle, WA	</w:t>
       </w:r>
       <w:r>
         <w:rPr>
+          <w:iCs/>
           <w:i/>
         </w:rPr>
         <w:t xml:space="preserve">Mar 2019 – Jun 2020</w:t>
       </w:r>
-      <w:bookmarkEnd w:id="28"/>
-    </w:p>
+    </w:p>
+    <w:bookmarkStart w:id="27" w:name="manufactured-assemblies-design-engineer"/>
     <w:p>
       <w:pPr>
         <w:pStyle w:val="Heading3"/>
       </w:pPr>
-      <w:bookmarkStart w:id="29" w:name="manufactured-assemblies-design-engineer"/>
       <w:r>
         <w:t xml:space="preserve">Manufactured Assemblies Design Engineer</w:t>
       </w:r>
-      <w:bookmarkEnd w:id="29"/>
     </w:p>
     <w:p>
       <w:pPr>
@@ -341,34 +346,35 @@
         <w:pStyle w:val="Compact"/>
       </w:pPr>
       <w:r>
-        <w:t xml:space="preserve">Used Catia 3DExperience scripting to automatically generate CAD models, drawings, and CNC files for factory-built wall panels.</w:t>
-      </w:r>
-    </w:p>
+        <w:t xml:space="preserve">Used Catia 3DExperience scripting to automatically generate CAD models, drawings, and CNC files for factory-built, mass-produced wall panels.</w:t>
+      </w:r>
+    </w:p>
+    <w:bookmarkEnd w:id="27"/>
+    <w:bookmarkEnd w:id="28"/>
+    <w:bookmarkStart w:id="30" w:name="Xb0febfbdacca2dccd7b78fdb6180e633a0da4ef"/>
     <w:p>
       <w:pPr>
         <w:pStyle w:val="Heading2"/>
       </w:pPr>
-      <w:bookmarkStart w:id="30" w:name="Xb0febfbdacca2dccd7b78fdb6180e633a0da4ef"/>
       <w:r>
         <w:t xml:space="preserve">SAFRAN AEROSYSTEMS, Everett, WA	</w:t>
       </w:r>
       <w:r>
         <w:rPr>
+          <w:iCs/>
           <w:i/>
         </w:rPr>
         <w:t xml:space="preserve">Apr 2015 – Mar 2019</w:t>
       </w:r>
-      <w:bookmarkEnd w:id="30"/>
-    </w:p>
+    </w:p>
+    <w:bookmarkStart w:id="29" w:name="design-and-integration-engineer"/>
     <w:p>
       <w:pPr>
         <w:pStyle w:val="Heading3"/>
       </w:pPr>
-      <w:bookmarkStart w:id="31" w:name="design-and-integration-engineer"/>
       <w:r>
         <w:t xml:space="preserve">Design and Integration Engineer</w:t>
       </w:r>
-      <w:bookmarkEnd w:id="31"/>
     </w:p>
     <w:p>
       <w:pPr>
@@ -391,7 +397,7 @@
         <w:pStyle w:val="Compact"/>
       </w:pPr>
       <w:r>
-        <w:t xml:space="preserve">Investigated the root cause of failed aircraft waste valves, disassembling failed samples to determine the cause of failure, and testing to confirm the solution.</w:t>
+        <w:t xml:space="preserve">Conducted root cause analysis of failed aircraft waste valves using tolerance analysis and disassembly of failed parts, and developed test plans to validate the revised design.</w:t>
       </w:r>
     </w:p>
     <w:p>
@@ -406,31 +412,32 @@
         <w:t xml:space="preserve">Designed an aircraft galley drain system integrating structure, sensors, and plumbing.</w:t>
       </w:r>
     </w:p>
+    <w:bookmarkEnd w:id="29"/>
+    <w:bookmarkEnd w:id="30"/>
+    <w:bookmarkStart w:id="32" w:name="Xb370899d5b36d61b0cc352b2d0a6f15f10c42bb"/>
     <w:p>
       <w:pPr>
         <w:pStyle w:val="Heading2"/>
       </w:pPr>
-      <w:bookmarkStart w:id="32" w:name="Xb370899d5b36d61b0cc352b2d0a6f15f10c42bb"/>
       <w:r>
         <w:t xml:space="preserve">BOEING COMMERCIAL AIRPLANES, Everett, WA	</w:t>
       </w:r>
       <w:r>
         <w:rPr>
+          <w:iCs/>
           <w:i/>
         </w:rPr>
         <w:t xml:space="preserve">Sep 2006 – Nov 2012, Sep – Dec 2014</w:t>
       </w:r>
-      <w:bookmarkEnd w:id="32"/>
-    </w:p>
+    </w:p>
+    <w:bookmarkStart w:id="31" w:name="structural-design-engineer"/>
     <w:p>
       <w:pPr>
         <w:pStyle w:val="Heading3"/>
       </w:pPr>
-      <w:bookmarkStart w:id="33" w:name="structural-design-engineer"/>
       <w:r>
         <w:t xml:space="preserve">Structural Design Engineer</w:t>
       </w:r>
-      <w:bookmarkEnd w:id="33"/>
     </w:p>
     <w:p>
       <w:pPr>
@@ -441,7 +448,7 @@
         <w:pStyle w:val="Compact"/>
       </w:pPr>
       <w:r>
-        <w:t xml:space="preserve">Designed critical structural parts and assemblies on 747-8 and 767, using CATIA V5.</w:t>
+        <w:t xml:space="preserve">Designed structural parts and assemblies on 747-8 and 767, using CATIA V5 to define 3D models and 2D drawings.</w:t>
       </w:r>
     </w:p>
     <w:p>
@@ -453,7 +460,7 @@
         <w:pStyle w:val="Compact"/>
       </w:pPr>
       <w:r>
-        <w:t xml:space="preserve">Coordinated with production facilities from concept to production.</w:t>
+        <w:t xml:space="preserve">Coordinated with production facilities, applying DFMA from concept to production.</w:t>
       </w:r>
     </w:p>
     <w:p>
@@ -465,7 +472,7 @@
         <w:pStyle w:val="Compact"/>
       </w:pPr>
       <w:r>
-        <w:t xml:space="preserve">Worked across groups and disciplines to manage design completion and define interfaces.</w:t>
+        <w:t xml:space="preserve">Worked with cross-functional teams to manage design completion and define interfaces.</w:t>
       </w:r>
     </w:p>
     <w:p>
@@ -480,31 +487,32 @@
         <w:t xml:space="preserve">Developed design solutions to factory production problems.</w:t>
       </w:r>
     </w:p>
+    <w:bookmarkEnd w:id="31"/>
+    <w:bookmarkEnd w:id="32"/>
+    <w:bookmarkStart w:id="34" w:name="X9b81941096410820e9239b4e2bca284a0836c6e"/>
     <w:p>
       <w:pPr>
         <w:pStyle w:val="Heading2"/>
       </w:pPr>
-      <w:bookmarkStart w:id="34" w:name="X9b81941096410820e9239b4e2bca284a0836c6e"/>
       <w:r>
         <w:t xml:space="preserve">KVICHAK MARINE INDUSTRIES, Seattle, WA	</w:t>
       </w:r>
       <w:r>
         <w:rPr>
+          <w:iCs/>
           <w:i/>
         </w:rPr>
         <w:t xml:space="preserve">Nov 2012 – Jan 2014</w:t>
       </w:r>
-      <w:bookmarkEnd w:id="34"/>
-    </w:p>
+    </w:p>
+    <w:bookmarkStart w:id="33" w:name="project-engineer"/>
     <w:p>
       <w:pPr>
         <w:pStyle w:val="Heading3"/>
       </w:pPr>
-      <w:bookmarkStart w:id="35" w:name="project-engineer"/>
       <w:r>
         <w:t xml:space="preserve">Project Engineer</w:t>
       </w:r>
-      <w:bookmarkEnd w:id="35"/>
     </w:p>
     <w:p>
       <w:pPr>
@@ -530,15 +538,17 @@
         <w:t xml:space="preserve">Worked from concept to production, providing designs and drawings in Solidworks.</w:t>
       </w:r>
     </w:p>
+    <w:bookmarkEnd w:id="33"/>
+    <w:bookmarkEnd w:id="34"/>
+    <w:bookmarkEnd w:id="35"/>
+    <w:bookmarkStart w:id="36" w:name="skills-and-interests"/>
     <w:p>
       <w:pPr>
         <w:pStyle w:val="Heading1"/>
       </w:pPr>
-      <w:bookmarkStart w:id="36" w:name="skills-and-interests"/>
       <w:r>
         <w:t xml:space="preserve">SKILLS AND INTERESTS</w:t>
       </w:r>
-      <w:bookmarkEnd w:id="36"/>
     </w:p>
     <w:p>
       <w:pPr>
@@ -609,7 +619,7 @@
         <w:pStyle w:val="Compact"/>
       </w:pPr>
       <w:r>
-        <w:t xml:space="preserve">Mechanical design and CAD modeling (Solidworks, CATIA)</w:t>
+        <w:t xml:space="preserve">Mechanical design and CAD modeling (Solidworks, CATIA), GD&amp;T</w:t>
       </w:r>
     </w:p>
     <w:p>
@@ -621,18 +631,19 @@
         <w:pStyle w:val="Compact"/>
       </w:pPr>
       <w:r>
-        <w:t xml:space="preserve">Dedicated to working toward the clean energy transition.</w:t>
-      </w:r>
-    </w:p>
+        <w:t xml:space="preserve">Dedicated to working toward the clean energy transition</w:t>
+      </w:r>
+    </w:p>
+    <w:bookmarkEnd w:id="36"/>
     <w:sectPr>
-      <w:headerReference w:type="even" r:id="rId10"/>
-      <w:headerReference w:type="default" r:id="rId9"/>
-      <w:footerReference w:type="even" r:id="rId14"/>
-      <w:footerReference w:type="default" r:id="rId13"/>
-      <w:headerReference w:type="first" r:id="rId11"/>
-      <w:footerReference w:type="first" r:id="rId12"/>
-      <w:pgSz w:w="12240" w:h="15840"/>
-      <w:pgMar w:top="720" w:right="1260" w:bottom="720" w:left="1260" w:header="720" w:footer="720" w:gutter="0"/>
+      <w:headerReference r:id="rId10" w:type="even"/>
+      <w:headerReference r:id="rId9" w:type="default"/>
+      <w:footerReference r:id="rId14" w:type="even"/>
+      <w:footerReference r:id="rId13" w:type="default"/>
+      <w:headerReference r:id="rId11" w:type="first"/>
+      <w:footerReference r:id="rId12" w:type="first"/>
+      <w:pgSz w:h="15840" w:w="12240"/>
+      <w:pgMar w:bottom="720" w:footer="720" w:gutter="0" w:header="720" w:left="1260" w:right="1260" w:top="720"/>
       <w:cols w:space="720"/>
       <w:titlePg/>
       <w:rtlGutter/>
@@ -1376,8 +1387,8 @@
 </file>
 
 <file path=word/numbering.xml><?xml version="1.0" encoding="utf-8"?>
-<w:numbering xmlns:wpc="http://schemas.microsoft.com/office/word/2010/wordprocessingCanvas" xmlns:cx="http://schemas.microsoft.com/office/drawing/2014/chartex" xmlns:cx1="http://schemas.microsoft.com/office/drawing/2015/9/8/chartex" xmlns:cx2="http://schemas.microsoft.com/office/drawing/2015/10/21/chartex" xmlns:cx3="http://schemas.microsoft.com/office/drawing/2016/5/9/chartex" xmlns:cx4="http://schemas.microsoft.com/office/drawing/2016/5/10/chartex" xmlns:cx5="http://schemas.microsoft.com/office/drawing/2016/5/11/chartex" xmlns:cx6="http://schemas.microsoft.com/office/drawing/2016/5/12/chartex" xmlns:cx7="http://schemas.microsoft.com/office/drawing/2016/5/13/chartex" xmlns:cx8="http://schemas.microsoft.com/office/drawing/2016/5/14/chartex" xmlns:mc="http://schemas.openxmlformats.org/markup-compatibility/2006" xmlns:aink="http://schemas.microsoft.com/office/drawing/2016/ink" xmlns:am3d="http://schemas.microsoft.com/office/drawing/2017/model3d" xmlns:o="urn:schemas-microsoft-com:office:office" xmlns:oel="http://schemas.microsoft.com/office/2019/extlst" xmlns:r="http://schemas.openxmlformats.org/officeDocument/2006/relationships" xmlns:m="http://schemas.openxmlformats.org/officeDocument/2006/math" xmlns:v="urn:schemas-microsoft-com:vml" xmlns:wp14="http://schemas.microsoft.com/office/word/2010/wordprocessingDrawing" xmlns:wp="http://schemas.openxmlformats.org/drawingml/2006/wordprocessingDrawing" xmlns:w10="urn:schemas-microsoft-com:office:word" xmlns:w="http://schemas.openxmlformats.org/wordprocessingml/2006/main" xmlns:w14="http://schemas.microsoft.com/office/word/2010/wordml" xmlns:w15="http://schemas.microsoft.com/office/word/2012/wordml" xmlns:w16cex="http://schemas.microsoft.com/office/word/2018/wordml/cex" xmlns:w16cid="http://schemas.microsoft.com/office/word/2016/wordml/cid" xmlns:w16="http://schemas.microsoft.com/office/word/2018/wordml" xmlns:w16sdtdh="http://schemas.microsoft.com/office/word/2020/wordml/sdtdatahash" xmlns:w16se="http://schemas.microsoft.com/office/word/2015/wordml/symex" xmlns:wpg="http://schemas.microsoft.com/office/word/2010/wordprocessingGroup" xmlns:wpi="http://schemas.microsoft.com/office/word/2010/wordprocessingInk" xmlns:wne="http://schemas.microsoft.com/office/word/2006/wordml" xmlns:wps="http://schemas.microsoft.com/office/word/2010/wordprocessingShape" mc:Ignorable="w14 w15 w16se w16cid w16 w16cex w16sdtdh wp14">
-  <w:abstractNum w:abstractNumId="0" w15:restartNumberingAfterBreak="0">
+<w:numbering xmlns:aink="http://schemas.microsoft.com/office/drawing/2016/ink" xmlns:am3d="http://schemas.microsoft.com/office/drawing/2017/model3d" xmlns:cx="http://schemas.microsoft.com/office/drawing/2014/chartex" xmlns:cx1="http://schemas.microsoft.com/office/drawing/2015/9/8/chartex" xmlns:cx2="http://schemas.microsoft.com/office/drawing/2015/10/21/chartex" xmlns:cx3="http://schemas.microsoft.com/office/drawing/2016/5/9/chartex" xmlns:cx4="http://schemas.microsoft.com/office/drawing/2016/5/10/chartex" xmlns:cx5="http://schemas.microsoft.com/office/drawing/2016/5/11/chartex" xmlns:cx6="http://schemas.microsoft.com/office/drawing/2016/5/12/chartex" xmlns:cx7="http://schemas.microsoft.com/office/drawing/2016/5/13/chartex" xmlns:cx8="http://schemas.microsoft.com/office/drawing/2016/5/14/chartex" xmlns:m="http://schemas.openxmlformats.org/officeDocument/2006/math" xmlns:mc="http://schemas.openxmlformats.org/markup-compatibility/2006" xmlns:o="urn:schemas-microsoft-com:office:office" xmlns:oel="http://schemas.microsoft.com/office/2019/extlst" xmlns:r="http://schemas.openxmlformats.org/officeDocument/2006/relationships" xmlns:v="urn:schemas-microsoft-com:vml" xmlns:w="http://schemas.openxmlformats.org/wordprocessingml/2006/main" xmlns:w10="urn:schemas-microsoft-com:office:word" xmlns:w14="http://schemas.microsoft.com/office/word/2010/wordml" xmlns:w15="http://schemas.microsoft.com/office/word/2012/wordml" xmlns:w16="http://schemas.microsoft.com/office/word/2018/wordml" xmlns:w16cex="http://schemas.microsoft.com/office/word/2018/wordml/cex" xmlns:w16cid="http://schemas.microsoft.com/office/word/2016/wordml/cid" xmlns:w16sdtdh="http://schemas.microsoft.com/office/word/2020/wordml/sdtdatahash" xmlns:w16se="http://schemas.microsoft.com/office/word/2015/wordml/symex" xmlns:wne="http://schemas.microsoft.com/office/word/2006/wordml" xmlns:wp="http://schemas.openxmlformats.org/drawingml/2006/wordprocessingDrawing" xmlns:wp14="http://schemas.microsoft.com/office/word/2010/wordprocessingDrawing" xmlns:wpc="http://schemas.microsoft.com/office/word/2010/wordprocessingCanvas" xmlns:wpg="http://schemas.microsoft.com/office/word/2010/wordprocessingGroup" xmlns:wpi="http://schemas.microsoft.com/office/word/2010/wordprocessingInk" xmlns:wps="http://schemas.microsoft.com/office/word/2010/wordprocessingShape" mc:Ignorable="w14 w15 w16se w16cid w16 w16cex w16sdtdh wp14">
+  <w:abstractNum w15:restartNumberingAfterBreak="0" w:abstractNumId="0">
     <w:nsid w:val="A982C0BE"/>
     <w:multiLevelType w:val="multilevel"/>
     <w:tmpl w:val="DA8242C4"/>
@@ -1387,9 +1398,9 @@
       <w:lvlJc w:val="left"/>
       <w:pPr>
         <w:tabs>
-          <w:tab w:val="num" w:pos="0"/>
-        </w:tabs>
-        <w:ind w:left="480" w:hanging="480"/>
+          <w:tab w:pos="0" w:val="num"/>
+        </w:tabs>
+        <w:ind w:hanging="480" w:left="480"/>
       </w:pPr>
     </w:lvl>
     <w:lvl w:ilvl="1">
@@ -1398,9 +1409,9 @@
       <w:lvlJc w:val="left"/>
       <w:pPr>
         <w:tabs>
-          <w:tab w:val="num" w:pos="720"/>
-        </w:tabs>
-        <w:ind w:left="1200" w:hanging="480"/>
+          <w:tab w:pos="720" w:val="num"/>
+        </w:tabs>
+        <w:ind w:hanging="480" w:left="1200"/>
       </w:pPr>
     </w:lvl>
     <w:lvl w:ilvl="2">
@@ -1409,9 +1420,9 @@
       <w:lvlJc w:val="left"/>
       <w:pPr>
         <w:tabs>
-          <w:tab w:val="num" w:pos="1440"/>
-        </w:tabs>
-        <w:ind w:left="1920" w:hanging="480"/>
+          <w:tab w:pos="1440" w:val="num"/>
+        </w:tabs>
+        <w:ind w:hanging="480" w:left="1920"/>
       </w:pPr>
     </w:lvl>
     <w:lvl w:ilvl="3">
@@ -1420,9 +1431,9 @@
       <w:lvlJc w:val="left"/>
       <w:pPr>
         <w:tabs>
-          <w:tab w:val="num" w:pos="2160"/>
-        </w:tabs>
-        <w:ind w:left="2640" w:hanging="480"/>
+          <w:tab w:pos="2160" w:val="num"/>
+        </w:tabs>
+        <w:ind w:hanging="480" w:left="2640"/>
       </w:pPr>
     </w:lvl>
     <w:lvl w:ilvl="4">
@@ -1431,9 +1442,9 @@
       <w:lvlJc w:val="left"/>
       <w:pPr>
         <w:tabs>
-          <w:tab w:val="num" w:pos="2880"/>
-        </w:tabs>
-        <w:ind w:left="3360" w:hanging="480"/>
+          <w:tab w:pos="2880" w:val="num"/>
+        </w:tabs>
+        <w:ind w:hanging="480" w:left="3360"/>
       </w:pPr>
     </w:lvl>
     <w:lvl w:ilvl="5">
@@ -1442,9 +1453,9 @@
       <w:lvlJc w:val="left"/>
       <w:pPr>
         <w:tabs>
-          <w:tab w:val="num" w:pos="3600"/>
-        </w:tabs>
-        <w:ind w:left="4080" w:hanging="480"/>
+          <w:tab w:pos="3600" w:val="num"/>
+        </w:tabs>
+        <w:ind w:hanging="480" w:left="4080"/>
       </w:pPr>
     </w:lvl>
     <w:lvl w:ilvl="6">
@@ -1453,9 +1464,9 @@
       <w:lvlJc w:val="left"/>
       <w:pPr>
         <w:tabs>
-          <w:tab w:val="num" w:pos="4320"/>
-        </w:tabs>
-        <w:ind w:left="4800" w:hanging="480"/>
+          <w:tab w:pos="4320" w:val="num"/>
+        </w:tabs>
+        <w:ind w:hanging="480" w:left="4800"/>
       </w:pPr>
     </w:lvl>
     <w:lvl w:ilvl="7">
@@ -1469,7 +1480,7 @@
       <w:lvlJc w:val="left"/>
     </w:lvl>
   </w:abstractNum>
-  <w:abstractNum w:abstractNumId="1" w15:restartNumberingAfterBreak="0">
+  <w:abstractNum w15:restartNumberingAfterBreak="0" w:abstractNumId="1">
     <w:nsid w:val="BA7F5877"/>
     <w:multiLevelType w:val="multilevel"/>
     <w:tmpl w:val="4180544E"/>
@@ -1479,9 +1490,9 @@
       <w:lvlJc w:val="left"/>
       <w:pPr>
         <w:tabs>
-          <w:tab w:val="num" w:pos="0"/>
-        </w:tabs>
-        <w:ind w:left="480" w:hanging="480"/>
+          <w:tab w:pos="0" w:val="num"/>
+        </w:tabs>
+        <w:ind w:hanging="480" w:left="480"/>
       </w:pPr>
     </w:lvl>
     <w:lvl w:ilvl="1">
@@ -1490,9 +1501,9 @@
       <w:lvlJc w:val="left"/>
       <w:pPr>
         <w:tabs>
-          <w:tab w:val="num" w:pos="720"/>
-        </w:tabs>
-        <w:ind w:left="1200" w:hanging="480"/>
+          <w:tab w:pos="720" w:val="num"/>
+        </w:tabs>
+        <w:ind w:hanging="480" w:left="1200"/>
       </w:pPr>
     </w:lvl>
     <w:lvl w:ilvl="2">
@@ -1501,9 +1512,9 @@
       <w:lvlJc w:val="left"/>
       <w:pPr>
         <w:tabs>
-          <w:tab w:val="num" w:pos="1440"/>
-        </w:tabs>
-        <w:ind w:left="1920" w:hanging="480"/>
+          <w:tab w:pos="1440" w:val="num"/>
+        </w:tabs>
+        <w:ind w:hanging="480" w:left="1920"/>
       </w:pPr>
     </w:lvl>
     <w:lvl w:ilvl="3">
@@ -1512,9 +1523,9 @@
       <w:lvlJc w:val="left"/>
       <w:pPr>
         <w:tabs>
-          <w:tab w:val="num" w:pos="2160"/>
-        </w:tabs>
-        <w:ind w:left="2640" w:hanging="480"/>
+          <w:tab w:pos="2160" w:val="num"/>
+        </w:tabs>
+        <w:ind w:hanging="480" w:left="2640"/>
       </w:pPr>
     </w:lvl>
     <w:lvl w:ilvl="4">
@@ -1523,9 +1534,9 @@
       <w:lvlJc w:val="left"/>
       <w:pPr>
         <w:tabs>
-          <w:tab w:val="num" w:pos="2880"/>
-        </w:tabs>
-        <w:ind w:left="3360" w:hanging="480"/>
+          <w:tab w:pos="2880" w:val="num"/>
+        </w:tabs>
+        <w:ind w:hanging="480" w:left="3360"/>
       </w:pPr>
     </w:lvl>
     <w:lvl w:ilvl="5">
@@ -1534,9 +1545,9 @@
       <w:lvlJc w:val="left"/>
       <w:pPr>
         <w:tabs>
-          <w:tab w:val="num" w:pos="3600"/>
-        </w:tabs>
-        <w:ind w:left="4080" w:hanging="480"/>
+          <w:tab w:pos="3600" w:val="num"/>
+        </w:tabs>
+        <w:ind w:hanging="480" w:left="4080"/>
       </w:pPr>
     </w:lvl>
     <w:lvl w:ilvl="6">
@@ -1545,9 +1556,9 @@
       <w:lvlJc w:val="left"/>
       <w:pPr>
         <w:tabs>
-          <w:tab w:val="num" w:pos="4320"/>
-        </w:tabs>
-        <w:ind w:left="4800" w:hanging="480"/>
+          <w:tab w:pos="4320" w:val="num"/>
+        </w:tabs>
+        <w:ind w:hanging="480" w:left="4800"/>
       </w:pPr>
     </w:lvl>
     <w:lvl w:ilvl="7">
@@ -1561,7 +1572,7 @@
       <w:lvlJc w:val="left"/>
     </w:lvl>
   </w:abstractNum>
-  <w:abstractNum w:abstractNumId="2" w15:restartNumberingAfterBreak="0">
+  <w:abstractNum w15:restartNumberingAfterBreak="0" w:abstractNumId="2">
     <w:nsid w:val="DB8F2252"/>
     <w:multiLevelType w:val="multilevel"/>
     <w:tmpl w:val="96B4E660"/>
@@ -1571,9 +1582,9 @@
       <w:lvlJc w:val="left"/>
       <w:pPr>
         <w:tabs>
-          <w:tab w:val="num" w:pos="0"/>
-        </w:tabs>
-        <w:ind w:left="480" w:hanging="480"/>
+          <w:tab w:pos="0" w:val="num"/>
+        </w:tabs>
+        <w:ind w:hanging="480" w:left="480"/>
       </w:pPr>
     </w:lvl>
     <w:lvl w:ilvl="1">
@@ -1582,9 +1593,9 @@
       <w:lvlJc w:val="left"/>
       <w:pPr>
         <w:tabs>
-          <w:tab w:val="num" w:pos="720"/>
-        </w:tabs>
-        <w:ind w:left="1200" w:hanging="480"/>
+          <w:tab w:pos="720" w:val="num"/>
+        </w:tabs>
+        <w:ind w:hanging="480" w:left="1200"/>
       </w:pPr>
     </w:lvl>
     <w:lvl w:ilvl="2">
@@ -1593,9 +1604,9 @@
       <w:lvlJc w:val="left"/>
       <w:pPr>
         <w:tabs>
-          <w:tab w:val="num" w:pos="1440"/>
-        </w:tabs>
-        <w:ind w:left="1920" w:hanging="480"/>
+          <w:tab w:pos="1440" w:val="num"/>
+        </w:tabs>
+        <w:ind w:hanging="480" w:left="1920"/>
       </w:pPr>
     </w:lvl>
     <w:lvl w:ilvl="3">
@@ -1604,9 +1615,9 @@
       <w:lvlJc w:val="left"/>
       <w:pPr>
         <w:tabs>
-          <w:tab w:val="num" w:pos="2160"/>
-        </w:tabs>
-        <w:ind w:left="2640" w:hanging="480"/>
+          <w:tab w:pos="2160" w:val="num"/>
+        </w:tabs>
+        <w:ind w:hanging="480" w:left="2640"/>
       </w:pPr>
     </w:lvl>
     <w:lvl w:ilvl="4">
@@ -1615,9 +1626,9 @@
       <w:lvlJc w:val="left"/>
       <w:pPr>
         <w:tabs>
-          <w:tab w:val="num" w:pos="2880"/>
-        </w:tabs>
-        <w:ind w:left="3360" w:hanging="480"/>
+          <w:tab w:pos="2880" w:val="num"/>
+        </w:tabs>
+        <w:ind w:hanging="480" w:left="3360"/>
       </w:pPr>
     </w:lvl>
     <w:lvl w:ilvl="5">
@@ -1626,9 +1637,9 @@
       <w:lvlJc w:val="left"/>
       <w:pPr>
         <w:tabs>
-          <w:tab w:val="num" w:pos="3600"/>
-        </w:tabs>
-        <w:ind w:left="4080" w:hanging="480"/>
+          <w:tab w:pos="3600" w:val="num"/>
+        </w:tabs>
+        <w:ind w:hanging="480" w:left="4080"/>
       </w:pPr>
     </w:lvl>
     <w:lvl w:ilvl="6">
@@ -1637,9 +1648,9 @@
       <w:lvlJc w:val="left"/>
       <w:pPr>
         <w:tabs>
-          <w:tab w:val="num" w:pos="4320"/>
-        </w:tabs>
-        <w:ind w:left="4800" w:hanging="480"/>
+          <w:tab w:pos="4320" w:val="num"/>
+        </w:tabs>
+        <w:ind w:hanging="480" w:left="4800"/>
       </w:pPr>
     </w:lvl>
     <w:lvl w:ilvl="7">
@@ -1653,7 +1664,7 @@
       <w:lvlJc w:val="left"/>
     </w:lvl>
   </w:abstractNum>
-  <w:abstractNum w:abstractNumId="3" w15:restartNumberingAfterBreak="0">
+  <w:abstractNum w15:restartNumberingAfterBreak="0" w:abstractNumId="3">
     <w:nsid w:val="0000000B"/>
     <w:multiLevelType w:val="multilevel"/>
     <w:tmpl w:val="0000000B"/>
@@ -1663,7 +1674,7 @@
       <w:lvlText w:val="●"/>
       <w:lvlJc w:val="left"/>
       <w:pPr>
-        <w:ind w:left="720" w:firstLine="360"/>
+        <w:ind w:firstLine="360" w:left="720"/>
       </w:pPr>
       <w:rPr>
         <w:u w:val="none"/>
@@ -1675,7 +1686,7 @@
       <w:lvlText w:val="○"/>
       <w:lvlJc w:val="left"/>
       <w:pPr>
-        <w:ind w:left="1440" w:firstLine="1080"/>
+        <w:ind w:firstLine="1080" w:left="1440"/>
       </w:pPr>
       <w:rPr>
         <w:u w:val="none"/>
@@ -1687,7 +1698,7 @@
       <w:lvlText w:val="■"/>
       <w:lvlJc w:val="left"/>
       <w:pPr>
-        <w:ind w:left="2160" w:firstLine="1800"/>
+        <w:ind w:firstLine="1800" w:left="2160"/>
       </w:pPr>
       <w:rPr>
         <w:u w:val="none"/>
@@ -1699,7 +1710,7 @@
       <w:lvlText w:val="●"/>
       <w:lvlJc w:val="left"/>
       <w:pPr>
-        <w:ind w:left="2880" w:firstLine="2520"/>
+        <w:ind w:firstLine="2520" w:left="2880"/>
       </w:pPr>
       <w:rPr>
         <w:u w:val="none"/>
@@ -1711,7 +1722,7 @@
       <w:lvlText w:val="○"/>
       <w:lvlJc w:val="left"/>
       <w:pPr>
-        <w:ind w:left="3600" w:firstLine="3240"/>
+        <w:ind w:firstLine="3240" w:left="3600"/>
       </w:pPr>
       <w:rPr>
         <w:u w:val="none"/>
@@ -1723,7 +1734,7 @@
       <w:lvlText w:val="■"/>
       <w:lvlJc w:val="left"/>
       <w:pPr>
-        <w:ind w:left="4320" w:firstLine="3960"/>
+        <w:ind w:firstLine="3960" w:left="4320"/>
       </w:pPr>
       <w:rPr>
         <w:u w:val="none"/>
@@ -1735,7 +1746,7 @@
       <w:lvlText w:val="●"/>
       <w:lvlJc w:val="left"/>
       <w:pPr>
-        <w:ind w:left="5040" w:firstLine="4680"/>
+        <w:ind w:firstLine="4680" w:left="5040"/>
       </w:pPr>
       <w:rPr>
         <w:u w:val="none"/>
@@ -1747,7 +1758,7 @@
       <w:lvlText w:val="○"/>
       <w:lvlJc w:val="left"/>
       <w:pPr>
-        <w:ind w:left="5760" w:firstLine="5400"/>
+        <w:ind w:firstLine="5400" w:left="5760"/>
       </w:pPr>
       <w:rPr>
         <w:u w:val="none"/>
@@ -1759,14 +1770,14 @@
       <w:lvlText w:val="■"/>
       <w:lvlJc w:val="left"/>
       <w:pPr>
-        <w:ind w:left="6480" w:firstLine="6120"/>
+        <w:ind w:firstLine="6120" w:left="6480"/>
       </w:pPr>
       <w:rPr>
         <w:u w:val="none"/>
       </w:rPr>
     </w:lvl>
   </w:abstractNum>
-  <w:abstractNum w:abstractNumId="4" w15:restartNumberingAfterBreak="0">
+  <w:abstractNum w15:restartNumberingAfterBreak="0" w:abstractNumId="4">
     <w:nsid w:val="0000000C"/>
     <w:multiLevelType w:val="multilevel"/>
     <w:tmpl w:val="10C812B6"/>
@@ -1777,9 +1788,9 @@
       <w:lvlJc w:val="left"/>
       <w:pPr>
         <w:tabs>
-          <w:tab w:val="num" w:pos="576"/>
-        </w:tabs>
-        <w:ind w:left="576" w:hanging="360"/>
+          <w:tab w:pos="576" w:val="num"/>
+        </w:tabs>
+        <w:ind w:hanging="360" w:left="576"/>
       </w:pPr>
       <w:rPr>
         <w:rFonts w:ascii="Wingdings" w:hAnsi="Wingdings" w:hint="default"/>
@@ -1793,9 +1804,9 @@
       <w:lvlJc w:val="left"/>
       <w:pPr>
         <w:tabs>
-          <w:tab w:val="num" w:pos="936"/>
-        </w:tabs>
-        <w:ind w:left="936" w:hanging="360"/>
+          <w:tab w:pos="936" w:val="num"/>
+        </w:tabs>
+        <w:ind w:hanging="360" w:left="936"/>
       </w:pPr>
       <w:rPr>
         <w:rFonts w:ascii="Symbol" w:hAnsi="Symbol" w:hint="default"/>
@@ -1810,9 +1821,9 @@
       <w:lvlJc w:val="left"/>
       <w:pPr>
         <w:tabs>
-          <w:tab w:val="num" w:pos="1296"/>
-        </w:tabs>
-        <w:ind w:left="1296" w:hanging="360"/>
+          <w:tab w:pos="1296" w:val="num"/>
+        </w:tabs>
+        <w:ind w:hanging="360" w:left="1296"/>
       </w:pPr>
       <w:rPr>
         <w:rFonts w:ascii="Wingdings" w:hAnsi="Wingdings" w:hint="default"/>
@@ -1825,9 +1836,9 @@
       <w:lvlJc w:val="left"/>
       <w:pPr>
         <w:tabs>
-          <w:tab w:val="num" w:pos="-504"/>
-        </w:tabs>
-        <w:ind w:left="2736" w:hanging="360"/>
+          <w:tab w:pos="-504" w:val="num"/>
+        </w:tabs>
+        <w:ind w:hanging="360" w:left="2736"/>
       </w:pPr>
       <w:rPr>
         <w:rFonts w:ascii="Symbol" w:hAnsi="Symbol" w:hint="default"/>
@@ -1840,9 +1851,9 @@
       <w:lvlJc w:val="left"/>
       <w:pPr>
         <w:tabs>
-          <w:tab w:val="num" w:pos="-504"/>
-        </w:tabs>
-        <w:ind w:left="3456" w:hanging="360"/>
+          <w:tab w:pos="-504" w:val="num"/>
+        </w:tabs>
+        <w:ind w:hanging="360" w:left="3456"/>
       </w:pPr>
       <w:rPr>
         <w:rFonts w:ascii="Courier New" w:hAnsi="Courier New" w:hint="default"/>
@@ -1855,9 +1866,9 @@
       <w:lvlJc w:val="left"/>
       <w:pPr>
         <w:tabs>
-          <w:tab w:val="num" w:pos="-504"/>
-        </w:tabs>
-        <w:ind w:left="4176" w:hanging="360"/>
+          <w:tab w:pos="-504" w:val="num"/>
+        </w:tabs>
+        <w:ind w:hanging="360" w:left="4176"/>
       </w:pPr>
       <w:rPr>
         <w:rFonts w:ascii="Wingdings" w:hAnsi="Wingdings" w:hint="default"/>
@@ -1870,9 +1881,9 @@
       <w:lvlJc w:val="left"/>
       <w:pPr>
         <w:tabs>
-          <w:tab w:val="num" w:pos="-504"/>
-        </w:tabs>
-        <w:ind w:left="4896" w:hanging="360"/>
+          <w:tab w:pos="-504" w:val="num"/>
+        </w:tabs>
+        <w:ind w:hanging="360" w:left="4896"/>
       </w:pPr>
       <w:rPr>
         <w:rFonts w:ascii="Symbol" w:hAnsi="Symbol" w:hint="default"/>
@@ -1885,9 +1896,9 @@
       <w:lvlJc w:val="left"/>
       <w:pPr>
         <w:tabs>
-          <w:tab w:val="num" w:pos="-504"/>
-        </w:tabs>
-        <w:ind w:left="5616" w:hanging="360"/>
+          <w:tab w:pos="-504" w:val="num"/>
+        </w:tabs>
+        <w:ind w:hanging="360" w:left="5616"/>
       </w:pPr>
       <w:rPr>
         <w:rFonts w:ascii="Courier New" w:hAnsi="Courier New" w:hint="default"/>
@@ -1900,16 +1911,16 @@
       <w:lvlJc w:val="left"/>
       <w:pPr>
         <w:tabs>
-          <w:tab w:val="num" w:pos="-504"/>
-        </w:tabs>
-        <w:ind w:left="6336" w:hanging="360"/>
+          <w:tab w:pos="-504" w:val="num"/>
+        </w:tabs>
+        <w:ind w:hanging="360" w:left="6336"/>
       </w:pPr>
       <w:rPr>
         <w:rFonts w:ascii="Wingdings" w:hAnsi="Wingdings" w:hint="default"/>
       </w:rPr>
     </w:lvl>
   </w:abstractNum>
-  <w:abstractNum w:abstractNumId="5" w15:restartNumberingAfterBreak="0">
+  <w:abstractNum w15:restartNumberingAfterBreak="0" w:abstractNumId="5">
     <w:nsid w:val="24D1D51A"/>
     <w:multiLevelType w:val="multilevel"/>
     <w:tmpl w:val="B39633C6"/>
@@ -1919,9 +1930,9 @@
       <w:lvlJc w:val="left"/>
       <w:pPr>
         <w:tabs>
-          <w:tab w:val="num" w:pos="0"/>
-        </w:tabs>
-        <w:ind w:left="480" w:hanging="480"/>
+          <w:tab w:pos="0" w:val="num"/>
+        </w:tabs>
+        <w:ind w:hanging="480" w:left="480"/>
       </w:pPr>
     </w:lvl>
     <w:lvl w:ilvl="1">
@@ -1930,9 +1941,9 @@
       <w:lvlJc w:val="left"/>
       <w:pPr>
         <w:tabs>
-          <w:tab w:val="num" w:pos="720"/>
-        </w:tabs>
-        <w:ind w:left="1200" w:hanging="480"/>
+          <w:tab w:pos="720" w:val="num"/>
+        </w:tabs>
+        <w:ind w:hanging="480" w:left="1200"/>
       </w:pPr>
     </w:lvl>
     <w:lvl w:ilvl="2">
@@ -1941,9 +1952,9 @@
       <w:lvlJc w:val="left"/>
       <w:pPr>
         <w:tabs>
-          <w:tab w:val="num" w:pos="1440"/>
-        </w:tabs>
-        <w:ind w:left="1920" w:hanging="480"/>
+          <w:tab w:pos="1440" w:val="num"/>
+        </w:tabs>
+        <w:ind w:hanging="480" w:left="1920"/>
       </w:pPr>
     </w:lvl>
     <w:lvl w:ilvl="3">
@@ -1952,9 +1963,9 @@
       <w:lvlJc w:val="left"/>
       <w:pPr>
         <w:tabs>
-          <w:tab w:val="num" w:pos="2160"/>
-        </w:tabs>
-        <w:ind w:left="2640" w:hanging="480"/>
+          <w:tab w:pos="2160" w:val="num"/>
+        </w:tabs>
+        <w:ind w:hanging="480" w:left="2640"/>
       </w:pPr>
     </w:lvl>
     <w:lvl w:ilvl="4">
@@ -1963,9 +1974,9 @@
       <w:lvlJc w:val="left"/>
       <w:pPr>
         <w:tabs>
-          <w:tab w:val="num" w:pos="2880"/>
-        </w:tabs>
-        <w:ind w:left="3360" w:hanging="480"/>
+          <w:tab w:pos="2880" w:val="num"/>
+        </w:tabs>
+        <w:ind w:hanging="480" w:left="3360"/>
       </w:pPr>
     </w:lvl>
     <w:lvl w:ilvl="5">
@@ -1974,9 +1985,9 @@
       <w:lvlJc w:val="left"/>
       <w:pPr>
         <w:tabs>
-          <w:tab w:val="num" w:pos="3600"/>
-        </w:tabs>
-        <w:ind w:left="4080" w:hanging="480"/>
+          <w:tab w:pos="3600" w:val="num"/>
+        </w:tabs>
+        <w:ind w:hanging="480" w:left="4080"/>
       </w:pPr>
     </w:lvl>
     <w:lvl w:ilvl="6">
@@ -1985,9 +1996,9 @@
       <w:lvlJc w:val="left"/>
       <w:pPr>
         <w:tabs>
-          <w:tab w:val="num" w:pos="4320"/>
-        </w:tabs>
-        <w:ind w:left="4800" w:hanging="480"/>
+          <w:tab w:pos="4320" w:val="num"/>
+        </w:tabs>
+        <w:ind w:hanging="480" w:left="4800"/>
       </w:pPr>
     </w:lvl>
     <w:lvl w:ilvl="7">
@@ -2001,7 +2012,7 @@
       <w:lvlJc w:val="left"/>
     </w:lvl>
   </w:abstractNum>
-  <w:abstractNum w:abstractNumId="6" w15:restartNumberingAfterBreak="0">
+  <w:abstractNum w15:restartNumberingAfterBreak="0" w:abstractNumId="6">
     <w:nsid w:val="2A217807"/>
     <w:multiLevelType w:val="multilevel"/>
     <w:tmpl w:val="A31A8936"/>
@@ -2011,7 +2022,7 @@
       <w:lvlText w:val=""/>
       <w:lvlJc w:val="left"/>
       <w:pPr>
-        <w:ind w:left="1080" w:hanging="360"/>
+        <w:ind w:hanging="360" w:left="1080"/>
       </w:pPr>
       <w:rPr>
         <w:rFonts w:ascii="Wingdings" w:hAnsi="Wingdings" w:hint="default"/>
@@ -2023,7 +2034,7 @@
       <w:lvlText w:val="o"/>
       <w:lvlJc w:val="left"/>
       <w:pPr>
-        <w:ind w:left="1800" w:hanging="360"/>
+        <w:ind w:hanging="360" w:left="1800"/>
       </w:pPr>
       <w:rPr>
         <w:rFonts w:ascii="Courier New" w:hAnsi="Courier New" w:hint="default"/>
@@ -2035,7 +2046,7 @@
       <w:lvlText w:val=""/>
       <w:lvlJc w:val="left"/>
       <w:pPr>
-        <w:ind w:left="2520" w:hanging="360"/>
+        <w:ind w:hanging="360" w:left="2520"/>
       </w:pPr>
       <w:rPr>
         <w:rFonts w:ascii="Wingdings" w:hAnsi="Wingdings" w:hint="default"/>
@@ -2047,7 +2058,7 @@
       <w:lvlText w:val=""/>
       <w:lvlJc w:val="left"/>
       <w:pPr>
-        <w:ind w:left="3240" w:hanging="360"/>
+        <w:ind w:hanging="360" w:left="3240"/>
       </w:pPr>
       <w:rPr>
         <w:rFonts w:ascii="Symbol" w:hAnsi="Symbol" w:hint="default"/>
@@ -2059,7 +2070,7 @@
       <w:lvlText w:val="o"/>
       <w:lvlJc w:val="left"/>
       <w:pPr>
-        <w:ind w:left="3960" w:hanging="360"/>
+        <w:ind w:hanging="360" w:left="3960"/>
       </w:pPr>
       <w:rPr>
         <w:rFonts w:ascii="Courier New" w:hAnsi="Courier New" w:hint="default"/>
@@ -2071,7 +2082,7 @@
       <w:lvlText w:val=""/>
       <w:lvlJc w:val="left"/>
       <w:pPr>
-        <w:ind w:left="4680" w:hanging="360"/>
+        <w:ind w:hanging="360" w:left="4680"/>
       </w:pPr>
       <w:rPr>
         <w:rFonts w:ascii="Wingdings" w:hAnsi="Wingdings" w:hint="default"/>
@@ -2083,7 +2094,7 @@
       <w:lvlText w:val=""/>
       <w:lvlJc w:val="left"/>
       <w:pPr>
-        <w:ind w:left="5400" w:hanging="360"/>
+        <w:ind w:hanging="360" w:left="5400"/>
       </w:pPr>
       <w:rPr>
         <w:rFonts w:ascii="Symbol" w:hAnsi="Symbol" w:hint="default"/>
@@ -2095,7 +2106,7 @@
       <w:lvlText w:val="o"/>
       <w:lvlJc w:val="left"/>
       <w:pPr>
-        <w:ind w:left="6120" w:hanging="360"/>
+        <w:ind w:hanging="360" w:left="6120"/>
       </w:pPr>
       <w:rPr>
         <w:rFonts w:ascii="Courier New" w:hAnsi="Courier New" w:hint="default"/>
@@ -2107,14 +2118,14 @@
       <w:lvlText w:val=""/>
       <w:lvlJc w:val="left"/>
       <w:pPr>
-        <w:ind w:left="6840" w:hanging="360"/>
+        <w:ind w:hanging="360" w:left="6840"/>
       </w:pPr>
       <w:rPr>
         <w:rFonts w:ascii="Wingdings" w:hAnsi="Wingdings" w:hint="default"/>
       </w:rPr>
     </w:lvl>
   </w:abstractNum>
-  <w:abstractNum w:abstractNumId="7" w15:restartNumberingAfterBreak="0">
+  <w:abstractNum w15:restartNumberingAfterBreak="0" w:abstractNumId="7">
     <w:nsid w:val="30F43D32"/>
     <w:multiLevelType w:val="multilevel"/>
     <w:tmpl w:val="E460B204"/>
@@ -2125,9 +2136,9 @@
       <w:lvlJc w:val="left"/>
       <w:pPr>
         <w:tabs>
-          <w:tab w:val="num" w:pos="576"/>
-        </w:tabs>
-        <w:ind w:left="576" w:hanging="360"/>
+          <w:tab w:pos="576" w:val="num"/>
+        </w:tabs>
+        <w:ind w:hanging="360" w:left="576"/>
       </w:pPr>
       <w:rPr>
         <w:rFonts w:ascii="Wingdings" w:hAnsi="Wingdings" w:hint="default"/>
@@ -2141,9 +2152,9 @@
       <w:lvlJc w:val="left"/>
       <w:pPr>
         <w:tabs>
-          <w:tab w:val="num" w:pos="936"/>
-        </w:tabs>
-        <w:ind w:left="936" w:hanging="360"/>
+          <w:tab w:pos="936" w:val="num"/>
+        </w:tabs>
+        <w:ind w:hanging="360" w:left="936"/>
       </w:pPr>
       <w:rPr>
         <w:rFonts w:ascii="Symbol" w:hAnsi="Symbol" w:hint="default"/>
@@ -2158,9 +2169,9 @@
       <w:lvlJc w:val="left"/>
       <w:pPr>
         <w:tabs>
-          <w:tab w:val="num" w:pos="-504"/>
-        </w:tabs>
-        <w:ind w:left="2016" w:hanging="360"/>
+          <w:tab w:pos="-504" w:val="num"/>
+        </w:tabs>
+        <w:ind w:hanging="360" w:left="2016"/>
       </w:pPr>
       <w:rPr>
         <w:rFonts w:ascii="Wingdings" w:hAnsi="Wingdings" w:hint="default"/>
@@ -2173,9 +2184,9 @@
       <w:lvlJc w:val="left"/>
       <w:pPr>
         <w:tabs>
-          <w:tab w:val="num" w:pos="-504"/>
-        </w:tabs>
-        <w:ind w:left="2736" w:hanging="360"/>
+          <w:tab w:pos="-504" w:val="num"/>
+        </w:tabs>
+        <w:ind w:hanging="360" w:left="2736"/>
       </w:pPr>
       <w:rPr>
         <w:rFonts w:ascii="Symbol" w:hAnsi="Symbol" w:hint="default"/>
@@ -2188,9 +2199,9 @@
       <w:lvlJc w:val="left"/>
       <w:pPr>
         <w:tabs>
-          <w:tab w:val="num" w:pos="-504"/>
-        </w:tabs>
-        <w:ind w:left="3456" w:hanging="360"/>
+          <w:tab w:pos="-504" w:val="num"/>
+        </w:tabs>
+        <w:ind w:hanging="360" w:left="3456"/>
       </w:pPr>
       <w:rPr>
         <w:rFonts w:ascii="Courier New" w:hAnsi="Courier New" w:hint="default"/>
@@ -2203,9 +2214,9 @@
       <w:lvlJc w:val="left"/>
       <w:pPr>
         <w:tabs>
-          <w:tab w:val="num" w:pos="-504"/>
-        </w:tabs>
-        <w:ind w:left="4176" w:hanging="360"/>
+          <w:tab w:pos="-504" w:val="num"/>
+        </w:tabs>
+        <w:ind w:hanging="360" w:left="4176"/>
       </w:pPr>
       <w:rPr>
         <w:rFonts w:ascii="Wingdings" w:hAnsi="Wingdings" w:hint="default"/>
@@ -2218,9 +2229,9 @@
       <w:lvlJc w:val="left"/>
       <w:pPr>
         <w:tabs>
-          <w:tab w:val="num" w:pos="-504"/>
-        </w:tabs>
-        <w:ind w:left="4896" w:hanging="360"/>
+          <w:tab w:pos="-504" w:val="num"/>
+        </w:tabs>
+        <w:ind w:hanging="360" w:left="4896"/>
       </w:pPr>
       <w:rPr>
         <w:rFonts w:ascii="Symbol" w:hAnsi="Symbol" w:hint="default"/>
@@ -2233,9 +2244,9 @@
       <w:lvlJc w:val="left"/>
       <w:pPr>
         <w:tabs>
-          <w:tab w:val="num" w:pos="-504"/>
-        </w:tabs>
-        <w:ind w:left="5616" w:hanging="360"/>
+          <w:tab w:pos="-504" w:val="num"/>
+        </w:tabs>
+        <w:ind w:hanging="360" w:left="5616"/>
       </w:pPr>
       <w:rPr>
         <w:rFonts w:ascii="Courier New" w:hAnsi="Courier New" w:hint="default"/>
@@ -2248,16 +2259,16 @@
       <w:lvlJc w:val="left"/>
       <w:pPr>
         <w:tabs>
-          <w:tab w:val="num" w:pos="-504"/>
-        </w:tabs>
-        <w:ind w:left="6336" w:hanging="360"/>
+          <w:tab w:pos="-504" w:val="num"/>
+        </w:tabs>
+        <w:ind w:hanging="360" w:left="6336"/>
       </w:pPr>
       <w:rPr>
         <w:rFonts w:ascii="Wingdings" w:hAnsi="Wingdings" w:hint="default"/>
       </w:rPr>
     </w:lvl>
   </w:abstractNum>
-  <w:abstractNum w:abstractNumId="8" w15:restartNumberingAfterBreak="0">
+  <w:abstractNum w15:restartNumberingAfterBreak="0" w:abstractNumId="8">
     <w:nsid w:val="3EDF22F6"/>
     <w:multiLevelType w:val="hybridMultilevel"/>
     <w:tmpl w:val="F0BE2B82"/>
@@ -2267,110 +2278,110 @@
       <w:lvlText w:val=""/>
       <w:lvlJc w:val="left"/>
       <w:pPr>
-        <w:ind w:left="720" w:hanging="360"/>
+        <w:ind w:hanging="360" w:left="720"/>
       </w:pPr>
       <w:rPr>
         <w:rFonts w:ascii="Symbol" w:hAnsi="Symbol" w:hint="default"/>
       </w:rPr>
     </w:lvl>
-    <w:lvl w:ilvl="1" w:tplc="04090003" w:tentative="1">
+    <w:lvl w:ilvl="1" w:tentative="1" w:tplc="04090003">
       <w:start w:val="1"/>
       <w:numFmt w:val="bullet"/>
       <w:lvlText w:val="o"/>
       <w:lvlJc w:val="left"/>
       <w:pPr>
-        <w:ind w:left="1440" w:hanging="360"/>
-      </w:pPr>
-      <w:rPr>
-        <w:rFonts w:ascii="Courier New" w:hAnsi="Courier New" w:cs="Courier New" w:hint="default"/>
-      </w:rPr>
-    </w:lvl>
-    <w:lvl w:ilvl="2" w:tplc="04090005" w:tentative="1">
+        <w:ind w:hanging="360" w:left="1440"/>
+      </w:pPr>
+      <w:rPr>
+        <w:rFonts w:ascii="Courier New" w:cs="Courier New" w:hAnsi="Courier New" w:hint="default"/>
+      </w:rPr>
+    </w:lvl>
+    <w:lvl w:ilvl="2" w:tentative="1" w:tplc="04090005">
       <w:start w:val="1"/>
       <w:numFmt w:val="bullet"/>
       <w:lvlText w:val=""/>
       <w:lvlJc w:val="left"/>
       <w:pPr>
-        <w:ind w:left="2160" w:hanging="360"/>
+        <w:ind w:hanging="360" w:left="2160"/>
       </w:pPr>
       <w:rPr>
         <w:rFonts w:ascii="Wingdings" w:hAnsi="Wingdings" w:hint="default"/>
       </w:rPr>
     </w:lvl>
-    <w:lvl w:ilvl="3" w:tplc="04090001" w:tentative="1">
+    <w:lvl w:ilvl="3" w:tentative="1" w:tplc="04090001">
       <w:start w:val="1"/>
       <w:numFmt w:val="bullet"/>
       <w:lvlText w:val=""/>
       <w:lvlJc w:val="left"/>
       <w:pPr>
-        <w:ind w:left="2880" w:hanging="360"/>
+        <w:ind w:hanging="360" w:left="2880"/>
       </w:pPr>
       <w:rPr>
         <w:rFonts w:ascii="Symbol" w:hAnsi="Symbol" w:hint="default"/>
       </w:rPr>
     </w:lvl>
-    <w:lvl w:ilvl="4" w:tplc="04090003" w:tentative="1">
+    <w:lvl w:ilvl="4" w:tentative="1" w:tplc="04090003">
       <w:start w:val="1"/>
       <w:numFmt w:val="bullet"/>
       <w:lvlText w:val="o"/>
       <w:lvlJc w:val="left"/>
       <w:pPr>
-        <w:ind w:left="3600" w:hanging="360"/>
-      </w:pPr>
-      <w:rPr>
-        <w:rFonts w:ascii="Courier New" w:hAnsi="Courier New" w:cs="Courier New" w:hint="default"/>
-      </w:rPr>
-    </w:lvl>
-    <w:lvl w:ilvl="5" w:tplc="04090005" w:tentative="1">
+        <w:ind w:hanging="360" w:left="3600"/>
+      </w:pPr>
+      <w:rPr>
+        <w:rFonts w:ascii="Courier New" w:cs="Courier New" w:hAnsi="Courier New" w:hint="default"/>
+      </w:rPr>
+    </w:lvl>
+    <w:lvl w:ilvl="5" w:tentative="1" w:tplc="04090005">
       <w:start w:val="1"/>
       <w:numFmt w:val="bullet"/>
       <w:lvlText w:val=""/>
       <w:lvlJc w:val="left"/>
       <w:pPr>
-        <w:ind w:left="4320" w:hanging="360"/>
+        <w:ind w:hanging="360" w:left="4320"/>
       </w:pPr>
       <w:rPr>
         <w:rFonts w:ascii="Wingdings" w:hAnsi="Wingdings" w:hint="default"/>
       </w:rPr>
     </w:lvl>
-    <w:lvl w:ilvl="6" w:tplc="04090001" w:tentative="1">
+    <w:lvl w:ilvl="6" w:tentative="1" w:tplc="04090001">
       <w:start w:val="1"/>
       <w:numFmt w:val="bullet"/>
       <w:lvlText w:val=""/>
       <w:lvlJc w:val="left"/>
       <w:pPr>
-        <w:ind w:left="5040" w:hanging="360"/>
+        <w:ind w:hanging="360" w:left="5040"/>
       </w:pPr>
       <w:rPr>
         <w:rFonts w:ascii="Symbol" w:hAnsi="Symbol" w:hint="default"/>
       </w:rPr>
     </w:lvl>
-    <w:lvl w:ilvl="7" w:tplc="04090003" w:tentative="1">
+    <w:lvl w:ilvl="7" w:tentative="1" w:tplc="04090003">
       <w:start w:val="1"/>
       <w:numFmt w:val="bullet"/>
       <w:lvlText w:val="o"/>
       <w:lvlJc w:val="left"/>
       <w:pPr>
-        <w:ind w:left="5760" w:hanging="360"/>
-      </w:pPr>
-      <w:rPr>
-        <w:rFonts w:ascii="Courier New" w:hAnsi="Courier New" w:cs="Courier New" w:hint="default"/>
-      </w:rPr>
-    </w:lvl>
-    <w:lvl w:ilvl="8" w:tplc="04090005" w:tentative="1">
+        <w:ind w:hanging="360" w:left="5760"/>
+      </w:pPr>
+      <w:rPr>
+        <w:rFonts w:ascii="Courier New" w:cs="Courier New" w:hAnsi="Courier New" w:hint="default"/>
+      </w:rPr>
+    </w:lvl>
+    <w:lvl w:ilvl="8" w:tentative="1" w:tplc="04090005">
       <w:start w:val="1"/>
       <w:numFmt w:val="bullet"/>
       <w:lvlText w:val=""/>
       <w:lvlJc w:val="left"/>
       <w:pPr>
-        <w:ind w:left="6480" w:hanging="360"/>
+        <w:ind w:hanging="360" w:left="6480"/>
       </w:pPr>
       <w:rPr>
         <w:rFonts w:ascii="Wingdings" w:hAnsi="Wingdings" w:hint="default"/>
       </w:rPr>
     </w:lvl>
   </w:abstractNum>
-  <w:abstractNum w:abstractNumId="9" w15:restartNumberingAfterBreak="0">
+  <w:abstractNum w15:restartNumberingAfterBreak="0" w:abstractNumId="9">
     <w:nsid w:val="43ED14FD"/>
     <w:multiLevelType w:val="multilevel"/>
     <w:tmpl w:val="C0423DF6"/>
@@ -2381,9 +2392,9 @@
       <w:lvlJc w:val="left"/>
       <w:pPr>
         <w:tabs>
-          <w:tab w:val="num" w:pos="-504"/>
-        </w:tabs>
-        <w:ind w:left="576" w:hanging="360"/>
+          <w:tab w:pos="-504" w:val="num"/>
+        </w:tabs>
+        <w:ind w:hanging="360" w:left="576"/>
       </w:pPr>
       <w:rPr>
         <w:rFonts w:ascii="Wingdings" w:hAnsi="Wingdings" w:hint="default"/>
@@ -2397,9 +2408,9 @@
       <w:lvlJc w:val="left"/>
       <w:pPr>
         <w:tabs>
-          <w:tab w:val="num" w:pos="-504"/>
-        </w:tabs>
-        <w:ind w:left="936" w:hanging="360"/>
+          <w:tab w:pos="-504" w:val="num"/>
+        </w:tabs>
+        <w:ind w:hanging="360" w:left="936"/>
       </w:pPr>
       <w:rPr>
         <w:rFonts w:ascii="Symbol" w:hAnsi="Symbol" w:hint="default"/>
@@ -2414,9 +2425,9 @@
       <w:lvlJc w:val="left"/>
       <w:pPr>
         <w:tabs>
-          <w:tab w:val="num" w:pos="-504"/>
-        </w:tabs>
-        <w:ind w:left="2016" w:hanging="360"/>
+          <w:tab w:pos="-504" w:val="num"/>
+        </w:tabs>
+        <w:ind w:hanging="360" w:left="2016"/>
       </w:pPr>
       <w:rPr>
         <w:rFonts w:ascii="Wingdings" w:hAnsi="Wingdings" w:hint="default"/>
@@ -2429,9 +2440,9 @@
       <w:lvlJc w:val="left"/>
       <w:pPr>
         <w:tabs>
-          <w:tab w:val="num" w:pos="-504"/>
-        </w:tabs>
-        <w:ind w:left="2736" w:hanging="360"/>
+          <w:tab w:pos="-504" w:val="num"/>
+        </w:tabs>
+        <w:ind w:hanging="360" w:left="2736"/>
       </w:pPr>
       <w:rPr>
         <w:rFonts w:ascii="Symbol" w:hAnsi="Symbol" w:hint="default"/>
@@ -2444,9 +2455,9 @@
       <w:lvlJc w:val="left"/>
       <w:pPr>
         <w:tabs>
-          <w:tab w:val="num" w:pos="-504"/>
-        </w:tabs>
-        <w:ind w:left="3456" w:hanging="360"/>
+          <w:tab w:pos="-504" w:val="num"/>
+        </w:tabs>
+        <w:ind w:hanging="360" w:left="3456"/>
       </w:pPr>
       <w:rPr>
         <w:rFonts w:ascii="Courier New" w:hAnsi="Courier New" w:hint="default"/>
@@ -2459,9 +2470,9 @@
       <w:lvlJc w:val="left"/>
       <w:pPr>
         <w:tabs>
-          <w:tab w:val="num" w:pos="-504"/>
-        </w:tabs>
-        <w:ind w:left="4176" w:hanging="360"/>
+          <w:tab w:pos="-504" w:val="num"/>
+        </w:tabs>
+        <w:ind w:hanging="360" w:left="4176"/>
       </w:pPr>
       <w:rPr>
         <w:rFonts w:ascii="Wingdings" w:hAnsi="Wingdings" w:hint="default"/>
@@ -2474,9 +2485,9 @@
       <w:lvlJc w:val="left"/>
       <w:pPr>
         <w:tabs>
-          <w:tab w:val="num" w:pos="-504"/>
-        </w:tabs>
-        <w:ind w:left="4896" w:hanging="360"/>
+          <w:tab w:pos="-504" w:val="num"/>
+        </w:tabs>
+        <w:ind w:hanging="360" w:left="4896"/>
       </w:pPr>
       <w:rPr>
         <w:rFonts w:ascii="Symbol" w:hAnsi="Symbol" w:hint="default"/>
@@ -2489,9 +2500,9 @@
       <w:lvlJc w:val="left"/>
       <w:pPr>
         <w:tabs>
-          <w:tab w:val="num" w:pos="-504"/>
-        </w:tabs>
-        <w:ind w:left="5616" w:hanging="360"/>
+          <w:tab w:pos="-504" w:val="num"/>
+        </w:tabs>
+        <w:ind w:hanging="360" w:left="5616"/>
       </w:pPr>
       <w:rPr>
         <w:rFonts w:ascii="Courier New" w:hAnsi="Courier New" w:hint="default"/>
@@ -2504,16 +2515,16 @@
       <w:lvlJc w:val="left"/>
       <w:pPr>
         <w:tabs>
-          <w:tab w:val="num" w:pos="-504"/>
-        </w:tabs>
-        <w:ind w:left="6336" w:hanging="360"/>
+          <w:tab w:pos="-504" w:val="num"/>
+        </w:tabs>
+        <w:ind w:hanging="360" w:left="6336"/>
       </w:pPr>
       <w:rPr>
         <w:rFonts w:ascii="Wingdings" w:hAnsi="Wingdings" w:hint="default"/>
       </w:rPr>
     </w:lvl>
   </w:abstractNum>
-  <w:abstractNum w:abstractNumId="10" w15:restartNumberingAfterBreak="0">
+  <w:abstractNum w15:restartNumberingAfterBreak="0" w:abstractNumId="10">
     <w:nsid w:val="473621AF"/>
     <w:multiLevelType w:val="hybridMultilevel"/>
     <w:tmpl w:val="F224F172"/>
@@ -2523,110 +2534,110 @@
       <w:lvlText w:val=""/>
       <w:lvlJc w:val="left"/>
       <w:pPr>
-        <w:ind w:left="720" w:hanging="360"/>
+        <w:ind w:hanging="360" w:left="720"/>
       </w:pPr>
       <w:rPr>
         <w:rFonts w:ascii="Wingdings" w:hAnsi="Wingdings" w:hint="default"/>
       </w:rPr>
     </w:lvl>
-    <w:lvl w:ilvl="1" w:tplc="04090003" w:tentative="1">
+    <w:lvl w:ilvl="1" w:tentative="1" w:tplc="04090003">
       <w:start w:val="1"/>
       <w:numFmt w:val="bullet"/>
       <w:lvlText w:val="o"/>
       <w:lvlJc w:val="left"/>
       <w:pPr>
-        <w:ind w:left="1440" w:hanging="360"/>
-      </w:pPr>
-      <w:rPr>
-        <w:rFonts w:ascii="Courier New" w:hAnsi="Courier New" w:cs="Courier New" w:hint="default"/>
-      </w:rPr>
-    </w:lvl>
-    <w:lvl w:ilvl="2" w:tplc="04090005" w:tentative="1">
+        <w:ind w:hanging="360" w:left="1440"/>
+      </w:pPr>
+      <w:rPr>
+        <w:rFonts w:ascii="Courier New" w:cs="Courier New" w:hAnsi="Courier New" w:hint="default"/>
+      </w:rPr>
+    </w:lvl>
+    <w:lvl w:ilvl="2" w:tentative="1" w:tplc="04090005">
       <w:start w:val="1"/>
       <w:numFmt w:val="bullet"/>
       <w:lvlText w:val=""/>
       <w:lvlJc w:val="left"/>
       <w:pPr>
-        <w:ind w:left="2160" w:hanging="360"/>
+        <w:ind w:hanging="360" w:left="2160"/>
       </w:pPr>
       <w:rPr>
         <w:rFonts w:ascii="Wingdings" w:hAnsi="Wingdings" w:hint="default"/>
       </w:rPr>
     </w:lvl>
-    <w:lvl w:ilvl="3" w:tplc="04090001" w:tentative="1">
+    <w:lvl w:ilvl="3" w:tentative="1" w:tplc="04090001">
       <w:start w:val="1"/>
       <w:numFmt w:val="bullet"/>
       <w:lvlText w:val=""/>
       <w:lvlJc w:val="left"/>
       <w:pPr>
-        <w:ind w:left="2880" w:hanging="360"/>
+        <w:ind w:hanging="360" w:left="2880"/>
       </w:pPr>
       <w:rPr>
         <w:rFonts w:ascii="Symbol" w:hAnsi="Symbol" w:hint="default"/>
       </w:rPr>
     </w:lvl>
-    <w:lvl w:ilvl="4" w:tplc="04090003" w:tentative="1">
+    <w:lvl w:ilvl="4" w:tentative="1" w:tplc="04090003">
       <w:start w:val="1"/>
       <w:numFmt w:val="bullet"/>
       <w:lvlText w:val="o"/>
       <w:lvlJc w:val="left"/>
       <w:pPr>
-        <w:ind w:left="3600" w:hanging="360"/>
-      </w:pPr>
-      <w:rPr>
-        <w:rFonts w:ascii="Courier New" w:hAnsi="Courier New" w:cs="Courier New" w:hint="default"/>
-      </w:rPr>
-    </w:lvl>
-    <w:lvl w:ilvl="5" w:tplc="04090005" w:tentative="1">
+        <w:ind w:hanging="360" w:left="3600"/>
+      </w:pPr>
+      <w:rPr>
+        <w:rFonts w:ascii="Courier New" w:cs="Courier New" w:hAnsi="Courier New" w:hint="default"/>
+      </w:rPr>
+    </w:lvl>
+    <w:lvl w:ilvl="5" w:tentative="1" w:tplc="04090005">
       <w:start w:val="1"/>
       <w:numFmt w:val="bullet"/>
       <w:lvlText w:val=""/>
       <w:lvlJc w:val="left"/>
       <w:pPr>
-        <w:ind w:left="4320" w:hanging="360"/>
+        <w:ind w:hanging="360" w:left="4320"/>
       </w:pPr>
       <w:rPr>
         <w:rFonts w:ascii="Wingdings" w:hAnsi="Wingdings" w:hint="default"/>
       </w:rPr>
     </w:lvl>
-    <w:lvl w:ilvl="6" w:tplc="04090001" w:tentative="1">
+    <w:lvl w:ilvl="6" w:tentative="1" w:tplc="04090001">
       <w:start w:val="1"/>
       <w:numFmt w:val="bullet"/>
       <w:lvlText w:val=""/>
       <w:lvlJc w:val="left"/>
       <w:pPr>
-        <w:ind w:left="5040" w:hanging="360"/>
+        <w:ind w:hanging="360" w:left="5040"/>
       </w:pPr>
       <w:rPr>
         <w:rFonts w:ascii="Symbol" w:hAnsi="Symbol" w:hint="default"/>
       </w:rPr>
     </w:lvl>
-    <w:lvl w:ilvl="7" w:tplc="04090003" w:tentative="1">
+    <w:lvl w:ilvl="7" w:tentative="1" w:tplc="04090003">
       <w:start w:val="1"/>
       <w:numFmt w:val="bullet"/>
       <w:lvlText w:val="o"/>
       <w:lvlJc w:val="left"/>
       <w:pPr>
-        <w:ind w:left="5760" w:hanging="360"/>
-      </w:pPr>
-      <w:rPr>
-        <w:rFonts w:ascii="Courier New" w:hAnsi="Courier New" w:cs="Courier New" w:hint="default"/>
-      </w:rPr>
-    </w:lvl>
-    <w:lvl w:ilvl="8" w:tplc="04090005" w:tentative="1">
+        <w:ind w:hanging="360" w:left="5760"/>
+      </w:pPr>
+      <w:rPr>
+        <w:rFonts w:ascii="Courier New" w:cs="Courier New" w:hAnsi="Courier New" w:hint="default"/>
+      </w:rPr>
+    </w:lvl>
+    <w:lvl w:ilvl="8" w:tentative="1" w:tplc="04090005">
       <w:start w:val="1"/>
       <w:numFmt w:val="bullet"/>
       <w:lvlText w:val=""/>
       <w:lvlJc w:val="left"/>
       <w:pPr>
-        <w:ind w:left="6480" w:hanging="360"/>
+        <w:ind w:hanging="360" w:left="6480"/>
       </w:pPr>
       <w:rPr>
         <w:rFonts w:ascii="Wingdings" w:hAnsi="Wingdings" w:hint="default"/>
       </w:rPr>
     </w:lvl>
   </w:abstractNum>
-  <w:abstractNum w:abstractNumId="11" w15:restartNumberingAfterBreak="0">
+  <w:abstractNum w15:restartNumberingAfterBreak="0" w:abstractNumId="11">
     <w:nsid w:val="510DA59F"/>
     <w:multiLevelType w:val="multilevel"/>
     <w:tmpl w:val="578ADCE8"/>
@@ -2636,9 +2647,9 @@
       <w:lvlJc w:val="left"/>
       <w:pPr>
         <w:tabs>
-          <w:tab w:val="num" w:pos="0"/>
-        </w:tabs>
-        <w:ind w:left="480" w:hanging="480"/>
+          <w:tab w:pos="0" w:val="num"/>
+        </w:tabs>
+        <w:ind w:hanging="480" w:left="480"/>
       </w:pPr>
     </w:lvl>
     <w:lvl w:ilvl="1">
@@ -2647,9 +2658,9 @@
       <w:lvlJc w:val="left"/>
       <w:pPr>
         <w:tabs>
-          <w:tab w:val="num" w:pos="720"/>
-        </w:tabs>
-        <w:ind w:left="1200" w:hanging="480"/>
+          <w:tab w:pos="720" w:val="num"/>
+        </w:tabs>
+        <w:ind w:hanging="480" w:left="1200"/>
       </w:pPr>
     </w:lvl>
     <w:lvl w:ilvl="2">
@@ -2658,9 +2669,9 @@
       <w:lvlJc w:val="left"/>
       <w:pPr>
         <w:tabs>
-          <w:tab w:val="num" w:pos="1440"/>
-        </w:tabs>
-        <w:ind w:left="1920" w:hanging="480"/>
+          <w:tab w:pos="1440" w:val="num"/>
+        </w:tabs>
+        <w:ind w:hanging="480" w:left="1920"/>
       </w:pPr>
     </w:lvl>
     <w:lvl w:ilvl="3">
@@ -2669,9 +2680,9 @@
       <w:lvlJc w:val="left"/>
       <w:pPr>
         <w:tabs>
-          <w:tab w:val="num" w:pos="2160"/>
-        </w:tabs>
-        <w:ind w:left="2640" w:hanging="480"/>
+          <w:tab w:pos="2160" w:val="num"/>
+        </w:tabs>
+        <w:ind w:hanging="480" w:left="2640"/>
       </w:pPr>
     </w:lvl>
     <w:lvl w:ilvl="4">
@@ -2680,9 +2691,9 @@
       <w:lvlJc w:val="left"/>
       <w:pPr>
         <w:tabs>
-          <w:tab w:val="num" w:pos="2880"/>
-        </w:tabs>
-        <w:ind w:left="3360" w:hanging="480"/>
+          <w:tab w:pos="2880" w:val="num"/>
+        </w:tabs>
+        <w:ind w:hanging="480" w:left="3360"/>
       </w:pPr>
     </w:lvl>
     <w:lvl w:ilvl="5">
@@ -2691,9 +2702,9 @@
       <w:lvlJc w:val="left"/>
       <w:pPr>
         <w:tabs>
-          <w:tab w:val="num" w:pos="3600"/>
-        </w:tabs>
-        <w:ind w:left="4080" w:hanging="480"/>
+          <w:tab w:pos="3600" w:val="num"/>
+        </w:tabs>
+        <w:ind w:hanging="480" w:left="4080"/>
       </w:pPr>
     </w:lvl>
     <w:lvl w:ilvl="6">
@@ -2702,9 +2713,9 @@
       <w:lvlJc w:val="left"/>
       <w:pPr>
         <w:tabs>
-          <w:tab w:val="num" w:pos="4320"/>
-        </w:tabs>
-        <w:ind w:left="4800" w:hanging="480"/>
+          <w:tab w:pos="4320" w:val="num"/>
+        </w:tabs>
+        <w:ind w:hanging="480" w:left="4800"/>
       </w:pPr>
     </w:lvl>
     <w:lvl w:ilvl="7">
@@ -2718,7 +2729,7 @@
       <w:lvlJc w:val="left"/>
     </w:lvl>
   </w:abstractNum>
-  <w:abstractNum w:abstractNumId="12" w15:restartNumberingAfterBreak="0">
+  <w:abstractNum w15:restartNumberingAfterBreak="0" w:abstractNumId="12">
     <w:nsid w:val="56BA5EFF"/>
     <w:multiLevelType w:val="singleLevel"/>
     <w:tmpl w:val="00000000"/>
@@ -2729,16 +2740,16 @@
       <w:lvlJc w:val="left"/>
       <w:pPr>
         <w:tabs>
-          <w:tab w:val="num" w:pos="420"/>
-        </w:tabs>
-        <w:ind w:left="420" w:hanging="420"/>
+          <w:tab w:pos="420" w:val="num"/>
+        </w:tabs>
+        <w:ind w:hanging="420" w:left="420"/>
       </w:pPr>
       <w:rPr>
         <w:rFonts w:ascii="Wingdings" w:hAnsi="Wingdings" w:hint="default"/>
       </w:rPr>
     </w:lvl>
   </w:abstractNum>
-  <w:abstractNum w:abstractNumId="13" w15:restartNumberingAfterBreak="0">
+  <w:abstractNum w15:restartNumberingAfterBreak="0" w:abstractNumId="13">
     <w:nsid w:val="75B88EC7"/>
     <w:multiLevelType w:val="multilevel"/>
     <w:tmpl w:val="96F6F3E6"/>
@@ -2749,9 +2760,9 @@
       <w:lvlJc w:val="left"/>
       <w:pPr>
         <w:tabs>
-          <w:tab w:val="num" w:pos="0"/>
-        </w:tabs>
-        <w:ind w:left="480" w:hanging="480"/>
+          <w:tab w:pos="0" w:val="num"/>
+        </w:tabs>
+        <w:ind w:hanging="480" w:left="480"/>
       </w:pPr>
     </w:lvl>
     <w:lvl w:ilvl="1">
@@ -2760,9 +2771,9 @@
       <w:lvlJc w:val="left"/>
       <w:pPr>
         <w:tabs>
-          <w:tab w:val="num" w:pos="720"/>
-        </w:tabs>
-        <w:ind w:left="1200" w:hanging="480"/>
+          <w:tab w:pos="720" w:val="num"/>
+        </w:tabs>
+        <w:ind w:hanging="480" w:left="1200"/>
       </w:pPr>
     </w:lvl>
     <w:lvl w:ilvl="2">
@@ -2771,9 +2782,9 @@
       <w:lvlJc w:val="left"/>
       <w:pPr>
         <w:tabs>
-          <w:tab w:val="num" w:pos="1440"/>
-        </w:tabs>
-        <w:ind w:left="1920" w:hanging="480"/>
+          <w:tab w:pos="1440" w:val="num"/>
+        </w:tabs>
+        <w:ind w:hanging="480" w:left="1920"/>
       </w:pPr>
     </w:lvl>
     <w:lvl w:ilvl="3">
@@ -2782,9 +2793,9 @@
       <w:lvlJc w:val="left"/>
       <w:pPr>
         <w:tabs>
-          <w:tab w:val="num" w:pos="2160"/>
-        </w:tabs>
-        <w:ind w:left="2640" w:hanging="480"/>
+          <w:tab w:pos="2160" w:val="num"/>
+        </w:tabs>
+        <w:ind w:hanging="480" w:left="2640"/>
       </w:pPr>
     </w:lvl>
     <w:lvl w:ilvl="4">
@@ -2793,9 +2804,9 @@
       <w:lvlJc w:val="left"/>
       <w:pPr>
         <w:tabs>
-          <w:tab w:val="num" w:pos="2880"/>
-        </w:tabs>
-        <w:ind w:left="3360" w:hanging="480"/>
+          <w:tab w:pos="2880" w:val="num"/>
+        </w:tabs>
+        <w:ind w:hanging="480" w:left="3360"/>
       </w:pPr>
     </w:lvl>
     <w:lvl w:ilvl="5">
@@ -2804,9 +2815,9 @@
       <w:lvlJc w:val="left"/>
       <w:pPr>
         <w:tabs>
-          <w:tab w:val="num" w:pos="3600"/>
-        </w:tabs>
-        <w:ind w:left="4080" w:hanging="480"/>
+          <w:tab w:pos="3600" w:val="num"/>
+        </w:tabs>
+        <w:ind w:hanging="480" w:left="4080"/>
       </w:pPr>
     </w:lvl>
     <w:lvl w:ilvl="6">
@@ -2815,9 +2826,9 @@
       <w:lvlJc w:val="left"/>
       <w:pPr>
         <w:tabs>
-          <w:tab w:val="num" w:pos="4320"/>
-        </w:tabs>
-        <w:ind w:left="4800" w:hanging="480"/>
+          <w:tab w:pos="4320" w:val="num"/>
+        </w:tabs>
+        <w:ind w:hanging="480" w:left="4800"/>
       </w:pPr>
     </w:lvl>
     <w:lvl w:ilvl="7">
@@ -2831,7 +2842,7 @@
       <w:lvlJc w:val="left"/>
     </w:lvl>
   </w:abstractNum>
-  <w:abstractNum w:abstractNumId="14" w15:restartNumberingAfterBreak="0">
+  <w:abstractNum w15:restartNumberingAfterBreak="0" w:abstractNumId="14">
     <w:nsid w:val="7CAC16F8"/>
     <w:multiLevelType w:val="multilevel"/>
     <w:tmpl w:val="3196B8E6"/>
@@ -2842,9 +2853,9 @@
       <w:lvlJc w:val="left"/>
       <w:pPr>
         <w:tabs>
-          <w:tab w:val="num" w:pos="-504"/>
-        </w:tabs>
-        <w:ind w:left="576" w:hanging="360"/>
+          <w:tab w:pos="-504" w:val="num"/>
+        </w:tabs>
+        <w:ind w:hanging="360" w:left="576"/>
       </w:pPr>
       <w:rPr>
         <w:rFonts w:ascii="Wingdings" w:hAnsi="Wingdings" w:hint="default"/>
@@ -2858,9 +2869,9 @@
       <w:lvlJc w:val="left"/>
       <w:pPr>
         <w:tabs>
-          <w:tab w:val="num" w:pos="-504"/>
-        </w:tabs>
-        <w:ind w:left="1296" w:hanging="360"/>
+          <w:tab w:pos="-504" w:val="num"/>
+        </w:tabs>
+        <w:ind w:hanging="360" w:left="1296"/>
       </w:pPr>
       <w:rPr>
         <w:rFonts w:ascii="Symbol" w:hAnsi="Symbol" w:hint="default"/>
@@ -2875,9 +2886,9 @@
       <w:lvlJc w:val="left"/>
       <w:pPr>
         <w:tabs>
-          <w:tab w:val="num" w:pos="-504"/>
-        </w:tabs>
-        <w:ind w:left="2016" w:hanging="360"/>
+          <w:tab w:pos="-504" w:val="num"/>
+        </w:tabs>
+        <w:ind w:hanging="360" w:left="2016"/>
       </w:pPr>
       <w:rPr>
         <w:rFonts w:ascii="Wingdings" w:hAnsi="Wingdings" w:hint="default"/>
@@ -2890,9 +2901,9 @@
       <w:lvlJc w:val="left"/>
       <w:pPr>
         <w:tabs>
-          <w:tab w:val="num" w:pos="-504"/>
-        </w:tabs>
-        <w:ind w:left="2736" w:hanging="360"/>
+          <w:tab w:pos="-504" w:val="num"/>
+        </w:tabs>
+        <w:ind w:hanging="360" w:left="2736"/>
       </w:pPr>
       <w:rPr>
         <w:rFonts w:ascii="Symbol" w:hAnsi="Symbol" w:hint="default"/>
@@ -2905,9 +2916,9 @@
       <w:lvlJc w:val="left"/>
       <w:pPr>
         <w:tabs>
-          <w:tab w:val="num" w:pos="-504"/>
-        </w:tabs>
-        <w:ind w:left="3456" w:hanging="360"/>
+          <w:tab w:pos="-504" w:val="num"/>
+        </w:tabs>
+        <w:ind w:hanging="360" w:left="3456"/>
       </w:pPr>
       <w:rPr>
         <w:rFonts w:ascii="Courier New" w:hAnsi="Courier New" w:hint="default"/>
@@ -2920,9 +2931,9 @@
       <w:lvlJc w:val="left"/>
       <w:pPr>
         <w:tabs>
-          <w:tab w:val="num" w:pos="-504"/>
-        </w:tabs>
-        <w:ind w:left="4176" w:hanging="360"/>
+          <w:tab w:pos="-504" w:val="num"/>
+        </w:tabs>
+        <w:ind w:hanging="360" w:left="4176"/>
       </w:pPr>
       <w:rPr>
         <w:rFonts w:ascii="Wingdings" w:hAnsi="Wingdings" w:hint="default"/>
@@ -2935,9 +2946,9 @@
       <w:lvlJc w:val="left"/>
       <w:pPr>
         <w:tabs>
-          <w:tab w:val="num" w:pos="-504"/>
-        </w:tabs>
-        <w:ind w:left="4896" w:hanging="360"/>
+          <w:tab w:pos="-504" w:val="num"/>
+        </w:tabs>
+        <w:ind w:hanging="360" w:left="4896"/>
       </w:pPr>
       <w:rPr>
         <w:rFonts w:ascii="Symbol" w:hAnsi="Symbol" w:hint="default"/>
@@ -2950,9 +2961,9 @@
       <w:lvlJc w:val="left"/>
       <w:pPr>
         <w:tabs>
-          <w:tab w:val="num" w:pos="-504"/>
-        </w:tabs>
-        <w:ind w:left="5616" w:hanging="360"/>
+          <w:tab w:pos="-504" w:val="num"/>
+        </w:tabs>
+        <w:ind w:hanging="360" w:left="5616"/>
       </w:pPr>
       <w:rPr>
         <w:rFonts w:ascii="Courier New" w:hAnsi="Courier New" w:hint="default"/>
@@ -2965,16 +2976,16 @@
       <w:lvlJc w:val="left"/>
       <w:pPr>
         <w:tabs>
-          <w:tab w:val="num" w:pos="-504"/>
-        </w:tabs>
-        <w:ind w:left="6336" w:hanging="360"/>
+          <w:tab w:pos="-504" w:val="num"/>
+        </w:tabs>
+        <w:ind w:hanging="360" w:left="6336"/>
       </w:pPr>
       <w:rPr>
         <w:rFonts w:ascii="Wingdings" w:hAnsi="Wingdings" w:hint="default"/>
       </w:rPr>
     </w:lvl>
   </w:abstractNum>
-  <w:abstractNum w:abstractNumId="15" w15:restartNumberingAfterBreak="0">
+  <w:abstractNum w15:restartNumberingAfterBreak="0" w:abstractNumId="15">
     <w:nsid w:val="7F9C5FD7"/>
     <w:multiLevelType w:val="multilevel"/>
     <w:tmpl w:val="D9D8B9B2"/>
@@ -2985,9 +2996,9 @@
       <w:lvlJc w:val="left"/>
       <w:pPr>
         <w:tabs>
-          <w:tab w:val="num" w:pos="-504"/>
-        </w:tabs>
-        <w:ind w:left="576" w:hanging="360"/>
+          <w:tab w:pos="-504" w:val="num"/>
+        </w:tabs>
+        <w:ind w:hanging="360" w:left="576"/>
       </w:pPr>
       <w:rPr>
         <w:rFonts w:ascii="Wingdings" w:hAnsi="Wingdings" w:hint="default"/>
@@ -3001,9 +3012,9 @@
       <w:lvlJc w:val="left"/>
       <w:pPr>
         <w:tabs>
-          <w:tab w:val="num" w:pos="-504"/>
-        </w:tabs>
-        <w:ind w:left="1296" w:hanging="360"/>
+          <w:tab w:pos="-504" w:val="num"/>
+        </w:tabs>
+        <w:ind w:hanging="360" w:left="1296"/>
       </w:pPr>
       <w:rPr>
         <w:rFonts w:ascii="Symbol" w:hAnsi="Symbol" w:hint="default"/>
@@ -3018,9 +3029,9 @@
       <w:lvlJc w:val="left"/>
       <w:pPr>
         <w:tabs>
-          <w:tab w:val="num" w:pos="-504"/>
-        </w:tabs>
-        <w:ind w:left="2016" w:hanging="360"/>
+          <w:tab w:pos="-504" w:val="num"/>
+        </w:tabs>
+        <w:ind w:hanging="360" w:left="2016"/>
       </w:pPr>
       <w:rPr>
         <w:rFonts w:ascii="Wingdings" w:hAnsi="Wingdings" w:hint="default"/>
@@ -3033,9 +3044,9 @@
       <w:lvlJc w:val="left"/>
       <w:pPr>
         <w:tabs>
-          <w:tab w:val="num" w:pos="-504"/>
-        </w:tabs>
-        <w:ind w:left="2736" w:hanging="360"/>
+          <w:tab w:pos="-504" w:val="num"/>
+        </w:tabs>
+        <w:ind w:hanging="360" w:left="2736"/>
       </w:pPr>
       <w:rPr>
         <w:rFonts w:ascii="Symbol" w:hAnsi="Symbol" w:hint="default"/>
@@ -3048,9 +3059,9 @@
       <w:lvlJc w:val="left"/>
       <w:pPr>
         <w:tabs>
-          <w:tab w:val="num" w:pos="-504"/>
-        </w:tabs>
-        <w:ind w:left="3456" w:hanging="360"/>
+          <w:tab w:pos="-504" w:val="num"/>
+        </w:tabs>
+        <w:ind w:hanging="360" w:left="3456"/>
       </w:pPr>
       <w:rPr>
         <w:rFonts w:ascii="Courier New" w:hAnsi="Courier New" w:hint="default"/>
@@ -3063,9 +3074,9 @@
       <w:lvlJc w:val="left"/>
       <w:pPr>
         <w:tabs>
-          <w:tab w:val="num" w:pos="-504"/>
-        </w:tabs>
-        <w:ind w:left="4176" w:hanging="360"/>
+          <w:tab w:pos="-504" w:val="num"/>
+        </w:tabs>
+        <w:ind w:hanging="360" w:left="4176"/>
       </w:pPr>
       <w:rPr>
         <w:rFonts w:ascii="Wingdings" w:hAnsi="Wingdings" w:hint="default"/>
@@ -3078,9 +3089,9 @@
       <w:lvlJc w:val="left"/>
       <w:pPr>
         <w:tabs>
-          <w:tab w:val="num" w:pos="-504"/>
-        </w:tabs>
-        <w:ind w:left="4896" w:hanging="360"/>
+          <w:tab w:pos="-504" w:val="num"/>
+        </w:tabs>
+        <w:ind w:hanging="360" w:left="4896"/>
       </w:pPr>
       <w:rPr>
         <w:rFonts w:ascii="Symbol" w:hAnsi="Symbol" w:hint="default"/>
@@ -3093,9 +3104,9 @@
       <w:lvlJc w:val="left"/>
       <w:pPr>
         <w:tabs>
-          <w:tab w:val="num" w:pos="-504"/>
-        </w:tabs>
-        <w:ind w:left="5616" w:hanging="360"/>
+          <w:tab w:pos="-504" w:val="num"/>
+        </w:tabs>
+        <w:ind w:hanging="360" w:left="5616"/>
       </w:pPr>
       <w:rPr>
         <w:rFonts w:ascii="Courier New" w:hAnsi="Courier New" w:hint="default"/>
@@ -3108,9 +3119,9 @@
       <w:lvlJc w:val="left"/>
       <w:pPr>
         <w:tabs>
-          <w:tab w:val="num" w:pos="-504"/>
-        </w:tabs>
-        <w:ind w:left="6336" w:hanging="360"/>
+          <w:tab w:pos="-504" w:val="num"/>
+        </w:tabs>
+        <w:ind w:hanging="360" w:left="6336"/>
       </w:pPr>
       <w:rPr>
         <w:rFonts w:ascii="Wingdings" w:hAnsi="Wingdings" w:hint="default"/>
@@ -3118,17 +3129,14 @@
     </w:lvl>
   </w:abstractNum>
   <w:abstractNum w:abstractNumId="990">
-    <w:nsid w:val="2c1ae401"/>
+    <w:nsid w:val="A990"/>
     <w:multiLevelType w:val="multilevel"/>
     <w:lvl w:ilvl="0">
       <w:numFmt w:val="bullet"/>
       <w:lvlText w:val=" "/>
       <w:lvlJc w:val="left"/>
       <w:pPr>
-        <w:tabs>
-          <w:tab w:val="num" w:pos="0"/>
-        </w:tabs>
-        <w:ind w:left="480" w:hanging="480"/>
+        <w:ind w:left="720" w:hanging="480"/>
       </w:pPr>
     </w:lvl>
     <w:lvl w:ilvl="1">
@@ -3136,10 +3144,7 @@
       <w:lvlText w:val=" "/>
       <w:lvlJc w:val="left"/>
       <w:pPr>
-        <w:tabs>
-          <w:tab w:val="num" w:pos="720"/>
-        </w:tabs>
-        <w:ind w:left="1200" w:hanging="480"/>
+        <w:ind w:left="1440" w:hanging="480"/>
       </w:pPr>
     </w:lvl>
     <w:lvl w:ilvl="2">
@@ -3147,10 +3152,7 @@
       <w:lvlText w:val=" "/>
       <w:lvlJc w:val="left"/>
       <w:pPr>
-        <w:tabs>
-          <w:tab w:val="num" w:pos="1440"/>
-        </w:tabs>
-        <w:ind w:left="1920" w:hanging="480"/>
+        <w:ind w:left="2160" w:hanging="480"/>
       </w:pPr>
     </w:lvl>
     <w:lvl w:ilvl="3">
@@ -3158,10 +3160,7 @@
       <w:lvlText w:val=" "/>
       <w:lvlJc w:val="left"/>
       <w:pPr>
-        <w:tabs>
-          <w:tab w:val="num" w:pos="2160"/>
-        </w:tabs>
-        <w:ind w:left="2640" w:hanging="480"/>
+        <w:ind w:left="2880" w:hanging="480"/>
       </w:pPr>
     </w:lvl>
     <w:lvl w:ilvl="4">
@@ -3169,10 +3168,7 @@
       <w:lvlText w:val=" "/>
       <w:lvlJc w:val="left"/>
       <w:pPr>
-        <w:tabs>
-          <w:tab w:val="num" w:pos="2880"/>
-        </w:tabs>
-        <w:ind w:left="3360" w:hanging="480"/>
+        <w:ind w:left="3600" w:hanging="480"/>
       </w:pPr>
     </w:lvl>
     <w:lvl w:ilvl="5">
@@ -3180,10 +3176,7 @@
       <w:lvlText w:val=" "/>
       <w:lvlJc w:val="left"/>
       <w:pPr>
-        <w:tabs>
-          <w:tab w:val="num" w:pos="3600"/>
-        </w:tabs>
-        <w:ind w:left="4080" w:hanging="480"/>
+        <w:ind w:left="4320" w:hanging="480"/>
       </w:pPr>
     </w:lvl>
     <w:lvl w:ilvl="6">
@@ -3191,10 +3184,7 @@
       <w:lvlText w:val=" "/>
       <w:lvlJc w:val="left"/>
       <w:pPr>
-        <w:tabs>
-          <w:tab w:val="num" w:pos="4320"/>
-        </w:tabs>
-        <w:ind w:left="4800" w:hanging="480"/>
+        <w:ind w:left="5040" w:hanging="480"/>
       </w:pPr>
     </w:lvl>
     <w:lvl w:ilvl="7">
@@ -3202,10 +3192,7 @@
       <w:lvlText w:val=" "/>
       <w:lvlJc w:val="left"/>
       <w:pPr>
-        <w:tabs>
-          <w:tab w:val="num" w:pos="5040"/>
-        </w:tabs>
-        <w:ind w:left="5520" w:hanging="480"/>
+        <w:ind w:left="5760" w:hanging="480"/>
       </w:pPr>
     </w:lvl>
     <w:lvl w:ilvl="8">
@@ -3213,25 +3200,19 @@
       <w:lvlText w:val=" "/>
       <w:lvlJc w:val="left"/>
       <w:pPr>
-        <w:tabs>
-          <w:tab w:val="num" w:pos="5760"/>
-        </w:tabs>
-        <w:ind w:left="6240" w:hanging="480"/>
+        <w:ind w:left="6480" w:hanging="480"/>
       </w:pPr>
     </w:lvl>
   </w:abstractNum>
   <w:abstractNum w:abstractNumId="991">
-    <w:nsid w:val="ea454b4c"/>
+    <w:nsid w:val="A991"/>
     <w:multiLevelType w:val="multilevel"/>
     <w:lvl w:ilvl="0">
       <w:numFmt w:val="bullet"/>
       <w:lvlText w:val="•"/>
       <w:lvlJc w:val="left"/>
       <w:pPr>
-        <w:tabs>
-          <w:tab w:val="num" w:pos="0"/>
-        </w:tabs>
-        <w:ind w:left="480" w:hanging="480"/>
+        <w:ind w:left="720" w:hanging="480"/>
       </w:pPr>
     </w:lvl>
     <w:lvl w:ilvl="1">
@@ -3239,10 +3220,7 @@
       <w:lvlText w:val="–"/>
       <w:lvlJc w:val="left"/>
       <w:pPr>
-        <w:tabs>
-          <w:tab w:val="num" w:pos="720"/>
-        </w:tabs>
-        <w:ind w:left="1200" w:hanging="480"/>
+        <w:ind w:left="1440" w:hanging="480"/>
       </w:pPr>
     </w:lvl>
     <w:lvl w:ilvl="2">
@@ -3250,10 +3228,7 @@
       <w:lvlText w:val="•"/>
       <w:lvlJc w:val="left"/>
       <w:pPr>
-        <w:tabs>
-          <w:tab w:val="num" w:pos="1440"/>
-        </w:tabs>
-        <w:ind w:left="1920" w:hanging="480"/>
+        <w:ind w:left="2160" w:hanging="480"/>
       </w:pPr>
     </w:lvl>
     <w:lvl w:ilvl="3">
@@ -3261,10 +3236,7 @@
       <w:lvlText w:val="–"/>
       <w:lvlJc w:val="left"/>
       <w:pPr>
-        <w:tabs>
-          <w:tab w:val="num" w:pos="2160"/>
-        </w:tabs>
-        <w:ind w:left="2640" w:hanging="480"/>
+        <w:ind w:left="2880" w:hanging="480"/>
       </w:pPr>
     </w:lvl>
     <w:lvl w:ilvl="4">
@@ -3272,10 +3244,7 @@
       <w:lvlText w:val="•"/>
       <w:lvlJc w:val="left"/>
       <w:pPr>
-        <w:tabs>
-          <w:tab w:val="num" w:pos="2880"/>
-        </w:tabs>
-        <w:ind w:left="3360" w:hanging="480"/>
+        <w:ind w:left="3600" w:hanging="480"/>
       </w:pPr>
     </w:lvl>
     <w:lvl w:ilvl="5">
@@ -3283,10 +3252,7 @@
       <w:lvlText w:val="–"/>
       <w:lvlJc w:val="left"/>
       <w:pPr>
-        <w:tabs>
-          <w:tab w:val="num" w:pos="3600"/>
-        </w:tabs>
-        <w:ind w:left="4080" w:hanging="480"/>
+        <w:ind w:left="4320" w:hanging="480"/>
       </w:pPr>
     </w:lvl>
     <w:lvl w:ilvl="6">
@@ -3294,10 +3260,7 @@
       <w:lvlText w:val="•"/>
       <w:lvlJc w:val="left"/>
       <w:pPr>
-        <w:tabs>
-          <w:tab w:val="num" w:pos="4320"/>
-        </w:tabs>
-        <w:ind w:left="4800" w:hanging="480"/>
+        <w:ind w:left="5040" w:hanging="480"/>
       </w:pPr>
     </w:lvl>
     <w:lvl w:ilvl="7">
@@ -3305,10 +3268,7 @@
       <w:lvlText w:val="–"/>
       <w:lvlJc w:val="left"/>
       <w:pPr>
-        <w:tabs>
-          <w:tab w:val="num" w:pos="5040"/>
-        </w:tabs>
-        <w:ind w:left="5520" w:hanging="480"/>
+        <w:ind w:left="5760" w:hanging="480"/>
       </w:pPr>
     </w:lvl>
     <w:lvl w:ilvl="8">
@@ -3316,62 +3276,59 @@
       <w:lvlText w:val="•"/>
       <w:lvlJc w:val="left"/>
       <w:pPr>
-        <w:tabs>
-          <w:tab w:val="num" w:pos="5760"/>
-        </w:tabs>
-        <w:ind w:left="6240" w:hanging="480"/>
+        <w:ind w:left="6480" w:hanging="480"/>
       </w:pPr>
     </w:lvl>
   </w:abstractNum>
-  <w:num w:numId="1" w16cid:durableId="2081293181">
+  <w:num w16cid:durableId="2081293181" w:numId="1">
     <w:abstractNumId w:val="12"/>
   </w:num>
-  <w:num w:numId="2" w16cid:durableId="758016437">
+  <w:num w16cid:durableId="758016437" w:numId="2">
     <w:abstractNumId w:val="4"/>
   </w:num>
-  <w:num w:numId="3" w16cid:durableId="1505126273">
+  <w:num w16cid:durableId="1505126273" w:numId="3">
     <w:abstractNumId w:val="3"/>
   </w:num>
-  <w:num w:numId="4" w16cid:durableId="719131814">
+  <w:num w16cid:durableId="719131814" w:numId="4">
     <w:abstractNumId w:val="6"/>
   </w:num>
-  <w:num w:numId="5" w16cid:durableId="73824121">
+  <w:num w16cid:durableId="73824121" w:numId="5">
     <w:abstractNumId w:val="15"/>
   </w:num>
-  <w:num w:numId="6" w16cid:durableId="281036229">
+  <w:num w16cid:durableId="281036229" w:numId="6">
     <w:abstractNumId w:val="14"/>
   </w:num>
-  <w:num w:numId="7" w16cid:durableId="1924492645">
+  <w:num w16cid:durableId="1924492645" w:numId="7">
     <w:abstractNumId w:val="9"/>
   </w:num>
-  <w:num w:numId="8" w16cid:durableId="1102606418">
+  <w:num w16cid:durableId="1102606418" w:numId="8">
     <w:abstractNumId w:val="7"/>
   </w:num>
-  <w:num w:numId="9" w16cid:durableId="1941797824">
+  <w:num w16cid:durableId="1941797824" w:numId="9">
     <w:abstractNumId w:val="8"/>
   </w:num>
-  <w:num w:numId="10" w16cid:durableId="1908493338">
+  <w:num w16cid:durableId="1908493338" w:numId="10">
     <w:abstractNumId w:val="4"/>
   </w:num>
-  <w:num w:numId="11" w16cid:durableId="999505758">
+  <w:num w16cid:durableId="999505758" w:numId="11">
     <w:abstractNumId w:val="2"/>
   </w:num>
-  <w:num w:numId="12" w16cid:durableId="539439389">
+  <w:num w16cid:durableId="539439389" w:numId="12">
     <w:abstractNumId w:val="10"/>
   </w:num>
-  <w:num w:numId="13" w16cid:durableId="1164197625">
+  <w:num w16cid:durableId="1164197625" w:numId="13">
     <w:abstractNumId w:val="1"/>
   </w:num>
-  <w:num w:numId="14" w16cid:durableId="1307974601">
+  <w:num w16cid:durableId="1307974601" w:numId="14">
     <w:abstractNumId w:val="11"/>
   </w:num>
-  <w:num w:numId="15" w16cid:durableId="1265575991">
+  <w:num w16cid:durableId="1265575991" w:numId="15">
     <w:abstractNumId w:val="0"/>
   </w:num>
-  <w:num w:numId="16" w16cid:durableId="774666696">
+  <w:num w16cid:durableId="774666696" w:numId="16">
     <w:abstractNumId w:val="5"/>
   </w:num>
-  <w:num w:numId="17" w16cid:durableId="664281123">
+  <w:num w16cid:durableId="664281123" w:numId="17">
     <w:abstractNumId w:val="13"/>
   </w:num>
   <w:num w:numId="1000">
@@ -3408,27 +3365,27 @@
 </file>
 
 <file path=word/styles.xml><?xml version="1.0" encoding="utf-8"?>
-<w:styles xmlns:mc="http://schemas.openxmlformats.org/markup-compatibility/2006" xmlns:r="http://schemas.openxmlformats.org/officeDocument/2006/relationships" xmlns:w="http://schemas.openxmlformats.org/wordprocessingml/2006/main" xmlns:w14="http://schemas.microsoft.com/office/word/2010/wordml" xmlns:w15="http://schemas.microsoft.com/office/word/2012/wordml" xmlns:w16cex="http://schemas.microsoft.com/office/word/2018/wordml/cex" xmlns:w16cid="http://schemas.microsoft.com/office/word/2016/wordml/cid" xmlns:w16="http://schemas.microsoft.com/office/word/2018/wordml" xmlns:w16sdtdh="http://schemas.microsoft.com/office/word/2020/wordml/sdtdatahash" xmlns:w16se="http://schemas.microsoft.com/office/word/2015/wordml/symex" mc:Ignorable="w14 w15 w16se w16cid w16 w16cex w16sdtdh">
+<w:styles xmlns:mc="http://schemas.openxmlformats.org/markup-compatibility/2006" xmlns:r="http://schemas.openxmlformats.org/officeDocument/2006/relationships" xmlns:w="http://schemas.openxmlformats.org/wordprocessingml/2006/main" xmlns:w14="http://schemas.microsoft.com/office/word/2010/wordml" xmlns:w15="http://schemas.microsoft.com/office/word/2012/wordml" xmlns:w16="http://schemas.microsoft.com/office/word/2018/wordml" xmlns:w16cex="http://schemas.microsoft.com/office/word/2018/wordml/cex" xmlns:w16cid="http://schemas.microsoft.com/office/word/2016/wordml/cid" xmlns:w16sdtdh="http://schemas.microsoft.com/office/word/2020/wordml/sdtdatahash" xmlns:w16se="http://schemas.microsoft.com/office/word/2015/wordml/symex" mc:Ignorable="w14 w15 w16se w16cid w16 w16cex w16sdtdh">
   <w:docDefaults>
     <w:rPrDefault>
       <w:rPr>
-        <w:rFonts w:ascii="Times New Roman" w:eastAsia="SimSun" w:hAnsi="Times New Roman" w:cs="Times New Roman"/>
-        <w:lang w:val="en-US" w:eastAsia="zh-CN" w:bidi="ar-SA"/>
+        <w:rFonts w:ascii="Times New Roman" w:cs="Times New Roman" w:eastAsia="SimSun" w:hAnsi="Times New Roman"/>
+        <w:lang w:bidi="ar-SA" w:eastAsia="zh-CN" w:val="en-US"/>
       </w:rPr>
     </w:rPrDefault>
     <w:pPrDefault/>
   </w:docDefaults>
-  <w:latentStyles w:defLockedState="0" w:defUIPriority="0" w:defSemiHidden="0" w:defUnhideWhenUsed="0" w:defQFormat="0" w:count="376">
-    <w:lsdException w:name="Normal" w:locked="1" w:qFormat="1"/>
-    <w:lsdException w:name="heading 1" w:locked="1" w:qFormat="1"/>
-    <w:lsdException w:name="heading 2" w:locked="1" w:semiHidden="1" w:unhideWhenUsed="1" w:qFormat="1"/>
-    <w:lsdException w:name="heading 3" w:locked="1" w:semiHidden="1" w:unhideWhenUsed="1" w:qFormat="1"/>
-    <w:lsdException w:name="heading 4" w:locked="1" w:semiHidden="1" w:unhideWhenUsed="1"/>
-    <w:lsdException w:name="heading 5" w:locked="1" w:semiHidden="1" w:unhideWhenUsed="1" w:qFormat="1"/>
-    <w:lsdException w:name="heading 6" w:locked="1" w:semiHidden="1" w:unhideWhenUsed="1" w:qFormat="1"/>
-    <w:lsdException w:name="heading 7" w:locked="1" w:semiHidden="1" w:unhideWhenUsed="1" w:qFormat="1"/>
-    <w:lsdException w:name="heading 8" w:locked="1" w:semiHidden="1" w:unhideWhenUsed="1" w:qFormat="1"/>
-    <w:lsdException w:name="heading 9" w:locked="1" w:semiHidden="1" w:unhideWhenUsed="1" w:qFormat="1"/>
+  <w:latentStyles w:count="376" w:defLockedState="0" w:defQFormat="0" w:defSemiHidden="0" w:defUIPriority="0" w:defUnhideWhenUsed="0">
+    <w:lsdException w:locked="1" w:name="Normal" w:qFormat="1"/>
+    <w:lsdException w:locked="1" w:name="heading 1" w:qFormat="1"/>
+    <w:lsdException w:locked="1" w:name="heading 2" w:qFormat="1" w:semiHidden="1" w:unhideWhenUsed="1"/>
+    <w:lsdException w:locked="1" w:name="heading 3" w:qFormat="1" w:semiHidden="1" w:unhideWhenUsed="1"/>
+    <w:lsdException w:locked="1" w:name="heading 4" w:semiHidden="1" w:unhideWhenUsed="1"/>
+    <w:lsdException w:locked="1" w:name="heading 5" w:qFormat="1" w:semiHidden="1" w:unhideWhenUsed="1"/>
+    <w:lsdException w:locked="1" w:name="heading 6" w:qFormat="1" w:semiHidden="1" w:unhideWhenUsed="1"/>
+    <w:lsdException w:locked="1" w:name="heading 7" w:qFormat="1" w:semiHidden="1" w:unhideWhenUsed="1"/>
+    <w:lsdException w:locked="1" w:name="heading 8" w:qFormat="1" w:semiHidden="1" w:unhideWhenUsed="1"/>
+    <w:lsdException w:locked="1" w:name="heading 9" w:qFormat="1" w:semiHidden="1" w:unhideWhenUsed="1"/>
     <w:lsdException w:name="index 1" w:semiHidden="1" w:unhideWhenUsed="1"/>
     <w:lsdException w:name="index 2" w:semiHidden="1" w:unhideWhenUsed="1"/>
     <w:lsdException w:name="index 3" w:semiHidden="1" w:unhideWhenUsed="1"/>
@@ -3438,22 +3395,22 @@
     <w:lsdException w:name="index 7" w:semiHidden="1" w:unhideWhenUsed="1"/>
     <w:lsdException w:name="index 8" w:semiHidden="1" w:unhideWhenUsed="1"/>
     <w:lsdException w:name="index 9" w:semiHidden="1" w:unhideWhenUsed="1"/>
-    <w:lsdException w:name="toc 1" w:locked="1" w:semiHidden="1" w:unhideWhenUsed="1"/>
-    <w:lsdException w:name="toc 2" w:locked="1" w:semiHidden="1" w:unhideWhenUsed="1"/>
-    <w:lsdException w:name="toc 3" w:locked="1" w:semiHidden="1" w:unhideWhenUsed="1"/>
-    <w:lsdException w:name="toc 4" w:locked="1" w:semiHidden="1" w:unhideWhenUsed="1"/>
-    <w:lsdException w:name="toc 5" w:locked="1" w:semiHidden="1" w:unhideWhenUsed="1"/>
-    <w:lsdException w:name="toc 6" w:locked="1" w:semiHidden="1" w:unhideWhenUsed="1"/>
-    <w:lsdException w:name="toc 7" w:locked="1" w:semiHidden="1" w:unhideWhenUsed="1"/>
-    <w:lsdException w:name="toc 8" w:locked="1" w:semiHidden="1" w:unhideWhenUsed="1"/>
-    <w:lsdException w:name="toc 9" w:locked="1" w:semiHidden="1" w:unhideWhenUsed="1"/>
+    <w:lsdException w:locked="1" w:name="toc 1" w:semiHidden="1" w:unhideWhenUsed="1"/>
+    <w:lsdException w:locked="1" w:name="toc 2" w:semiHidden="1" w:unhideWhenUsed="1"/>
+    <w:lsdException w:locked="1" w:name="toc 3" w:semiHidden="1" w:unhideWhenUsed="1"/>
+    <w:lsdException w:locked="1" w:name="toc 4" w:semiHidden="1" w:unhideWhenUsed="1"/>
+    <w:lsdException w:locked="1" w:name="toc 5" w:semiHidden="1" w:unhideWhenUsed="1"/>
+    <w:lsdException w:locked="1" w:name="toc 6" w:semiHidden="1" w:unhideWhenUsed="1"/>
+    <w:lsdException w:locked="1" w:name="toc 7" w:semiHidden="1" w:unhideWhenUsed="1"/>
+    <w:lsdException w:locked="1" w:name="toc 8" w:semiHidden="1" w:unhideWhenUsed="1"/>
+    <w:lsdException w:locked="1" w:name="toc 9" w:semiHidden="1" w:unhideWhenUsed="1"/>
     <w:lsdException w:name="Normal Indent" w:semiHidden="1" w:unhideWhenUsed="1"/>
     <w:lsdException w:name="footnote text" w:semiHidden="1" w:unhideWhenUsed="1"/>
     <w:lsdException w:name="annotation text" w:semiHidden="1" w:unhideWhenUsed="1"/>
     <w:lsdException w:name="header" w:semiHidden="1" w:unhideWhenUsed="1"/>
     <w:lsdException w:name="footer" w:semiHidden="1" w:unhideWhenUsed="1"/>
     <w:lsdException w:name="index heading" w:semiHidden="1" w:unhideWhenUsed="1"/>
-    <w:lsdException w:name="caption" w:locked="1" w:semiHidden="1" w:unhideWhenUsed="1" w:qFormat="1"/>
+    <w:lsdException w:locked="1" w:name="caption" w:qFormat="1" w:semiHidden="1" w:unhideWhenUsed="1"/>
     <w:lsdException w:name="table of figures" w:semiHidden="1" w:unhideWhenUsed="1"/>
     <w:lsdException w:name="envelope address" w:semiHidden="1" w:unhideWhenUsed="1"/>
     <w:lsdException w:name="envelope return" w:semiHidden="1" w:unhideWhenUsed="1"/>
@@ -3478,15 +3435,15 @@
     <w:lsdException w:name="List Number 3" w:semiHidden="1" w:unhideWhenUsed="1"/>
     <w:lsdException w:name="List Number 4" w:semiHidden="1" w:unhideWhenUsed="1"/>
     <w:lsdException w:name="List Number 5" w:semiHidden="1" w:unhideWhenUsed="1"/>
-    <w:lsdException w:name="Title" w:locked="1" w:qFormat="1"/>
+    <w:lsdException w:locked="1" w:name="Title" w:qFormat="1"/>
     <w:lsdException w:name="Closing" w:semiHidden="1" w:unhideWhenUsed="1"/>
     <w:lsdException w:name="Signature" w:semiHidden="1" w:unhideWhenUsed="1"/>
-    <w:lsdException w:name="Default Paragraph Font" w:locked="1" w:semiHidden="1" w:unhideWhenUsed="1"/>
+    <w:lsdException w:locked="1" w:name="Default Paragraph Font" w:semiHidden="1" w:unhideWhenUsed="1"/>
     <w:lsdException w:name="Body Text" w:semiHidden="1" w:unhideWhenUsed="1"/>
     <w:lsdException w:name="Body Text Indent" w:semiHidden="1" w:unhideWhenUsed="1"/>
     <w:lsdException w:name="List Continue" w:semiHidden="1" w:unhideWhenUsed="1"/>
     <w:lsdException w:name="Message Header" w:semiHidden="1" w:unhideWhenUsed="1"/>
-    <w:lsdException w:name="Subtitle" w:locked="1" w:qFormat="1"/>
+    <w:lsdException w:locked="1" w:name="Subtitle" w:qFormat="1"/>
     <w:lsdException w:name="Salutation" w:semiHidden="1" w:unhideWhenUsed="1"/>
     <w:lsdException w:name="Date" w:semiHidden="1" w:unhideWhenUsed="1"/>
     <w:lsdException w:name="Body Text First Indent" w:semiHidden="1" w:unhideWhenUsed="1"/>
@@ -3499,8 +3456,8 @@
     <w:lsdException w:name="Block Text" w:semiHidden="1" w:unhideWhenUsed="1"/>
     <w:lsdException w:name="Hyperlink" w:semiHidden="1" w:unhideWhenUsed="1"/>
     <w:lsdException w:name="FollowedHyperlink" w:semiHidden="1" w:unhideWhenUsed="1"/>
-    <w:lsdException w:name="Strong" w:locked="1" w:qFormat="1"/>
-    <w:lsdException w:name="Emphasis" w:locked="1" w:qFormat="1"/>
+    <w:lsdException w:locked="1" w:name="Strong" w:qFormat="1"/>
+    <w:lsdException w:locked="1" w:name="Emphasis" w:qFormat="1"/>
     <w:lsdException w:name="Document Map" w:semiHidden="1" w:unhideWhenUsed="1"/>
     <w:lsdException w:name="Plain Text" w:semiHidden="1" w:unhideWhenUsed="1"/>
     <w:lsdException w:name="E-mail Signature" w:semiHidden="1" w:unhideWhenUsed="1"/>
@@ -3565,10 +3522,10 @@
     <w:lsdException w:name="Table Web 1" w:semiHidden="1" w:unhideWhenUsed="1"/>
     <w:lsdException w:name="Table Web 2" w:semiHidden="1" w:unhideWhenUsed="1"/>
     <w:lsdException w:name="Table Web 3" w:semiHidden="1" w:unhideWhenUsed="1"/>
-    <w:lsdException w:name="Table Grid" w:locked="1"/>
+    <w:lsdException w:locked="1" w:name="Table Grid"/>
     <w:lsdException w:name="Table Theme" w:semiHidden="1" w:unhideWhenUsed="1"/>
     <w:lsdException w:name="Placeholder Text" w:semiHidden="1" w:uiPriority="99"/>
-    <w:lsdException w:name="No Spacing" w:uiPriority="1" w:qFormat="1"/>
+    <w:lsdException w:name="No Spacing" w:qFormat="1" w:uiPriority="1"/>
     <w:lsdException w:name="Light Shading" w:uiPriority="60"/>
     <w:lsdException w:name="Light List" w:uiPriority="61"/>
     <w:lsdException w:name="Light Grid" w:uiPriority="62"/>
@@ -3590,9 +3547,9 @@
     <w:lsdException w:name="Medium Shading 2 Accent 1" w:uiPriority="64"/>
     <w:lsdException w:name="Medium List 1 Accent 1" w:uiPriority="65"/>
     <w:lsdException w:name="Revision" w:semiHidden="1" w:uiPriority="99"/>
-    <w:lsdException w:name="List Paragraph" w:uiPriority="34" w:qFormat="1"/>
-    <w:lsdException w:name="Quote" w:uiPriority="29" w:qFormat="1"/>
-    <w:lsdException w:name="Intense Quote" w:uiPriority="30" w:qFormat="1"/>
+    <w:lsdException w:name="List Paragraph" w:qFormat="1" w:uiPriority="34"/>
+    <w:lsdException w:name="Quote" w:qFormat="1" w:uiPriority="29"/>
+    <w:lsdException w:name="Intense Quote" w:qFormat="1" w:uiPriority="30"/>
     <w:lsdException w:name="Medium List 2 Accent 1" w:uiPriority="66"/>
     <w:lsdException w:name="Medium Grid 1 Accent 1" w:uiPriority="67"/>
     <w:lsdException w:name="Medium Grid 2 Accent 1" w:uiPriority="68"/>
@@ -3671,13 +3628,13 @@
     <w:lsdException w:name="Colorful Shading Accent 6" w:uiPriority="71"/>
     <w:lsdException w:name="Colorful List Accent 6" w:uiPriority="72"/>
     <w:lsdException w:name="Colorful Grid Accent 6" w:uiPriority="73"/>
-    <w:lsdException w:name="Subtle Emphasis" w:uiPriority="19" w:qFormat="1"/>
-    <w:lsdException w:name="Intense Emphasis" w:uiPriority="21" w:qFormat="1"/>
-    <w:lsdException w:name="Subtle Reference" w:uiPriority="31" w:qFormat="1"/>
-    <w:lsdException w:name="Intense Reference" w:uiPriority="32" w:qFormat="1"/>
-    <w:lsdException w:name="Book Title" w:uiPriority="33" w:qFormat="1"/>
+    <w:lsdException w:name="Subtle Emphasis" w:qFormat="1" w:uiPriority="19"/>
+    <w:lsdException w:name="Intense Emphasis" w:qFormat="1" w:uiPriority="21"/>
+    <w:lsdException w:name="Subtle Reference" w:qFormat="1" w:uiPriority="31"/>
+    <w:lsdException w:name="Intense Reference" w:qFormat="1" w:uiPriority="32"/>
+    <w:lsdException w:name="Book Title" w:qFormat="1" w:uiPriority="33"/>
     <w:lsdException w:name="Bibliography" w:semiHidden="1" w:uiPriority="37" w:unhideWhenUsed="1"/>
-    <w:lsdException w:name="TOC Heading" w:semiHidden="1" w:uiPriority="39" w:unhideWhenUsed="1" w:qFormat="1"/>
+    <w:lsdException w:name="TOC Heading" w:qFormat="1" w:semiHidden="1" w:uiPriority="39" w:unhideWhenUsed="1"/>
     <w:lsdException w:name="Plain Table 1" w:uiPriority="41"/>
     <w:lsdException w:name="Plain Table 2" w:uiPriority="42"/>
     <w:lsdException w:name="Plain Table 3" w:uiPriority="43"/>
@@ -3788,7 +3745,7 @@
     <w:lsdException w:name="Unresolved Mention" w:semiHidden="1" w:uiPriority="99" w:unhideWhenUsed="1"/>
     <w:lsdException w:name="Smart Link" w:semiHidden="1" w:uiPriority="99" w:unhideWhenUsed="1"/>
   </w:latentStyles>
-  <w:style w:type="paragraph" w:default="1" w:styleId="Normal">
+  <w:style w:default="1" w:styleId="Normal" w:type="paragraph">
     <w:name w:val="Normal"/>
     <w:qFormat/>
     <w:rsid w:val="0033577A"/>
@@ -3798,7 +3755,7 @@
       <w:lang w:eastAsia="en-US"/>
     </w:rPr>
   </w:style>
-  <w:style w:type="paragraph" w:styleId="Heading1">
+  <w:style w:styleId="Heading1" w:type="paragraph">
     <w:name w:val="heading 1"/>
     <w:basedOn w:val="Normal"/>
     <w:next w:val="Normal"/>
@@ -3809,10 +3766,10 @@
     <w:pPr>
       <w:keepNext/>
       <w:pBdr>
-        <w:top w:val="single" w:sz="12" w:space="1" w:color="808080"/>
-        <w:bottom w:val="single" w:sz="12" w:space="1" w:color="808080"/>
+        <w:top w:color="808080" w:space="1" w:sz="12" w:val="single"/>
+        <w:bottom w:color="808080" w:space="1" w:sz="12" w:val="single"/>
       </w:pBdr>
-      <w:spacing w:before="360" w:after="120"/>
+      <w:spacing w:after="120" w:before="360"/>
       <w:outlineLvl w:val="0"/>
     </w:pPr>
     <w:rPr>
@@ -3821,7 +3778,7 @@
       <w:sz w:val="24"/>
     </w:rPr>
   </w:style>
-  <w:style w:type="paragraph" w:styleId="Heading2">
+  <w:style w:styleId="Heading2" w:type="paragraph">
     <w:name w:val="heading 2"/>
     <w:basedOn w:val="Normal"/>
     <w:next w:val="Normal"/>
@@ -3833,7 +3790,7 @@
     <w:pPr>
       <w:keepNext/>
       <w:tabs>
-        <w:tab w:val="right" w:pos="9720"/>
+        <w:tab w:pos="9720" w:val="right"/>
       </w:tabs>
       <w:spacing w:before="120"/>
       <w:contextualSpacing/>
@@ -3844,7 +3801,7 @@
       <w:szCs w:val="22"/>
     </w:rPr>
   </w:style>
-  <w:style w:type="paragraph" w:styleId="Heading3">
+  <w:style w:styleId="Heading3" w:type="paragraph">
     <w:name w:val="heading 3"/>
     <w:basedOn w:val="Normal"/>
     <w:next w:val="Normal"/>
@@ -3854,7 +3811,7 @@
     <w:pPr>
       <w:keepNext/>
       <w:tabs>
-        <w:tab w:val="right" w:pos="9600"/>
+        <w:tab w:pos="9600" w:val="right"/>
       </w:tabs>
       <w:spacing w:after="60"/>
       <w:outlineLvl w:val="2"/>
@@ -3865,61 +3822,61 @@
       <w:szCs w:val="22"/>
     </w:rPr>
   </w:style>
-  <w:style w:type="character" w:default="1" w:styleId="DefaultParagraphFont">
+  <w:style w:default="1" w:styleId="DefaultParagraphFont" w:type="character">
     <w:name w:val="Default Paragraph Font"/>
     <w:uiPriority w:val="1"/>
     <w:semiHidden/>
     <w:unhideWhenUsed/>
   </w:style>
-  <w:style w:type="table" w:default="1" w:styleId="TableNormal">
+  <w:style w:default="1" w:styleId="TableNormal" w:type="table">
     <w:name w:val="Normal Table"/>
     <w:uiPriority w:val="99"/>
     <w:semiHidden/>
     <w:unhideWhenUsed/>
     <w:tblPr>
-      <w:tblInd w:w="0" w:type="dxa"/>
+      <w:tblInd w:type="dxa" w:w="0"/>
       <w:tblCellMar>
-        <w:top w:w="0" w:type="dxa"/>
-        <w:left w:w="108" w:type="dxa"/>
-        <w:bottom w:w="0" w:type="dxa"/>
-        <w:right w:w="108" w:type="dxa"/>
+        <w:top w:type="dxa" w:w="0"/>
+        <w:left w:type="dxa" w:w="108"/>
+        <w:bottom w:type="dxa" w:w="0"/>
+        <w:right w:type="dxa" w:w="108"/>
       </w:tblCellMar>
     </w:tblPr>
   </w:style>
-  <w:style w:type="numbering" w:default="1" w:styleId="NoList">
+  <w:style w:default="1" w:styleId="NoList" w:type="numbering">
     <w:name w:val="No List"/>
     <w:uiPriority w:val="99"/>
     <w:semiHidden/>
     <w:unhideWhenUsed/>
   </w:style>
-  <w:style w:type="character" w:customStyle="1" w:styleId="Heading3Char">
+  <w:style w:customStyle="1" w:styleId="Heading3Char" w:type="character">
     <w:name w:val="Heading 3 Char"/>
     <w:basedOn w:val="DefaultParagraphFont"/>
     <w:semiHidden/>
     <w:locked/>
     <w:rPr>
-      <w:rFonts w:ascii="Cambria" w:eastAsia="SimSun" w:hAnsi="Cambria" w:cs="Times New Roman"/>
+      <w:rFonts w:ascii="Cambria" w:cs="Times New Roman" w:eastAsia="SimSun" w:hAnsi="Cambria"/>
       <w:b/>
       <w:bCs/>
       <w:sz w:val="26"/>
       <w:szCs w:val="26"/>
-      <w:lang w:val="x-none" w:eastAsia="en-US"/>
-    </w:rPr>
-  </w:style>
-  <w:style w:type="character" w:customStyle="1" w:styleId="TitleChar">
+      <w:lang w:eastAsia="en-US" w:val="x-none"/>
+    </w:rPr>
+  </w:style>
+  <w:style w:customStyle="1" w:styleId="TitleChar" w:type="character">
     <w:name w:val="Title Char"/>
     <w:basedOn w:val="DefaultParagraphFont"/>
     <w:link w:val="Title"/>
     <w:locked/>
     <w:rsid w:val="000C6CD9"/>
     <w:rPr>
-      <w:rFonts w:ascii="Garamond" w:hAnsi="Garamond" w:cs="Times New Roman"/>
+      <w:rFonts w:ascii="Garamond" w:cs="Times New Roman" w:hAnsi="Garamond"/>
       <w:b/>
       <w:sz w:val="24"/>
       <w:szCs w:val="24"/>
     </w:rPr>
   </w:style>
-  <w:style w:type="character" w:customStyle="1" w:styleId="BodyTextChar1">
+  <w:style w:customStyle="1" w:styleId="BodyTextChar1" w:type="character">
     <w:name w:val="Body Text Char1"/>
     <w:basedOn w:val="DefaultParagraphFont"/>
     <w:link w:val="BodyText"/>
@@ -3931,19 +3888,19 @@
       <w:lang w:eastAsia="en-US"/>
     </w:rPr>
   </w:style>
-  <w:style w:type="character" w:customStyle="1" w:styleId="FooterChar1">
+  <w:style w:customStyle="1" w:styleId="FooterChar1" w:type="character">
     <w:name w:val="Footer Char1"/>
     <w:basedOn w:val="DefaultParagraphFont"/>
     <w:link w:val="Footer"/>
     <w:locked/>
     <w:rsid w:val="000C6CD9"/>
     <w:rPr>
-      <w:rFonts w:ascii="Times New Roman" w:hAnsi="Times New Roman" w:cs="Times New Roman"/>
+      <w:rFonts w:ascii="Times New Roman" w:cs="Times New Roman" w:hAnsi="Times New Roman"/>
       <w:sz w:val="24"/>
       <w:szCs w:val="24"/>
     </w:rPr>
   </w:style>
-  <w:style w:type="character" w:customStyle="1" w:styleId="Heading3Char1">
+  <w:style w:customStyle="1" w:styleId="Heading3Char1" w:type="character">
     <w:name w:val="Heading 3 Char1"/>
     <w:basedOn w:val="DefaultParagraphFont"/>
     <w:link w:val="Heading3"/>
@@ -3957,7 +3914,7 @@
       <w:lang w:eastAsia="en-US"/>
     </w:rPr>
   </w:style>
-  <w:style w:type="paragraph" w:styleId="Title">
+  <w:style w:styleId="Title" w:type="paragraph">
     <w:name w:val="Title"/>
     <w:basedOn w:val="Normal"/>
     <w:link w:val="TitleChar"/>
@@ -3965,7 +3922,7 @@
     <w:rsid w:val="000C6CD9"/>
     <w:pPr>
       <w:tabs>
-        <w:tab w:val="right" w:pos="10080"/>
+        <w:tab w:pos="10080" w:val="right"/>
       </w:tabs>
       <w:spacing w:line="220" w:lineRule="exact"/>
       <w:jc w:val="center"/>
@@ -3976,7 +3933,7 @@
       <w:sz w:val="36"/>
     </w:rPr>
   </w:style>
-  <w:style w:type="paragraph" w:styleId="ListParagraph">
+  <w:style w:styleId="ListParagraph" w:type="paragraph">
     <w:name w:val="List Paragraph"/>
     <w:basedOn w:val="Normal"/>
     <w:qFormat/>
@@ -3985,7 +3942,7 @@
       <w:ind w:left="720"/>
     </w:pPr>
   </w:style>
-  <w:style w:type="character" w:customStyle="1" w:styleId="BalloonTextChar">
+  <w:style w:customStyle="1" w:styleId="BalloonTextChar" w:type="character">
     <w:name w:val="Balloon Text Char"/>
     <w:basedOn w:val="DefaultParagraphFont"/>
     <w:semiHidden/>
@@ -3993,10 +3950,10 @@
     <w:rPr>
       <w:rFonts w:cs="Times New Roman"/>
       <w:sz w:val="2"/>
-      <w:lang w:val="x-none" w:eastAsia="en-US"/>
-    </w:rPr>
-  </w:style>
-  <w:style w:type="paragraph" w:styleId="BodyText">
+      <w:lang w:eastAsia="en-US" w:val="x-none"/>
+    </w:rPr>
+  </w:style>
+  <w:style w:styleId="BodyText" w:type="paragraph">
     <w:name w:val="Body Text"/>
     <w:basedOn w:val="Normal"/>
     <w:link w:val="BodyTextChar1"/>
@@ -4006,27 +3963,27 @@
       <w:jc w:val="both"/>
     </w:pPr>
   </w:style>
-  <w:style w:type="character" w:customStyle="1" w:styleId="BodyTextChar">
+  <w:style w:customStyle="1" w:styleId="BodyTextChar" w:type="character">
     <w:name w:val="Body Text Char"/>
     <w:basedOn w:val="DefaultParagraphFont"/>
     <w:semiHidden/>
     <w:locked/>
     <w:rPr>
-      <w:rFonts w:ascii="Cambria" w:hAnsi="Cambria" w:cs="Times New Roman"/>
+      <w:rFonts w:ascii="Cambria" w:cs="Times New Roman" w:hAnsi="Cambria"/>
       <w:sz w:val="24"/>
       <w:szCs w:val="24"/>
-      <w:lang w:val="x-none" w:eastAsia="en-US"/>
-    </w:rPr>
-  </w:style>
-  <w:style w:type="paragraph" w:styleId="Footer">
+      <w:lang w:eastAsia="en-US" w:val="x-none"/>
+    </w:rPr>
+  </w:style>
+  <w:style w:styleId="Footer" w:type="paragraph">
     <w:name w:val="footer"/>
     <w:basedOn w:val="Normal"/>
     <w:link w:val="FooterChar1"/>
     <w:rsid w:val="000C6CD9"/>
     <w:pPr>
       <w:tabs>
-        <w:tab w:val="center" w:pos="4320"/>
-        <w:tab w:val="right" w:pos="8640"/>
+        <w:tab w:pos="4320" w:val="center"/>
+        <w:tab w:pos="8640" w:val="right"/>
       </w:tabs>
     </w:pPr>
     <w:rPr>
@@ -4034,29 +3991,29 @@
       <w:sz w:val="24"/>
     </w:rPr>
   </w:style>
-  <w:style w:type="character" w:customStyle="1" w:styleId="FooterChar">
+  <w:style w:customStyle="1" w:styleId="FooterChar" w:type="character">
     <w:name w:val="Footer Char"/>
     <w:basedOn w:val="DefaultParagraphFont"/>
     <w:semiHidden/>
     <w:locked/>
     <w:rPr>
-      <w:rFonts w:ascii="Cambria" w:hAnsi="Cambria" w:cs="Times New Roman"/>
+      <w:rFonts w:ascii="Cambria" w:cs="Times New Roman" w:hAnsi="Cambria"/>
       <w:sz w:val="24"/>
       <w:szCs w:val="24"/>
-      <w:lang w:val="x-none" w:eastAsia="en-US"/>
-    </w:rPr>
-  </w:style>
-  <w:style w:type="paragraph" w:customStyle="1" w:styleId="Page2Heading1">
+      <w:lang w:eastAsia="en-US" w:val="x-none"/>
+    </w:rPr>
+  </w:style>
+  <w:style w:customStyle="1" w:styleId="Page2Heading1" w:type="paragraph">
     <w:name w:val="Page2Heading1"/>
     <w:basedOn w:val="Normal"/>
     <w:link w:val="Page2Heading1Char"/>
     <w:rsid w:val="003A3049"/>
     <w:pPr>
       <w:pBdr>
-        <w:bottom w:val="single" w:sz="24" w:space="1" w:color="404040" w:themeColor="text1" w:themeTint="BF"/>
+        <w:bottom w:color="404040" w:space="1" w:sz="24" w:themeColor="text1" w:themeTint="BF" w:val="single"/>
       </w:pBdr>
       <w:tabs>
-        <w:tab w:val="right" w:pos="9600"/>
+        <w:tab w:pos="9600" w:val="right"/>
       </w:tabs>
       <w:spacing w:after="60"/>
       <w:outlineLvl w:val="2"/>
@@ -4069,14 +4026,14 @@
       <w:szCs w:val="20"/>
     </w:rPr>
   </w:style>
-  <w:style w:type="character" w:customStyle="1" w:styleId="Page2Heading1Char">
+  <w:style w:customStyle="1" w:styleId="Page2Heading1Char" w:type="character">
     <w:name w:val="Page2Heading1 Char"/>
     <w:basedOn w:val="Heading3Char1"/>
     <w:link w:val="Page2Heading1"/>
     <w:locked/>
     <w:rsid w:val="00B52173"/>
     <w:rPr>
-      <w:rFonts w:ascii="Cambria" w:hAnsi="Cambria" w:cs="Times New Roman"/>
+      <w:rFonts w:ascii="Cambria" w:cs="Times New Roman" w:hAnsi="Cambria"/>
       <w:b/>
       <w:bCs/>
       <w:color w:val="333333"/>
@@ -4085,7 +4042,7 @@
       <w:lang w:eastAsia="en-US"/>
     </w:rPr>
   </w:style>
-  <w:style w:type="paragraph" w:customStyle="1" w:styleId="Page2Heading2">
+  <w:style w:customStyle="1" w:styleId="Page2Heading2" w:type="paragraph">
     <w:name w:val="Page2Heading2"/>
     <w:basedOn w:val="Normal"/>
     <w:rsid w:val="00B65114"/>
@@ -4097,41 +4054,41 @@
       <w:i/>
     </w:rPr>
   </w:style>
-  <w:style w:type="paragraph" w:customStyle="1" w:styleId="Page1Heading1">
+  <w:style w:customStyle="1" w:styleId="Page1Heading1" w:type="paragraph">
     <w:name w:val="Page1Heading1"/>
     <w:basedOn w:val="Heading3"/>
     <w:link w:val="Page1Heading1Char"/>
     <w:rsid w:val="00B52173"/>
     <w:pPr>
       <w:pBdr>
-        <w:bottom w:val="single" w:sz="24" w:space="1" w:color="404040" w:themeColor="text1" w:themeTint="BF"/>
+        <w:bottom w:color="404040" w:space="1" w:sz="24" w:themeColor="text1" w:themeTint="BF" w:val="single"/>
       </w:pBdr>
     </w:pPr>
     <w:rPr>
       <w:sz w:val="36"/>
     </w:rPr>
   </w:style>
-  <w:style w:type="character" w:customStyle="1" w:styleId="Page1Heading1Char">
+  <w:style w:customStyle="1" w:styleId="Page1Heading1Char" w:type="character">
     <w:name w:val="Page1Heading1 Char"/>
     <w:basedOn w:val="Heading3Char1"/>
     <w:link w:val="Page1Heading1"/>
     <w:locked/>
     <w:rsid w:val="00B52173"/>
     <w:rPr>
-      <w:rFonts w:ascii="Cambria" w:hAnsi="Cambria" w:cs="Times New Roman"/>
+      <w:rFonts w:ascii="Cambria" w:cs="Times New Roman" w:hAnsi="Cambria"/>
       <w:b/>
       <w:sz w:val="36"/>
       <w:szCs w:val="24"/>
       <w:lang w:eastAsia="en-US"/>
     </w:rPr>
   </w:style>
-  <w:style w:type="paragraph" w:customStyle="1" w:styleId="Page1Heading2">
+  <w:style w:customStyle="1" w:styleId="Page1Heading2" w:type="paragraph">
     <w:name w:val="Page1Heading2"/>
     <w:basedOn w:val="Normal"/>
     <w:rsid w:val="0026649B"/>
     <w:pPr>
       <w:tabs>
-        <w:tab w:val="right" w:pos="9720"/>
+        <w:tab w:pos="9720" w:val="right"/>
       </w:tabs>
     </w:pPr>
     <w:rPr>
@@ -4141,32 +4098,32 @@
       <w:sz w:val="24"/>
     </w:rPr>
   </w:style>
-  <w:style w:type="paragraph" w:styleId="Header">
+  <w:style w:styleId="Header" w:type="paragraph">
     <w:name w:val="header"/>
     <w:basedOn w:val="Normal"/>
     <w:link w:val="HeaderChar"/>
     <w:rsid w:val="00376878"/>
     <w:pPr>
       <w:tabs>
-        <w:tab w:val="center" w:pos="4320"/>
-        <w:tab w:val="right" w:pos="8640"/>
+        <w:tab w:pos="4320" w:val="center"/>
+        <w:tab w:pos="8640" w:val="right"/>
       </w:tabs>
     </w:pPr>
   </w:style>
-  <w:style w:type="character" w:customStyle="1" w:styleId="HeaderChar">
+  <w:style w:customStyle="1" w:styleId="HeaderChar" w:type="character">
     <w:name w:val="Header Char"/>
     <w:basedOn w:val="DefaultParagraphFont"/>
     <w:link w:val="Header"/>
     <w:semiHidden/>
     <w:locked/>
     <w:rPr>
-      <w:rFonts w:ascii="Cambria" w:hAnsi="Cambria" w:cs="Times New Roman"/>
+      <w:rFonts w:ascii="Cambria" w:cs="Times New Roman" w:hAnsi="Cambria"/>
       <w:sz w:val="24"/>
       <w:szCs w:val="24"/>
-      <w:lang w:val="x-none" w:eastAsia="en-US"/>
-    </w:rPr>
-  </w:style>
-  <w:style w:type="character" w:styleId="PageNumber">
+      <w:lang w:eastAsia="en-US" w:val="x-none"/>
+    </w:rPr>
+  </w:style>
+  <w:style w:styleId="PageNumber" w:type="character">
     <w:name w:val="page number"/>
     <w:basedOn w:val="DefaultParagraphFont"/>
     <w:rsid w:val="00376878"/>
@@ -4174,7 +4131,7 @@
       <w:rFonts w:cs="Times New Roman"/>
     </w:rPr>
   </w:style>
-  <w:style w:type="paragraph" w:styleId="HTMLPreformatted">
+  <w:style w:styleId="HTMLPreformatted" w:type="paragraph">
     <w:name w:val="HTML Preformatted"/>
     <w:basedOn w:val="Normal"/>
     <w:link w:val="HTMLPreformattedChar"/>
@@ -4183,41 +4140,41 @@
     <w:rsid w:val="004E2B23"/>
     <w:pPr>
       <w:tabs>
-        <w:tab w:val="left" w:pos="916"/>
-        <w:tab w:val="left" w:pos="1832"/>
-        <w:tab w:val="left" w:pos="2748"/>
-        <w:tab w:val="left" w:pos="3664"/>
-        <w:tab w:val="left" w:pos="4580"/>
-        <w:tab w:val="left" w:pos="5496"/>
-        <w:tab w:val="left" w:pos="6412"/>
-        <w:tab w:val="left" w:pos="7328"/>
-        <w:tab w:val="left" w:pos="8244"/>
-        <w:tab w:val="left" w:pos="9160"/>
-        <w:tab w:val="left" w:pos="10076"/>
-        <w:tab w:val="left" w:pos="10992"/>
-        <w:tab w:val="left" w:pos="11908"/>
-        <w:tab w:val="left" w:pos="12824"/>
-        <w:tab w:val="left" w:pos="13740"/>
-        <w:tab w:val="left" w:pos="14656"/>
+        <w:tab w:pos="916" w:val="left"/>
+        <w:tab w:pos="1832" w:val="left"/>
+        <w:tab w:pos="2748" w:val="left"/>
+        <w:tab w:pos="3664" w:val="left"/>
+        <w:tab w:pos="4580" w:val="left"/>
+        <w:tab w:pos="5496" w:val="left"/>
+        <w:tab w:pos="6412" w:val="left"/>
+        <w:tab w:pos="7328" w:val="left"/>
+        <w:tab w:pos="8244" w:val="left"/>
+        <w:tab w:pos="9160" w:val="left"/>
+        <w:tab w:pos="10076" w:val="left"/>
+        <w:tab w:pos="10992" w:val="left"/>
+        <w:tab w:pos="11908" w:val="left"/>
+        <w:tab w:pos="12824" w:val="left"/>
+        <w:tab w:pos="13740" w:val="left"/>
+        <w:tab w:pos="14656" w:val="left"/>
       </w:tabs>
     </w:pPr>
     <w:rPr>
-      <w:rFonts w:ascii="Courier New" w:eastAsia="Times New Roman" w:hAnsi="Courier New" w:cs="Courier New"/>
+      <w:rFonts w:ascii="Courier New" w:cs="Courier New" w:eastAsia="Times New Roman" w:hAnsi="Courier New"/>
       <w:szCs w:val="20"/>
       <w:lang w:eastAsia="zh-CN"/>
     </w:rPr>
   </w:style>
-  <w:style w:type="character" w:customStyle="1" w:styleId="HTMLPreformattedChar">
+  <w:style w:customStyle="1" w:styleId="HTMLPreformattedChar" w:type="character">
     <w:name w:val="HTML Preformatted Char"/>
     <w:basedOn w:val="DefaultParagraphFont"/>
     <w:link w:val="HTMLPreformatted"/>
     <w:uiPriority w:val="99"/>
     <w:rsid w:val="004E2B23"/>
     <w:rPr>
-      <w:rFonts w:ascii="Courier New" w:eastAsia="Times New Roman" w:hAnsi="Courier New" w:cs="Courier New"/>
-    </w:rPr>
-  </w:style>
-  <w:style w:type="character" w:customStyle="1" w:styleId="Heading1Char">
+      <w:rFonts w:ascii="Courier New" w:cs="Courier New" w:eastAsia="Times New Roman" w:hAnsi="Courier New"/>
+    </w:rPr>
+  </w:style>
+  <w:style w:customStyle="1" w:styleId="Heading1Char" w:type="character">
     <w:name w:val="Heading 1 Char"/>
     <w:basedOn w:val="DefaultParagraphFont"/>
     <w:link w:val="Heading1"/>
@@ -4231,7 +4188,7 @@
       <w:lang w:eastAsia="en-US"/>
     </w:rPr>
   </w:style>
-  <w:style w:type="character" w:customStyle="1" w:styleId="Heading2Char">
+  <w:style w:customStyle="1" w:styleId="Heading2Char" w:type="character">
     <w:name w:val="Heading 2 Char"/>
     <w:basedOn w:val="DefaultParagraphFont"/>
     <w:link w:val="Heading2"/>
@@ -4243,7 +4200,7 @@
       <w:lang w:eastAsia="en-US"/>
     </w:rPr>
   </w:style>
-  <w:style w:type="paragraph" w:customStyle="1" w:styleId="FirstParagraph">
+  <w:style w:customStyle="1" w:styleId="FirstParagraph" w:type="paragraph">
     <w:name w:val="First Paragraph"/>
     <w:basedOn w:val="Normal"/>
     <w:qFormat/>
@@ -4252,10 +4209,10 @@
       <w:spacing w:after="60"/>
     </w:pPr>
     <w:rPr>
-      <w:rFonts w:eastAsiaTheme="minorHAnsi" w:cstheme="minorBidi"/>
-    </w:rPr>
-  </w:style>
-  <w:style w:type="paragraph" w:customStyle="1" w:styleId="Compact">
+      <w:rFonts w:cstheme="minorBidi" w:eastAsiaTheme="minorHAnsi"/>
+    </w:rPr>
+  </w:style>
+  <w:style w:customStyle="1" w:styleId="Compact" w:type="paragraph">
     <w:name w:val="Compact"/>
     <w:basedOn w:val="Normal"/>
     <w:qFormat/>
@@ -4265,26 +4222,26 @@
         <w:numId w:val="17"/>
       </w:numPr>
       <w:tabs>
-        <w:tab w:val="clear" w:pos="0"/>
+        <w:tab w:pos="0" w:val="clear"/>
       </w:tabs>
-      <w:ind w:left="360" w:hanging="274"/>
+      <w:ind w:hanging="274" w:left="360"/>
     </w:pPr>
     <w:rPr>
       <w:rFonts w:eastAsia="Batang"/>
       <w:szCs w:val="20"/>
     </w:rPr>
   </w:style>
-  <w:style w:type="character" w:styleId="Hyperlink">
+  <w:style w:styleId="Hyperlink" w:type="character">
     <w:name w:val="Hyperlink"/>
     <w:basedOn w:val="DefaultParagraphFont"/>
     <w:unhideWhenUsed/>
     <w:rsid w:val="00A45920"/>
     <w:rPr>
-      <w:color w:val="0000FF" w:themeColor="hyperlink"/>
+      <w:color w:themeColor="hyperlink" w:val="0000FF"/>
       <w:u w:val="single"/>
     </w:rPr>
   </w:style>
-  <w:style w:type="character" w:styleId="UnresolvedMention">
+  <w:style w:styleId="UnresolvedMention" w:type="character">
     <w:name w:val="Unresolved Mention"/>
     <w:basedOn w:val="DefaultParagraphFont"/>
     <w:uiPriority w:val="99"/>
@@ -4293,22 +4250,22 @@
     <w:rsid w:val="00A45920"/>
     <w:rPr>
       <w:color w:val="605E5C"/>
-      <w:shd w:val="clear" w:color="auto" w:fill="E1DFDD"/>
-    </w:rPr>
-  </w:style>
-  <w:style w:type="table" w:styleId="TableGrid">
+      <w:shd w:color="auto" w:fill="E1DFDD" w:val="clear"/>
+    </w:rPr>
+  </w:style>
+  <w:style w:styleId="TableGrid" w:type="table">
     <w:name w:val="Table Grid"/>
     <w:basedOn w:val="TableNormal"/>
     <w:locked/>
     <w:rsid w:val="005D2735"/>
     <w:tblPr>
       <w:tblBorders>
-        <w:top w:val="single" w:sz="4" w:space="0" w:color="auto"/>
-        <w:left w:val="single" w:sz="4" w:space="0" w:color="auto"/>
-        <w:bottom w:val="single" w:sz="4" w:space="0" w:color="auto"/>
-        <w:right w:val="single" w:sz="4" w:space="0" w:color="auto"/>
-        <w:insideH w:val="single" w:sz="4" w:space="0" w:color="auto"/>
-        <w:insideV w:val="single" w:sz="4" w:space="0" w:color="auto"/>
+        <w:top w:color="auto" w:space="0" w:sz="4" w:val="single"/>
+        <w:left w:color="auto" w:space="0" w:sz="4" w:val="single"/>
+        <w:bottom w:color="auto" w:space="0" w:sz="4" w:val="single"/>
+        <w:right w:color="auto" w:space="0" w:sz="4" w:val="single"/>
+        <w:insideH w:color="auto" w:space="0" w:sz="4" w:val="single"/>
+        <w:insideV w:color="auto" w:space="0" w:sz="4" w:val="single"/>
       </w:tblBorders>
     </w:tblPr>
   </w:style>
@@ -4401,7 +4358,10 @@
   <w:style w:type="character" w:customStyle="1" w:styleId="ImportTok">
     <w:name w:val="ImportTok"/>
     <w:basedOn w:val="VerbatimChar"/>
-    <w:rPr/>
+    <w:rPr>
+      <w:color w:val="008000"/>
+      <w:b/>
+    </w:rPr>
   </w:style>
   <w:style w:type="character" w:customStyle="1" w:styleId="CommentTok">
     <w:name w:val="CommentTok"/>
@@ -4476,7 +4436,9 @@
   <w:style w:type="character" w:customStyle="1" w:styleId="BuiltInTok">
     <w:name w:val="BuiltInTok"/>
     <w:basedOn w:val="VerbatimChar"/>
-    <w:rPr/>
+    <w:rPr>
+      <w:color w:val="008000"/>
+    </w:rPr>
   </w:style>
   <w:style w:type="character" w:customStyle="1" w:styleId="ExtensionTok">
     <w:name w:val="ExtensionTok"/>

</xml_diff>

<commit_message>
Added Amazon to resume.
</commit_message>
<xml_diff>
--- a/ColinWilsonResume.docx
+++ b/ColinWilsonResume.docx
@@ -204,7 +204,7 @@
     </w:p>
     <w:bookmarkEnd w:id="23"/>
     <w:bookmarkEnd w:id="24"/>
-    <w:bookmarkStart w:id="35" w:name="work-experience"/>
+    <w:bookmarkStart w:id="37" w:name="work-experience"/>
     <w:p>
       <w:pPr>
         <w:pStyle w:val="Heading1"/>
@@ -213,7 +213,58 @@
         <w:t xml:space="preserve">WORK EXPERIENCE</w:t>
       </w:r>
     </w:p>
-    <w:bookmarkStart w:id="26" w:name="X12ebaf15d8a5337fa586622507d7541ed6874c8"/>
+    <w:bookmarkStart w:id="26" w:name="amazon-bellevue-wa-aug-2024-present"/>
+    <w:p>
+      <w:pPr>
+        <w:pStyle w:val="Heading2"/>
+      </w:pPr>
+      <w:r>
+        <w:t xml:space="preserve">AMAZON, Bellevue, WA	</w:t>
+      </w:r>
+      <w:r>
+        <w:rPr>
+          <w:iCs/>
+          <w:i/>
+        </w:rPr>
+        <w:t xml:space="preserve">Aug 2024 – Present</w:t>
+      </w:r>
+    </w:p>
+    <w:bookmarkStart w:id="25" w:name="hardware-development-engineer"/>
+    <w:p>
+      <w:pPr>
+        <w:pStyle w:val="Heading3"/>
+      </w:pPr>
+      <w:r>
+        <w:t xml:space="preserve">Hardware Development Engineer</w:t>
+      </w:r>
+    </w:p>
+    <w:p>
+      <w:pPr>
+        <w:numPr>
+          <w:ilvl w:val="0"/>
+          <w:numId w:val="1004"/>
+        </w:numPr>
+        <w:pStyle w:val="Compact"/>
+      </w:pPr>
+      <w:r>
+        <w:t xml:space="preserve">Addressing operational challenges through retrofits and redesigns in Amazon fulfillment centers, improving noise, efficiency, automation, ergonomics, and safety.</w:t>
+      </w:r>
+    </w:p>
+    <w:p>
+      <w:pPr>
+        <w:numPr>
+          <w:ilvl w:val="0"/>
+          <w:numId w:val="1004"/>
+        </w:numPr>
+        <w:pStyle w:val="Compact"/>
+      </w:pPr>
+      <w:r>
+        <w:t xml:space="preserve">Leading efforts to reduce workstation noise, developing design proposals, conducting testing, and coordinating for installation.</w:t>
+      </w:r>
+    </w:p>
+    <w:bookmarkEnd w:id="25"/>
+    <w:bookmarkEnd w:id="26"/>
+    <w:bookmarkStart w:id="28" w:name="X12ebaf15d8a5337fa586622507d7541ed6874c8"/>
     <w:p>
       <w:pPr>
         <w:pStyle w:val="Heading2"/>
@@ -229,7 +280,7 @@
         <w:t xml:space="preserve">Jun – Sep 2021</w:t>
       </w:r>
     </w:p>
-    <w:bookmarkStart w:id="25" w:name="mechanical-engineer"/>
+    <w:bookmarkStart w:id="27" w:name="mechanical-engineer"/>
     <w:p>
       <w:pPr>
         <w:pStyle w:val="Heading3"/>
@@ -242,7 +293,7 @@
       <w:pPr>
         <w:numPr>
           <w:ilvl w:val="0"/>
-          <w:numId w:val="1004"/>
+          <w:numId w:val="1005"/>
         </w:numPr>
         <w:pStyle w:val="Compact"/>
       </w:pPr>
@@ -254,7 +305,7 @@
       <w:pPr>
         <w:numPr>
           <w:ilvl w:val="0"/>
-          <w:numId w:val="1004"/>
+          <w:numId w:val="1005"/>
         </w:numPr>
         <w:pStyle w:val="Compact"/>
       </w:pPr>
@@ -266,7 +317,7 @@
       <w:pPr>
         <w:numPr>
           <w:ilvl w:val="0"/>
-          <w:numId w:val="1004"/>
+          <w:numId w:val="1005"/>
         </w:numPr>
         <w:pStyle w:val="Compact"/>
       </w:pPr>
@@ -278,7 +329,7 @@
       <w:pPr>
         <w:numPr>
           <w:ilvl w:val="0"/>
-          <w:numId w:val="1004"/>
+          <w:numId w:val="1005"/>
         </w:numPr>
         <w:pStyle w:val="Compact"/>
       </w:pPr>
@@ -286,9 +337,9 @@
         <w:t xml:space="preserve">Used NuMAD for 3D modeling of the wind turbine blade and OpenFAST to conduct aerodynamic simulations.</w:t>
       </w:r>
     </w:p>
-    <w:bookmarkEnd w:id="25"/>
-    <w:bookmarkEnd w:id="26"/>
-    <w:bookmarkStart w:id="28" w:name="katerra-seattle-wa-mar-2019-jun-2020"/>
+    <w:bookmarkEnd w:id="27"/>
+    <w:bookmarkEnd w:id="28"/>
+    <w:bookmarkStart w:id="30" w:name="katerra-seattle-wa-mar-2019-jun-2020"/>
     <w:p>
       <w:pPr>
         <w:pStyle w:val="Heading2"/>
@@ -304,7 +355,7 @@
         <w:t xml:space="preserve">Mar 2019 – Jun 2020</w:t>
       </w:r>
     </w:p>
-    <w:bookmarkStart w:id="27" w:name="manufactured-assemblies-design-engineer"/>
+    <w:bookmarkStart w:id="29" w:name="manufactured-assemblies-design-engineer"/>
     <w:p>
       <w:pPr>
         <w:pStyle w:val="Heading3"/>
@@ -317,7 +368,7 @@
       <w:pPr>
         <w:numPr>
           <w:ilvl w:val="0"/>
-          <w:numId w:val="1005"/>
+          <w:numId w:val="1006"/>
         </w:numPr>
         <w:pStyle w:val="Compact"/>
       </w:pPr>
@@ -329,7 +380,7 @@
       <w:pPr>
         <w:numPr>
           <w:ilvl w:val="0"/>
-          <w:numId w:val="1005"/>
+          <w:numId w:val="1006"/>
         </w:numPr>
         <w:pStyle w:val="Compact"/>
       </w:pPr>
@@ -341,7 +392,7 @@
       <w:pPr>
         <w:numPr>
           <w:ilvl w:val="0"/>
-          <w:numId w:val="1005"/>
+          <w:numId w:val="1006"/>
         </w:numPr>
         <w:pStyle w:val="Compact"/>
       </w:pPr>
@@ -349,9 +400,9 @@
         <w:t xml:space="preserve">Used Catia 3DExperience scripting to automatically generate CAD models, drawings, and CNC files for factory-built, mass-produced wall panels.</w:t>
       </w:r>
     </w:p>
-    <w:bookmarkEnd w:id="27"/>
-    <w:bookmarkEnd w:id="28"/>
-    <w:bookmarkStart w:id="30" w:name="Xb0febfbdacca2dccd7b78fdb6180e633a0da4ef"/>
+    <w:bookmarkEnd w:id="29"/>
+    <w:bookmarkEnd w:id="30"/>
+    <w:bookmarkStart w:id="32" w:name="Xb0febfbdacca2dccd7b78fdb6180e633a0da4ef"/>
     <w:p>
       <w:pPr>
         <w:pStyle w:val="Heading2"/>
@@ -367,7 +418,7 @@
         <w:t xml:space="preserve">Apr 2015 – Mar 2019</w:t>
       </w:r>
     </w:p>
-    <w:bookmarkStart w:id="29" w:name="design-and-integration-engineer"/>
+    <w:bookmarkStart w:id="31" w:name="design-and-integration-engineer"/>
     <w:p>
       <w:pPr>
         <w:pStyle w:val="Heading3"/>
@@ -380,7 +431,7 @@
       <w:pPr>
         <w:numPr>
           <w:ilvl w:val="0"/>
-          <w:numId w:val="1006"/>
+          <w:numId w:val="1007"/>
         </w:numPr>
         <w:pStyle w:val="Compact"/>
       </w:pPr>
@@ -392,7 +443,7 @@
       <w:pPr>
         <w:numPr>
           <w:ilvl w:val="0"/>
-          <w:numId w:val="1006"/>
+          <w:numId w:val="1007"/>
         </w:numPr>
         <w:pStyle w:val="Compact"/>
       </w:pPr>
@@ -404,7 +455,7 @@
       <w:pPr>
         <w:numPr>
           <w:ilvl w:val="0"/>
-          <w:numId w:val="1006"/>
+          <w:numId w:val="1007"/>
         </w:numPr>
         <w:pStyle w:val="Compact"/>
       </w:pPr>
@@ -412,9 +463,9 @@
         <w:t xml:space="preserve">Designed an aircraft galley drain system integrating structure, sensors, and plumbing.</w:t>
       </w:r>
     </w:p>
-    <w:bookmarkEnd w:id="29"/>
-    <w:bookmarkEnd w:id="30"/>
-    <w:bookmarkStart w:id="32" w:name="Xb370899d5b36d61b0cc352b2d0a6f15f10c42bb"/>
+    <w:bookmarkEnd w:id="31"/>
+    <w:bookmarkEnd w:id="32"/>
+    <w:bookmarkStart w:id="34" w:name="Xb370899d5b36d61b0cc352b2d0a6f15f10c42bb"/>
     <w:p>
       <w:pPr>
         <w:pStyle w:val="Heading2"/>
@@ -430,7 +481,7 @@
         <w:t xml:space="preserve">Sep 2006 – Nov 2012, Sep – Dec 2014</w:t>
       </w:r>
     </w:p>
-    <w:bookmarkStart w:id="31" w:name="structural-design-engineer"/>
+    <w:bookmarkStart w:id="33" w:name="structural-design-engineer"/>
     <w:p>
       <w:pPr>
         <w:pStyle w:val="Heading3"/>
@@ -443,7 +494,7 @@
       <w:pPr>
         <w:numPr>
           <w:ilvl w:val="0"/>
-          <w:numId w:val="1007"/>
+          <w:numId w:val="1008"/>
         </w:numPr>
         <w:pStyle w:val="Compact"/>
       </w:pPr>
@@ -455,7 +506,7 @@
       <w:pPr>
         <w:numPr>
           <w:ilvl w:val="0"/>
-          <w:numId w:val="1007"/>
+          <w:numId w:val="1008"/>
         </w:numPr>
         <w:pStyle w:val="Compact"/>
       </w:pPr>
@@ -467,7 +518,7 @@
       <w:pPr>
         <w:numPr>
           <w:ilvl w:val="0"/>
-          <w:numId w:val="1007"/>
+          <w:numId w:val="1008"/>
         </w:numPr>
         <w:pStyle w:val="Compact"/>
       </w:pPr>
@@ -479,7 +530,7 @@
       <w:pPr>
         <w:numPr>
           <w:ilvl w:val="0"/>
-          <w:numId w:val="1007"/>
+          <w:numId w:val="1008"/>
         </w:numPr>
         <w:pStyle w:val="Compact"/>
       </w:pPr>
@@ -487,9 +538,9 @@
         <w:t xml:space="preserve">Developed design solutions to factory production problems, using a ticketing system workflow.</w:t>
       </w:r>
     </w:p>
-    <w:bookmarkEnd w:id="31"/>
-    <w:bookmarkEnd w:id="32"/>
-    <w:bookmarkStart w:id="34" w:name="X9b81941096410820e9239b4e2bca284a0836c6e"/>
+    <w:bookmarkEnd w:id="33"/>
+    <w:bookmarkEnd w:id="34"/>
+    <w:bookmarkStart w:id="36" w:name="X9b81941096410820e9239b4e2bca284a0836c6e"/>
     <w:p>
       <w:pPr>
         <w:pStyle w:val="Heading2"/>
@@ -505,49 +556,13 @@
         <w:t xml:space="preserve">Nov 2012 – Jan 2014</w:t>
       </w:r>
     </w:p>
-    <w:bookmarkStart w:id="33" w:name="project-engineer"/>
+    <w:bookmarkStart w:id="35" w:name="project-engineer"/>
     <w:p>
       <w:pPr>
         <w:pStyle w:val="Heading3"/>
       </w:pPr>
       <w:r>
         <w:t xml:space="preserve">Project Engineer</w:t>
-      </w:r>
-    </w:p>
-    <w:p>
-      <w:pPr>
-        <w:numPr>
-          <w:ilvl w:val="0"/>
-          <w:numId w:val="1008"/>
-        </w:numPr>
-        <w:pStyle w:val="Compact"/>
-      </w:pPr>
-      <w:r>
-        <w:t xml:space="preserve">Developed structure and systems designs for aluminum hulled boats, for use in extreme environments.</w:t>
-      </w:r>
-    </w:p>
-    <w:p>
-      <w:pPr>
-        <w:numPr>
-          <w:ilvl w:val="0"/>
-          <w:numId w:val="1008"/>
-        </w:numPr>
-        <w:pStyle w:val="Compact"/>
-      </w:pPr>
-      <w:r>
-        <w:t xml:space="preserve">Worked from concept to production, providing designs and drawings in Solidworks.</w:t>
-      </w:r>
-    </w:p>
-    <w:bookmarkEnd w:id="33"/>
-    <w:bookmarkEnd w:id="34"/>
-    <w:bookmarkEnd w:id="35"/>
-    <w:bookmarkStart w:id="36" w:name="skills-and-interests"/>
-    <w:p>
-      <w:pPr>
-        <w:pStyle w:val="Heading1"/>
-      </w:pPr>
-      <w:r>
-        <w:t xml:space="preserve">SKILLS AND INTERESTS</w:t>
       </w:r>
     </w:p>
     <w:p>
@@ -559,7 +574,7 @@
         <w:pStyle w:val="Compact"/>
       </w:pPr>
       <w:r>
-        <w:t xml:space="preserve">Finite element analysis (Abaqus, Ansys)</w:t>
+        <w:t xml:space="preserve">Developed structure and systems designs for aluminum hulled boats, for use in extreme environments.</w:t>
       </w:r>
     </w:p>
     <w:p>
@@ -571,70 +586,106 @@
         <w:pStyle w:val="Compact"/>
       </w:pPr>
       <w:r>
-        <w:t xml:space="preserve">Composite design and stress analysis</w:t>
+        <w:t xml:space="preserve">Worked from concept to production, providing designs and drawings in Solidworks.</w:t>
+      </w:r>
+    </w:p>
+    <w:bookmarkEnd w:id="35"/>
+    <w:bookmarkEnd w:id="36"/>
+    <w:bookmarkEnd w:id="37"/>
+    <w:bookmarkStart w:id="38" w:name="skills-and-interests"/>
+    <w:p>
+      <w:pPr>
+        <w:pStyle w:val="Heading1"/>
+      </w:pPr>
+      <w:r>
+        <w:t xml:space="preserve">SKILLS AND INTERESTS</w:t>
       </w:r>
     </w:p>
     <w:p>
       <w:pPr>
         <w:numPr>
           <w:ilvl w:val="0"/>
-          <w:numId w:val="1009"/>
+          <w:numId w:val="1010"/>
         </w:numPr>
         <w:pStyle w:val="Compact"/>
       </w:pPr>
       <w:r>
-        <w:t xml:space="preserve">Python, MATLAB</w:t>
+        <w:t xml:space="preserve">Finite element analysis (Abaqus, Ansys)</w:t>
       </w:r>
     </w:p>
     <w:p>
       <w:pPr>
         <w:numPr>
           <w:ilvl w:val="0"/>
-          <w:numId w:val="1009"/>
+          <w:numId w:val="1010"/>
         </w:numPr>
         <w:pStyle w:val="Compact"/>
       </w:pPr>
       <w:r>
-        <w:t xml:space="preserve">Validation test design</w:t>
+        <w:t xml:space="preserve">Composite design and stress analysis</w:t>
       </w:r>
     </w:p>
     <w:p>
       <w:pPr>
         <w:numPr>
           <w:ilvl w:val="0"/>
-          <w:numId w:val="1009"/>
+          <w:numId w:val="1010"/>
         </w:numPr>
         <w:pStyle w:val="Compact"/>
       </w:pPr>
       <w:r>
-        <w:t xml:space="preserve">Mandarin Chinese professional working proficiency</w:t>
+        <w:t xml:space="preserve">Python, MATLAB</w:t>
       </w:r>
     </w:p>
     <w:p>
       <w:pPr>
         <w:numPr>
           <w:ilvl w:val="0"/>
-          <w:numId w:val="1009"/>
+          <w:numId w:val="1010"/>
         </w:numPr>
         <w:pStyle w:val="Compact"/>
       </w:pPr>
       <w:r>
-        <w:t xml:space="preserve">Mechanical design and CAD modeling (Solidworks, CATIA), GD&amp;T</w:t>
+        <w:t xml:space="preserve">Validation test design</w:t>
       </w:r>
     </w:p>
     <w:p>
       <w:pPr>
         <w:numPr>
           <w:ilvl w:val="0"/>
-          <w:numId w:val="1009"/>
+          <w:numId w:val="1010"/>
         </w:numPr>
         <w:pStyle w:val="Compact"/>
       </w:pPr>
       <w:r>
+        <w:t xml:space="preserve">Mandarin Chinese professional working proficiency</w:t>
+      </w:r>
+    </w:p>
+    <w:p>
+      <w:pPr>
+        <w:numPr>
+          <w:ilvl w:val="0"/>
+          <w:numId w:val="1010"/>
+        </w:numPr>
+        <w:pStyle w:val="Compact"/>
+      </w:pPr>
+      <w:r>
+        <w:t xml:space="preserve">Mechanical design and CAD modeling (Solidworks, CATIA), GD&amp;T</w:t>
+      </w:r>
+    </w:p>
+    <w:p>
+      <w:pPr>
+        <w:numPr>
+          <w:ilvl w:val="0"/>
+          <w:numId w:val="1010"/>
+        </w:numPr>
+        <w:pStyle w:val="Compact"/>
+      </w:pPr>
+      <w:r>
         <w:t xml:space="preserve">Dedicated to working toward the clean energy transition</w:t>
       </w:r>
     </w:p>
-    <w:bookmarkEnd w:id="36"/>
+    <w:bookmarkEnd w:id="38"/>
     <w:sectPr>
       <w:headerReference r:id="rId10" w:type="even"/>
       <w:headerReference r:id="rId9" w:type="default"/>
@@ -3361,6 +3412,9 @@
   <w:num w:numId="1009">
     <w:abstractNumId w:val="991"/>
   </w:num>
+  <w:num w:numId="1010">
+    <w:abstractNumId w:val="991"/>
+  </w:num>
 </w:numbering>
 </file>
 

</xml_diff>

<commit_message>
updated docs from latest resume version
updated docs from latest resume version
</commit_message>
<xml_diff>
--- a/ColinWilsonResume.docx
+++ b/ColinWilsonResume.docx
@@ -213,7 +213,7 @@
         <w:t xml:space="preserve">WORK EXPERIENCE</w:t>
       </w:r>
     </w:p>
-    <w:bookmarkStart w:id="26" w:name="amazon-bellevue-wa-aug-2024-present"/>
+    <w:bookmarkStart w:id="26" w:name="amazon-bellevue-wa-aug-2024-jan-2025"/>
     <w:p>
       <w:pPr>
         <w:pStyle w:val="Heading2"/>
@@ -226,7 +226,7 @@
           <w:iCs/>
           <w:i/>
         </w:rPr>
-        <w:t xml:space="preserve">Aug 2024 – Present</w:t>
+        <w:t xml:space="preserve">Aug 2024 – Jan 2025</w:t>
       </w:r>
     </w:p>
     <w:bookmarkStart w:id="25" w:name="hardware-development-engineer"/>

</xml_diff>